<commit_message>
Weekly report 1 - 3
</commit_message>
<xml_diff>
--- a/周报/软件学院本科实习&毕业设计（论文）周报-XXX-第NN周.docx
+++ b/周报/软件学院本科实习&毕业设计（论文）周报-XXX-第NN周.docx
@@ -457,10 +457,9 @@
             </w:r>
             <w:r>
               <w:rPr>
-                <w:rFonts w:hint="eastAsia"/>
-                <w:sz w:val="24"/>
-              </w:rPr>
-              <w:t>XX</w:t>
+                <w:sz w:val="24"/>
+              </w:rPr>
+              <w:t>16</w:t>
             </w:r>
             <w:r>
               <w:rPr>
@@ -470,10 +469,22 @@
             </w:r>
             <w:r>
               <w:rPr>
-                <w:rFonts w:hint="eastAsia"/>
-                <w:sz w:val="24"/>
-              </w:rPr>
-              <w:t>XX-XX</w:t>
+                <w:sz w:val="24"/>
+              </w:rPr>
+              <w:t>07</w:t>
+            </w:r>
+            <w:r>
+              <w:rPr>
+                <w:rFonts w:hint="eastAsia"/>
+                <w:sz w:val="24"/>
+              </w:rPr>
+              <w:t>-</w:t>
+            </w:r>
+            <w:r>
+              <w:rPr>
+                <w:sz w:val="24"/>
+              </w:rPr>
+              <w:t>24</w:t>
             </w:r>
           </w:p>
         </w:tc>
@@ -524,10 +535,9 @@
             </w:r>
             <w:r>
               <w:rPr>
-                <w:rFonts w:hint="eastAsia"/>
-                <w:sz w:val="24"/>
-              </w:rPr>
-              <w:t>NN</w:t>
+                <w:sz w:val="24"/>
+              </w:rPr>
+              <w:t>1</w:t>
             </w:r>
             <w:r>
               <w:rPr>
@@ -580,10 +590,42 @@
             </w:pPr>
             <w:r>
               <w:rPr>
-                <w:rFonts w:hint="eastAsia"/>
-                <w:sz w:val="24"/>
-              </w:rPr>
-              <w:t xml:space="preserve">20XX-XX-XX  </w:t>
+                <w:sz w:val="24"/>
+              </w:rPr>
+              <w:t>2016</w:t>
+            </w:r>
+            <w:r>
+              <w:rPr>
+                <w:rFonts w:hint="eastAsia"/>
+                <w:sz w:val="24"/>
+              </w:rPr>
+              <w:t>-</w:t>
+            </w:r>
+            <w:r>
+              <w:rPr>
+                <w:sz w:val="24"/>
+              </w:rPr>
+              <w:t>07</w:t>
+            </w:r>
+            <w:r>
+              <w:rPr>
+                <w:rFonts w:hint="eastAsia"/>
+                <w:sz w:val="24"/>
+              </w:rPr>
+              <w:t>-</w:t>
+            </w:r>
+            <w:r>
+              <w:rPr>
+                <w:sz w:val="24"/>
+              </w:rPr>
+              <w:t>18</w:t>
+            </w:r>
+            <w:r>
+              <w:rPr>
+                <w:rFonts w:hint="eastAsia"/>
+                <w:sz w:val="24"/>
+              </w:rPr>
+              <w:t xml:space="preserve">  </w:t>
             </w:r>
             <w:r>
               <w:rPr>
@@ -603,14 +645,7 @@
               <w:rPr>
                 <w:sz w:val="24"/>
               </w:rPr>
-              <w:t>20</w:t>
-            </w:r>
-            <w:r>
-              <w:rPr>
-                <w:rFonts w:hint="eastAsia"/>
-                <w:sz w:val="24"/>
-              </w:rPr>
-              <w:t>XX</w:t>
+              <w:t>2016</w:t>
             </w:r>
             <w:r>
               <w:rPr>
@@ -620,10 +655,22 @@
             </w:r>
             <w:r>
               <w:rPr>
-                <w:rFonts w:hint="eastAsia"/>
-                <w:sz w:val="24"/>
-              </w:rPr>
-              <w:t>XX-XX</w:t>
+                <w:sz w:val="24"/>
+              </w:rPr>
+              <w:t>07</w:t>
+            </w:r>
+            <w:r>
+              <w:rPr>
+                <w:rFonts w:hint="eastAsia"/>
+                <w:sz w:val="24"/>
+              </w:rPr>
+              <w:t>-</w:t>
+            </w:r>
+            <w:r>
+              <w:rPr>
+                <w:sz w:val="24"/>
+              </w:rPr>
+              <w:t>24</w:t>
             </w:r>
           </w:p>
         </w:tc>
@@ -666,6 +713,13 @@
                 <w:sz w:val="24"/>
               </w:rPr>
             </w:pPr>
+            <w:r>
+              <w:rPr>
+                <w:rFonts w:hint="eastAsia"/>
+                <w:sz w:val="24"/>
+              </w:rPr>
+              <w:t>配置公司要求的环境</w:t>
+            </w:r>
           </w:p>
         </w:tc>
       </w:tr>
@@ -709,7 +763,12 @@
           </w:tcPr>
           <w:p>
             <w:pPr>
+              <w:pStyle w:val="ab"/>
               <w:widowControl/>
+              <w:numPr>
+                <w:ilvl w:val="0"/>
+                <w:numId w:val="3"/>
+              </w:numPr>
               <w:tabs>
                 <w:tab w:val="left" w:pos="916"/>
                 <w:tab w:val="left" w:pos="1832"/>
@@ -728,10 +787,143 @@
                 <w:tab w:val="left" w:pos="13740"/>
                 <w:tab w:val="left" w:pos="14656"/>
               </w:tabs>
-              <w:rPr>
-                <w:sz w:val="24"/>
-              </w:rPr>
-            </w:pPr>
+              <w:ind w:firstLineChars="0"/>
+              <w:rPr>
+                <w:sz w:val="24"/>
+              </w:rPr>
+            </w:pPr>
+            <w:r>
+              <w:rPr>
+                <w:sz w:val="24"/>
+              </w:rPr>
+              <w:t>Hadoop</w:t>
+            </w:r>
+            <w:r>
+              <w:rPr>
+                <w:rFonts w:hint="eastAsia"/>
+                <w:sz w:val="24"/>
+              </w:rPr>
+              <w:t>、</w:t>
+            </w:r>
+            <w:proofErr w:type="spellStart"/>
+            <w:r>
+              <w:rPr>
+                <w:sz w:val="24"/>
+              </w:rPr>
+              <w:t>H</w:t>
+            </w:r>
+            <w:r>
+              <w:rPr>
+                <w:rFonts w:hint="eastAsia"/>
+                <w:sz w:val="24"/>
+              </w:rPr>
+              <w:t>base</w:t>
+            </w:r>
+            <w:proofErr w:type="spellEnd"/>
+            <w:r>
+              <w:rPr>
+                <w:rFonts w:hint="eastAsia"/>
+                <w:sz w:val="24"/>
+              </w:rPr>
+              <w:t>环境配置</w:t>
+            </w:r>
+          </w:p>
+          <w:p>
+            <w:pPr>
+              <w:pStyle w:val="ab"/>
+              <w:widowControl/>
+              <w:numPr>
+                <w:ilvl w:val="0"/>
+                <w:numId w:val="3"/>
+              </w:numPr>
+              <w:tabs>
+                <w:tab w:val="left" w:pos="916"/>
+                <w:tab w:val="left" w:pos="1832"/>
+                <w:tab w:val="left" w:pos="2748"/>
+                <w:tab w:val="left" w:pos="3664"/>
+                <w:tab w:val="left" w:pos="4580"/>
+                <w:tab w:val="left" w:pos="5496"/>
+                <w:tab w:val="left" w:pos="6412"/>
+                <w:tab w:val="left" w:pos="7328"/>
+                <w:tab w:val="left" w:pos="8244"/>
+                <w:tab w:val="left" w:pos="9160"/>
+                <w:tab w:val="left" w:pos="10076"/>
+                <w:tab w:val="left" w:pos="10992"/>
+                <w:tab w:val="left" w:pos="11908"/>
+                <w:tab w:val="left" w:pos="12824"/>
+                <w:tab w:val="left" w:pos="13740"/>
+                <w:tab w:val="left" w:pos="14656"/>
+              </w:tabs>
+              <w:ind w:firstLineChars="0"/>
+              <w:rPr>
+                <w:sz w:val="24"/>
+              </w:rPr>
+            </w:pPr>
+            <w:r>
+              <w:rPr>
+                <w:sz w:val="24"/>
+              </w:rPr>
+              <w:t>B</w:t>
+            </w:r>
+            <w:r>
+              <w:rPr>
+                <w:rFonts w:hint="eastAsia"/>
+                <w:sz w:val="24"/>
+              </w:rPr>
+              <w:t>oost</w:t>
+            </w:r>
+            <w:r>
+              <w:rPr>
+                <w:rFonts w:hint="eastAsia"/>
+                <w:sz w:val="24"/>
+              </w:rPr>
+              <w:t>库</w:t>
+            </w:r>
+            <w:r>
+              <w:rPr>
+                <w:rFonts w:hint="eastAsia"/>
+                <w:sz w:val="24"/>
+              </w:rPr>
+              <w:t>配置</w:t>
+            </w:r>
+          </w:p>
+          <w:p>
+            <w:pPr>
+              <w:pStyle w:val="ab"/>
+              <w:widowControl/>
+              <w:numPr>
+                <w:ilvl w:val="0"/>
+                <w:numId w:val="3"/>
+              </w:numPr>
+              <w:tabs>
+                <w:tab w:val="left" w:pos="916"/>
+                <w:tab w:val="left" w:pos="1832"/>
+                <w:tab w:val="left" w:pos="2748"/>
+                <w:tab w:val="left" w:pos="3664"/>
+                <w:tab w:val="left" w:pos="4580"/>
+                <w:tab w:val="left" w:pos="5496"/>
+                <w:tab w:val="left" w:pos="6412"/>
+                <w:tab w:val="left" w:pos="7328"/>
+                <w:tab w:val="left" w:pos="8244"/>
+                <w:tab w:val="left" w:pos="9160"/>
+                <w:tab w:val="left" w:pos="10076"/>
+                <w:tab w:val="left" w:pos="10992"/>
+                <w:tab w:val="left" w:pos="11908"/>
+                <w:tab w:val="left" w:pos="12824"/>
+                <w:tab w:val="left" w:pos="13740"/>
+                <w:tab w:val="left" w:pos="14656"/>
+              </w:tabs>
+              <w:ind w:firstLineChars="0"/>
+              <w:rPr>
+                <w:sz w:val="24"/>
+              </w:rPr>
+            </w:pPr>
+            <w:r>
+              <w:rPr>
+                <w:sz w:val="24"/>
+              </w:rPr>
+              <w:t>其他环境配置</w:t>
+            </w:r>
           </w:p>
         </w:tc>
       </w:tr>
@@ -769,10 +961,145 @@
           </w:tcPr>
           <w:p>
             <w:pPr>
-              <w:rPr>
-                <w:sz w:val="24"/>
-              </w:rPr>
-            </w:pPr>
+              <w:pStyle w:val="ab"/>
+              <w:numPr>
+                <w:ilvl w:val="0"/>
+                <w:numId w:val="4"/>
+              </w:numPr>
+              <w:ind w:firstLineChars="0"/>
+              <w:rPr>
+                <w:sz w:val="24"/>
+              </w:rPr>
+            </w:pPr>
+            <w:r>
+              <w:rPr>
+                <w:sz w:val="24"/>
+              </w:rPr>
+              <w:t>Linux</w:t>
+            </w:r>
+            <w:r>
+              <w:rPr>
+                <w:rFonts w:hint="eastAsia"/>
+                <w:sz w:val="24"/>
+              </w:rPr>
+              <w:t>权限问题导致不能运行，以及</w:t>
+            </w:r>
+            <w:r>
+              <w:rPr>
+                <w:sz w:val="24"/>
+              </w:rPr>
+              <w:t>Hadoop</w:t>
+            </w:r>
+            <w:r>
+              <w:rPr>
+                <w:rFonts w:hint="eastAsia"/>
+                <w:sz w:val="24"/>
+              </w:rPr>
+              <w:t>的端口</w:t>
+            </w:r>
+            <w:r>
+              <w:rPr>
+                <w:rFonts w:hint="eastAsia"/>
+                <w:sz w:val="24"/>
+              </w:rPr>
+              <w:t>被</w:t>
+            </w:r>
+            <w:r>
+              <w:rPr>
+                <w:rFonts w:hint="eastAsia"/>
+                <w:sz w:val="24"/>
+              </w:rPr>
+              <w:t>占用</w:t>
+            </w:r>
+          </w:p>
+          <w:p>
+            <w:pPr>
+              <w:pStyle w:val="ab"/>
+              <w:numPr>
+                <w:ilvl w:val="0"/>
+                <w:numId w:val="4"/>
+              </w:numPr>
+              <w:ind w:firstLineChars="0"/>
+              <w:rPr>
+                <w:sz w:val="24"/>
+              </w:rPr>
+            </w:pPr>
+            <w:r>
+              <w:rPr>
+                <w:sz w:val="24"/>
+              </w:rPr>
+              <w:t>私</w:t>
+            </w:r>
+            <w:proofErr w:type="gramStart"/>
+            <w:r>
+              <w:rPr>
+                <w:sz w:val="24"/>
+              </w:rPr>
+              <w:t>钥</w:t>
+            </w:r>
+            <w:proofErr w:type="gramEnd"/>
+            <w:r>
+              <w:rPr>
+                <w:sz w:val="24"/>
+              </w:rPr>
+              <w:t>配置失败导致</w:t>
+            </w:r>
+            <w:r>
+              <w:rPr>
+                <w:sz w:val="24"/>
+              </w:rPr>
+              <w:t>Hadoop</w:t>
+            </w:r>
+            <w:r>
+              <w:rPr>
+                <w:sz w:val="24"/>
+              </w:rPr>
+              <w:t>不能启动</w:t>
+            </w:r>
+          </w:p>
+          <w:p>
+            <w:pPr>
+              <w:pStyle w:val="ab"/>
+              <w:numPr>
+                <w:ilvl w:val="0"/>
+                <w:numId w:val="4"/>
+              </w:numPr>
+              <w:ind w:firstLineChars="0"/>
+              <w:rPr>
+                <w:sz w:val="24"/>
+              </w:rPr>
+            </w:pPr>
+            <w:r>
+              <w:rPr>
+                <w:sz w:val="24"/>
+              </w:rPr>
+              <w:t>Linux</w:t>
+            </w:r>
+            <w:r>
+              <w:rPr>
+                <w:sz w:val="24"/>
+              </w:rPr>
+              <w:t>空间不足</w:t>
+            </w:r>
+            <w:r>
+              <w:rPr>
+                <w:rFonts w:hint="eastAsia"/>
+                <w:sz w:val="24"/>
+              </w:rPr>
+              <w:t>，</w:t>
+            </w:r>
+            <w:r>
+              <w:rPr>
+                <w:sz w:val="24"/>
+              </w:rPr>
+              <w:t>Hadoop</w:t>
+            </w:r>
+            <w:r>
+              <w:rPr>
+                <w:sz w:val="24"/>
+              </w:rPr>
+              <w:t>无法启动</w:t>
+            </w:r>
           </w:p>
         </w:tc>
       </w:tr>
@@ -811,9 +1138,66 @@
           <w:p>
             <w:pPr>
               <w:rPr>
-                <w:sz w:val="24"/>
-              </w:rPr>
-            </w:pPr>
+                <w:rFonts w:hint="eastAsia"/>
+                <w:sz w:val="24"/>
+              </w:rPr>
+            </w:pPr>
+            <w:r>
+              <w:rPr>
+                <w:sz w:val="24"/>
+              </w:rPr>
+              <w:t>本周主要进行了基本环境的配置</w:t>
+            </w:r>
+            <w:r>
+              <w:rPr>
+                <w:rFonts w:hint="eastAsia"/>
+                <w:sz w:val="24"/>
+              </w:rPr>
+              <w:t>，</w:t>
+            </w:r>
+            <w:r>
+              <w:rPr>
+                <w:sz w:val="24"/>
+              </w:rPr>
+              <w:t>由于对</w:t>
+            </w:r>
+            <w:r>
+              <w:rPr>
+                <w:sz w:val="24"/>
+              </w:rPr>
+              <w:t>Linux</w:t>
+            </w:r>
+            <w:r>
+              <w:rPr>
+                <w:sz w:val="24"/>
+              </w:rPr>
+              <w:t>不是很熟悉</w:t>
+            </w:r>
+            <w:r>
+              <w:rPr>
+                <w:rFonts w:hint="eastAsia"/>
+                <w:sz w:val="24"/>
+              </w:rPr>
+              <w:t>，</w:t>
+            </w:r>
+            <w:r>
+              <w:rPr>
+                <w:sz w:val="24"/>
+              </w:rPr>
+              <w:t>在配置</w:t>
+            </w:r>
+            <w:r>
+              <w:rPr>
+                <w:sz w:val="24"/>
+              </w:rPr>
+              <w:t>Hadoop</w:t>
+            </w:r>
+            <w:r>
+              <w:rPr>
+                <w:sz w:val="24"/>
+              </w:rPr>
+              <w:t>的过程中出现了不少的问题</w:t>
+            </w:r>
           </w:p>
         </w:tc>
       </w:tr>
@@ -855,6 +1239,27 @@
                 <w:sz w:val="24"/>
               </w:rPr>
             </w:pPr>
+            <w:r>
+              <w:rPr>
+                <w:rFonts w:hint="eastAsia"/>
+                <w:sz w:val="24"/>
+              </w:rPr>
+              <w:t>熟悉</w:t>
+            </w:r>
+            <w:r>
+              <w:rPr>
+                <w:rFonts w:hint="eastAsia"/>
+                <w:sz w:val="24"/>
+              </w:rPr>
+              <w:t>公司情况</w:t>
+            </w:r>
+            <w:r>
+              <w:rPr>
+                <w:rFonts w:hint="eastAsia"/>
+                <w:sz w:val="24"/>
+              </w:rPr>
+              <w:t>和业务流程</w:t>
+            </w:r>
           </w:p>
         </w:tc>
       </w:tr>
@@ -932,8 +1337,6 @@
         </w:rPr>
         <w:t xml:space="preserve"> </w:t>
       </w:r>
-      <w:bookmarkStart w:id="0" w:name="_GoBack"/>
-      <w:bookmarkEnd w:id="0"/>
     </w:p>
     <w:p>
       <w:pPr>
@@ -1007,13 +1410,2642 @@
         <w:t>周要书面报呈周报给导师，当面指导并签字。</w:t>
       </w:r>
     </w:p>
+    <w:p>
+      <w:pPr>
+        <w:widowControl/>
+        <w:jc w:val="left"/>
+      </w:pPr>
+      <w:r>
+        <w:br w:type="page"/>
+      </w:r>
+    </w:p>
+    <w:tbl>
+      <w:tblPr>
+        <w:tblpPr w:leftFromText="180" w:rightFromText="180" w:horzAnchor="margin" w:tblpXSpec="center" w:tblpY="222"/>
+        <w:tblW w:w="9720" w:type="dxa"/>
+        <w:tblBorders>
+          <w:top w:val="single" w:sz="4" w:space="0" w:color="auto"/>
+          <w:left w:val="single" w:sz="4" w:space="0" w:color="auto"/>
+          <w:bottom w:val="single" w:sz="4" w:space="0" w:color="auto"/>
+          <w:right w:val="single" w:sz="4" w:space="0" w:color="auto"/>
+          <w:insideH w:val="single" w:sz="4" w:space="0" w:color="auto"/>
+          <w:insideV w:val="single" w:sz="4" w:space="0" w:color="auto"/>
+        </w:tblBorders>
+        <w:tblLayout w:type="fixed"/>
+        <w:tblLook w:val="0000" w:firstRow="0" w:lastRow="0" w:firstColumn="0" w:lastColumn="0" w:noHBand="0" w:noVBand="0"/>
+      </w:tblPr>
+      <w:tblGrid>
+        <w:gridCol w:w="1190"/>
+        <w:gridCol w:w="1621"/>
+        <w:gridCol w:w="1258"/>
+        <w:gridCol w:w="1258"/>
+        <w:gridCol w:w="460"/>
+        <w:gridCol w:w="960"/>
+        <w:gridCol w:w="24"/>
+        <w:gridCol w:w="1242"/>
+        <w:gridCol w:w="1707"/>
+      </w:tblGrid>
+      <w:tr>
+        <w:trPr>
+          <w:trHeight w:val="416"/>
+        </w:trPr>
+        <w:tc>
+          <w:tcPr>
+            <w:tcW w:w="9720" w:type="dxa"/>
+            <w:gridSpan w:val="9"/>
+            <w:shd w:val="clear" w:color="auto" w:fill="E6E6E6"/>
+            <w:vAlign w:val="center"/>
+          </w:tcPr>
+          <w:p>
+            <w:pPr>
+              <w:jc w:val="center"/>
+              <w:rPr>
+                <w:b/>
+                <w:sz w:val="24"/>
+              </w:rPr>
+            </w:pPr>
+            <w:r>
+              <w:rPr>
+                <w:rFonts w:hint="eastAsia"/>
+                <w:b/>
+                <w:sz w:val="24"/>
+              </w:rPr>
+              <w:lastRenderedPageBreak/>
+              <w:t>本科生实习</w:t>
+            </w:r>
+            <w:r>
+              <w:rPr>
+                <w:rFonts w:hint="eastAsia"/>
+                <w:b/>
+                <w:sz w:val="24"/>
+              </w:rPr>
+              <w:t>&amp;</w:t>
+            </w:r>
+            <w:r>
+              <w:rPr>
+                <w:rFonts w:hint="eastAsia"/>
+                <w:b/>
+                <w:sz w:val="24"/>
+              </w:rPr>
+              <w:t>毕业设计（论文）工作周报</w:t>
+            </w:r>
+          </w:p>
+        </w:tc>
+      </w:tr>
+      <w:tr>
+        <w:trPr>
+          <w:trHeight w:val="339"/>
+        </w:trPr>
+        <w:tc>
+          <w:tcPr>
+            <w:tcW w:w="1190" w:type="dxa"/>
+            <w:tcBorders>
+              <w:right w:val="single" w:sz="4" w:space="0" w:color="auto"/>
+            </w:tcBorders>
+            <w:shd w:val="clear" w:color="auto" w:fill="E6E6E6"/>
+            <w:vAlign w:val="center"/>
+          </w:tcPr>
+          <w:p>
+            <w:pPr>
+              <w:jc w:val="center"/>
+              <w:rPr>
+                <w:sz w:val="24"/>
+              </w:rPr>
+            </w:pPr>
+            <w:r>
+              <w:rPr>
+                <w:rFonts w:hint="eastAsia"/>
+                <w:sz w:val="24"/>
+              </w:rPr>
+              <w:t>学生姓名</w:t>
+            </w:r>
+          </w:p>
+        </w:tc>
+        <w:tc>
+          <w:tcPr>
+            <w:tcW w:w="1621" w:type="dxa"/>
+            <w:tcBorders>
+              <w:top w:val="nil"/>
+              <w:left w:val="single" w:sz="4" w:space="0" w:color="auto"/>
+              <w:bottom w:val="nil"/>
+              <w:right w:val="single" w:sz="4" w:space="0" w:color="auto"/>
+            </w:tcBorders>
+            <w:shd w:val="clear" w:color="auto" w:fill="FFFFFF"/>
+            <w:vAlign w:val="center"/>
+          </w:tcPr>
+          <w:p>
+            <w:pPr>
+              <w:jc w:val="center"/>
+              <w:rPr>
+                <w:sz w:val="24"/>
+              </w:rPr>
+            </w:pPr>
+            <w:r>
+              <w:rPr>
+                <w:rFonts w:hint="eastAsia"/>
+                <w:sz w:val="24"/>
+              </w:rPr>
+              <w:t>李天宝</w:t>
+            </w:r>
+          </w:p>
+        </w:tc>
+        <w:tc>
+          <w:tcPr>
+            <w:tcW w:w="1258" w:type="dxa"/>
+            <w:tcBorders>
+              <w:left w:val="single" w:sz="4" w:space="0" w:color="auto"/>
+              <w:right w:val="single" w:sz="4" w:space="0" w:color="auto"/>
+            </w:tcBorders>
+            <w:shd w:val="clear" w:color="auto" w:fill="E6E6E6"/>
+            <w:vAlign w:val="center"/>
+          </w:tcPr>
+          <w:p>
+            <w:pPr>
+              <w:jc w:val="center"/>
+              <w:rPr>
+                <w:sz w:val="24"/>
+              </w:rPr>
+            </w:pPr>
+            <w:r>
+              <w:rPr>
+                <w:rFonts w:hint="eastAsia"/>
+                <w:sz w:val="24"/>
+              </w:rPr>
+              <w:t>联系电话</w:t>
+            </w:r>
+          </w:p>
+        </w:tc>
+        <w:tc>
+          <w:tcPr>
+            <w:tcW w:w="1718" w:type="dxa"/>
+            <w:gridSpan w:val="2"/>
+            <w:tcBorders>
+              <w:left w:val="single" w:sz="4" w:space="0" w:color="auto"/>
+              <w:right w:val="single" w:sz="4" w:space="0" w:color="auto"/>
+            </w:tcBorders>
+            <w:shd w:val="clear" w:color="auto" w:fill="FFFFFF"/>
+            <w:vAlign w:val="center"/>
+          </w:tcPr>
+          <w:p>
+            <w:pPr>
+              <w:jc w:val="center"/>
+              <w:rPr>
+                <w:sz w:val="24"/>
+              </w:rPr>
+            </w:pPr>
+            <w:r>
+              <w:rPr>
+                <w:sz w:val="24"/>
+              </w:rPr>
+              <w:t>15704600640</w:t>
+            </w:r>
+          </w:p>
+        </w:tc>
+        <w:tc>
+          <w:tcPr>
+            <w:tcW w:w="960" w:type="dxa"/>
+            <w:tcBorders>
+              <w:left w:val="single" w:sz="4" w:space="0" w:color="auto"/>
+              <w:right w:val="single" w:sz="4" w:space="0" w:color="auto"/>
+            </w:tcBorders>
+            <w:shd w:val="clear" w:color="auto" w:fill="E6E6E6"/>
+            <w:vAlign w:val="center"/>
+          </w:tcPr>
+          <w:p>
+            <w:pPr>
+              <w:jc w:val="center"/>
+              <w:rPr>
+                <w:sz w:val="24"/>
+              </w:rPr>
+            </w:pPr>
+            <w:r>
+              <w:rPr>
+                <w:rFonts w:hint="eastAsia"/>
+                <w:sz w:val="24"/>
+              </w:rPr>
+              <w:t>Email</w:t>
+            </w:r>
+          </w:p>
+        </w:tc>
+        <w:tc>
+          <w:tcPr>
+            <w:tcW w:w="2973" w:type="dxa"/>
+            <w:gridSpan w:val="3"/>
+            <w:tcBorders>
+              <w:left w:val="single" w:sz="4" w:space="0" w:color="auto"/>
+            </w:tcBorders>
+            <w:shd w:val="clear" w:color="auto" w:fill="FFFFFF"/>
+            <w:vAlign w:val="center"/>
+          </w:tcPr>
+          <w:p>
+            <w:pPr>
+              <w:rPr>
+                <w:sz w:val="24"/>
+              </w:rPr>
+            </w:pPr>
+            <w:r>
+              <w:rPr>
+                <w:rFonts w:hint="eastAsia"/>
+                <w:sz w:val="24"/>
+              </w:rPr>
+              <w:t>turingmac@hotmail.com</w:t>
+            </w:r>
+          </w:p>
+        </w:tc>
+      </w:tr>
+      <w:tr>
+        <w:trPr>
+          <w:trHeight w:val="232"/>
+        </w:trPr>
+        <w:tc>
+          <w:tcPr>
+            <w:tcW w:w="1190" w:type="dxa"/>
+            <w:shd w:val="clear" w:color="auto" w:fill="E6E6E6"/>
+            <w:vAlign w:val="center"/>
+          </w:tcPr>
+          <w:p>
+            <w:pPr>
+              <w:jc w:val="center"/>
+              <w:rPr>
+                <w:sz w:val="24"/>
+              </w:rPr>
+            </w:pPr>
+            <w:r>
+              <w:rPr>
+                <w:rFonts w:hint="eastAsia"/>
+                <w:sz w:val="24"/>
+              </w:rPr>
+              <w:t>实习基地</w:t>
+            </w:r>
+          </w:p>
+          <w:p>
+            <w:pPr>
+              <w:jc w:val="center"/>
+              <w:rPr>
+                <w:sz w:val="18"/>
+                <w:szCs w:val="18"/>
+              </w:rPr>
+            </w:pPr>
+            <w:r>
+              <w:rPr>
+                <w:rFonts w:hint="eastAsia"/>
+                <w:sz w:val="18"/>
+                <w:szCs w:val="18"/>
+              </w:rPr>
+              <w:t>(</w:t>
+            </w:r>
+            <w:r>
+              <w:rPr>
+                <w:rFonts w:hint="eastAsia"/>
+                <w:sz w:val="18"/>
+                <w:szCs w:val="18"/>
+              </w:rPr>
+              <w:t>或实验室</w:t>
+            </w:r>
+            <w:r>
+              <w:rPr>
+                <w:rFonts w:hint="eastAsia"/>
+                <w:sz w:val="18"/>
+                <w:szCs w:val="18"/>
+              </w:rPr>
+              <w:t>)</w:t>
+            </w:r>
+          </w:p>
+        </w:tc>
+        <w:tc>
+          <w:tcPr>
+            <w:tcW w:w="2879" w:type="dxa"/>
+            <w:gridSpan w:val="2"/>
+            <w:shd w:val="clear" w:color="auto" w:fill="FFFFFF"/>
+            <w:vAlign w:val="center"/>
+          </w:tcPr>
+          <w:p>
+            <w:pPr>
+              <w:jc w:val="center"/>
+              <w:rPr>
+                <w:sz w:val="24"/>
+              </w:rPr>
+            </w:pPr>
+            <w:r>
+              <w:rPr>
+                <w:rFonts w:hint="eastAsia"/>
+                <w:sz w:val="24"/>
+              </w:rPr>
+              <w:t>上海骇咕赛信息科技有限公司</w:t>
+            </w:r>
+          </w:p>
+        </w:tc>
+        <w:tc>
+          <w:tcPr>
+            <w:tcW w:w="1258" w:type="dxa"/>
+            <w:shd w:val="clear" w:color="auto" w:fill="E6E6E6"/>
+            <w:vAlign w:val="center"/>
+          </w:tcPr>
+          <w:p>
+            <w:pPr>
+              <w:jc w:val="center"/>
+              <w:rPr>
+                <w:sz w:val="24"/>
+              </w:rPr>
+            </w:pPr>
+            <w:r>
+              <w:rPr>
+                <w:rFonts w:hint="eastAsia"/>
+                <w:sz w:val="24"/>
+              </w:rPr>
+              <w:t>基地导师</w:t>
+            </w:r>
+          </w:p>
+        </w:tc>
+        <w:tc>
+          <w:tcPr>
+            <w:tcW w:w="1444" w:type="dxa"/>
+            <w:gridSpan w:val="3"/>
+            <w:shd w:val="clear" w:color="auto" w:fill="FFFFFF"/>
+            <w:vAlign w:val="center"/>
+          </w:tcPr>
+          <w:p>
+            <w:pPr>
+              <w:jc w:val="center"/>
+              <w:rPr>
+                <w:sz w:val="24"/>
+              </w:rPr>
+            </w:pPr>
+            <w:proofErr w:type="gramStart"/>
+            <w:r>
+              <w:rPr>
+                <w:rFonts w:hint="eastAsia"/>
+                <w:sz w:val="24"/>
+              </w:rPr>
+              <w:t>丁盛豪</w:t>
+            </w:r>
+            <w:proofErr w:type="gramEnd"/>
+          </w:p>
+        </w:tc>
+        <w:tc>
+          <w:tcPr>
+            <w:tcW w:w="1242" w:type="dxa"/>
+            <w:shd w:val="clear" w:color="auto" w:fill="E6E6E6"/>
+            <w:vAlign w:val="center"/>
+          </w:tcPr>
+          <w:p>
+            <w:pPr>
+              <w:jc w:val="center"/>
+              <w:rPr>
+                <w:sz w:val="24"/>
+              </w:rPr>
+            </w:pPr>
+            <w:r>
+              <w:rPr>
+                <w:rFonts w:hint="eastAsia"/>
+                <w:sz w:val="24"/>
+              </w:rPr>
+              <w:t>校内导师</w:t>
+            </w:r>
+          </w:p>
+        </w:tc>
+        <w:tc>
+          <w:tcPr>
+            <w:tcW w:w="1707" w:type="dxa"/>
+            <w:shd w:val="clear" w:color="auto" w:fill="FFFFFF"/>
+            <w:vAlign w:val="center"/>
+          </w:tcPr>
+          <w:p>
+            <w:pPr>
+              <w:jc w:val="center"/>
+              <w:rPr>
+                <w:sz w:val="24"/>
+              </w:rPr>
+            </w:pPr>
+            <w:r>
+              <w:rPr>
+                <w:rFonts w:hint="eastAsia"/>
+                <w:sz w:val="24"/>
+              </w:rPr>
+              <w:t>王宏志</w:t>
+            </w:r>
+          </w:p>
+        </w:tc>
+      </w:tr>
+      <w:tr>
+        <w:trPr>
+          <w:trHeight w:val="298"/>
+        </w:trPr>
+        <w:tc>
+          <w:tcPr>
+            <w:tcW w:w="1190" w:type="dxa"/>
+            <w:shd w:val="clear" w:color="auto" w:fill="E6E6E6"/>
+            <w:vAlign w:val="center"/>
+          </w:tcPr>
+          <w:p>
+            <w:pPr>
+              <w:jc w:val="center"/>
+              <w:rPr>
+                <w:sz w:val="24"/>
+              </w:rPr>
+            </w:pPr>
+            <w:r>
+              <w:rPr>
+                <w:rFonts w:hint="eastAsia"/>
+                <w:sz w:val="24"/>
+              </w:rPr>
+              <w:t>报告日期</w:t>
+            </w:r>
+          </w:p>
+        </w:tc>
+        <w:tc>
+          <w:tcPr>
+            <w:tcW w:w="2879" w:type="dxa"/>
+            <w:gridSpan w:val="2"/>
+            <w:shd w:val="clear" w:color="auto" w:fill="auto"/>
+            <w:vAlign w:val="center"/>
+          </w:tcPr>
+          <w:p>
+            <w:pPr>
+              <w:jc w:val="center"/>
+              <w:rPr>
+                <w:sz w:val="24"/>
+              </w:rPr>
+            </w:pPr>
+            <w:r>
+              <w:rPr>
+                <w:sz w:val="24"/>
+              </w:rPr>
+              <w:t>20</w:t>
+            </w:r>
+            <w:r>
+              <w:rPr>
+                <w:sz w:val="24"/>
+              </w:rPr>
+              <w:t>16</w:t>
+            </w:r>
+            <w:r>
+              <w:rPr>
+                <w:sz w:val="24"/>
+              </w:rPr>
+              <w:t>-</w:t>
+            </w:r>
+            <w:r>
+              <w:rPr>
+                <w:sz w:val="24"/>
+              </w:rPr>
+              <w:t>07</w:t>
+            </w:r>
+            <w:r>
+              <w:rPr>
+                <w:rFonts w:hint="eastAsia"/>
+                <w:sz w:val="24"/>
+              </w:rPr>
+              <w:t>-</w:t>
+            </w:r>
+            <w:r>
+              <w:rPr>
+                <w:sz w:val="24"/>
+              </w:rPr>
+              <w:t>31</w:t>
+            </w:r>
+          </w:p>
+        </w:tc>
+        <w:tc>
+          <w:tcPr>
+            <w:tcW w:w="1258" w:type="dxa"/>
+            <w:tcBorders>
+              <w:bottom w:val="single" w:sz="4" w:space="0" w:color="auto"/>
+            </w:tcBorders>
+            <w:shd w:val="clear" w:color="auto" w:fill="E6E6E6"/>
+            <w:vAlign w:val="center"/>
+          </w:tcPr>
+          <w:p>
+            <w:pPr>
+              <w:jc w:val="center"/>
+              <w:rPr>
+                <w:sz w:val="24"/>
+              </w:rPr>
+            </w:pPr>
+            <w:r>
+              <w:rPr>
+                <w:rFonts w:hint="eastAsia"/>
+                <w:sz w:val="24"/>
+              </w:rPr>
+              <w:t>实习周次</w:t>
+            </w:r>
+          </w:p>
+        </w:tc>
+        <w:tc>
+          <w:tcPr>
+            <w:tcW w:w="4393" w:type="dxa"/>
+            <w:gridSpan w:val="5"/>
+            <w:vAlign w:val="center"/>
+          </w:tcPr>
+          <w:p>
+            <w:pPr>
+              <w:jc w:val="center"/>
+              <w:rPr>
+                <w:sz w:val="24"/>
+              </w:rPr>
+            </w:pPr>
+            <w:r>
+              <w:rPr>
+                <w:rFonts w:hint="eastAsia"/>
+                <w:sz w:val="24"/>
+              </w:rPr>
+              <w:t>第</w:t>
+            </w:r>
+            <w:r>
+              <w:rPr>
+                <w:sz w:val="24"/>
+              </w:rPr>
+              <w:t>2</w:t>
+            </w:r>
+            <w:r>
+              <w:rPr>
+                <w:rFonts w:hint="eastAsia"/>
+                <w:sz w:val="24"/>
+              </w:rPr>
+              <w:t>周</w:t>
+            </w:r>
+          </w:p>
+        </w:tc>
+      </w:tr>
+      <w:tr>
+        <w:trPr>
+          <w:trHeight w:val="437"/>
+        </w:trPr>
+        <w:tc>
+          <w:tcPr>
+            <w:tcW w:w="1190" w:type="dxa"/>
+            <w:shd w:val="clear" w:color="auto" w:fill="E6E6E6"/>
+            <w:vAlign w:val="center"/>
+          </w:tcPr>
+          <w:p>
+            <w:pPr>
+              <w:jc w:val="center"/>
+              <w:rPr>
+                <w:sz w:val="24"/>
+              </w:rPr>
+            </w:pPr>
+            <w:r>
+              <w:rPr>
+                <w:rFonts w:hint="eastAsia"/>
+                <w:sz w:val="24"/>
+              </w:rPr>
+              <w:t>报告区间</w:t>
+            </w:r>
+          </w:p>
+        </w:tc>
+        <w:tc>
+          <w:tcPr>
+            <w:tcW w:w="8530" w:type="dxa"/>
+            <w:gridSpan w:val="8"/>
+            <w:vAlign w:val="center"/>
+          </w:tcPr>
+          <w:p>
+            <w:pPr>
+              <w:jc w:val="center"/>
+              <w:rPr>
+                <w:sz w:val="24"/>
+              </w:rPr>
+            </w:pPr>
+            <w:r>
+              <w:rPr>
+                <w:sz w:val="24"/>
+              </w:rPr>
+              <w:t>2016</w:t>
+            </w:r>
+            <w:r>
+              <w:rPr>
+                <w:rFonts w:hint="eastAsia"/>
+                <w:sz w:val="24"/>
+              </w:rPr>
+              <w:t>-</w:t>
+            </w:r>
+            <w:r>
+              <w:rPr>
+                <w:sz w:val="24"/>
+              </w:rPr>
+              <w:t>07</w:t>
+            </w:r>
+            <w:r>
+              <w:rPr>
+                <w:rFonts w:hint="eastAsia"/>
+                <w:sz w:val="24"/>
+              </w:rPr>
+              <w:t>-</w:t>
+            </w:r>
+            <w:r>
+              <w:rPr>
+                <w:sz w:val="24"/>
+              </w:rPr>
+              <w:t>25</w:t>
+            </w:r>
+            <w:r>
+              <w:rPr>
+                <w:rFonts w:hint="eastAsia"/>
+                <w:sz w:val="24"/>
+              </w:rPr>
+              <w:t xml:space="preserve">  </w:t>
+            </w:r>
+            <w:r>
+              <w:rPr>
+                <w:rFonts w:hint="eastAsia"/>
+                <w:sz w:val="24"/>
+              </w:rPr>
+              <w:t>到</w:t>
+            </w:r>
+            <w:r>
+              <w:rPr>
+                <w:rFonts w:hint="eastAsia"/>
+                <w:sz w:val="24"/>
+              </w:rPr>
+              <w:t xml:space="preserve">  </w:t>
+            </w:r>
+            <w:r>
+              <w:rPr>
+                <w:sz w:val="24"/>
+              </w:rPr>
+              <w:t>2016</w:t>
+            </w:r>
+            <w:r>
+              <w:rPr>
+                <w:sz w:val="24"/>
+              </w:rPr>
+              <w:t>-</w:t>
+            </w:r>
+            <w:r>
+              <w:rPr>
+                <w:sz w:val="24"/>
+              </w:rPr>
+              <w:t>07</w:t>
+            </w:r>
+            <w:r>
+              <w:rPr>
+                <w:rFonts w:hint="eastAsia"/>
+                <w:sz w:val="24"/>
+              </w:rPr>
+              <w:t>-</w:t>
+            </w:r>
+            <w:r>
+              <w:rPr>
+                <w:sz w:val="24"/>
+              </w:rPr>
+              <w:t>31</w:t>
+            </w:r>
+          </w:p>
+        </w:tc>
+      </w:tr>
+      <w:tr>
+        <w:trPr>
+          <w:trHeight w:val="512"/>
+        </w:trPr>
+        <w:tc>
+          <w:tcPr>
+            <w:tcW w:w="1190" w:type="dxa"/>
+            <w:shd w:val="clear" w:color="auto" w:fill="E6E6E6"/>
+            <w:vAlign w:val="center"/>
+          </w:tcPr>
+          <w:p>
+            <w:pPr>
+              <w:jc w:val="center"/>
+              <w:rPr>
+                <w:sz w:val="24"/>
+              </w:rPr>
+            </w:pPr>
+            <w:r>
+              <w:rPr>
+                <w:rFonts w:hint="eastAsia"/>
+                <w:sz w:val="24"/>
+              </w:rPr>
+              <w:t>工作重点</w:t>
+            </w:r>
+          </w:p>
+        </w:tc>
+        <w:tc>
+          <w:tcPr>
+            <w:tcW w:w="8530" w:type="dxa"/>
+            <w:gridSpan w:val="8"/>
+            <w:vAlign w:val="center"/>
+          </w:tcPr>
+          <w:p>
+            <w:pPr>
+              <w:rPr>
+                <w:sz w:val="24"/>
+              </w:rPr>
+            </w:pPr>
+            <w:r>
+              <w:rPr>
+                <w:rFonts w:hint="eastAsia"/>
+                <w:sz w:val="24"/>
+              </w:rPr>
+              <w:t>熟悉公司情况</w:t>
+            </w:r>
+            <w:r>
+              <w:rPr>
+                <w:rFonts w:hint="eastAsia"/>
+                <w:sz w:val="24"/>
+              </w:rPr>
+              <w:t>和业务流程</w:t>
+            </w:r>
+          </w:p>
+        </w:tc>
+      </w:tr>
+      <w:tr>
+        <w:trPr>
+          <w:trHeight w:val="1358"/>
+        </w:trPr>
+        <w:tc>
+          <w:tcPr>
+            <w:tcW w:w="1190" w:type="dxa"/>
+            <w:tcBorders>
+              <w:bottom w:val="single" w:sz="4" w:space="0" w:color="auto"/>
+            </w:tcBorders>
+            <w:shd w:val="clear" w:color="auto" w:fill="E6E6E6"/>
+            <w:vAlign w:val="center"/>
+          </w:tcPr>
+          <w:p>
+            <w:pPr>
+              <w:jc w:val="center"/>
+              <w:rPr>
+                <w:sz w:val="24"/>
+              </w:rPr>
+            </w:pPr>
+            <w:r>
+              <w:rPr>
+                <w:rFonts w:hint="eastAsia"/>
+                <w:sz w:val="24"/>
+              </w:rPr>
+              <w:t>工作内容及进度</w:t>
+            </w:r>
+          </w:p>
+        </w:tc>
+        <w:tc>
+          <w:tcPr>
+            <w:tcW w:w="8530" w:type="dxa"/>
+            <w:gridSpan w:val="8"/>
+            <w:tcBorders>
+              <w:bottom w:val="single" w:sz="4" w:space="0" w:color="auto"/>
+            </w:tcBorders>
+            <w:vAlign w:val="center"/>
+          </w:tcPr>
+          <w:p>
+            <w:pPr>
+              <w:pStyle w:val="ab"/>
+              <w:widowControl/>
+              <w:numPr>
+                <w:ilvl w:val="0"/>
+                <w:numId w:val="6"/>
+              </w:numPr>
+              <w:tabs>
+                <w:tab w:val="left" w:pos="916"/>
+                <w:tab w:val="left" w:pos="1832"/>
+                <w:tab w:val="left" w:pos="2748"/>
+                <w:tab w:val="left" w:pos="3664"/>
+                <w:tab w:val="left" w:pos="4580"/>
+                <w:tab w:val="left" w:pos="5496"/>
+                <w:tab w:val="left" w:pos="6412"/>
+                <w:tab w:val="left" w:pos="7328"/>
+                <w:tab w:val="left" w:pos="8244"/>
+                <w:tab w:val="left" w:pos="9160"/>
+                <w:tab w:val="left" w:pos="10076"/>
+                <w:tab w:val="left" w:pos="10992"/>
+                <w:tab w:val="left" w:pos="11908"/>
+                <w:tab w:val="left" w:pos="12824"/>
+                <w:tab w:val="left" w:pos="13740"/>
+                <w:tab w:val="left" w:pos="14656"/>
+              </w:tabs>
+              <w:ind w:firstLineChars="0"/>
+              <w:rPr>
+                <w:sz w:val="24"/>
+              </w:rPr>
+            </w:pPr>
+            <w:r>
+              <w:rPr>
+                <w:sz w:val="24"/>
+              </w:rPr>
+              <w:t>了解公司的集群</w:t>
+            </w:r>
+            <w:r>
+              <w:rPr>
+                <w:rFonts w:hint="eastAsia"/>
+                <w:sz w:val="24"/>
+              </w:rPr>
+              <w:t>，</w:t>
+            </w:r>
+            <w:r>
+              <w:rPr>
+                <w:sz w:val="24"/>
+              </w:rPr>
+              <w:t>阅读</w:t>
+            </w:r>
+            <w:r>
+              <w:rPr>
+                <w:sz w:val="24"/>
+              </w:rPr>
+              <w:t>相关文档</w:t>
+            </w:r>
+          </w:p>
+          <w:p>
+            <w:pPr>
+              <w:pStyle w:val="ab"/>
+              <w:widowControl/>
+              <w:numPr>
+                <w:ilvl w:val="0"/>
+                <w:numId w:val="6"/>
+              </w:numPr>
+              <w:tabs>
+                <w:tab w:val="left" w:pos="916"/>
+                <w:tab w:val="left" w:pos="1832"/>
+                <w:tab w:val="left" w:pos="2748"/>
+                <w:tab w:val="left" w:pos="3664"/>
+                <w:tab w:val="left" w:pos="4580"/>
+                <w:tab w:val="left" w:pos="5496"/>
+                <w:tab w:val="left" w:pos="6412"/>
+                <w:tab w:val="left" w:pos="7328"/>
+                <w:tab w:val="left" w:pos="8244"/>
+                <w:tab w:val="left" w:pos="9160"/>
+                <w:tab w:val="left" w:pos="10076"/>
+                <w:tab w:val="left" w:pos="10992"/>
+                <w:tab w:val="left" w:pos="11908"/>
+                <w:tab w:val="left" w:pos="12824"/>
+                <w:tab w:val="left" w:pos="13740"/>
+                <w:tab w:val="left" w:pos="14656"/>
+              </w:tabs>
+              <w:ind w:firstLineChars="0"/>
+              <w:rPr>
+                <w:sz w:val="24"/>
+              </w:rPr>
+            </w:pPr>
+            <w:r>
+              <w:rPr>
+                <w:sz w:val="24"/>
+              </w:rPr>
+              <w:t>了解公司的代码规范</w:t>
+            </w:r>
+          </w:p>
+          <w:p>
+            <w:pPr>
+              <w:pStyle w:val="ab"/>
+              <w:widowControl/>
+              <w:numPr>
+                <w:ilvl w:val="0"/>
+                <w:numId w:val="6"/>
+              </w:numPr>
+              <w:tabs>
+                <w:tab w:val="left" w:pos="916"/>
+                <w:tab w:val="left" w:pos="1832"/>
+                <w:tab w:val="left" w:pos="2748"/>
+                <w:tab w:val="left" w:pos="3664"/>
+                <w:tab w:val="left" w:pos="4580"/>
+                <w:tab w:val="left" w:pos="5496"/>
+                <w:tab w:val="left" w:pos="6412"/>
+                <w:tab w:val="left" w:pos="7328"/>
+                <w:tab w:val="left" w:pos="8244"/>
+                <w:tab w:val="left" w:pos="9160"/>
+                <w:tab w:val="left" w:pos="10076"/>
+                <w:tab w:val="left" w:pos="10992"/>
+                <w:tab w:val="left" w:pos="11908"/>
+                <w:tab w:val="left" w:pos="12824"/>
+                <w:tab w:val="left" w:pos="13740"/>
+                <w:tab w:val="left" w:pos="14656"/>
+              </w:tabs>
+              <w:ind w:firstLineChars="0"/>
+              <w:rPr>
+                <w:sz w:val="24"/>
+              </w:rPr>
+            </w:pPr>
+            <w:r>
+              <w:rPr>
+                <w:sz w:val="24"/>
+              </w:rPr>
+              <w:t>配置并使用公司的</w:t>
+            </w:r>
+            <w:proofErr w:type="spellStart"/>
+            <w:r>
+              <w:rPr>
+                <w:sz w:val="24"/>
+              </w:rPr>
+              <w:t>Git</w:t>
+            </w:r>
+            <w:proofErr w:type="spellEnd"/>
+            <w:r>
+              <w:rPr>
+                <w:sz w:val="24"/>
+              </w:rPr>
+              <w:t>服务器</w:t>
+            </w:r>
+          </w:p>
+          <w:p>
+            <w:pPr>
+              <w:pStyle w:val="ab"/>
+              <w:widowControl/>
+              <w:numPr>
+                <w:ilvl w:val="0"/>
+                <w:numId w:val="6"/>
+              </w:numPr>
+              <w:tabs>
+                <w:tab w:val="left" w:pos="916"/>
+                <w:tab w:val="left" w:pos="1832"/>
+                <w:tab w:val="left" w:pos="2748"/>
+                <w:tab w:val="left" w:pos="3664"/>
+                <w:tab w:val="left" w:pos="4580"/>
+                <w:tab w:val="left" w:pos="5496"/>
+                <w:tab w:val="left" w:pos="6412"/>
+                <w:tab w:val="left" w:pos="7328"/>
+                <w:tab w:val="left" w:pos="8244"/>
+                <w:tab w:val="left" w:pos="9160"/>
+                <w:tab w:val="left" w:pos="10076"/>
+                <w:tab w:val="left" w:pos="10992"/>
+                <w:tab w:val="left" w:pos="11908"/>
+                <w:tab w:val="left" w:pos="12824"/>
+                <w:tab w:val="left" w:pos="13740"/>
+                <w:tab w:val="left" w:pos="14656"/>
+              </w:tabs>
+              <w:ind w:firstLineChars="0"/>
+              <w:rPr>
+                <w:sz w:val="24"/>
+              </w:rPr>
+            </w:pPr>
+            <w:r>
+              <w:rPr>
+                <w:sz w:val="24"/>
+              </w:rPr>
+              <w:t>学习使用团队协作软件</w:t>
+            </w:r>
+          </w:p>
+        </w:tc>
+      </w:tr>
+      <w:tr>
+        <w:trPr>
+          <w:trHeight w:val="1841"/>
+        </w:trPr>
+        <w:tc>
+          <w:tcPr>
+            <w:tcW w:w="1190" w:type="dxa"/>
+            <w:shd w:val="clear" w:color="auto" w:fill="E6E6E6"/>
+            <w:vAlign w:val="center"/>
+          </w:tcPr>
+          <w:p>
+            <w:pPr>
+              <w:jc w:val="center"/>
+              <w:rPr>
+                <w:sz w:val="24"/>
+              </w:rPr>
+            </w:pPr>
+            <w:r>
+              <w:rPr>
+                <w:rFonts w:hint="eastAsia"/>
+                <w:sz w:val="24"/>
+              </w:rPr>
+              <w:t>遇到问题</w:t>
+            </w:r>
+          </w:p>
+        </w:tc>
+        <w:tc>
+          <w:tcPr>
+            <w:tcW w:w="8530" w:type="dxa"/>
+            <w:gridSpan w:val="8"/>
+            <w:vAlign w:val="center"/>
+          </w:tcPr>
+          <w:p>
+            <w:pPr>
+              <w:pStyle w:val="ab"/>
+              <w:numPr>
+                <w:ilvl w:val="0"/>
+                <w:numId w:val="7"/>
+              </w:numPr>
+              <w:ind w:firstLineChars="0"/>
+              <w:rPr>
+                <w:sz w:val="24"/>
+              </w:rPr>
+            </w:pPr>
+            <w:r>
+              <w:rPr>
+                <w:sz w:val="24"/>
+              </w:rPr>
+              <w:t>公司的代码规范与平时写代码的习惯差别较大</w:t>
+            </w:r>
+          </w:p>
+          <w:p>
+            <w:pPr>
+              <w:pStyle w:val="ab"/>
+              <w:numPr>
+                <w:ilvl w:val="0"/>
+                <w:numId w:val="7"/>
+              </w:numPr>
+              <w:ind w:firstLineChars="0"/>
+              <w:rPr>
+                <w:sz w:val="24"/>
+              </w:rPr>
+            </w:pPr>
+            <w:r>
+              <w:rPr>
+                <w:sz w:val="24"/>
+              </w:rPr>
+              <w:t>公司内提交代码的代码审核有着既定的流程</w:t>
+            </w:r>
+            <w:r>
+              <w:rPr>
+                <w:rFonts w:hint="eastAsia"/>
+                <w:sz w:val="24"/>
+              </w:rPr>
+              <w:t>，</w:t>
+            </w:r>
+            <w:r>
+              <w:rPr>
+                <w:sz w:val="24"/>
+              </w:rPr>
+              <w:t>需要适应</w:t>
+            </w:r>
+          </w:p>
+        </w:tc>
+      </w:tr>
+      <w:tr>
+        <w:trPr>
+          <w:trHeight w:val="2294"/>
+        </w:trPr>
+        <w:tc>
+          <w:tcPr>
+            <w:tcW w:w="1190" w:type="dxa"/>
+            <w:shd w:val="clear" w:color="auto" w:fill="E6E6E6"/>
+            <w:vAlign w:val="center"/>
+          </w:tcPr>
+          <w:p>
+            <w:pPr>
+              <w:jc w:val="center"/>
+              <w:rPr>
+                <w:sz w:val="24"/>
+              </w:rPr>
+            </w:pPr>
+            <w:r>
+              <w:rPr>
+                <w:rFonts w:hint="eastAsia"/>
+                <w:sz w:val="24"/>
+              </w:rPr>
+              <w:t>自我小结</w:t>
+            </w:r>
+          </w:p>
+        </w:tc>
+        <w:tc>
+          <w:tcPr>
+            <w:tcW w:w="8530" w:type="dxa"/>
+            <w:gridSpan w:val="8"/>
+            <w:vAlign w:val="center"/>
+          </w:tcPr>
+          <w:p>
+            <w:pPr>
+              <w:rPr>
+                <w:rFonts w:hint="eastAsia"/>
+                <w:sz w:val="24"/>
+              </w:rPr>
+            </w:pPr>
+            <w:r>
+              <w:rPr>
+                <w:rFonts w:hint="eastAsia"/>
+                <w:sz w:val="24"/>
+              </w:rPr>
+              <w:t>本周主要对公司日常的</w:t>
+            </w:r>
+            <w:r>
+              <w:rPr>
+                <w:sz w:val="24"/>
+              </w:rPr>
+              <w:t>工作流程进行了解</w:t>
+            </w:r>
+            <w:r>
+              <w:rPr>
+                <w:rFonts w:hint="eastAsia"/>
+                <w:sz w:val="24"/>
+              </w:rPr>
+              <w:t>，</w:t>
+            </w:r>
+            <w:r>
+              <w:rPr>
+                <w:sz w:val="24"/>
+              </w:rPr>
+              <w:t>融入公司的开发环境</w:t>
+            </w:r>
+          </w:p>
+        </w:tc>
+      </w:tr>
+      <w:tr>
+        <w:trPr>
+          <w:trHeight w:val="944"/>
+        </w:trPr>
+        <w:tc>
+          <w:tcPr>
+            <w:tcW w:w="1190" w:type="dxa"/>
+            <w:shd w:val="clear" w:color="auto" w:fill="E6E6E6"/>
+            <w:vAlign w:val="center"/>
+          </w:tcPr>
+          <w:p>
+            <w:pPr>
+              <w:jc w:val="center"/>
+              <w:rPr>
+                <w:sz w:val="24"/>
+              </w:rPr>
+            </w:pPr>
+            <w:r>
+              <w:rPr>
+                <w:rFonts w:hint="eastAsia"/>
+                <w:sz w:val="24"/>
+              </w:rPr>
+              <w:t>下周计划</w:t>
+            </w:r>
+          </w:p>
+        </w:tc>
+        <w:tc>
+          <w:tcPr>
+            <w:tcW w:w="8530" w:type="dxa"/>
+            <w:gridSpan w:val="8"/>
+            <w:vAlign w:val="center"/>
+          </w:tcPr>
+          <w:p>
+            <w:pPr>
+              <w:rPr>
+                <w:sz w:val="24"/>
+              </w:rPr>
+            </w:pPr>
+            <w:r>
+              <w:rPr>
+                <w:sz w:val="24"/>
+              </w:rPr>
+              <w:t>熟悉</w:t>
+            </w:r>
+            <w:r>
+              <w:rPr>
+                <w:sz w:val="24"/>
+              </w:rPr>
+              <w:t>Hadoop</w:t>
+            </w:r>
+            <w:r>
+              <w:rPr>
+                <w:sz w:val="24"/>
+              </w:rPr>
+              <w:t>集群和公司现有集群</w:t>
+            </w:r>
+          </w:p>
+        </w:tc>
+      </w:tr>
+      <w:tr>
+        <w:trPr>
+          <w:trHeight w:val="944"/>
+        </w:trPr>
+        <w:tc>
+          <w:tcPr>
+            <w:tcW w:w="1190" w:type="dxa"/>
+            <w:shd w:val="clear" w:color="auto" w:fill="E6E6E6"/>
+            <w:vAlign w:val="center"/>
+          </w:tcPr>
+          <w:p>
+            <w:pPr>
+              <w:jc w:val="center"/>
+              <w:rPr>
+                <w:sz w:val="24"/>
+              </w:rPr>
+            </w:pPr>
+            <w:r>
+              <w:rPr>
+                <w:rFonts w:hint="eastAsia"/>
+                <w:sz w:val="24"/>
+              </w:rPr>
+              <w:t>导师意见</w:t>
+            </w:r>
+          </w:p>
+        </w:tc>
+        <w:tc>
+          <w:tcPr>
+            <w:tcW w:w="8530" w:type="dxa"/>
+            <w:gridSpan w:val="8"/>
+            <w:vAlign w:val="center"/>
+          </w:tcPr>
+          <w:p>
+            <w:pPr>
+              <w:ind w:firstLineChars="2500" w:firstLine="6000"/>
+              <w:rPr>
+                <w:sz w:val="24"/>
+              </w:rPr>
+            </w:pPr>
+            <w:r>
+              <w:rPr>
+                <w:rFonts w:hint="eastAsia"/>
+                <w:sz w:val="24"/>
+              </w:rPr>
+              <w:t>签字：</w:t>
+            </w:r>
+          </w:p>
+        </w:tc>
+      </w:tr>
+    </w:tbl>
+    <w:p>
+      <w:pPr>
+        <w:rPr>
+          <w:b/>
+          <w:sz w:val="24"/>
+          <w:shd w:val="pct10" w:color="auto" w:fill="FFFFFF"/>
+        </w:rPr>
+      </w:pPr>
+      <w:r>
+        <w:rPr>
+          <w:rFonts w:hint="eastAsia"/>
+          <w:b/>
+          <w:sz w:val="24"/>
+        </w:rPr>
+        <w:t>说明：</w:t>
+      </w:r>
+      <w:r>
+        <w:rPr>
+          <w:b/>
+          <w:sz w:val="24"/>
+          <w:shd w:val="pct10" w:color="auto" w:fill="FFFFFF"/>
+        </w:rPr>
+        <w:t xml:space="preserve"> </w:t>
+      </w:r>
+    </w:p>
+    <w:p>
+      <w:pPr>
+        <w:numPr>
+          <w:ilvl w:val="0"/>
+          <w:numId w:val="5"/>
+        </w:numPr>
+        <w:rPr>
+          <w:sz w:val="24"/>
+        </w:rPr>
+      </w:pPr>
+      <w:r>
+        <w:rPr>
+          <w:rFonts w:hint="eastAsia"/>
+          <w:sz w:val="24"/>
+        </w:rPr>
+        <w:t>上述表格大小可以根据文字多少调整；</w:t>
+      </w:r>
+    </w:p>
+    <w:p>
+      <w:pPr>
+        <w:numPr>
+          <w:ilvl w:val="0"/>
+          <w:numId w:val="5"/>
+        </w:numPr>
+      </w:pPr>
+      <w:r>
+        <w:rPr>
+          <w:rFonts w:hint="eastAsia"/>
+          <w:sz w:val="24"/>
+        </w:rPr>
+        <w:t>每周要写工作周报并发送给校内导师，实习基地导师可根据需要发送</w:t>
+      </w:r>
+      <w:r>
+        <w:rPr>
+          <w:rFonts w:hint="eastAsia"/>
+        </w:rPr>
+        <w:t>；</w:t>
+      </w:r>
+    </w:p>
+    <w:p>
+      <w:pPr>
+        <w:numPr>
+          <w:ilvl w:val="0"/>
+          <w:numId w:val="5"/>
+        </w:numPr>
+      </w:pPr>
+      <w:r>
+        <w:rPr>
+          <w:rFonts w:hint="eastAsia"/>
+        </w:rPr>
+        <w:t>校内实习学生每</w:t>
+      </w:r>
+      <w:r>
+        <w:rPr>
+          <w:rFonts w:hint="eastAsia"/>
+        </w:rPr>
+        <w:t>2</w:t>
+      </w:r>
+      <w:r>
+        <w:rPr>
+          <w:rFonts w:hint="eastAsia"/>
+        </w:rPr>
+        <w:t>周要书面报呈周报给导师，当面指导并签字。</w:t>
+      </w:r>
+    </w:p>
+    <w:p>
+      <w:pPr>
+        <w:widowControl/>
+        <w:jc w:val="left"/>
+      </w:pPr>
+      <w:r>
+        <w:br w:type="page"/>
+      </w:r>
+    </w:p>
+    <w:tbl>
+      <w:tblPr>
+        <w:tblpPr w:leftFromText="180" w:rightFromText="180" w:horzAnchor="margin" w:tblpXSpec="center" w:tblpY="222"/>
+        <w:tblW w:w="9720" w:type="dxa"/>
+        <w:tblBorders>
+          <w:top w:val="single" w:sz="4" w:space="0" w:color="auto"/>
+          <w:left w:val="single" w:sz="4" w:space="0" w:color="auto"/>
+          <w:bottom w:val="single" w:sz="4" w:space="0" w:color="auto"/>
+          <w:right w:val="single" w:sz="4" w:space="0" w:color="auto"/>
+          <w:insideH w:val="single" w:sz="4" w:space="0" w:color="auto"/>
+          <w:insideV w:val="single" w:sz="4" w:space="0" w:color="auto"/>
+        </w:tblBorders>
+        <w:tblLayout w:type="fixed"/>
+        <w:tblLook w:val="0000" w:firstRow="0" w:lastRow="0" w:firstColumn="0" w:lastColumn="0" w:noHBand="0" w:noVBand="0"/>
+      </w:tblPr>
+      <w:tblGrid>
+        <w:gridCol w:w="1190"/>
+        <w:gridCol w:w="1621"/>
+        <w:gridCol w:w="1258"/>
+        <w:gridCol w:w="1258"/>
+        <w:gridCol w:w="460"/>
+        <w:gridCol w:w="960"/>
+        <w:gridCol w:w="24"/>
+        <w:gridCol w:w="1242"/>
+        <w:gridCol w:w="1707"/>
+      </w:tblGrid>
+      <w:tr>
+        <w:trPr>
+          <w:trHeight w:val="416"/>
+        </w:trPr>
+        <w:tc>
+          <w:tcPr>
+            <w:tcW w:w="9720" w:type="dxa"/>
+            <w:gridSpan w:val="9"/>
+            <w:shd w:val="clear" w:color="auto" w:fill="E6E6E6"/>
+            <w:vAlign w:val="center"/>
+          </w:tcPr>
+          <w:p>
+            <w:pPr>
+              <w:jc w:val="center"/>
+              <w:rPr>
+                <w:b/>
+                <w:sz w:val="24"/>
+              </w:rPr>
+            </w:pPr>
+            <w:r>
+              <w:rPr>
+                <w:rFonts w:hint="eastAsia"/>
+                <w:b/>
+                <w:sz w:val="24"/>
+              </w:rPr>
+              <w:lastRenderedPageBreak/>
+              <w:t>本科生实习</w:t>
+            </w:r>
+            <w:r>
+              <w:rPr>
+                <w:rFonts w:hint="eastAsia"/>
+                <w:b/>
+                <w:sz w:val="24"/>
+              </w:rPr>
+              <w:t>&amp;</w:t>
+            </w:r>
+            <w:r>
+              <w:rPr>
+                <w:rFonts w:hint="eastAsia"/>
+                <w:b/>
+                <w:sz w:val="24"/>
+              </w:rPr>
+              <w:t>毕业设计（论文）工作周报</w:t>
+            </w:r>
+          </w:p>
+        </w:tc>
+      </w:tr>
+      <w:tr>
+        <w:trPr>
+          <w:trHeight w:val="339"/>
+        </w:trPr>
+        <w:tc>
+          <w:tcPr>
+            <w:tcW w:w="1190" w:type="dxa"/>
+            <w:tcBorders>
+              <w:right w:val="single" w:sz="4" w:space="0" w:color="auto"/>
+            </w:tcBorders>
+            <w:shd w:val="clear" w:color="auto" w:fill="E6E6E6"/>
+            <w:vAlign w:val="center"/>
+          </w:tcPr>
+          <w:p>
+            <w:pPr>
+              <w:jc w:val="center"/>
+              <w:rPr>
+                <w:sz w:val="24"/>
+              </w:rPr>
+            </w:pPr>
+            <w:r>
+              <w:rPr>
+                <w:rFonts w:hint="eastAsia"/>
+                <w:sz w:val="24"/>
+              </w:rPr>
+              <w:t>学生姓名</w:t>
+            </w:r>
+          </w:p>
+        </w:tc>
+        <w:tc>
+          <w:tcPr>
+            <w:tcW w:w="1621" w:type="dxa"/>
+            <w:tcBorders>
+              <w:top w:val="nil"/>
+              <w:left w:val="single" w:sz="4" w:space="0" w:color="auto"/>
+              <w:bottom w:val="nil"/>
+              <w:right w:val="single" w:sz="4" w:space="0" w:color="auto"/>
+            </w:tcBorders>
+            <w:shd w:val="clear" w:color="auto" w:fill="FFFFFF"/>
+            <w:vAlign w:val="center"/>
+          </w:tcPr>
+          <w:p>
+            <w:pPr>
+              <w:jc w:val="center"/>
+              <w:rPr>
+                <w:sz w:val="24"/>
+              </w:rPr>
+            </w:pPr>
+            <w:r>
+              <w:rPr>
+                <w:rFonts w:hint="eastAsia"/>
+                <w:sz w:val="24"/>
+              </w:rPr>
+              <w:t>李天宝</w:t>
+            </w:r>
+          </w:p>
+        </w:tc>
+        <w:tc>
+          <w:tcPr>
+            <w:tcW w:w="1258" w:type="dxa"/>
+            <w:tcBorders>
+              <w:left w:val="single" w:sz="4" w:space="0" w:color="auto"/>
+              <w:right w:val="single" w:sz="4" w:space="0" w:color="auto"/>
+            </w:tcBorders>
+            <w:shd w:val="clear" w:color="auto" w:fill="E6E6E6"/>
+            <w:vAlign w:val="center"/>
+          </w:tcPr>
+          <w:p>
+            <w:pPr>
+              <w:jc w:val="center"/>
+              <w:rPr>
+                <w:sz w:val="24"/>
+              </w:rPr>
+            </w:pPr>
+            <w:r>
+              <w:rPr>
+                <w:rFonts w:hint="eastAsia"/>
+                <w:sz w:val="24"/>
+              </w:rPr>
+              <w:t>联系电话</w:t>
+            </w:r>
+          </w:p>
+        </w:tc>
+        <w:tc>
+          <w:tcPr>
+            <w:tcW w:w="1718" w:type="dxa"/>
+            <w:gridSpan w:val="2"/>
+            <w:tcBorders>
+              <w:left w:val="single" w:sz="4" w:space="0" w:color="auto"/>
+              <w:right w:val="single" w:sz="4" w:space="0" w:color="auto"/>
+            </w:tcBorders>
+            <w:shd w:val="clear" w:color="auto" w:fill="FFFFFF"/>
+            <w:vAlign w:val="center"/>
+          </w:tcPr>
+          <w:p>
+            <w:pPr>
+              <w:jc w:val="center"/>
+              <w:rPr>
+                <w:sz w:val="24"/>
+              </w:rPr>
+            </w:pPr>
+            <w:r>
+              <w:rPr>
+                <w:sz w:val="24"/>
+              </w:rPr>
+              <w:t>15704600640</w:t>
+            </w:r>
+          </w:p>
+        </w:tc>
+        <w:tc>
+          <w:tcPr>
+            <w:tcW w:w="960" w:type="dxa"/>
+            <w:tcBorders>
+              <w:left w:val="single" w:sz="4" w:space="0" w:color="auto"/>
+              <w:right w:val="single" w:sz="4" w:space="0" w:color="auto"/>
+            </w:tcBorders>
+            <w:shd w:val="clear" w:color="auto" w:fill="E6E6E6"/>
+            <w:vAlign w:val="center"/>
+          </w:tcPr>
+          <w:p>
+            <w:pPr>
+              <w:jc w:val="center"/>
+              <w:rPr>
+                <w:sz w:val="24"/>
+              </w:rPr>
+            </w:pPr>
+            <w:r>
+              <w:rPr>
+                <w:rFonts w:hint="eastAsia"/>
+                <w:sz w:val="24"/>
+              </w:rPr>
+              <w:t>Email</w:t>
+            </w:r>
+          </w:p>
+        </w:tc>
+        <w:tc>
+          <w:tcPr>
+            <w:tcW w:w="2973" w:type="dxa"/>
+            <w:gridSpan w:val="3"/>
+            <w:tcBorders>
+              <w:left w:val="single" w:sz="4" w:space="0" w:color="auto"/>
+            </w:tcBorders>
+            <w:shd w:val="clear" w:color="auto" w:fill="FFFFFF"/>
+            <w:vAlign w:val="center"/>
+          </w:tcPr>
+          <w:p>
+            <w:pPr>
+              <w:rPr>
+                <w:sz w:val="24"/>
+              </w:rPr>
+            </w:pPr>
+            <w:r>
+              <w:rPr>
+                <w:rFonts w:hint="eastAsia"/>
+                <w:sz w:val="24"/>
+              </w:rPr>
+              <w:t>turingmac@hotmail.com</w:t>
+            </w:r>
+          </w:p>
+        </w:tc>
+      </w:tr>
+      <w:tr>
+        <w:trPr>
+          <w:trHeight w:val="232"/>
+        </w:trPr>
+        <w:tc>
+          <w:tcPr>
+            <w:tcW w:w="1190" w:type="dxa"/>
+            <w:shd w:val="clear" w:color="auto" w:fill="E6E6E6"/>
+            <w:vAlign w:val="center"/>
+          </w:tcPr>
+          <w:p>
+            <w:pPr>
+              <w:jc w:val="center"/>
+              <w:rPr>
+                <w:sz w:val="24"/>
+              </w:rPr>
+            </w:pPr>
+            <w:r>
+              <w:rPr>
+                <w:rFonts w:hint="eastAsia"/>
+                <w:sz w:val="24"/>
+              </w:rPr>
+              <w:t>实习基地</w:t>
+            </w:r>
+          </w:p>
+          <w:p>
+            <w:pPr>
+              <w:jc w:val="center"/>
+              <w:rPr>
+                <w:sz w:val="18"/>
+                <w:szCs w:val="18"/>
+              </w:rPr>
+            </w:pPr>
+            <w:r>
+              <w:rPr>
+                <w:rFonts w:hint="eastAsia"/>
+                <w:sz w:val="18"/>
+                <w:szCs w:val="18"/>
+              </w:rPr>
+              <w:t>(</w:t>
+            </w:r>
+            <w:r>
+              <w:rPr>
+                <w:rFonts w:hint="eastAsia"/>
+                <w:sz w:val="18"/>
+                <w:szCs w:val="18"/>
+              </w:rPr>
+              <w:t>或实验室</w:t>
+            </w:r>
+            <w:r>
+              <w:rPr>
+                <w:rFonts w:hint="eastAsia"/>
+                <w:sz w:val="18"/>
+                <w:szCs w:val="18"/>
+              </w:rPr>
+              <w:t>)</w:t>
+            </w:r>
+          </w:p>
+        </w:tc>
+        <w:tc>
+          <w:tcPr>
+            <w:tcW w:w="2879" w:type="dxa"/>
+            <w:gridSpan w:val="2"/>
+            <w:shd w:val="clear" w:color="auto" w:fill="FFFFFF"/>
+            <w:vAlign w:val="center"/>
+          </w:tcPr>
+          <w:p>
+            <w:pPr>
+              <w:jc w:val="center"/>
+              <w:rPr>
+                <w:sz w:val="24"/>
+              </w:rPr>
+            </w:pPr>
+            <w:r>
+              <w:rPr>
+                <w:rFonts w:hint="eastAsia"/>
+                <w:sz w:val="24"/>
+              </w:rPr>
+              <w:t>上海骇咕赛信息科技有限公司</w:t>
+            </w:r>
+          </w:p>
+        </w:tc>
+        <w:tc>
+          <w:tcPr>
+            <w:tcW w:w="1258" w:type="dxa"/>
+            <w:shd w:val="clear" w:color="auto" w:fill="E6E6E6"/>
+            <w:vAlign w:val="center"/>
+          </w:tcPr>
+          <w:p>
+            <w:pPr>
+              <w:jc w:val="center"/>
+              <w:rPr>
+                <w:sz w:val="24"/>
+              </w:rPr>
+            </w:pPr>
+            <w:r>
+              <w:rPr>
+                <w:rFonts w:hint="eastAsia"/>
+                <w:sz w:val="24"/>
+              </w:rPr>
+              <w:t>基地导师</w:t>
+            </w:r>
+          </w:p>
+        </w:tc>
+        <w:tc>
+          <w:tcPr>
+            <w:tcW w:w="1444" w:type="dxa"/>
+            <w:gridSpan w:val="3"/>
+            <w:shd w:val="clear" w:color="auto" w:fill="FFFFFF"/>
+            <w:vAlign w:val="center"/>
+          </w:tcPr>
+          <w:p>
+            <w:pPr>
+              <w:jc w:val="center"/>
+              <w:rPr>
+                <w:sz w:val="24"/>
+              </w:rPr>
+            </w:pPr>
+            <w:proofErr w:type="gramStart"/>
+            <w:r>
+              <w:rPr>
+                <w:rFonts w:hint="eastAsia"/>
+                <w:sz w:val="24"/>
+              </w:rPr>
+              <w:t>丁盛豪</w:t>
+            </w:r>
+            <w:proofErr w:type="gramEnd"/>
+          </w:p>
+        </w:tc>
+        <w:tc>
+          <w:tcPr>
+            <w:tcW w:w="1242" w:type="dxa"/>
+            <w:shd w:val="clear" w:color="auto" w:fill="E6E6E6"/>
+            <w:vAlign w:val="center"/>
+          </w:tcPr>
+          <w:p>
+            <w:pPr>
+              <w:jc w:val="center"/>
+              <w:rPr>
+                <w:sz w:val="24"/>
+              </w:rPr>
+            </w:pPr>
+            <w:r>
+              <w:rPr>
+                <w:rFonts w:hint="eastAsia"/>
+                <w:sz w:val="24"/>
+              </w:rPr>
+              <w:t>校内导师</w:t>
+            </w:r>
+          </w:p>
+        </w:tc>
+        <w:tc>
+          <w:tcPr>
+            <w:tcW w:w="1707" w:type="dxa"/>
+            <w:shd w:val="clear" w:color="auto" w:fill="FFFFFF"/>
+            <w:vAlign w:val="center"/>
+          </w:tcPr>
+          <w:p>
+            <w:pPr>
+              <w:jc w:val="center"/>
+              <w:rPr>
+                <w:sz w:val="24"/>
+              </w:rPr>
+            </w:pPr>
+            <w:r>
+              <w:rPr>
+                <w:rFonts w:hint="eastAsia"/>
+                <w:sz w:val="24"/>
+              </w:rPr>
+              <w:t>王宏志</w:t>
+            </w:r>
+          </w:p>
+        </w:tc>
+      </w:tr>
+      <w:tr>
+        <w:trPr>
+          <w:trHeight w:val="298"/>
+        </w:trPr>
+        <w:tc>
+          <w:tcPr>
+            <w:tcW w:w="1190" w:type="dxa"/>
+            <w:shd w:val="clear" w:color="auto" w:fill="E6E6E6"/>
+            <w:vAlign w:val="center"/>
+          </w:tcPr>
+          <w:p>
+            <w:pPr>
+              <w:jc w:val="center"/>
+              <w:rPr>
+                <w:sz w:val="24"/>
+              </w:rPr>
+            </w:pPr>
+            <w:r>
+              <w:rPr>
+                <w:rFonts w:hint="eastAsia"/>
+                <w:sz w:val="24"/>
+              </w:rPr>
+              <w:t>报告日期</w:t>
+            </w:r>
+          </w:p>
+        </w:tc>
+        <w:tc>
+          <w:tcPr>
+            <w:tcW w:w="2879" w:type="dxa"/>
+            <w:gridSpan w:val="2"/>
+            <w:shd w:val="clear" w:color="auto" w:fill="auto"/>
+            <w:vAlign w:val="center"/>
+          </w:tcPr>
+          <w:p>
+            <w:pPr>
+              <w:jc w:val="center"/>
+              <w:rPr>
+                <w:sz w:val="24"/>
+              </w:rPr>
+            </w:pPr>
+            <w:r>
+              <w:rPr>
+                <w:sz w:val="24"/>
+              </w:rPr>
+              <w:t>20</w:t>
+            </w:r>
+            <w:r>
+              <w:rPr>
+                <w:sz w:val="24"/>
+              </w:rPr>
+              <w:t>16</w:t>
+            </w:r>
+            <w:r>
+              <w:rPr>
+                <w:sz w:val="24"/>
+              </w:rPr>
+              <w:t>-</w:t>
+            </w:r>
+            <w:r>
+              <w:rPr>
+                <w:sz w:val="24"/>
+              </w:rPr>
+              <w:t>08</w:t>
+            </w:r>
+            <w:r>
+              <w:rPr>
+                <w:rFonts w:hint="eastAsia"/>
+                <w:sz w:val="24"/>
+              </w:rPr>
+              <w:t>-</w:t>
+            </w:r>
+            <w:r>
+              <w:rPr>
+                <w:sz w:val="24"/>
+              </w:rPr>
+              <w:t>07</w:t>
+            </w:r>
+          </w:p>
+        </w:tc>
+        <w:tc>
+          <w:tcPr>
+            <w:tcW w:w="1258" w:type="dxa"/>
+            <w:tcBorders>
+              <w:bottom w:val="single" w:sz="4" w:space="0" w:color="auto"/>
+            </w:tcBorders>
+            <w:shd w:val="clear" w:color="auto" w:fill="E6E6E6"/>
+            <w:vAlign w:val="center"/>
+          </w:tcPr>
+          <w:p>
+            <w:pPr>
+              <w:jc w:val="center"/>
+              <w:rPr>
+                <w:sz w:val="24"/>
+              </w:rPr>
+            </w:pPr>
+            <w:r>
+              <w:rPr>
+                <w:rFonts w:hint="eastAsia"/>
+                <w:sz w:val="24"/>
+              </w:rPr>
+              <w:t>实习周次</w:t>
+            </w:r>
+          </w:p>
+        </w:tc>
+        <w:tc>
+          <w:tcPr>
+            <w:tcW w:w="4393" w:type="dxa"/>
+            <w:gridSpan w:val="5"/>
+            <w:vAlign w:val="center"/>
+          </w:tcPr>
+          <w:p>
+            <w:pPr>
+              <w:jc w:val="center"/>
+              <w:rPr>
+                <w:sz w:val="24"/>
+              </w:rPr>
+            </w:pPr>
+            <w:r>
+              <w:rPr>
+                <w:rFonts w:hint="eastAsia"/>
+                <w:sz w:val="24"/>
+              </w:rPr>
+              <w:t>第</w:t>
+            </w:r>
+            <w:r>
+              <w:rPr>
+                <w:sz w:val="24"/>
+              </w:rPr>
+              <w:t>3</w:t>
+            </w:r>
+            <w:r>
+              <w:rPr>
+                <w:rFonts w:hint="eastAsia"/>
+                <w:sz w:val="24"/>
+              </w:rPr>
+              <w:t>周</w:t>
+            </w:r>
+          </w:p>
+        </w:tc>
+      </w:tr>
+      <w:tr>
+        <w:trPr>
+          <w:trHeight w:val="437"/>
+        </w:trPr>
+        <w:tc>
+          <w:tcPr>
+            <w:tcW w:w="1190" w:type="dxa"/>
+            <w:shd w:val="clear" w:color="auto" w:fill="E6E6E6"/>
+            <w:vAlign w:val="center"/>
+          </w:tcPr>
+          <w:p>
+            <w:pPr>
+              <w:jc w:val="center"/>
+              <w:rPr>
+                <w:sz w:val="24"/>
+              </w:rPr>
+            </w:pPr>
+            <w:r>
+              <w:rPr>
+                <w:rFonts w:hint="eastAsia"/>
+                <w:sz w:val="24"/>
+              </w:rPr>
+              <w:t>报告区间</w:t>
+            </w:r>
+          </w:p>
+        </w:tc>
+        <w:tc>
+          <w:tcPr>
+            <w:tcW w:w="8530" w:type="dxa"/>
+            <w:gridSpan w:val="8"/>
+            <w:vAlign w:val="center"/>
+          </w:tcPr>
+          <w:p>
+            <w:pPr>
+              <w:jc w:val="center"/>
+              <w:rPr>
+                <w:sz w:val="24"/>
+              </w:rPr>
+            </w:pPr>
+            <w:r>
+              <w:rPr>
+                <w:sz w:val="24"/>
+              </w:rPr>
+              <w:t>2016</w:t>
+            </w:r>
+            <w:r>
+              <w:rPr>
+                <w:rFonts w:hint="eastAsia"/>
+                <w:sz w:val="24"/>
+              </w:rPr>
+              <w:t>-</w:t>
+            </w:r>
+            <w:r>
+              <w:rPr>
+                <w:sz w:val="24"/>
+              </w:rPr>
+              <w:t>08</w:t>
+            </w:r>
+            <w:r>
+              <w:rPr>
+                <w:rFonts w:hint="eastAsia"/>
+                <w:sz w:val="24"/>
+              </w:rPr>
+              <w:t>-</w:t>
+            </w:r>
+            <w:r>
+              <w:rPr>
+                <w:sz w:val="24"/>
+              </w:rPr>
+              <w:t>01</w:t>
+            </w:r>
+            <w:r>
+              <w:rPr>
+                <w:rFonts w:hint="eastAsia"/>
+                <w:sz w:val="24"/>
+              </w:rPr>
+              <w:t xml:space="preserve">  </w:t>
+            </w:r>
+            <w:r>
+              <w:rPr>
+                <w:rFonts w:hint="eastAsia"/>
+                <w:sz w:val="24"/>
+              </w:rPr>
+              <w:t>到</w:t>
+            </w:r>
+            <w:r>
+              <w:rPr>
+                <w:rFonts w:hint="eastAsia"/>
+                <w:sz w:val="24"/>
+              </w:rPr>
+              <w:t xml:space="preserve">  </w:t>
+            </w:r>
+            <w:r>
+              <w:rPr>
+                <w:sz w:val="24"/>
+              </w:rPr>
+              <w:t>2016</w:t>
+            </w:r>
+            <w:r>
+              <w:rPr>
+                <w:sz w:val="24"/>
+              </w:rPr>
+              <w:t>-</w:t>
+            </w:r>
+            <w:r>
+              <w:rPr>
+                <w:sz w:val="24"/>
+              </w:rPr>
+              <w:t>08</w:t>
+            </w:r>
+            <w:r>
+              <w:rPr>
+                <w:rFonts w:hint="eastAsia"/>
+                <w:sz w:val="24"/>
+              </w:rPr>
+              <w:t>-</w:t>
+            </w:r>
+            <w:r>
+              <w:rPr>
+                <w:sz w:val="24"/>
+              </w:rPr>
+              <w:t>07</w:t>
+            </w:r>
+          </w:p>
+        </w:tc>
+      </w:tr>
+      <w:tr>
+        <w:trPr>
+          <w:trHeight w:val="512"/>
+        </w:trPr>
+        <w:tc>
+          <w:tcPr>
+            <w:tcW w:w="1190" w:type="dxa"/>
+            <w:shd w:val="clear" w:color="auto" w:fill="E6E6E6"/>
+            <w:vAlign w:val="center"/>
+          </w:tcPr>
+          <w:p>
+            <w:pPr>
+              <w:jc w:val="center"/>
+              <w:rPr>
+                <w:sz w:val="24"/>
+              </w:rPr>
+            </w:pPr>
+            <w:r>
+              <w:rPr>
+                <w:rFonts w:hint="eastAsia"/>
+                <w:sz w:val="24"/>
+              </w:rPr>
+              <w:t>工作重点</w:t>
+            </w:r>
+          </w:p>
+        </w:tc>
+        <w:tc>
+          <w:tcPr>
+            <w:tcW w:w="8530" w:type="dxa"/>
+            <w:gridSpan w:val="8"/>
+            <w:vAlign w:val="center"/>
+          </w:tcPr>
+          <w:p>
+            <w:pPr>
+              <w:rPr>
+                <w:sz w:val="24"/>
+              </w:rPr>
+            </w:pPr>
+            <w:r>
+              <w:rPr>
+                <w:sz w:val="24"/>
+              </w:rPr>
+              <w:t>熟悉</w:t>
+            </w:r>
+            <w:r>
+              <w:rPr>
+                <w:sz w:val="24"/>
+              </w:rPr>
+              <w:t>Hadoop</w:t>
+            </w:r>
+            <w:r>
+              <w:rPr>
+                <w:sz w:val="24"/>
+              </w:rPr>
+              <w:t>集群和公司现有集群</w:t>
+            </w:r>
+          </w:p>
+        </w:tc>
+      </w:tr>
+      <w:tr>
+        <w:trPr>
+          <w:trHeight w:val="1358"/>
+        </w:trPr>
+        <w:tc>
+          <w:tcPr>
+            <w:tcW w:w="1190" w:type="dxa"/>
+            <w:tcBorders>
+              <w:bottom w:val="single" w:sz="4" w:space="0" w:color="auto"/>
+            </w:tcBorders>
+            <w:shd w:val="clear" w:color="auto" w:fill="E6E6E6"/>
+            <w:vAlign w:val="center"/>
+          </w:tcPr>
+          <w:p>
+            <w:pPr>
+              <w:jc w:val="center"/>
+              <w:rPr>
+                <w:sz w:val="24"/>
+              </w:rPr>
+            </w:pPr>
+            <w:r>
+              <w:rPr>
+                <w:rFonts w:hint="eastAsia"/>
+                <w:sz w:val="24"/>
+              </w:rPr>
+              <w:t>工作内容及进度</w:t>
+            </w:r>
+          </w:p>
+        </w:tc>
+        <w:tc>
+          <w:tcPr>
+            <w:tcW w:w="8530" w:type="dxa"/>
+            <w:gridSpan w:val="8"/>
+            <w:tcBorders>
+              <w:bottom w:val="single" w:sz="4" w:space="0" w:color="auto"/>
+            </w:tcBorders>
+            <w:vAlign w:val="center"/>
+          </w:tcPr>
+          <w:p>
+            <w:pPr>
+              <w:pStyle w:val="ab"/>
+              <w:widowControl/>
+              <w:numPr>
+                <w:ilvl w:val="0"/>
+                <w:numId w:val="8"/>
+              </w:numPr>
+              <w:tabs>
+                <w:tab w:val="left" w:pos="916"/>
+                <w:tab w:val="left" w:pos="1832"/>
+                <w:tab w:val="left" w:pos="2748"/>
+                <w:tab w:val="left" w:pos="3664"/>
+                <w:tab w:val="left" w:pos="4580"/>
+                <w:tab w:val="left" w:pos="5496"/>
+                <w:tab w:val="left" w:pos="6412"/>
+                <w:tab w:val="left" w:pos="7328"/>
+                <w:tab w:val="left" w:pos="8244"/>
+                <w:tab w:val="left" w:pos="9160"/>
+                <w:tab w:val="left" w:pos="10076"/>
+                <w:tab w:val="left" w:pos="10992"/>
+                <w:tab w:val="left" w:pos="11908"/>
+                <w:tab w:val="left" w:pos="12824"/>
+                <w:tab w:val="left" w:pos="13740"/>
+                <w:tab w:val="left" w:pos="14656"/>
+              </w:tabs>
+              <w:ind w:firstLineChars="0"/>
+              <w:rPr>
+                <w:sz w:val="24"/>
+              </w:rPr>
+            </w:pPr>
+            <w:r>
+              <w:rPr>
+                <w:sz w:val="24"/>
+              </w:rPr>
+              <w:t>了解公司的集群</w:t>
+            </w:r>
+            <w:r>
+              <w:rPr>
+                <w:rFonts w:hint="eastAsia"/>
+                <w:sz w:val="24"/>
+              </w:rPr>
+              <w:t>，</w:t>
+            </w:r>
+            <w:r>
+              <w:rPr>
+                <w:sz w:val="24"/>
+              </w:rPr>
+              <w:t>阅读</w:t>
+            </w:r>
+            <w:r>
+              <w:rPr>
+                <w:sz w:val="24"/>
+              </w:rPr>
+              <w:t>相关文档</w:t>
+            </w:r>
+          </w:p>
+          <w:p>
+            <w:pPr>
+              <w:pStyle w:val="ab"/>
+              <w:widowControl/>
+              <w:numPr>
+                <w:ilvl w:val="0"/>
+                <w:numId w:val="8"/>
+              </w:numPr>
+              <w:tabs>
+                <w:tab w:val="left" w:pos="916"/>
+                <w:tab w:val="left" w:pos="1832"/>
+                <w:tab w:val="left" w:pos="2748"/>
+                <w:tab w:val="left" w:pos="3664"/>
+                <w:tab w:val="left" w:pos="4580"/>
+                <w:tab w:val="left" w:pos="5496"/>
+                <w:tab w:val="left" w:pos="6412"/>
+                <w:tab w:val="left" w:pos="7328"/>
+                <w:tab w:val="left" w:pos="8244"/>
+                <w:tab w:val="left" w:pos="9160"/>
+                <w:tab w:val="left" w:pos="10076"/>
+                <w:tab w:val="left" w:pos="10992"/>
+                <w:tab w:val="left" w:pos="11908"/>
+                <w:tab w:val="left" w:pos="12824"/>
+                <w:tab w:val="left" w:pos="13740"/>
+                <w:tab w:val="left" w:pos="14656"/>
+              </w:tabs>
+              <w:ind w:firstLineChars="0"/>
+              <w:rPr>
+                <w:sz w:val="24"/>
+              </w:rPr>
+            </w:pPr>
+            <w:r>
+              <w:rPr>
+                <w:sz w:val="24"/>
+              </w:rPr>
+              <w:t>了解</w:t>
+            </w:r>
+            <w:r>
+              <w:rPr>
+                <w:sz w:val="24"/>
+              </w:rPr>
+              <w:t>Hadoop</w:t>
+            </w:r>
+            <w:r>
+              <w:rPr>
+                <w:rFonts w:hint="eastAsia"/>
+                <w:sz w:val="24"/>
+              </w:rPr>
+              <w:t>，</w:t>
+            </w:r>
+            <w:r>
+              <w:rPr>
+                <w:sz w:val="24"/>
+              </w:rPr>
+              <w:t>学习</w:t>
+            </w:r>
+            <w:r>
+              <w:rPr>
+                <w:sz w:val="24"/>
+              </w:rPr>
+              <w:t>Hadoop streaming</w:t>
+            </w:r>
+            <w:r>
+              <w:rPr>
+                <w:sz w:val="24"/>
+              </w:rPr>
+              <w:t>开发</w:t>
+            </w:r>
+          </w:p>
+        </w:tc>
+      </w:tr>
+      <w:tr>
+        <w:trPr>
+          <w:trHeight w:val="1841"/>
+        </w:trPr>
+        <w:tc>
+          <w:tcPr>
+            <w:tcW w:w="1190" w:type="dxa"/>
+            <w:shd w:val="clear" w:color="auto" w:fill="E6E6E6"/>
+            <w:vAlign w:val="center"/>
+          </w:tcPr>
+          <w:p>
+            <w:pPr>
+              <w:jc w:val="center"/>
+              <w:rPr>
+                <w:sz w:val="24"/>
+              </w:rPr>
+            </w:pPr>
+            <w:r>
+              <w:rPr>
+                <w:rFonts w:hint="eastAsia"/>
+                <w:sz w:val="24"/>
+              </w:rPr>
+              <w:t>遇到问题</w:t>
+            </w:r>
+          </w:p>
+        </w:tc>
+        <w:tc>
+          <w:tcPr>
+            <w:tcW w:w="8530" w:type="dxa"/>
+            <w:gridSpan w:val="8"/>
+            <w:vAlign w:val="center"/>
+          </w:tcPr>
+          <w:p>
+            <w:pPr>
+              <w:pStyle w:val="ab"/>
+              <w:numPr>
+                <w:ilvl w:val="0"/>
+                <w:numId w:val="9"/>
+              </w:numPr>
+              <w:ind w:firstLineChars="0"/>
+              <w:rPr>
+                <w:sz w:val="24"/>
+              </w:rPr>
+            </w:pPr>
+            <w:r>
+              <w:rPr>
+                <w:rFonts w:hint="eastAsia"/>
+                <w:sz w:val="24"/>
+              </w:rPr>
+              <w:t>自己对</w:t>
+            </w:r>
+            <w:r>
+              <w:rPr>
+                <w:sz w:val="24"/>
+              </w:rPr>
+              <w:t>python</w:t>
+            </w:r>
+            <w:r>
+              <w:rPr>
+                <w:sz w:val="24"/>
+              </w:rPr>
+              <w:t>语言掌握的不够熟练</w:t>
+            </w:r>
+          </w:p>
+          <w:p>
+            <w:pPr>
+              <w:pStyle w:val="ab"/>
+              <w:numPr>
+                <w:ilvl w:val="0"/>
+                <w:numId w:val="9"/>
+              </w:numPr>
+              <w:ind w:firstLineChars="0"/>
+              <w:rPr>
+                <w:sz w:val="24"/>
+              </w:rPr>
+            </w:pPr>
+            <w:r>
+              <w:rPr>
+                <w:sz w:val="24"/>
+              </w:rPr>
+              <w:t>不清楚如何使用集群</w:t>
+            </w:r>
+            <w:r>
+              <w:rPr>
+                <w:rFonts w:hint="eastAsia"/>
+                <w:sz w:val="24"/>
+              </w:rPr>
+              <w:t>，</w:t>
+            </w:r>
+            <w:r>
+              <w:rPr>
+                <w:sz w:val="24"/>
+              </w:rPr>
+              <w:t>本机测试通过的</w:t>
+            </w:r>
+            <w:r>
+              <w:rPr>
+                <w:sz w:val="24"/>
+              </w:rPr>
+              <w:t>map-reduce</w:t>
+            </w:r>
+            <w:r>
+              <w:rPr>
+                <w:sz w:val="24"/>
+              </w:rPr>
+              <w:t>代码补鞥在公司的集群上运行</w:t>
+            </w:r>
+          </w:p>
+        </w:tc>
+      </w:tr>
+      <w:tr>
+        <w:trPr>
+          <w:trHeight w:val="2294"/>
+        </w:trPr>
+        <w:tc>
+          <w:tcPr>
+            <w:tcW w:w="1190" w:type="dxa"/>
+            <w:shd w:val="clear" w:color="auto" w:fill="E6E6E6"/>
+            <w:vAlign w:val="center"/>
+          </w:tcPr>
+          <w:p>
+            <w:pPr>
+              <w:jc w:val="center"/>
+              <w:rPr>
+                <w:sz w:val="24"/>
+              </w:rPr>
+            </w:pPr>
+            <w:r>
+              <w:rPr>
+                <w:rFonts w:hint="eastAsia"/>
+                <w:sz w:val="24"/>
+              </w:rPr>
+              <w:t>自我小结</w:t>
+            </w:r>
+          </w:p>
+        </w:tc>
+        <w:tc>
+          <w:tcPr>
+            <w:tcW w:w="8530" w:type="dxa"/>
+            <w:gridSpan w:val="8"/>
+            <w:vAlign w:val="center"/>
+          </w:tcPr>
+          <w:p>
+            <w:pPr>
+              <w:rPr>
+                <w:rFonts w:hint="eastAsia"/>
+                <w:sz w:val="24"/>
+              </w:rPr>
+            </w:pPr>
+            <w:r>
+              <w:rPr>
+                <w:rFonts w:hint="eastAsia"/>
+                <w:sz w:val="24"/>
+              </w:rPr>
+              <w:t>本周主要对</w:t>
+            </w:r>
+            <w:r>
+              <w:rPr>
+                <w:rFonts w:hint="eastAsia"/>
+                <w:sz w:val="24"/>
+              </w:rPr>
+              <w:t>学习了</w:t>
+            </w:r>
+            <w:r>
+              <w:rPr>
+                <w:sz w:val="24"/>
+              </w:rPr>
+              <w:t>Hadoop</w:t>
+            </w:r>
+            <w:r>
+              <w:rPr>
+                <w:rFonts w:hint="eastAsia"/>
+                <w:sz w:val="24"/>
+              </w:rPr>
+              <w:t>相关的知识，并开发了相关的</w:t>
+            </w:r>
+            <w:r>
+              <w:rPr>
+                <w:rFonts w:hint="eastAsia"/>
+                <w:sz w:val="24"/>
+              </w:rPr>
+              <w:t>一些小</w:t>
+            </w:r>
+            <w:r>
+              <w:rPr>
+                <w:rFonts w:hint="eastAsia"/>
+                <w:sz w:val="24"/>
+              </w:rPr>
+              <w:t>demo</w:t>
+            </w:r>
+            <w:r>
+              <w:rPr>
+                <w:rFonts w:hint="eastAsia"/>
+                <w:sz w:val="24"/>
+              </w:rPr>
+              <w:t>，算是在分布式处理方面开了个头</w:t>
+            </w:r>
+          </w:p>
+        </w:tc>
+      </w:tr>
+      <w:tr>
+        <w:trPr>
+          <w:trHeight w:val="944"/>
+        </w:trPr>
+        <w:tc>
+          <w:tcPr>
+            <w:tcW w:w="1190" w:type="dxa"/>
+            <w:shd w:val="clear" w:color="auto" w:fill="E6E6E6"/>
+            <w:vAlign w:val="center"/>
+          </w:tcPr>
+          <w:p>
+            <w:pPr>
+              <w:jc w:val="center"/>
+              <w:rPr>
+                <w:sz w:val="24"/>
+              </w:rPr>
+            </w:pPr>
+            <w:r>
+              <w:rPr>
+                <w:rFonts w:hint="eastAsia"/>
+                <w:sz w:val="24"/>
+              </w:rPr>
+              <w:t>下周计划</w:t>
+            </w:r>
+          </w:p>
+        </w:tc>
+        <w:tc>
+          <w:tcPr>
+            <w:tcW w:w="8530" w:type="dxa"/>
+            <w:gridSpan w:val="8"/>
+            <w:vAlign w:val="center"/>
+          </w:tcPr>
+          <w:p>
+            <w:pPr>
+              <w:rPr>
+                <w:sz w:val="24"/>
+              </w:rPr>
+            </w:pPr>
+            <w:r>
+              <w:rPr>
+                <w:rFonts w:hint="eastAsia"/>
+                <w:sz w:val="24"/>
+              </w:rPr>
+              <w:t>Pig</w:t>
+            </w:r>
+            <w:r>
+              <w:rPr>
+                <w:rFonts w:hint="eastAsia"/>
+                <w:sz w:val="24"/>
+              </w:rPr>
+              <w:t>语言的学习</w:t>
+            </w:r>
+            <w:bookmarkStart w:id="0" w:name="_GoBack"/>
+            <w:bookmarkEnd w:id="0"/>
+          </w:p>
+        </w:tc>
+      </w:tr>
+      <w:tr>
+        <w:trPr>
+          <w:trHeight w:val="944"/>
+        </w:trPr>
+        <w:tc>
+          <w:tcPr>
+            <w:tcW w:w="1190" w:type="dxa"/>
+            <w:shd w:val="clear" w:color="auto" w:fill="E6E6E6"/>
+            <w:vAlign w:val="center"/>
+          </w:tcPr>
+          <w:p>
+            <w:pPr>
+              <w:jc w:val="center"/>
+              <w:rPr>
+                <w:sz w:val="24"/>
+              </w:rPr>
+            </w:pPr>
+            <w:r>
+              <w:rPr>
+                <w:rFonts w:hint="eastAsia"/>
+                <w:sz w:val="24"/>
+              </w:rPr>
+              <w:t>导师意见</w:t>
+            </w:r>
+          </w:p>
+        </w:tc>
+        <w:tc>
+          <w:tcPr>
+            <w:tcW w:w="8530" w:type="dxa"/>
+            <w:gridSpan w:val="8"/>
+            <w:vAlign w:val="center"/>
+          </w:tcPr>
+          <w:p>
+            <w:pPr>
+              <w:ind w:firstLineChars="2500" w:firstLine="6000"/>
+              <w:rPr>
+                <w:sz w:val="24"/>
+              </w:rPr>
+            </w:pPr>
+            <w:r>
+              <w:rPr>
+                <w:rFonts w:hint="eastAsia"/>
+                <w:sz w:val="24"/>
+              </w:rPr>
+              <w:t>签字：</w:t>
+            </w:r>
+          </w:p>
+        </w:tc>
+      </w:tr>
+    </w:tbl>
+    <w:p>
+      <w:pPr>
+        <w:rPr>
+          <w:b/>
+          <w:sz w:val="24"/>
+          <w:shd w:val="pct10" w:color="auto" w:fill="FFFFFF"/>
+        </w:rPr>
+      </w:pPr>
+      <w:r>
+        <w:rPr>
+          <w:rFonts w:hint="eastAsia"/>
+          <w:b/>
+          <w:sz w:val="24"/>
+        </w:rPr>
+        <w:t>说明：</w:t>
+      </w:r>
+      <w:r>
+        <w:rPr>
+          <w:b/>
+          <w:sz w:val="24"/>
+          <w:shd w:val="pct10" w:color="auto" w:fill="FFFFFF"/>
+        </w:rPr>
+        <w:t xml:space="preserve"> </w:t>
+      </w:r>
+    </w:p>
+    <w:p>
+      <w:pPr>
+        <w:numPr>
+          <w:ilvl w:val="0"/>
+          <w:numId w:val="10"/>
+        </w:numPr>
+        <w:rPr>
+          <w:sz w:val="24"/>
+        </w:rPr>
+      </w:pPr>
+      <w:r>
+        <w:rPr>
+          <w:rFonts w:hint="eastAsia"/>
+          <w:sz w:val="24"/>
+        </w:rPr>
+        <w:t>上述表格大小可以根据文字多少调整；</w:t>
+      </w:r>
+    </w:p>
+    <w:p>
+      <w:pPr>
+        <w:numPr>
+          <w:ilvl w:val="0"/>
+          <w:numId w:val="10"/>
+        </w:numPr>
+      </w:pPr>
+      <w:r>
+        <w:rPr>
+          <w:rFonts w:hint="eastAsia"/>
+          <w:sz w:val="24"/>
+        </w:rPr>
+        <w:t>每周要写工作周报并发送给校内导师，实习基地导师可根据需要发送</w:t>
+      </w:r>
+      <w:r>
+        <w:rPr>
+          <w:rFonts w:hint="eastAsia"/>
+        </w:rPr>
+        <w:t>；</w:t>
+      </w:r>
+    </w:p>
+    <w:p>
+      <w:pPr>
+        <w:numPr>
+          <w:ilvl w:val="0"/>
+          <w:numId w:val="10"/>
+        </w:numPr>
+        <w:rPr>
+          <w:rFonts w:hint="eastAsia"/>
+        </w:rPr>
+      </w:pPr>
+      <w:r>
+        <w:rPr>
+          <w:rFonts w:hint="eastAsia"/>
+        </w:rPr>
+        <w:t>校内实习学生每</w:t>
+      </w:r>
+      <w:r>
+        <w:rPr>
+          <w:rFonts w:hint="eastAsia"/>
+        </w:rPr>
+        <w:t>2</w:t>
+      </w:r>
+      <w:r>
+        <w:rPr>
+          <w:rFonts w:hint="eastAsia"/>
+        </w:rPr>
+        <w:t>周要书面报呈周报给导师，当面指导并签字。</w:t>
+      </w:r>
+    </w:p>
+    <w:p>
+      <w:pPr>
+        <w:widowControl/>
+        <w:jc w:val="left"/>
+        <w:rPr>
+          <w:rFonts w:hint="eastAsia"/>
+        </w:rPr>
+      </w:pPr>
+    </w:p>
     <w:sectPr>
-      <w:headerReference w:type="even" r:id="rId8"/>
-      <w:headerReference w:type="default" r:id="rId9"/>
-      <w:footerReference w:type="even" r:id="rId10"/>
-      <w:footerReference w:type="default" r:id="rId11"/>
-      <w:headerReference w:type="first" r:id="rId12"/>
-      <w:footerReference w:type="first" r:id="rId13"/>
+      <w:headerReference w:type="default" r:id="rId8"/>
+      <w:footerReference w:type="even" r:id="rId9"/>
+      <w:footerReference w:type="default" r:id="rId10"/>
       <w:pgSz w:w="11906" w:h="16838"/>
       <w:pgMar w:top="1440" w:right="1286" w:bottom="1440" w:left="1440" w:header="720" w:footer="720" w:gutter="0"/>
       <w:cols w:space="720"/>
@@ -1099,7 +4131,7 @@
         <w:rStyle w:val="a5"/>
         <w:noProof/>
       </w:rPr>
-      <w:t>1</w:t>
+      <w:t>2</w:t>
     </w:r>
     <w:r>
       <w:fldChar w:fldCharType="end"/>
@@ -1112,16 +4144,6 @@
       </w:rPr>
       <w:t xml:space="preserve">                        </w:t>
     </w:r>
-  </w:p>
-</w:ftr>
-</file>
-
-<file path=word/footer3.xml><?xml version="1.0" encoding="utf-8"?>
-<w:ftr xmlns:wpc="http://schemas.microsoft.com/office/word/2010/wordprocessingCanvas" xmlns:mc="http://schemas.openxmlformats.org/markup-compatibility/2006" xmlns:o="urn:schemas-microsoft-com:office:office" xmlns:r="http://schemas.openxmlformats.org/officeDocument/2006/relationships" xmlns:m="http://schemas.openxmlformats.org/officeDocument/2006/math" xmlns:v="urn:schemas-microsoft-com:vml" xmlns:wp14="http://schemas.microsoft.com/office/word/2010/wordprocessingDrawing" xmlns:wp="http://schemas.openxmlformats.org/drawingml/2006/wordprocessingDrawing" xmlns:w10="urn:schemas-microsoft-com:office:word" xmlns:w="http://schemas.openxmlformats.org/wordprocessingml/2006/main" xmlns:w14="http://schemas.microsoft.com/office/word/2010/wordml" xmlns:w15="http://schemas.microsoft.com/office/word/2012/wordml" xmlns:wpg="http://schemas.microsoft.com/office/word/2010/wordprocessingGroup" xmlns:wpi="http://schemas.microsoft.com/office/word/2010/wordprocessingInk" xmlns:wne="http://schemas.microsoft.com/office/word/2006/wordml" xmlns:wps="http://schemas.microsoft.com/office/word/2010/wordprocessingShape" mc:Ignorable="w14 w15 wp14">
-  <w:p>
-    <w:pPr>
-      <w:pStyle w:val="a8"/>
-    </w:pPr>
   </w:p>
 </w:ftr>
 </file>
@@ -1146,16 +4168,6 @@
 </file>
 
 <file path=word/header1.xml><?xml version="1.0" encoding="utf-8"?>
-<w:hdr xmlns:wpc="http://schemas.microsoft.com/office/word/2010/wordprocessingCanvas" xmlns:mc="http://schemas.openxmlformats.org/markup-compatibility/2006" xmlns:o="urn:schemas-microsoft-com:office:office" xmlns:r="http://schemas.openxmlformats.org/officeDocument/2006/relationships" xmlns:m="http://schemas.openxmlformats.org/officeDocument/2006/math" xmlns:v="urn:schemas-microsoft-com:vml" xmlns:wp14="http://schemas.microsoft.com/office/word/2010/wordprocessingDrawing" xmlns:wp="http://schemas.openxmlformats.org/drawingml/2006/wordprocessingDrawing" xmlns:w10="urn:schemas-microsoft-com:office:word" xmlns:w="http://schemas.openxmlformats.org/wordprocessingml/2006/main" xmlns:w14="http://schemas.microsoft.com/office/word/2010/wordml" xmlns:w15="http://schemas.microsoft.com/office/word/2012/wordml" xmlns:wpg="http://schemas.microsoft.com/office/word/2010/wordprocessingGroup" xmlns:wpi="http://schemas.microsoft.com/office/word/2010/wordprocessingInk" xmlns:wne="http://schemas.microsoft.com/office/word/2006/wordml" xmlns:wps="http://schemas.microsoft.com/office/word/2010/wordprocessingShape" mc:Ignorable="w14 w15 wp14">
-  <w:p>
-    <w:pPr>
-      <w:pStyle w:val="aa"/>
-    </w:pPr>
-  </w:p>
-</w:hdr>
-</file>
-
-<file path=word/header2.xml><?xml version="1.0" encoding="utf-8"?>
 <w:hdr xmlns:wpc="http://schemas.microsoft.com/office/word/2010/wordprocessingCanvas" xmlns:mc="http://schemas.openxmlformats.org/markup-compatibility/2006" xmlns:o="urn:schemas-microsoft-com:office:office" xmlns:r="http://schemas.openxmlformats.org/officeDocument/2006/relationships" xmlns:m="http://schemas.openxmlformats.org/officeDocument/2006/math" xmlns:v="urn:schemas-microsoft-com:vml" xmlns:wp14="http://schemas.microsoft.com/office/word/2010/wordprocessingDrawing" xmlns:wp="http://schemas.openxmlformats.org/drawingml/2006/wordprocessingDrawing" xmlns:w10="urn:schemas-microsoft-com:office:word" xmlns:w="http://schemas.openxmlformats.org/wordprocessingml/2006/main" xmlns:w14="http://schemas.microsoft.com/office/word/2010/wordml" xmlns:w15="http://schemas.microsoft.com/office/word/2012/wordml" xmlns:wpg="http://schemas.microsoft.com/office/word/2010/wordprocessingGroup" xmlns:wpi="http://schemas.microsoft.com/office/word/2010/wordprocessingInk" xmlns:wne="http://schemas.microsoft.com/office/word/2006/wordml" xmlns:wps="http://schemas.microsoft.com/office/word/2010/wordprocessingShape" mc:Ignorable="w14 w15 wp14">
   <w:p>
     <w:pPr>
@@ -1202,16 +4214,6 @@
 </w:hdr>
 </file>
 
-<file path=word/header3.xml><?xml version="1.0" encoding="utf-8"?>
-<w:hdr xmlns:wpc="http://schemas.microsoft.com/office/word/2010/wordprocessingCanvas" xmlns:mc="http://schemas.openxmlformats.org/markup-compatibility/2006" xmlns:o="urn:schemas-microsoft-com:office:office" xmlns:r="http://schemas.openxmlformats.org/officeDocument/2006/relationships" xmlns:m="http://schemas.openxmlformats.org/officeDocument/2006/math" xmlns:v="urn:schemas-microsoft-com:vml" xmlns:wp14="http://schemas.microsoft.com/office/word/2010/wordprocessingDrawing" xmlns:wp="http://schemas.openxmlformats.org/drawingml/2006/wordprocessingDrawing" xmlns:w10="urn:schemas-microsoft-com:office:word" xmlns:w="http://schemas.openxmlformats.org/wordprocessingml/2006/main" xmlns:w14="http://schemas.microsoft.com/office/word/2010/wordml" xmlns:w15="http://schemas.microsoft.com/office/word/2012/wordml" xmlns:wpg="http://schemas.microsoft.com/office/word/2010/wordprocessingGroup" xmlns:wpi="http://schemas.microsoft.com/office/word/2010/wordprocessingInk" xmlns:wne="http://schemas.microsoft.com/office/word/2006/wordml" xmlns:wps="http://schemas.microsoft.com/office/word/2010/wordprocessingShape" mc:Ignorable="w14 w15 wp14">
-  <w:p>
-    <w:pPr>
-      <w:pStyle w:val="aa"/>
-    </w:pPr>
-  </w:p>
-</w:hdr>
-</file>
-
 <file path=word/numbering.xml><?xml version="1.0" encoding="utf-8"?>
 <w:numbering xmlns:wpc="http://schemas.microsoft.com/office/word/2010/wordprocessingCanvas" xmlns:mc="http://schemas.openxmlformats.org/markup-compatibility/2006" xmlns:o="urn:schemas-microsoft-com:office:office" xmlns:r="http://schemas.openxmlformats.org/officeDocument/2006/relationships" xmlns:m="http://schemas.openxmlformats.org/officeDocument/2006/math" xmlns:v="urn:schemas-microsoft-com:vml" xmlns:wp14="http://schemas.microsoft.com/office/word/2010/wordprocessingDrawing" xmlns:wp="http://schemas.openxmlformats.org/drawingml/2006/wordprocessingDrawing" xmlns:w10="urn:schemas-microsoft-com:office:word" xmlns:w="http://schemas.openxmlformats.org/wordprocessingml/2006/main" xmlns:w14="http://schemas.microsoft.com/office/word/2010/wordml" xmlns:w15="http://schemas.microsoft.com/office/word/2012/wordml" xmlns:wpg="http://schemas.microsoft.com/office/word/2010/wordprocessingGroup" xmlns:wpi="http://schemas.microsoft.com/office/word/2010/wordprocessingInk" xmlns:wne="http://schemas.microsoft.com/office/word/2006/wordml" xmlns:wps="http://schemas.microsoft.com/office/word/2010/wordprocessingShape" mc:Ignorable="w14 w15 wp14">
   <w:abstractNum w:abstractNumId="0" w15:restartNumberingAfterBreak="0">
@@ -1446,11 +4448,783 @@
       </w:pPr>
     </w:lvl>
   </w:abstractNum>
+  <w:abstractNum w:abstractNumId="2" w15:restartNumberingAfterBreak="0">
+    <w:nsid w:val="17170DD4"/>
+    <w:multiLevelType w:val="hybridMultilevel"/>
+    <w:tmpl w:val="473E94E2"/>
+    <w:lvl w:ilvl="0" w:tplc="0409000F">
+      <w:start w:val="1"/>
+      <w:numFmt w:val="decimal"/>
+      <w:lvlText w:val="%1."/>
+      <w:lvlJc w:val="left"/>
+      <w:pPr>
+        <w:ind w:left="420" w:hanging="420"/>
+      </w:pPr>
+    </w:lvl>
+    <w:lvl w:ilvl="1" w:tplc="04090019" w:tentative="1">
+      <w:start w:val="1"/>
+      <w:numFmt w:val="lowerLetter"/>
+      <w:lvlText w:val="%2)"/>
+      <w:lvlJc w:val="left"/>
+      <w:pPr>
+        <w:ind w:left="840" w:hanging="420"/>
+      </w:pPr>
+    </w:lvl>
+    <w:lvl w:ilvl="2" w:tplc="0409001B" w:tentative="1">
+      <w:start w:val="1"/>
+      <w:numFmt w:val="lowerRoman"/>
+      <w:lvlText w:val="%3."/>
+      <w:lvlJc w:val="right"/>
+      <w:pPr>
+        <w:ind w:left="1260" w:hanging="420"/>
+      </w:pPr>
+    </w:lvl>
+    <w:lvl w:ilvl="3" w:tplc="0409000F" w:tentative="1">
+      <w:start w:val="1"/>
+      <w:numFmt w:val="decimal"/>
+      <w:lvlText w:val="%4."/>
+      <w:lvlJc w:val="left"/>
+      <w:pPr>
+        <w:ind w:left="1680" w:hanging="420"/>
+      </w:pPr>
+    </w:lvl>
+    <w:lvl w:ilvl="4" w:tplc="04090019" w:tentative="1">
+      <w:start w:val="1"/>
+      <w:numFmt w:val="lowerLetter"/>
+      <w:lvlText w:val="%5)"/>
+      <w:lvlJc w:val="left"/>
+      <w:pPr>
+        <w:ind w:left="2100" w:hanging="420"/>
+      </w:pPr>
+    </w:lvl>
+    <w:lvl w:ilvl="5" w:tplc="0409001B" w:tentative="1">
+      <w:start w:val="1"/>
+      <w:numFmt w:val="lowerRoman"/>
+      <w:lvlText w:val="%6."/>
+      <w:lvlJc w:val="right"/>
+      <w:pPr>
+        <w:ind w:left="2520" w:hanging="420"/>
+      </w:pPr>
+    </w:lvl>
+    <w:lvl w:ilvl="6" w:tplc="0409000F" w:tentative="1">
+      <w:start w:val="1"/>
+      <w:numFmt w:val="decimal"/>
+      <w:lvlText w:val="%7."/>
+      <w:lvlJc w:val="left"/>
+      <w:pPr>
+        <w:ind w:left="2940" w:hanging="420"/>
+      </w:pPr>
+    </w:lvl>
+    <w:lvl w:ilvl="7" w:tplc="04090019" w:tentative="1">
+      <w:start w:val="1"/>
+      <w:numFmt w:val="lowerLetter"/>
+      <w:lvlText w:val="%8)"/>
+      <w:lvlJc w:val="left"/>
+      <w:pPr>
+        <w:ind w:left="3360" w:hanging="420"/>
+      </w:pPr>
+    </w:lvl>
+    <w:lvl w:ilvl="8" w:tplc="0409001B" w:tentative="1">
+      <w:start w:val="1"/>
+      <w:numFmt w:val="lowerRoman"/>
+      <w:lvlText w:val="%9."/>
+      <w:lvlJc w:val="right"/>
+      <w:pPr>
+        <w:ind w:left="3780" w:hanging="420"/>
+      </w:pPr>
+    </w:lvl>
+  </w:abstractNum>
+  <w:abstractNum w:abstractNumId="3" w15:restartNumberingAfterBreak="0">
+    <w:nsid w:val="23ED6CBE"/>
+    <w:multiLevelType w:val="multilevel"/>
+    <w:tmpl w:val="0000000C"/>
+    <w:lvl w:ilvl="0">
+      <w:start w:val="1"/>
+      <w:numFmt w:val="decimal"/>
+      <w:lvlText w:val="%1．"/>
+      <w:lvlJc w:val="left"/>
+      <w:pPr>
+        <w:tabs>
+          <w:tab w:val="num" w:pos="780"/>
+        </w:tabs>
+        <w:ind w:left="780" w:hanging="360"/>
+      </w:pPr>
+      <w:rPr>
+        <w:rFonts w:hint="default"/>
+      </w:rPr>
+    </w:lvl>
+    <w:lvl w:ilvl="1">
+      <w:start w:val="1"/>
+      <w:numFmt w:val="lowerLetter"/>
+      <w:lvlText w:val="%2)"/>
+      <w:lvlJc w:val="left"/>
+      <w:pPr>
+        <w:tabs>
+          <w:tab w:val="num" w:pos="1260"/>
+        </w:tabs>
+        <w:ind w:left="1260" w:hanging="420"/>
+      </w:pPr>
+    </w:lvl>
+    <w:lvl w:ilvl="2">
+      <w:start w:val="1"/>
+      <w:numFmt w:val="lowerRoman"/>
+      <w:lvlText w:val="%3."/>
+      <w:lvlJc w:val="right"/>
+      <w:pPr>
+        <w:tabs>
+          <w:tab w:val="num" w:pos="1680"/>
+        </w:tabs>
+        <w:ind w:left="1680" w:hanging="420"/>
+      </w:pPr>
+    </w:lvl>
+    <w:lvl w:ilvl="3">
+      <w:start w:val="1"/>
+      <w:numFmt w:val="decimal"/>
+      <w:lvlText w:val="%4."/>
+      <w:lvlJc w:val="left"/>
+      <w:pPr>
+        <w:tabs>
+          <w:tab w:val="num" w:pos="2100"/>
+        </w:tabs>
+        <w:ind w:left="2100" w:hanging="420"/>
+      </w:pPr>
+    </w:lvl>
+    <w:lvl w:ilvl="4">
+      <w:start w:val="1"/>
+      <w:numFmt w:val="lowerLetter"/>
+      <w:lvlText w:val="%5)"/>
+      <w:lvlJc w:val="left"/>
+      <w:pPr>
+        <w:tabs>
+          <w:tab w:val="num" w:pos="2520"/>
+        </w:tabs>
+        <w:ind w:left="2520" w:hanging="420"/>
+      </w:pPr>
+    </w:lvl>
+    <w:lvl w:ilvl="5">
+      <w:start w:val="1"/>
+      <w:numFmt w:val="lowerRoman"/>
+      <w:lvlText w:val="%6."/>
+      <w:lvlJc w:val="right"/>
+      <w:pPr>
+        <w:tabs>
+          <w:tab w:val="num" w:pos="2940"/>
+        </w:tabs>
+        <w:ind w:left="2940" w:hanging="420"/>
+      </w:pPr>
+    </w:lvl>
+    <w:lvl w:ilvl="6">
+      <w:start w:val="1"/>
+      <w:numFmt w:val="decimal"/>
+      <w:lvlText w:val="%7."/>
+      <w:lvlJc w:val="left"/>
+      <w:pPr>
+        <w:tabs>
+          <w:tab w:val="num" w:pos="3360"/>
+        </w:tabs>
+        <w:ind w:left="3360" w:hanging="420"/>
+      </w:pPr>
+    </w:lvl>
+    <w:lvl w:ilvl="7">
+      <w:start w:val="1"/>
+      <w:numFmt w:val="lowerLetter"/>
+      <w:lvlText w:val="%8)"/>
+      <w:lvlJc w:val="left"/>
+      <w:pPr>
+        <w:tabs>
+          <w:tab w:val="num" w:pos="3780"/>
+        </w:tabs>
+        <w:ind w:left="3780" w:hanging="420"/>
+      </w:pPr>
+    </w:lvl>
+    <w:lvl w:ilvl="8">
+      <w:start w:val="1"/>
+      <w:numFmt w:val="lowerRoman"/>
+      <w:lvlText w:val="%9."/>
+      <w:lvlJc w:val="right"/>
+      <w:pPr>
+        <w:tabs>
+          <w:tab w:val="num" w:pos="4200"/>
+        </w:tabs>
+        <w:ind w:left="4200" w:hanging="420"/>
+      </w:pPr>
+    </w:lvl>
+  </w:abstractNum>
+  <w:abstractNum w:abstractNumId="4" w15:restartNumberingAfterBreak="0">
+    <w:nsid w:val="2BFF016F"/>
+    <w:multiLevelType w:val="hybridMultilevel"/>
+    <w:tmpl w:val="473E94E2"/>
+    <w:lvl w:ilvl="0" w:tplc="0409000F">
+      <w:start w:val="1"/>
+      <w:numFmt w:val="decimal"/>
+      <w:lvlText w:val="%1."/>
+      <w:lvlJc w:val="left"/>
+      <w:pPr>
+        <w:ind w:left="420" w:hanging="420"/>
+      </w:pPr>
+    </w:lvl>
+    <w:lvl w:ilvl="1" w:tplc="04090019" w:tentative="1">
+      <w:start w:val="1"/>
+      <w:numFmt w:val="lowerLetter"/>
+      <w:lvlText w:val="%2)"/>
+      <w:lvlJc w:val="left"/>
+      <w:pPr>
+        <w:ind w:left="840" w:hanging="420"/>
+      </w:pPr>
+    </w:lvl>
+    <w:lvl w:ilvl="2" w:tplc="0409001B" w:tentative="1">
+      <w:start w:val="1"/>
+      <w:numFmt w:val="lowerRoman"/>
+      <w:lvlText w:val="%3."/>
+      <w:lvlJc w:val="right"/>
+      <w:pPr>
+        <w:ind w:left="1260" w:hanging="420"/>
+      </w:pPr>
+    </w:lvl>
+    <w:lvl w:ilvl="3" w:tplc="0409000F" w:tentative="1">
+      <w:start w:val="1"/>
+      <w:numFmt w:val="decimal"/>
+      <w:lvlText w:val="%4."/>
+      <w:lvlJc w:val="left"/>
+      <w:pPr>
+        <w:ind w:left="1680" w:hanging="420"/>
+      </w:pPr>
+    </w:lvl>
+    <w:lvl w:ilvl="4" w:tplc="04090019" w:tentative="1">
+      <w:start w:val="1"/>
+      <w:numFmt w:val="lowerLetter"/>
+      <w:lvlText w:val="%5)"/>
+      <w:lvlJc w:val="left"/>
+      <w:pPr>
+        <w:ind w:left="2100" w:hanging="420"/>
+      </w:pPr>
+    </w:lvl>
+    <w:lvl w:ilvl="5" w:tplc="0409001B" w:tentative="1">
+      <w:start w:val="1"/>
+      <w:numFmt w:val="lowerRoman"/>
+      <w:lvlText w:val="%6."/>
+      <w:lvlJc w:val="right"/>
+      <w:pPr>
+        <w:ind w:left="2520" w:hanging="420"/>
+      </w:pPr>
+    </w:lvl>
+    <w:lvl w:ilvl="6" w:tplc="0409000F" w:tentative="1">
+      <w:start w:val="1"/>
+      <w:numFmt w:val="decimal"/>
+      <w:lvlText w:val="%7."/>
+      <w:lvlJc w:val="left"/>
+      <w:pPr>
+        <w:ind w:left="2940" w:hanging="420"/>
+      </w:pPr>
+    </w:lvl>
+    <w:lvl w:ilvl="7" w:tplc="04090019" w:tentative="1">
+      <w:start w:val="1"/>
+      <w:numFmt w:val="lowerLetter"/>
+      <w:lvlText w:val="%8)"/>
+      <w:lvlJc w:val="left"/>
+      <w:pPr>
+        <w:ind w:left="3360" w:hanging="420"/>
+      </w:pPr>
+    </w:lvl>
+    <w:lvl w:ilvl="8" w:tplc="0409001B" w:tentative="1">
+      <w:start w:val="1"/>
+      <w:numFmt w:val="lowerRoman"/>
+      <w:lvlText w:val="%9."/>
+      <w:lvlJc w:val="right"/>
+      <w:pPr>
+        <w:ind w:left="3780" w:hanging="420"/>
+      </w:pPr>
+    </w:lvl>
+  </w:abstractNum>
+  <w:abstractNum w:abstractNumId="5" w15:restartNumberingAfterBreak="0">
+    <w:nsid w:val="402E7039"/>
+    <w:multiLevelType w:val="hybridMultilevel"/>
+    <w:tmpl w:val="473E94E2"/>
+    <w:lvl w:ilvl="0" w:tplc="0409000F">
+      <w:start w:val="1"/>
+      <w:numFmt w:val="decimal"/>
+      <w:lvlText w:val="%1."/>
+      <w:lvlJc w:val="left"/>
+      <w:pPr>
+        <w:ind w:left="420" w:hanging="420"/>
+      </w:pPr>
+    </w:lvl>
+    <w:lvl w:ilvl="1" w:tplc="04090019" w:tentative="1">
+      <w:start w:val="1"/>
+      <w:numFmt w:val="lowerLetter"/>
+      <w:lvlText w:val="%2)"/>
+      <w:lvlJc w:val="left"/>
+      <w:pPr>
+        <w:ind w:left="840" w:hanging="420"/>
+      </w:pPr>
+    </w:lvl>
+    <w:lvl w:ilvl="2" w:tplc="0409001B" w:tentative="1">
+      <w:start w:val="1"/>
+      <w:numFmt w:val="lowerRoman"/>
+      <w:lvlText w:val="%3."/>
+      <w:lvlJc w:val="right"/>
+      <w:pPr>
+        <w:ind w:left="1260" w:hanging="420"/>
+      </w:pPr>
+    </w:lvl>
+    <w:lvl w:ilvl="3" w:tplc="0409000F" w:tentative="1">
+      <w:start w:val="1"/>
+      <w:numFmt w:val="decimal"/>
+      <w:lvlText w:val="%4."/>
+      <w:lvlJc w:val="left"/>
+      <w:pPr>
+        <w:ind w:left="1680" w:hanging="420"/>
+      </w:pPr>
+    </w:lvl>
+    <w:lvl w:ilvl="4" w:tplc="04090019" w:tentative="1">
+      <w:start w:val="1"/>
+      <w:numFmt w:val="lowerLetter"/>
+      <w:lvlText w:val="%5)"/>
+      <w:lvlJc w:val="left"/>
+      <w:pPr>
+        <w:ind w:left="2100" w:hanging="420"/>
+      </w:pPr>
+    </w:lvl>
+    <w:lvl w:ilvl="5" w:tplc="0409001B" w:tentative="1">
+      <w:start w:val="1"/>
+      <w:numFmt w:val="lowerRoman"/>
+      <w:lvlText w:val="%6."/>
+      <w:lvlJc w:val="right"/>
+      <w:pPr>
+        <w:ind w:left="2520" w:hanging="420"/>
+      </w:pPr>
+    </w:lvl>
+    <w:lvl w:ilvl="6" w:tplc="0409000F" w:tentative="1">
+      <w:start w:val="1"/>
+      <w:numFmt w:val="decimal"/>
+      <w:lvlText w:val="%7."/>
+      <w:lvlJc w:val="left"/>
+      <w:pPr>
+        <w:ind w:left="2940" w:hanging="420"/>
+      </w:pPr>
+    </w:lvl>
+    <w:lvl w:ilvl="7" w:tplc="04090019" w:tentative="1">
+      <w:start w:val="1"/>
+      <w:numFmt w:val="lowerLetter"/>
+      <w:lvlText w:val="%8)"/>
+      <w:lvlJc w:val="left"/>
+      <w:pPr>
+        <w:ind w:left="3360" w:hanging="420"/>
+      </w:pPr>
+    </w:lvl>
+    <w:lvl w:ilvl="8" w:tplc="0409001B" w:tentative="1">
+      <w:start w:val="1"/>
+      <w:numFmt w:val="lowerRoman"/>
+      <w:lvlText w:val="%9."/>
+      <w:lvlJc w:val="right"/>
+      <w:pPr>
+        <w:ind w:left="3780" w:hanging="420"/>
+      </w:pPr>
+    </w:lvl>
+  </w:abstractNum>
+  <w:abstractNum w:abstractNumId="6" w15:restartNumberingAfterBreak="0">
+    <w:nsid w:val="522112F8"/>
+    <w:multiLevelType w:val="hybridMultilevel"/>
+    <w:tmpl w:val="473E94E2"/>
+    <w:lvl w:ilvl="0" w:tplc="0409000F">
+      <w:start w:val="1"/>
+      <w:numFmt w:val="decimal"/>
+      <w:lvlText w:val="%1."/>
+      <w:lvlJc w:val="left"/>
+      <w:pPr>
+        <w:ind w:left="420" w:hanging="420"/>
+      </w:pPr>
+    </w:lvl>
+    <w:lvl w:ilvl="1" w:tplc="04090019" w:tentative="1">
+      <w:start w:val="1"/>
+      <w:numFmt w:val="lowerLetter"/>
+      <w:lvlText w:val="%2)"/>
+      <w:lvlJc w:val="left"/>
+      <w:pPr>
+        <w:ind w:left="840" w:hanging="420"/>
+      </w:pPr>
+    </w:lvl>
+    <w:lvl w:ilvl="2" w:tplc="0409001B" w:tentative="1">
+      <w:start w:val="1"/>
+      <w:numFmt w:val="lowerRoman"/>
+      <w:lvlText w:val="%3."/>
+      <w:lvlJc w:val="right"/>
+      <w:pPr>
+        <w:ind w:left="1260" w:hanging="420"/>
+      </w:pPr>
+    </w:lvl>
+    <w:lvl w:ilvl="3" w:tplc="0409000F" w:tentative="1">
+      <w:start w:val="1"/>
+      <w:numFmt w:val="decimal"/>
+      <w:lvlText w:val="%4."/>
+      <w:lvlJc w:val="left"/>
+      <w:pPr>
+        <w:ind w:left="1680" w:hanging="420"/>
+      </w:pPr>
+    </w:lvl>
+    <w:lvl w:ilvl="4" w:tplc="04090019" w:tentative="1">
+      <w:start w:val="1"/>
+      <w:numFmt w:val="lowerLetter"/>
+      <w:lvlText w:val="%5)"/>
+      <w:lvlJc w:val="left"/>
+      <w:pPr>
+        <w:ind w:left="2100" w:hanging="420"/>
+      </w:pPr>
+    </w:lvl>
+    <w:lvl w:ilvl="5" w:tplc="0409001B" w:tentative="1">
+      <w:start w:val="1"/>
+      <w:numFmt w:val="lowerRoman"/>
+      <w:lvlText w:val="%6."/>
+      <w:lvlJc w:val="right"/>
+      <w:pPr>
+        <w:ind w:left="2520" w:hanging="420"/>
+      </w:pPr>
+    </w:lvl>
+    <w:lvl w:ilvl="6" w:tplc="0409000F" w:tentative="1">
+      <w:start w:val="1"/>
+      <w:numFmt w:val="decimal"/>
+      <w:lvlText w:val="%7."/>
+      <w:lvlJc w:val="left"/>
+      <w:pPr>
+        <w:ind w:left="2940" w:hanging="420"/>
+      </w:pPr>
+    </w:lvl>
+    <w:lvl w:ilvl="7" w:tplc="04090019" w:tentative="1">
+      <w:start w:val="1"/>
+      <w:numFmt w:val="lowerLetter"/>
+      <w:lvlText w:val="%8)"/>
+      <w:lvlJc w:val="left"/>
+      <w:pPr>
+        <w:ind w:left="3360" w:hanging="420"/>
+      </w:pPr>
+    </w:lvl>
+    <w:lvl w:ilvl="8" w:tplc="0409001B" w:tentative="1">
+      <w:start w:val="1"/>
+      <w:numFmt w:val="lowerRoman"/>
+      <w:lvlText w:val="%9."/>
+      <w:lvlJc w:val="right"/>
+      <w:pPr>
+        <w:ind w:left="3780" w:hanging="420"/>
+      </w:pPr>
+    </w:lvl>
+  </w:abstractNum>
+  <w:abstractNum w:abstractNumId="7" w15:restartNumberingAfterBreak="0">
+    <w:nsid w:val="5F40750D"/>
+    <w:multiLevelType w:val="multilevel"/>
+    <w:tmpl w:val="0000000C"/>
+    <w:lvl w:ilvl="0">
+      <w:start w:val="1"/>
+      <w:numFmt w:val="decimal"/>
+      <w:lvlText w:val="%1．"/>
+      <w:lvlJc w:val="left"/>
+      <w:pPr>
+        <w:tabs>
+          <w:tab w:val="num" w:pos="780"/>
+        </w:tabs>
+        <w:ind w:left="780" w:hanging="360"/>
+      </w:pPr>
+      <w:rPr>
+        <w:rFonts w:hint="default"/>
+      </w:rPr>
+    </w:lvl>
+    <w:lvl w:ilvl="1">
+      <w:start w:val="1"/>
+      <w:numFmt w:val="lowerLetter"/>
+      <w:lvlText w:val="%2)"/>
+      <w:lvlJc w:val="left"/>
+      <w:pPr>
+        <w:tabs>
+          <w:tab w:val="num" w:pos="1260"/>
+        </w:tabs>
+        <w:ind w:left="1260" w:hanging="420"/>
+      </w:pPr>
+    </w:lvl>
+    <w:lvl w:ilvl="2">
+      <w:start w:val="1"/>
+      <w:numFmt w:val="lowerRoman"/>
+      <w:lvlText w:val="%3."/>
+      <w:lvlJc w:val="right"/>
+      <w:pPr>
+        <w:tabs>
+          <w:tab w:val="num" w:pos="1680"/>
+        </w:tabs>
+        <w:ind w:left="1680" w:hanging="420"/>
+      </w:pPr>
+    </w:lvl>
+    <w:lvl w:ilvl="3">
+      <w:start w:val="1"/>
+      <w:numFmt w:val="decimal"/>
+      <w:lvlText w:val="%4."/>
+      <w:lvlJc w:val="left"/>
+      <w:pPr>
+        <w:tabs>
+          <w:tab w:val="num" w:pos="2100"/>
+        </w:tabs>
+        <w:ind w:left="2100" w:hanging="420"/>
+      </w:pPr>
+    </w:lvl>
+    <w:lvl w:ilvl="4">
+      <w:start w:val="1"/>
+      <w:numFmt w:val="lowerLetter"/>
+      <w:lvlText w:val="%5)"/>
+      <w:lvlJc w:val="left"/>
+      <w:pPr>
+        <w:tabs>
+          <w:tab w:val="num" w:pos="2520"/>
+        </w:tabs>
+        <w:ind w:left="2520" w:hanging="420"/>
+      </w:pPr>
+    </w:lvl>
+    <w:lvl w:ilvl="5">
+      <w:start w:val="1"/>
+      <w:numFmt w:val="lowerRoman"/>
+      <w:lvlText w:val="%6."/>
+      <w:lvlJc w:val="right"/>
+      <w:pPr>
+        <w:tabs>
+          <w:tab w:val="num" w:pos="2940"/>
+        </w:tabs>
+        <w:ind w:left="2940" w:hanging="420"/>
+      </w:pPr>
+    </w:lvl>
+    <w:lvl w:ilvl="6">
+      <w:start w:val="1"/>
+      <w:numFmt w:val="decimal"/>
+      <w:lvlText w:val="%7."/>
+      <w:lvlJc w:val="left"/>
+      <w:pPr>
+        <w:tabs>
+          <w:tab w:val="num" w:pos="3360"/>
+        </w:tabs>
+        <w:ind w:left="3360" w:hanging="420"/>
+      </w:pPr>
+    </w:lvl>
+    <w:lvl w:ilvl="7">
+      <w:start w:val="1"/>
+      <w:numFmt w:val="lowerLetter"/>
+      <w:lvlText w:val="%8)"/>
+      <w:lvlJc w:val="left"/>
+      <w:pPr>
+        <w:tabs>
+          <w:tab w:val="num" w:pos="3780"/>
+        </w:tabs>
+        <w:ind w:left="3780" w:hanging="420"/>
+      </w:pPr>
+    </w:lvl>
+    <w:lvl w:ilvl="8">
+      <w:start w:val="1"/>
+      <w:numFmt w:val="lowerRoman"/>
+      <w:lvlText w:val="%9."/>
+      <w:lvlJc w:val="right"/>
+      <w:pPr>
+        <w:tabs>
+          <w:tab w:val="num" w:pos="4200"/>
+        </w:tabs>
+        <w:ind w:left="4200" w:hanging="420"/>
+      </w:pPr>
+    </w:lvl>
+  </w:abstractNum>
+  <w:abstractNum w:abstractNumId="8" w15:restartNumberingAfterBreak="0">
+    <w:nsid w:val="71DF364F"/>
+    <w:multiLevelType w:val="hybridMultilevel"/>
+    <w:tmpl w:val="473E94E2"/>
+    <w:lvl w:ilvl="0" w:tplc="0409000F">
+      <w:start w:val="1"/>
+      <w:numFmt w:val="decimal"/>
+      <w:lvlText w:val="%1."/>
+      <w:lvlJc w:val="left"/>
+      <w:pPr>
+        <w:ind w:left="420" w:hanging="420"/>
+      </w:pPr>
+    </w:lvl>
+    <w:lvl w:ilvl="1" w:tplc="04090019" w:tentative="1">
+      <w:start w:val="1"/>
+      <w:numFmt w:val="lowerLetter"/>
+      <w:lvlText w:val="%2)"/>
+      <w:lvlJc w:val="left"/>
+      <w:pPr>
+        <w:ind w:left="840" w:hanging="420"/>
+      </w:pPr>
+    </w:lvl>
+    <w:lvl w:ilvl="2" w:tplc="0409001B" w:tentative="1">
+      <w:start w:val="1"/>
+      <w:numFmt w:val="lowerRoman"/>
+      <w:lvlText w:val="%3."/>
+      <w:lvlJc w:val="right"/>
+      <w:pPr>
+        <w:ind w:left="1260" w:hanging="420"/>
+      </w:pPr>
+    </w:lvl>
+    <w:lvl w:ilvl="3" w:tplc="0409000F" w:tentative="1">
+      <w:start w:val="1"/>
+      <w:numFmt w:val="decimal"/>
+      <w:lvlText w:val="%4."/>
+      <w:lvlJc w:val="left"/>
+      <w:pPr>
+        <w:ind w:left="1680" w:hanging="420"/>
+      </w:pPr>
+    </w:lvl>
+    <w:lvl w:ilvl="4" w:tplc="04090019" w:tentative="1">
+      <w:start w:val="1"/>
+      <w:numFmt w:val="lowerLetter"/>
+      <w:lvlText w:val="%5)"/>
+      <w:lvlJc w:val="left"/>
+      <w:pPr>
+        <w:ind w:left="2100" w:hanging="420"/>
+      </w:pPr>
+    </w:lvl>
+    <w:lvl w:ilvl="5" w:tplc="0409001B" w:tentative="1">
+      <w:start w:val="1"/>
+      <w:numFmt w:val="lowerRoman"/>
+      <w:lvlText w:val="%6."/>
+      <w:lvlJc w:val="right"/>
+      <w:pPr>
+        <w:ind w:left="2520" w:hanging="420"/>
+      </w:pPr>
+    </w:lvl>
+    <w:lvl w:ilvl="6" w:tplc="0409000F" w:tentative="1">
+      <w:start w:val="1"/>
+      <w:numFmt w:val="decimal"/>
+      <w:lvlText w:val="%7."/>
+      <w:lvlJc w:val="left"/>
+      <w:pPr>
+        <w:ind w:left="2940" w:hanging="420"/>
+      </w:pPr>
+    </w:lvl>
+    <w:lvl w:ilvl="7" w:tplc="04090019" w:tentative="1">
+      <w:start w:val="1"/>
+      <w:numFmt w:val="lowerLetter"/>
+      <w:lvlText w:val="%8)"/>
+      <w:lvlJc w:val="left"/>
+      <w:pPr>
+        <w:ind w:left="3360" w:hanging="420"/>
+      </w:pPr>
+    </w:lvl>
+    <w:lvl w:ilvl="8" w:tplc="0409001B" w:tentative="1">
+      <w:start w:val="1"/>
+      <w:numFmt w:val="lowerRoman"/>
+      <w:lvlText w:val="%9."/>
+      <w:lvlJc w:val="right"/>
+      <w:pPr>
+        <w:ind w:left="3780" w:hanging="420"/>
+      </w:pPr>
+    </w:lvl>
+  </w:abstractNum>
+  <w:abstractNum w:abstractNumId="9" w15:restartNumberingAfterBreak="0">
+    <w:nsid w:val="75E23FF8"/>
+    <w:multiLevelType w:val="hybridMultilevel"/>
+    <w:tmpl w:val="473E94E2"/>
+    <w:lvl w:ilvl="0" w:tplc="0409000F">
+      <w:start w:val="1"/>
+      <w:numFmt w:val="decimal"/>
+      <w:lvlText w:val="%1."/>
+      <w:lvlJc w:val="left"/>
+      <w:pPr>
+        <w:ind w:left="420" w:hanging="420"/>
+      </w:pPr>
+    </w:lvl>
+    <w:lvl w:ilvl="1" w:tplc="04090019" w:tentative="1">
+      <w:start w:val="1"/>
+      <w:numFmt w:val="lowerLetter"/>
+      <w:lvlText w:val="%2)"/>
+      <w:lvlJc w:val="left"/>
+      <w:pPr>
+        <w:ind w:left="840" w:hanging="420"/>
+      </w:pPr>
+    </w:lvl>
+    <w:lvl w:ilvl="2" w:tplc="0409001B" w:tentative="1">
+      <w:start w:val="1"/>
+      <w:numFmt w:val="lowerRoman"/>
+      <w:lvlText w:val="%3."/>
+      <w:lvlJc w:val="right"/>
+      <w:pPr>
+        <w:ind w:left="1260" w:hanging="420"/>
+      </w:pPr>
+    </w:lvl>
+    <w:lvl w:ilvl="3" w:tplc="0409000F" w:tentative="1">
+      <w:start w:val="1"/>
+      <w:numFmt w:val="decimal"/>
+      <w:lvlText w:val="%4."/>
+      <w:lvlJc w:val="left"/>
+      <w:pPr>
+        <w:ind w:left="1680" w:hanging="420"/>
+      </w:pPr>
+    </w:lvl>
+    <w:lvl w:ilvl="4" w:tplc="04090019" w:tentative="1">
+      <w:start w:val="1"/>
+      <w:numFmt w:val="lowerLetter"/>
+      <w:lvlText w:val="%5)"/>
+      <w:lvlJc w:val="left"/>
+      <w:pPr>
+        <w:ind w:left="2100" w:hanging="420"/>
+      </w:pPr>
+    </w:lvl>
+    <w:lvl w:ilvl="5" w:tplc="0409001B" w:tentative="1">
+      <w:start w:val="1"/>
+      <w:numFmt w:val="lowerRoman"/>
+      <w:lvlText w:val="%6."/>
+      <w:lvlJc w:val="right"/>
+      <w:pPr>
+        <w:ind w:left="2520" w:hanging="420"/>
+      </w:pPr>
+    </w:lvl>
+    <w:lvl w:ilvl="6" w:tplc="0409000F" w:tentative="1">
+      <w:start w:val="1"/>
+      <w:numFmt w:val="decimal"/>
+      <w:lvlText w:val="%7."/>
+      <w:lvlJc w:val="left"/>
+      <w:pPr>
+        <w:ind w:left="2940" w:hanging="420"/>
+      </w:pPr>
+    </w:lvl>
+    <w:lvl w:ilvl="7" w:tplc="04090019" w:tentative="1">
+      <w:start w:val="1"/>
+      <w:numFmt w:val="lowerLetter"/>
+      <w:lvlText w:val="%8)"/>
+      <w:lvlJc w:val="left"/>
+      <w:pPr>
+        <w:ind w:left="3360" w:hanging="420"/>
+      </w:pPr>
+    </w:lvl>
+    <w:lvl w:ilvl="8" w:tplc="0409001B" w:tentative="1">
+      <w:start w:val="1"/>
+      <w:numFmt w:val="lowerRoman"/>
+      <w:lvlText w:val="%9."/>
+      <w:lvlJc w:val="right"/>
+      <w:pPr>
+        <w:ind w:left="3780" w:hanging="420"/>
+      </w:pPr>
+    </w:lvl>
+  </w:abstractNum>
   <w:num w:numId="1">
     <w:abstractNumId w:val="1"/>
   </w:num>
   <w:num w:numId="2">
     <w:abstractNumId w:val="0"/>
+  </w:num>
+  <w:num w:numId="3">
+    <w:abstractNumId w:val="9"/>
+  </w:num>
+  <w:num w:numId="4">
+    <w:abstractNumId w:val="6"/>
+  </w:num>
+  <w:num w:numId="5">
+    <w:abstractNumId w:val="7"/>
+  </w:num>
+  <w:num w:numId="6">
+    <w:abstractNumId w:val="8"/>
+  </w:num>
+  <w:num w:numId="7">
+    <w:abstractNumId w:val="4"/>
+  </w:num>
+  <w:num w:numId="8">
+    <w:abstractNumId w:val="5"/>
+  </w:num>
+  <w:num w:numId="9">
+    <w:abstractNumId w:val="2"/>
+  </w:num>
+  <w:num w:numId="10">
+    <w:abstractNumId w:val="3"/>
   </w:num>
 </w:numbering>
 </file>
@@ -2006,6 +5780,16 @@
       <w:sz w:val="18"/>
     </w:rPr>
   </w:style>
+  <w:style w:type="paragraph" w:styleId="ab">
+    <w:name w:val="List Paragraph"/>
+    <w:basedOn w:val="a"/>
+    <w:uiPriority w:val="34"/>
+    <w:qFormat/>
+    <w:rsid w:val="00995FE4"/>
+    <w:pPr>
+      <w:ind w:firstLineChars="200" w:firstLine="420"/>
+    </w:pPr>
+  </w:style>
 </w:styles>
 </file>
 
@@ -2309,7 +6093,7 @@
 </file>
 
 <file path=customXml/itemProps1.xml><?xml version="1.0" encoding="utf-8"?>
-<ds:datastoreItem xmlns:ds="http://schemas.openxmlformats.org/officeDocument/2006/customXml" ds:itemID="{D82FCDFE-5514-40FC-B2FD-2B7C58DB4C47}">
+<ds:datastoreItem xmlns:ds="http://schemas.openxmlformats.org/officeDocument/2006/customXml" ds:itemID="{62B246BA-7601-4063-A361-D39E4B299527}">
   <ds:schemaRefs>
     <ds:schemaRef ds:uri="http://schemas.openxmlformats.org/officeDocument/2006/bibliography"/>
   </ds:schemaRefs>

</xml_diff>

<commit_message>
Report till week 9
</commit_message>
<xml_diff>
--- a/周报/软件学院本科实习&毕业设计（论文）周报-XXX-第NN周.docx
+++ b/周报/软件学院本科实习&毕业设计（论文）周报-XXX-第NN周.docx
@@ -1138,7 +1138,6 @@
           <w:p>
             <w:pPr>
               <w:rPr>
-                <w:rFonts w:hint="eastAsia"/>
                 <w:sz w:val="24"/>
               </w:rPr>
             </w:pPr>
@@ -2493,7 +2492,6 @@
           <w:p>
             <w:pPr>
               <w:rPr>
-                <w:rFonts w:hint="eastAsia"/>
                 <w:sz w:val="24"/>
               </w:rPr>
             </w:pPr>
@@ -3778,7 +3776,6 @@
           <w:p>
             <w:pPr>
               <w:rPr>
-                <w:rFonts w:hint="eastAsia"/>
                 <w:sz w:val="24"/>
               </w:rPr>
             </w:pPr>
@@ -4008,9 +4005,6 @@
           <w:ilvl w:val="0"/>
           <w:numId w:val="10"/>
         </w:numPr>
-        <w:rPr>
-          <w:rFonts w:hint="eastAsia"/>
-        </w:rPr>
       </w:pPr>
       <w:r>
         <w:rPr>
@@ -5118,7 +5112,6 @@
               </w:numPr>
               <w:ind w:firstLineChars="0"/>
               <w:rPr>
-                <w:rFonts w:hint="eastAsia"/>
                 <w:sz w:val="24"/>
               </w:rPr>
             </w:pPr>
@@ -5146,14 +5139,7 @@
                 <w:rFonts w:hint="eastAsia"/>
                 <w:sz w:val="24"/>
               </w:rPr>
-              <w:t>语言</w:t>
-            </w:r>
-            <w:r>
-              <w:rPr>
-                <w:rFonts w:hint="eastAsia"/>
-                <w:sz w:val="24"/>
-              </w:rPr>
-              <w:t>的</w:t>
+              <w:t>语言的</w:t>
             </w:r>
             <w:r>
               <w:rPr>
@@ -5220,7 +5206,6 @@
           <w:p>
             <w:pPr>
               <w:rPr>
-                <w:rFonts w:hint="eastAsia"/>
                 <w:sz w:val="24"/>
               </w:rPr>
             </w:pPr>
@@ -5450,9 +5435,6 @@
           <w:ilvl w:val="0"/>
           <w:numId w:val="13"/>
         </w:numPr>
-        <w:rPr>
-          <w:rFonts w:hint="eastAsia"/>
-        </w:rPr>
       </w:pPr>
       <w:r>
         <w:rPr>
@@ -6548,13 +6530,7 @@
               <w:rPr>
                 <w:sz w:val="24"/>
               </w:rPr>
-              <w:t>数据结构类型</w:t>
-            </w:r>
-            <w:r>
-              <w:rPr>
-                <w:sz w:val="24"/>
-              </w:rPr>
-              <w:t>存在一定的差异</w:t>
+              <w:t>数据结构类型存在一定的差异</w:t>
             </w:r>
           </w:p>
           <w:p>
@@ -6566,7 +6542,6 @@
               </w:numPr>
               <w:ind w:firstLineChars="0"/>
               <w:rPr>
-                <w:rFonts w:hint="eastAsia"/>
                 <w:sz w:val="24"/>
               </w:rPr>
             </w:pPr>
@@ -6626,23 +6601,15 @@
           <w:p>
             <w:pPr>
               <w:rPr>
-                <w:rFonts w:hint="eastAsia"/>
-                <w:sz w:val="24"/>
-              </w:rPr>
-            </w:pPr>
-            <w:r>
-              <w:rPr>
-                <w:rFonts w:hint="eastAsia"/>
-                <w:sz w:val="24"/>
-              </w:rPr>
-              <w:t>本周主要对学习了</w:t>
-            </w:r>
-            <w:r>
-              <w:rPr>
-                <w:rFonts w:hint="eastAsia"/>
-                <w:sz w:val="24"/>
-              </w:rPr>
-              <w:t>使用</w:t>
+                <w:sz w:val="24"/>
+              </w:rPr>
+            </w:pPr>
+            <w:r>
+              <w:rPr>
+                <w:rFonts w:hint="eastAsia"/>
+                <w:sz w:val="24"/>
+              </w:rPr>
+              <w:t>本周主要对学习了使用</w:t>
             </w:r>
             <w:r>
               <w:rPr>
@@ -6736,21 +6703,7 @@
                 <w:rFonts w:hint="eastAsia"/>
                 <w:sz w:val="24"/>
               </w:rPr>
-              <w:t>使用</w:t>
-            </w:r>
-            <w:r>
-              <w:rPr>
-                <w:rFonts w:hint="eastAsia"/>
-                <w:sz w:val="24"/>
-              </w:rPr>
-              <w:t>公司平台的功能</w:t>
-            </w:r>
-            <w:r>
-              <w:rPr>
-                <w:rFonts w:hint="eastAsia"/>
-                <w:sz w:val="24"/>
-              </w:rPr>
-              <w:t>开发</w:t>
+              <w:t>使用公司平台的功能开发</w:t>
             </w:r>
             <w:r>
               <w:rPr>
@@ -6882,9 +6835,6 @@
           <w:ilvl w:val="0"/>
           <w:numId w:val="16"/>
         </w:numPr>
-        <w:rPr>
-          <w:rFonts w:hint="eastAsia"/>
-        </w:rPr>
       </w:pPr>
       <w:r>
         <w:rPr>
@@ -7763,7 +7713,6 @@
               </w:numPr>
               <w:ind w:firstLineChars="0"/>
               <w:rPr>
-                <w:rFonts w:hint="eastAsia"/>
                 <w:sz w:val="24"/>
               </w:rPr>
             </w:pPr>
@@ -7820,14 +7769,7 @@
                 <w:rFonts w:hint="eastAsia"/>
                 <w:sz w:val="24"/>
               </w:rPr>
-              <w:t>本周主要对学习了使用</w:t>
-            </w:r>
-            <w:r>
-              <w:rPr>
-                <w:rFonts w:hint="eastAsia"/>
-                <w:sz w:val="24"/>
-              </w:rPr>
-              <w:t>公司的</w:t>
+              <w:t>本周主要对学习了使用公司的</w:t>
             </w:r>
             <w:r>
               <w:rPr>
@@ -7901,10 +7843,15 @@
                 <w:rFonts w:hint="eastAsia"/>
                 <w:sz w:val="24"/>
               </w:rPr>
-              <w:t>下呼吸系统，寻找开发点</w:t>
-            </w:r>
-            <w:bookmarkStart w:id="0" w:name="_GoBack"/>
-            <w:bookmarkEnd w:id="0"/>
+              <w:t>分析</w:t>
+            </w:r>
+            <w:r>
+              <w:rPr>
+                <w:rFonts w:hint="eastAsia"/>
+                <w:sz w:val="24"/>
+              </w:rPr>
+              <w:t>系统，寻找开发点</w:t>
+            </w:r>
           </w:p>
         </w:tc>
       </w:tr>
@@ -8028,9 +7975,6 @@
           <w:ilvl w:val="0"/>
           <w:numId w:val="19"/>
         </w:numPr>
-        <w:rPr>
-          <w:rFonts w:hint="eastAsia"/>
-        </w:rPr>
       </w:pPr>
       <w:r>
         <w:rPr>
@@ -8055,9 +7999,3476 @@
       <w:pPr>
         <w:widowControl/>
         <w:jc w:val="left"/>
+      </w:pPr>
+      <w:r>
+        <w:br w:type="page"/>
+      </w:r>
+    </w:p>
+    <w:tbl>
+      <w:tblPr>
+        <w:tblpPr w:leftFromText="180" w:rightFromText="180" w:horzAnchor="margin" w:tblpXSpec="center" w:tblpY="222"/>
+        <w:tblW w:w="9720" w:type="dxa"/>
+        <w:tblBorders>
+          <w:top w:val="single" w:sz="4" w:space="0" w:color="auto"/>
+          <w:left w:val="single" w:sz="4" w:space="0" w:color="auto"/>
+          <w:bottom w:val="single" w:sz="4" w:space="0" w:color="auto"/>
+          <w:right w:val="single" w:sz="4" w:space="0" w:color="auto"/>
+          <w:insideH w:val="single" w:sz="4" w:space="0" w:color="auto"/>
+          <w:insideV w:val="single" w:sz="4" w:space="0" w:color="auto"/>
+        </w:tblBorders>
+        <w:tblLayout w:type="fixed"/>
+        <w:tblLook w:val="0000" w:firstRow="0" w:lastRow="0" w:firstColumn="0" w:lastColumn="0" w:noHBand="0" w:noVBand="0"/>
+      </w:tblPr>
+      <w:tblGrid>
+        <w:gridCol w:w="1190"/>
+        <w:gridCol w:w="1621"/>
+        <w:gridCol w:w="1258"/>
+        <w:gridCol w:w="1258"/>
+        <w:gridCol w:w="460"/>
+        <w:gridCol w:w="960"/>
+        <w:gridCol w:w="24"/>
+        <w:gridCol w:w="1242"/>
+        <w:gridCol w:w="1707"/>
+      </w:tblGrid>
+      <w:tr>
+        <w:trPr>
+          <w:trHeight w:val="416"/>
+        </w:trPr>
+        <w:tc>
+          <w:tcPr>
+            <w:tcW w:w="9720" w:type="dxa"/>
+            <w:gridSpan w:val="9"/>
+            <w:shd w:val="clear" w:color="auto" w:fill="E6E6E6"/>
+            <w:vAlign w:val="center"/>
+          </w:tcPr>
+          <w:p>
+            <w:pPr>
+              <w:jc w:val="center"/>
+              <w:rPr>
+                <w:b/>
+                <w:sz w:val="24"/>
+              </w:rPr>
+            </w:pPr>
+            <w:r>
+              <w:rPr>
+                <w:rFonts w:hint="eastAsia"/>
+                <w:b/>
+                <w:sz w:val="24"/>
+              </w:rPr>
+              <w:lastRenderedPageBreak/>
+              <w:t>本科生实习</w:t>
+            </w:r>
+            <w:r>
+              <w:rPr>
+                <w:rFonts w:hint="eastAsia"/>
+                <w:b/>
+                <w:sz w:val="24"/>
+              </w:rPr>
+              <w:t>&amp;</w:t>
+            </w:r>
+            <w:r>
+              <w:rPr>
+                <w:rFonts w:hint="eastAsia"/>
+                <w:b/>
+                <w:sz w:val="24"/>
+              </w:rPr>
+              <w:t>毕业设计（论文）工作周报</w:t>
+            </w:r>
+          </w:p>
+        </w:tc>
+      </w:tr>
+      <w:tr>
+        <w:trPr>
+          <w:trHeight w:val="339"/>
+        </w:trPr>
+        <w:tc>
+          <w:tcPr>
+            <w:tcW w:w="1190" w:type="dxa"/>
+            <w:tcBorders>
+              <w:right w:val="single" w:sz="4" w:space="0" w:color="auto"/>
+            </w:tcBorders>
+            <w:shd w:val="clear" w:color="auto" w:fill="E6E6E6"/>
+            <w:vAlign w:val="center"/>
+          </w:tcPr>
+          <w:p>
+            <w:pPr>
+              <w:jc w:val="center"/>
+              <w:rPr>
+                <w:sz w:val="24"/>
+              </w:rPr>
+            </w:pPr>
+            <w:r>
+              <w:rPr>
+                <w:rFonts w:hint="eastAsia"/>
+                <w:sz w:val="24"/>
+              </w:rPr>
+              <w:t>学生姓名</w:t>
+            </w:r>
+          </w:p>
+        </w:tc>
+        <w:tc>
+          <w:tcPr>
+            <w:tcW w:w="1621" w:type="dxa"/>
+            <w:tcBorders>
+              <w:top w:val="nil"/>
+              <w:left w:val="single" w:sz="4" w:space="0" w:color="auto"/>
+              <w:bottom w:val="nil"/>
+              <w:right w:val="single" w:sz="4" w:space="0" w:color="auto"/>
+            </w:tcBorders>
+            <w:shd w:val="clear" w:color="auto" w:fill="FFFFFF"/>
+            <w:vAlign w:val="center"/>
+          </w:tcPr>
+          <w:p>
+            <w:pPr>
+              <w:jc w:val="center"/>
+              <w:rPr>
+                <w:sz w:val="24"/>
+              </w:rPr>
+            </w:pPr>
+            <w:r>
+              <w:rPr>
+                <w:rFonts w:hint="eastAsia"/>
+                <w:sz w:val="24"/>
+              </w:rPr>
+              <w:t>李天宝</w:t>
+            </w:r>
+          </w:p>
+        </w:tc>
+        <w:tc>
+          <w:tcPr>
+            <w:tcW w:w="1258" w:type="dxa"/>
+            <w:tcBorders>
+              <w:left w:val="single" w:sz="4" w:space="0" w:color="auto"/>
+              <w:right w:val="single" w:sz="4" w:space="0" w:color="auto"/>
+            </w:tcBorders>
+            <w:shd w:val="clear" w:color="auto" w:fill="E6E6E6"/>
+            <w:vAlign w:val="center"/>
+          </w:tcPr>
+          <w:p>
+            <w:pPr>
+              <w:jc w:val="center"/>
+              <w:rPr>
+                <w:sz w:val="24"/>
+              </w:rPr>
+            </w:pPr>
+            <w:r>
+              <w:rPr>
+                <w:rFonts w:hint="eastAsia"/>
+                <w:sz w:val="24"/>
+              </w:rPr>
+              <w:t>联系电话</w:t>
+            </w:r>
+          </w:p>
+        </w:tc>
+        <w:tc>
+          <w:tcPr>
+            <w:tcW w:w="1718" w:type="dxa"/>
+            <w:gridSpan w:val="2"/>
+            <w:tcBorders>
+              <w:left w:val="single" w:sz="4" w:space="0" w:color="auto"/>
+              <w:right w:val="single" w:sz="4" w:space="0" w:color="auto"/>
+            </w:tcBorders>
+            <w:shd w:val="clear" w:color="auto" w:fill="FFFFFF"/>
+            <w:vAlign w:val="center"/>
+          </w:tcPr>
+          <w:p>
+            <w:pPr>
+              <w:jc w:val="center"/>
+              <w:rPr>
+                <w:sz w:val="24"/>
+              </w:rPr>
+            </w:pPr>
+            <w:r>
+              <w:rPr>
+                <w:sz w:val="24"/>
+              </w:rPr>
+              <w:t>15704600640</w:t>
+            </w:r>
+          </w:p>
+        </w:tc>
+        <w:tc>
+          <w:tcPr>
+            <w:tcW w:w="960" w:type="dxa"/>
+            <w:tcBorders>
+              <w:left w:val="single" w:sz="4" w:space="0" w:color="auto"/>
+              <w:right w:val="single" w:sz="4" w:space="0" w:color="auto"/>
+            </w:tcBorders>
+            <w:shd w:val="clear" w:color="auto" w:fill="E6E6E6"/>
+            <w:vAlign w:val="center"/>
+          </w:tcPr>
+          <w:p>
+            <w:pPr>
+              <w:jc w:val="center"/>
+              <w:rPr>
+                <w:sz w:val="24"/>
+              </w:rPr>
+            </w:pPr>
+            <w:r>
+              <w:rPr>
+                <w:rFonts w:hint="eastAsia"/>
+                <w:sz w:val="24"/>
+              </w:rPr>
+              <w:t>Email</w:t>
+            </w:r>
+          </w:p>
+        </w:tc>
+        <w:tc>
+          <w:tcPr>
+            <w:tcW w:w="2973" w:type="dxa"/>
+            <w:gridSpan w:val="3"/>
+            <w:tcBorders>
+              <w:left w:val="single" w:sz="4" w:space="0" w:color="auto"/>
+            </w:tcBorders>
+            <w:shd w:val="clear" w:color="auto" w:fill="FFFFFF"/>
+            <w:vAlign w:val="center"/>
+          </w:tcPr>
+          <w:p>
+            <w:pPr>
+              <w:rPr>
+                <w:sz w:val="24"/>
+              </w:rPr>
+            </w:pPr>
+            <w:r>
+              <w:rPr>
+                <w:rFonts w:hint="eastAsia"/>
+                <w:sz w:val="24"/>
+              </w:rPr>
+              <w:t>turingmac@hotmail.com</w:t>
+            </w:r>
+          </w:p>
+        </w:tc>
+      </w:tr>
+      <w:tr>
+        <w:trPr>
+          <w:trHeight w:val="232"/>
+        </w:trPr>
+        <w:tc>
+          <w:tcPr>
+            <w:tcW w:w="1190" w:type="dxa"/>
+            <w:shd w:val="clear" w:color="auto" w:fill="E6E6E6"/>
+            <w:vAlign w:val="center"/>
+          </w:tcPr>
+          <w:p>
+            <w:pPr>
+              <w:jc w:val="center"/>
+              <w:rPr>
+                <w:sz w:val="24"/>
+              </w:rPr>
+            </w:pPr>
+            <w:r>
+              <w:rPr>
+                <w:rFonts w:hint="eastAsia"/>
+                <w:sz w:val="24"/>
+              </w:rPr>
+              <w:t>实习基地</w:t>
+            </w:r>
+          </w:p>
+          <w:p>
+            <w:pPr>
+              <w:jc w:val="center"/>
+              <w:rPr>
+                <w:sz w:val="18"/>
+                <w:szCs w:val="18"/>
+              </w:rPr>
+            </w:pPr>
+            <w:r>
+              <w:rPr>
+                <w:rFonts w:hint="eastAsia"/>
+                <w:sz w:val="18"/>
+                <w:szCs w:val="18"/>
+              </w:rPr>
+              <w:t>(</w:t>
+            </w:r>
+            <w:r>
+              <w:rPr>
+                <w:rFonts w:hint="eastAsia"/>
+                <w:sz w:val="18"/>
+                <w:szCs w:val="18"/>
+              </w:rPr>
+              <w:t>或实验室</w:t>
+            </w:r>
+            <w:r>
+              <w:rPr>
+                <w:rFonts w:hint="eastAsia"/>
+                <w:sz w:val="18"/>
+                <w:szCs w:val="18"/>
+              </w:rPr>
+              <w:t>)</w:t>
+            </w:r>
+          </w:p>
+        </w:tc>
+        <w:tc>
+          <w:tcPr>
+            <w:tcW w:w="2879" w:type="dxa"/>
+            <w:gridSpan w:val="2"/>
+            <w:shd w:val="clear" w:color="auto" w:fill="FFFFFF"/>
+            <w:vAlign w:val="center"/>
+          </w:tcPr>
+          <w:p>
+            <w:pPr>
+              <w:jc w:val="center"/>
+              <w:rPr>
+                <w:sz w:val="24"/>
+              </w:rPr>
+            </w:pPr>
+            <w:r>
+              <w:rPr>
+                <w:rFonts w:hint="eastAsia"/>
+                <w:sz w:val="24"/>
+              </w:rPr>
+              <w:t>上海骇咕赛信息科技有限公司</w:t>
+            </w:r>
+          </w:p>
+        </w:tc>
+        <w:tc>
+          <w:tcPr>
+            <w:tcW w:w="1258" w:type="dxa"/>
+            <w:shd w:val="clear" w:color="auto" w:fill="E6E6E6"/>
+            <w:vAlign w:val="center"/>
+          </w:tcPr>
+          <w:p>
+            <w:pPr>
+              <w:jc w:val="center"/>
+              <w:rPr>
+                <w:sz w:val="24"/>
+              </w:rPr>
+            </w:pPr>
+            <w:r>
+              <w:rPr>
+                <w:rFonts w:hint="eastAsia"/>
+                <w:sz w:val="24"/>
+              </w:rPr>
+              <w:t>基地导师</w:t>
+            </w:r>
+          </w:p>
+        </w:tc>
+        <w:tc>
+          <w:tcPr>
+            <w:tcW w:w="1444" w:type="dxa"/>
+            <w:gridSpan w:val="3"/>
+            <w:shd w:val="clear" w:color="auto" w:fill="FFFFFF"/>
+            <w:vAlign w:val="center"/>
+          </w:tcPr>
+          <w:p>
+            <w:pPr>
+              <w:jc w:val="center"/>
+              <w:rPr>
+                <w:sz w:val="24"/>
+              </w:rPr>
+            </w:pPr>
+            <w:proofErr w:type="gramStart"/>
+            <w:r>
+              <w:rPr>
+                <w:rFonts w:hint="eastAsia"/>
+                <w:sz w:val="24"/>
+              </w:rPr>
+              <w:t>丁盛豪</w:t>
+            </w:r>
+            <w:proofErr w:type="gramEnd"/>
+          </w:p>
+        </w:tc>
+        <w:tc>
+          <w:tcPr>
+            <w:tcW w:w="1242" w:type="dxa"/>
+            <w:shd w:val="clear" w:color="auto" w:fill="E6E6E6"/>
+            <w:vAlign w:val="center"/>
+          </w:tcPr>
+          <w:p>
+            <w:pPr>
+              <w:jc w:val="center"/>
+              <w:rPr>
+                <w:sz w:val="24"/>
+              </w:rPr>
+            </w:pPr>
+            <w:r>
+              <w:rPr>
+                <w:rFonts w:hint="eastAsia"/>
+                <w:sz w:val="24"/>
+              </w:rPr>
+              <w:t>校内导师</w:t>
+            </w:r>
+          </w:p>
+        </w:tc>
+        <w:tc>
+          <w:tcPr>
+            <w:tcW w:w="1707" w:type="dxa"/>
+            <w:shd w:val="clear" w:color="auto" w:fill="FFFFFF"/>
+            <w:vAlign w:val="center"/>
+          </w:tcPr>
+          <w:p>
+            <w:pPr>
+              <w:jc w:val="center"/>
+              <w:rPr>
+                <w:sz w:val="24"/>
+              </w:rPr>
+            </w:pPr>
+            <w:r>
+              <w:rPr>
+                <w:rFonts w:hint="eastAsia"/>
+                <w:sz w:val="24"/>
+              </w:rPr>
+              <w:t>王宏志</w:t>
+            </w:r>
+          </w:p>
+        </w:tc>
+      </w:tr>
+      <w:tr>
+        <w:trPr>
+          <w:trHeight w:val="298"/>
+        </w:trPr>
+        <w:tc>
+          <w:tcPr>
+            <w:tcW w:w="1190" w:type="dxa"/>
+            <w:shd w:val="clear" w:color="auto" w:fill="E6E6E6"/>
+            <w:vAlign w:val="center"/>
+          </w:tcPr>
+          <w:p>
+            <w:pPr>
+              <w:jc w:val="center"/>
+              <w:rPr>
+                <w:sz w:val="24"/>
+              </w:rPr>
+            </w:pPr>
+            <w:r>
+              <w:rPr>
+                <w:rFonts w:hint="eastAsia"/>
+                <w:sz w:val="24"/>
+              </w:rPr>
+              <w:t>报告日期</w:t>
+            </w:r>
+          </w:p>
+        </w:tc>
+        <w:tc>
+          <w:tcPr>
+            <w:tcW w:w="2879" w:type="dxa"/>
+            <w:gridSpan w:val="2"/>
+            <w:shd w:val="clear" w:color="auto" w:fill="auto"/>
+            <w:vAlign w:val="center"/>
+          </w:tcPr>
+          <w:p>
+            <w:pPr>
+              <w:jc w:val="center"/>
+              <w:rPr>
+                <w:sz w:val="24"/>
+              </w:rPr>
+            </w:pPr>
+            <w:r>
+              <w:rPr>
+                <w:sz w:val="24"/>
+              </w:rPr>
+              <w:t>20</w:t>
+            </w:r>
+            <w:r>
+              <w:rPr>
+                <w:sz w:val="24"/>
+              </w:rPr>
+              <w:t>16</w:t>
+            </w:r>
+            <w:r>
+              <w:rPr>
+                <w:sz w:val="24"/>
+              </w:rPr>
+              <w:t>-</w:t>
+            </w:r>
+            <w:r>
+              <w:rPr>
+                <w:sz w:val="24"/>
+              </w:rPr>
+              <w:t>09</w:t>
+            </w:r>
+            <w:r>
+              <w:rPr>
+                <w:rFonts w:hint="eastAsia"/>
+                <w:sz w:val="24"/>
+              </w:rPr>
+              <w:t>-</w:t>
+            </w:r>
+            <w:r>
+              <w:rPr>
+                <w:sz w:val="24"/>
+              </w:rPr>
+              <w:t>04</w:t>
+            </w:r>
+          </w:p>
+        </w:tc>
+        <w:tc>
+          <w:tcPr>
+            <w:tcW w:w="1258" w:type="dxa"/>
+            <w:tcBorders>
+              <w:bottom w:val="single" w:sz="4" w:space="0" w:color="auto"/>
+            </w:tcBorders>
+            <w:shd w:val="clear" w:color="auto" w:fill="E6E6E6"/>
+            <w:vAlign w:val="center"/>
+          </w:tcPr>
+          <w:p>
+            <w:pPr>
+              <w:jc w:val="center"/>
+              <w:rPr>
+                <w:sz w:val="24"/>
+              </w:rPr>
+            </w:pPr>
+            <w:r>
+              <w:rPr>
+                <w:rFonts w:hint="eastAsia"/>
+                <w:sz w:val="24"/>
+              </w:rPr>
+              <w:t>实习周次</w:t>
+            </w:r>
+          </w:p>
+        </w:tc>
+        <w:tc>
+          <w:tcPr>
+            <w:tcW w:w="4393" w:type="dxa"/>
+            <w:gridSpan w:val="5"/>
+            <w:vAlign w:val="center"/>
+          </w:tcPr>
+          <w:p>
+            <w:pPr>
+              <w:jc w:val="center"/>
+              <w:rPr>
+                <w:sz w:val="24"/>
+              </w:rPr>
+            </w:pPr>
+            <w:r>
+              <w:rPr>
+                <w:rFonts w:hint="eastAsia"/>
+                <w:sz w:val="24"/>
+              </w:rPr>
+              <w:t>第</w:t>
+            </w:r>
+            <w:r>
+              <w:rPr>
+                <w:sz w:val="24"/>
+              </w:rPr>
+              <w:t>7</w:t>
+            </w:r>
+            <w:r>
+              <w:rPr>
+                <w:rFonts w:hint="eastAsia"/>
+                <w:sz w:val="24"/>
+              </w:rPr>
+              <w:t>周</w:t>
+            </w:r>
+          </w:p>
+        </w:tc>
+      </w:tr>
+      <w:tr>
+        <w:trPr>
+          <w:trHeight w:val="437"/>
+        </w:trPr>
+        <w:tc>
+          <w:tcPr>
+            <w:tcW w:w="1190" w:type="dxa"/>
+            <w:shd w:val="clear" w:color="auto" w:fill="E6E6E6"/>
+            <w:vAlign w:val="center"/>
+          </w:tcPr>
+          <w:p>
+            <w:pPr>
+              <w:jc w:val="center"/>
+              <w:rPr>
+                <w:sz w:val="24"/>
+              </w:rPr>
+            </w:pPr>
+            <w:r>
+              <w:rPr>
+                <w:rFonts w:hint="eastAsia"/>
+                <w:sz w:val="24"/>
+              </w:rPr>
+              <w:t>报告区间</w:t>
+            </w:r>
+          </w:p>
+        </w:tc>
+        <w:tc>
+          <w:tcPr>
+            <w:tcW w:w="8530" w:type="dxa"/>
+            <w:gridSpan w:val="8"/>
+            <w:vAlign w:val="center"/>
+          </w:tcPr>
+          <w:p>
+            <w:pPr>
+              <w:jc w:val="center"/>
+              <w:rPr>
+                <w:sz w:val="24"/>
+              </w:rPr>
+            </w:pPr>
+            <w:r>
+              <w:rPr>
+                <w:sz w:val="24"/>
+              </w:rPr>
+              <w:t>2016</w:t>
+            </w:r>
+            <w:r>
+              <w:rPr>
+                <w:rFonts w:hint="eastAsia"/>
+                <w:sz w:val="24"/>
+              </w:rPr>
+              <w:t>-</w:t>
+            </w:r>
+            <w:r>
+              <w:rPr>
+                <w:sz w:val="24"/>
+              </w:rPr>
+              <w:t>08</w:t>
+            </w:r>
+            <w:r>
+              <w:rPr>
+                <w:rFonts w:hint="eastAsia"/>
+                <w:sz w:val="24"/>
+              </w:rPr>
+              <w:t>-</w:t>
+            </w:r>
+            <w:r>
+              <w:rPr>
+                <w:sz w:val="24"/>
+              </w:rPr>
+              <w:t>29</w:t>
+            </w:r>
+            <w:r>
+              <w:rPr>
+                <w:rFonts w:hint="eastAsia"/>
+                <w:sz w:val="24"/>
+              </w:rPr>
+              <w:t xml:space="preserve">  </w:t>
+            </w:r>
+            <w:r>
+              <w:rPr>
+                <w:rFonts w:hint="eastAsia"/>
+                <w:sz w:val="24"/>
+              </w:rPr>
+              <w:t>到</w:t>
+            </w:r>
+            <w:r>
+              <w:rPr>
+                <w:rFonts w:hint="eastAsia"/>
+                <w:sz w:val="24"/>
+              </w:rPr>
+              <w:t xml:space="preserve">  </w:t>
+            </w:r>
+            <w:r>
+              <w:rPr>
+                <w:sz w:val="24"/>
+              </w:rPr>
+              <w:t>2016</w:t>
+            </w:r>
+            <w:r>
+              <w:rPr>
+                <w:sz w:val="24"/>
+              </w:rPr>
+              <w:t>-</w:t>
+            </w:r>
+            <w:r>
+              <w:rPr>
+                <w:sz w:val="24"/>
+              </w:rPr>
+              <w:t>09</w:t>
+            </w:r>
+            <w:r>
+              <w:rPr>
+                <w:rFonts w:hint="eastAsia"/>
+                <w:sz w:val="24"/>
+              </w:rPr>
+              <w:t>-</w:t>
+            </w:r>
+            <w:r>
+              <w:rPr>
+                <w:sz w:val="24"/>
+              </w:rPr>
+              <w:t>04</w:t>
+            </w:r>
+          </w:p>
+        </w:tc>
+      </w:tr>
+      <w:tr>
+        <w:trPr>
+          <w:trHeight w:val="512"/>
+        </w:trPr>
+        <w:tc>
+          <w:tcPr>
+            <w:tcW w:w="1190" w:type="dxa"/>
+            <w:shd w:val="clear" w:color="auto" w:fill="E6E6E6"/>
+            <w:vAlign w:val="center"/>
+          </w:tcPr>
+          <w:p>
+            <w:pPr>
+              <w:jc w:val="center"/>
+              <w:rPr>
+                <w:sz w:val="24"/>
+              </w:rPr>
+            </w:pPr>
+            <w:r>
+              <w:rPr>
+                <w:rFonts w:hint="eastAsia"/>
+                <w:sz w:val="24"/>
+              </w:rPr>
+              <w:t>工作重点</w:t>
+            </w:r>
+          </w:p>
+        </w:tc>
+        <w:tc>
+          <w:tcPr>
+            <w:tcW w:w="8530" w:type="dxa"/>
+            <w:gridSpan w:val="8"/>
+            <w:vAlign w:val="center"/>
+          </w:tcPr>
+          <w:p>
+            <w:pPr>
+              <w:rPr>
+                <w:sz w:val="24"/>
+              </w:rPr>
+            </w:pPr>
+            <w:r>
+              <w:rPr>
+                <w:rFonts w:hint="eastAsia"/>
+                <w:sz w:val="24"/>
+              </w:rPr>
+              <w:t>分析系统，寻找开发点</w:t>
+            </w:r>
+          </w:p>
+        </w:tc>
+      </w:tr>
+      <w:tr>
+        <w:trPr>
+          <w:trHeight w:val="1358"/>
+        </w:trPr>
+        <w:tc>
+          <w:tcPr>
+            <w:tcW w:w="1190" w:type="dxa"/>
+            <w:tcBorders>
+              <w:bottom w:val="single" w:sz="4" w:space="0" w:color="auto"/>
+            </w:tcBorders>
+            <w:shd w:val="clear" w:color="auto" w:fill="E6E6E6"/>
+            <w:vAlign w:val="center"/>
+          </w:tcPr>
+          <w:p>
+            <w:pPr>
+              <w:jc w:val="center"/>
+              <w:rPr>
+                <w:sz w:val="24"/>
+              </w:rPr>
+            </w:pPr>
+            <w:r>
+              <w:rPr>
+                <w:rFonts w:hint="eastAsia"/>
+                <w:sz w:val="24"/>
+              </w:rPr>
+              <w:t>工作内容及进度</w:t>
+            </w:r>
+          </w:p>
+        </w:tc>
+        <w:tc>
+          <w:tcPr>
+            <w:tcW w:w="8530" w:type="dxa"/>
+            <w:gridSpan w:val="8"/>
+            <w:tcBorders>
+              <w:bottom w:val="single" w:sz="4" w:space="0" w:color="auto"/>
+            </w:tcBorders>
+            <w:vAlign w:val="center"/>
+          </w:tcPr>
+          <w:p>
+            <w:pPr>
+              <w:pStyle w:val="ab"/>
+              <w:widowControl/>
+              <w:numPr>
+                <w:ilvl w:val="0"/>
+                <w:numId w:val="20"/>
+              </w:numPr>
+              <w:tabs>
+                <w:tab w:val="left" w:pos="916"/>
+                <w:tab w:val="left" w:pos="1832"/>
+                <w:tab w:val="left" w:pos="2748"/>
+                <w:tab w:val="left" w:pos="3664"/>
+                <w:tab w:val="left" w:pos="4580"/>
+                <w:tab w:val="left" w:pos="5496"/>
+                <w:tab w:val="left" w:pos="6412"/>
+                <w:tab w:val="left" w:pos="7328"/>
+                <w:tab w:val="left" w:pos="8244"/>
+                <w:tab w:val="left" w:pos="9160"/>
+                <w:tab w:val="left" w:pos="10076"/>
+                <w:tab w:val="left" w:pos="10992"/>
+                <w:tab w:val="left" w:pos="11908"/>
+                <w:tab w:val="left" w:pos="12824"/>
+                <w:tab w:val="left" w:pos="13740"/>
+                <w:tab w:val="left" w:pos="14656"/>
+              </w:tabs>
+              <w:ind w:firstLineChars="0"/>
+              <w:rPr>
+                <w:sz w:val="24"/>
+              </w:rPr>
+            </w:pPr>
+            <w:r>
+              <w:rPr>
+                <w:rFonts w:hint="eastAsia"/>
+                <w:sz w:val="24"/>
+              </w:rPr>
+              <w:t>阅读公司平台设计文档，了解架构</w:t>
+            </w:r>
+          </w:p>
+        </w:tc>
+      </w:tr>
+      <w:tr>
+        <w:trPr>
+          <w:trHeight w:val="1841"/>
+        </w:trPr>
+        <w:tc>
+          <w:tcPr>
+            <w:tcW w:w="1190" w:type="dxa"/>
+            <w:shd w:val="clear" w:color="auto" w:fill="E6E6E6"/>
+            <w:vAlign w:val="center"/>
+          </w:tcPr>
+          <w:p>
+            <w:pPr>
+              <w:jc w:val="center"/>
+              <w:rPr>
+                <w:sz w:val="24"/>
+              </w:rPr>
+            </w:pPr>
+            <w:r>
+              <w:rPr>
+                <w:rFonts w:hint="eastAsia"/>
+                <w:sz w:val="24"/>
+              </w:rPr>
+              <w:t>遇到问题</w:t>
+            </w:r>
+          </w:p>
+        </w:tc>
+        <w:tc>
+          <w:tcPr>
+            <w:tcW w:w="8530" w:type="dxa"/>
+            <w:gridSpan w:val="8"/>
+            <w:vAlign w:val="center"/>
+          </w:tcPr>
+          <w:p>
+            <w:pPr>
+              <w:pStyle w:val="ab"/>
+              <w:numPr>
+                <w:ilvl w:val="0"/>
+                <w:numId w:val="21"/>
+              </w:numPr>
+              <w:ind w:firstLineChars="0"/>
+              <w:rPr>
+                <w:sz w:val="24"/>
+              </w:rPr>
+            </w:pPr>
+            <w:r>
+              <w:rPr>
+                <w:rFonts w:hint="eastAsia"/>
+                <w:sz w:val="24"/>
+              </w:rPr>
+              <w:t>系统过于复杂</w:t>
+            </w:r>
+          </w:p>
+        </w:tc>
+      </w:tr>
+      <w:tr>
+        <w:trPr>
+          <w:trHeight w:val="2294"/>
+        </w:trPr>
+        <w:tc>
+          <w:tcPr>
+            <w:tcW w:w="1190" w:type="dxa"/>
+            <w:shd w:val="clear" w:color="auto" w:fill="E6E6E6"/>
+            <w:vAlign w:val="center"/>
+          </w:tcPr>
+          <w:p>
+            <w:pPr>
+              <w:jc w:val="center"/>
+              <w:rPr>
+                <w:sz w:val="24"/>
+              </w:rPr>
+            </w:pPr>
+            <w:r>
+              <w:rPr>
+                <w:rFonts w:hint="eastAsia"/>
+                <w:sz w:val="24"/>
+              </w:rPr>
+              <w:t>自我小结</w:t>
+            </w:r>
+          </w:p>
+        </w:tc>
+        <w:tc>
+          <w:tcPr>
+            <w:tcW w:w="8530" w:type="dxa"/>
+            <w:gridSpan w:val="8"/>
+            <w:vAlign w:val="center"/>
+          </w:tcPr>
+          <w:p>
+            <w:pPr>
+              <w:rPr>
+                <w:sz w:val="24"/>
+              </w:rPr>
+            </w:pPr>
+            <w:r>
+              <w:rPr>
+                <w:rFonts w:hint="eastAsia"/>
+                <w:sz w:val="24"/>
+              </w:rPr>
+              <w:t>本周主要对</w:t>
+            </w:r>
+            <w:r>
+              <w:rPr>
+                <w:rFonts w:hint="eastAsia"/>
+                <w:sz w:val="24"/>
+              </w:rPr>
+              <w:t>公司的系统进行一定的了解</w:t>
+            </w:r>
+          </w:p>
+        </w:tc>
+      </w:tr>
+      <w:tr>
+        <w:trPr>
+          <w:trHeight w:val="944"/>
+        </w:trPr>
+        <w:tc>
+          <w:tcPr>
+            <w:tcW w:w="1190" w:type="dxa"/>
+            <w:shd w:val="clear" w:color="auto" w:fill="E6E6E6"/>
+            <w:vAlign w:val="center"/>
+          </w:tcPr>
+          <w:p>
+            <w:pPr>
+              <w:jc w:val="center"/>
+              <w:rPr>
+                <w:sz w:val="24"/>
+              </w:rPr>
+            </w:pPr>
+            <w:r>
+              <w:rPr>
+                <w:rFonts w:hint="eastAsia"/>
+                <w:sz w:val="24"/>
+              </w:rPr>
+              <w:t>下周计划</w:t>
+            </w:r>
+          </w:p>
+        </w:tc>
+        <w:tc>
+          <w:tcPr>
+            <w:tcW w:w="8530" w:type="dxa"/>
+            <w:gridSpan w:val="8"/>
+            <w:vAlign w:val="center"/>
+          </w:tcPr>
+          <w:p>
+            <w:pPr>
+              <w:rPr>
+                <w:sz w:val="24"/>
+              </w:rPr>
+            </w:pPr>
+            <w:r>
+              <w:rPr>
+                <w:rFonts w:hint="eastAsia"/>
+                <w:sz w:val="24"/>
+              </w:rPr>
+              <w:t>分析系统，寻找开发点</w:t>
+            </w:r>
+          </w:p>
+        </w:tc>
+      </w:tr>
+      <w:tr>
+        <w:trPr>
+          <w:trHeight w:val="944"/>
+        </w:trPr>
+        <w:tc>
+          <w:tcPr>
+            <w:tcW w:w="1190" w:type="dxa"/>
+            <w:shd w:val="clear" w:color="auto" w:fill="E6E6E6"/>
+            <w:vAlign w:val="center"/>
+          </w:tcPr>
+          <w:p>
+            <w:pPr>
+              <w:jc w:val="center"/>
+              <w:rPr>
+                <w:sz w:val="24"/>
+              </w:rPr>
+            </w:pPr>
+            <w:r>
+              <w:rPr>
+                <w:rFonts w:hint="eastAsia"/>
+                <w:sz w:val="24"/>
+              </w:rPr>
+              <w:t>导师意见</w:t>
+            </w:r>
+          </w:p>
+        </w:tc>
+        <w:tc>
+          <w:tcPr>
+            <w:tcW w:w="8530" w:type="dxa"/>
+            <w:gridSpan w:val="8"/>
+            <w:vAlign w:val="center"/>
+          </w:tcPr>
+          <w:p>
+            <w:pPr>
+              <w:ind w:firstLineChars="2500" w:firstLine="6000"/>
+              <w:rPr>
+                <w:sz w:val="24"/>
+              </w:rPr>
+            </w:pPr>
+            <w:r>
+              <w:rPr>
+                <w:rFonts w:hint="eastAsia"/>
+                <w:sz w:val="24"/>
+              </w:rPr>
+              <w:t>签字：</w:t>
+            </w:r>
+          </w:p>
+        </w:tc>
+      </w:tr>
+    </w:tbl>
+    <w:p>
+      <w:pPr>
+        <w:rPr>
+          <w:b/>
+          <w:sz w:val="24"/>
+          <w:shd w:val="pct10" w:color="auto" w:fill="FFFFFF"/>
+        </w:rPr>
+      </w:pPr>
+      <w:r>
+        <w:rPr>
+          <w:rFonts w:hint="eastAsia"/>
+          <w:b/>
+          <w:sz w:val="24"/>
+        </w:rPr>
+        <w:t>说明：</w:t>
+      </w:r>
+      <w:r>
+        <w:rPr>
+          <w:b/>
+          <w:sz w:val="24"/>
+          <w:shd w:val="pct10" w:color="auto" w:fill="FFFFFF"/>
+        </w:rPr>
+        <w:t xml:space="preserve"> </w:t>
+      </w:r>
+    </w:p>
+    <w:p>
+      <w:pPr>
+        <w:numPr>
+          <w:ilvl w:val="0"/>
+          <w:numId w:val="22"/>
+        </w:numPr>
+        <w:rPr>
+          <w:sz w:val="24"/>
+        </w:rPr>
+      </w:pPr>
+      <w:r>
+        <w:rPr>
+          <w:rFonts w:hint="eastAsia"/>
+          <w:sz w:val="24"/>
+        </w:rPr>
+        <w:t>上述表格大小可以根据文字多少调整；</w:t>
+      </w:r>
+    </w:p>
+    <w:p>
+      <w:pPr>
+        <w:numPr>
+          <w:ilvl w:val="0"/>
+          <w:numId w:val="22"/>
+        </w:numPr>
+      </w:pPr>
+      <w:r>
+        <w:rPr>
+          <w:rFonts w:hint="eastAsia"/>
+          <w:sz w:val="24"/>
+        </w:rPr>
+        <w:t>每周要写工作周报并发送给校内导师，实习基地导师可根据需要发送</w:t>
+      </w:r>
+      <w:r>
         <w:rPr>
           <w:rFonts w:hint="eastAsia"/>
         </w:rPr>
+        <w:t>；</w:t>
+      </w:r>
+    </w:p>
+    <w:p>
+      <w:pPr>
+        <w:numPr>
+          <w:ilvl w:val="0"/>
+          <w:numId w:val="22"/>
+        </w:numPr>
+      </w:pPr>
+      <w:r>
+        <w:rPr>
+          <w:rFonts w:hint="eastAsia"/>
+        </w:rPr>
+        <w:t>校内实习学生每</w:t>
+      </w:r>
+      <w:r>
+        <w:rPr>
+          <w:rFonts w:hint="eastAsia"/>
+        </w:rPr>
+        <w:t>2</w:t>
+      </w:r>
+      <w:r>
+        <w:rPr>
+          <w:rFonts w:hint="eastAsia"/>
+        </w:rPr>
+        <w:t>周要书面报呈周报给导师，当面指导并签字。</w:t>
+      </w:r>
+    </w:p>
+    <w:p>
+      <w:pPr>
+        <w:widowControl/>
+        <w:jc w:val="left"/>
+      </w:pPr>
+      <w:r>
+        <w:br w:type="page"/>
+      </w:r>
+    </w:p>
+    <w:tbl>
+      <w:tblPr>
+        <w:tblpPr w:leftFromText="180" w:rightFromText="180" w:horzAnchor="margin" w:tblpXSpec="center" w:tblpY="222"/>
+        <w:tblW w:w="9720" w:type="dxa"/>
+        <w:tblBorders>
+          <w:top w:val="single" w:sz="4" w:space="0" w:color="auto"/>
+          <w:left w:val="single" w:sz="4" w:space="0" w:color="auto"/>
+          <w:bottom w:val="single" w:sz="4" w:space="0" w:color="auto"/>
+          <w:right w:val="single" w:sz="4" w:space="0" w:color="auto"/>
+          <w:insideH w:val="single" w:sz="4" w:space="0" w:color="auto"/>
+          <w:insideV w:val="single" w:sz="4" w:space="0" w:color="auto"/>
+        </w:tblBorders>
+        <w:tblLayout w:type="fixed"/>
+        <w:tblLook w:val="0000" w:firstRow="0" w:lastRow="0" w:firstColumn="0" w:lastColumn="0" w:noHBand="0" w:noVBand="0"/>
+      </w:tblPr>
+      <w:tblGrid>
+        <w:gridCol w:w="1190"/>
+        <w:gridCol w:w="1621"/>
+        <w:gridCol w:w="1258"/>
+        <w:gridCol w:w="1258"/>
+        <w:gridCol w:w="460"/>
+        <w:gridCol w:w="960"/>
+        <w:gridCol w:w="24"/>
+        <w:gridCol w:w="1242"/>
+        <w:gridCol w:w="1707"/>
+      </w:tblGrid>
+      <w:tr>
+        <w:trPr>
+          <w:trHeight w:val="416"/>
+        </w:trPr>
+        <w:tc>
+          <w:tcPr>
+            <w:tcW w:w="9720" w:type="dxa"/>
+            <w:gridSpan w:val="9"/>
+            <w:shd w:val="clear" w:color="auto" w:fill="E6E6E6"/>
+            <w:vAlign w:val="center"/>
+          </w:tcPr>
+          <w:p>
+            <w:pPr>
+              <w:jc w:val="center"/>
+              <w:rPr>
+                <w:b/>
+                <w:sz w:val="24"/>
+              </w:rPr>
+            </w:pPr>
+            <w:r>
+              <w:rPr>
+                <w:rFonts w:hint="eastAsia"/>
+                <w:b/>
+                <w:sz w:val="24"/>
+              </w:rPr>
+              <w:lastRenderedPageBreak/>
+              <w:t>本科生实习</w:t>
+            </w:r>
+            <w:r>
+              <w:rPr>
+                <w:rFonts w:hint="eastAsia"/>
+                <w:b/>
+                <w:sz w:val="24"/>
+              </w:rPr>
+              <w:t>&amp;</w:t>
+            </w:r>
+            <w:r>
+              <w:rPr>
+                <w:rFonts w:hint="eastAsia"/>
+                <w:b/>
+                <w:sz w:val="24"/>
+              </w:rPr>
+              <w:t>毕业设计（论文）工作周报</w:t>
+            </w:r>
+          </w:p>
+        </w:tc>
+      </w:tr>
+      <w:tr>
+        <w:trPr>
+          <w:trHeight w:val="339"/>
+        </w:trPr>
+        <w:tc>
+          <w:tcPr>
+            <w:tcW w:w="1190" w:type="dxa"/>
+            <w:tcBorders>
+              <w:right w:val="single" w:sz="4" w:space="0" w:color="auto"/>
+            </w:tcBorders>
+            <w:shd w:val="clear" w:color="auto" w:fill="E6E6E6"/>
+            <w:vAlign w:val="center"/>
+          </w:tcPr>
+          <w:p>
+            <w:pPr>
+              <w:jc w:val="center"/>
+              <w:rPr>
+                <w:sz w:val="24"/>
+              </w:rPr>
+            </w:pPr>
+            <w:r>
+              <w:rPr>
+                <w:rFonts w:hint="eastAsia"/>
+                <w:sz w:val="24"/>
+              </w:rPr>
+              <w:t>学生姓名</w:t>
+            </w:r>
+          </w:p>
+        </w:tc>
+        <w:tc>
+          <w:tcPr>
+            <w:tcW w:w="1621" w:type="dxa"/>
+            <w:tcBorders>
+              <w:top w:val="nil"/>
+              <w:left w:val="single" w:sz="4" w:space="0" w:color="auto"/>
+              <w:bottom w:val="nil"/>
+              <w:right w:val="single" w:sz="4" w:space="0" w:color="auto"/>
+            </w:tcBorders>
+            <w:shd w:val="clear" w:color="auto" w:fill="FFFFFF"/>
+            <w:vAlign w:val="center"/>
+          </w:tcPr>
+          <w:p>
+            <w:pPr>
+              <w:jc w:val="center"/>
+              <w:rPr>
+                <w:sz w:val="24"/>
+              </w:rPr>
+            </w:pPr>
+            <w:r>
+              <w:rPr>
+                <w:rFonts w:hint="eastAsia"/>
+                <w:sz w:val="24"/>
+              </w:rPr>
+              <w:t>李天宝</w:t>
+            </w:r>
+          </w:p>
+        </w:tc>
+        <w:tc>
+          <w:tcPr>
+            <w:tcW w:w="1258" w:type="dxa"/>
+            <w:tcBorders>
+              <w:left w:val="single" w:sz="4" w:space="0" w:color="auto"/>
+              <w:right w:val="single" w:sz="4" w:space="0" w:color="auto"/>
+            </w:tcBorders>
+            <w:shd w:val="clear" w:color="auto" w:fill="E6E6E6"/>
+            <w:vAlign w:val="center"/>
+          </w:tcPr>
+          <w:p>
+            <w:pPr>
+              <w:jc w:val="center"/>
+              <w:rPr>
+                <w:sz w:val="24"/>
+              </w:rPr>
+            </w:pPr>
+            <w:r>
+              <w:rPr>
+                <w:rFonts w:hint="eastAsia"/>
+                <w:sz w:val="24"/>
+              </w:rPr>
+              <w:t>联系电话</w:t>
+            </w:r>
+          </w:p>
+        </w:tc>
+        <w:tc>
+          <w:tcPr>
+            <w:tcW w:w="1718" w:type="dxa"/>
+            <w:gridSpan w:val="2"/>
+            <w:tcBorders>
+              <w:left w:val="single" w:sz="4" w:space="0" w:color="auto"/>
+              <w:right w:val="single" w:sz="4" w:space="0" w:color="auto"/>
+            </w:tcBorders>
+            <w:shd w:val="clear" w:color="auto" w:fill="FFFFFF"/>
+            <w:vAlign w:val="center"/>
+          </w:tcPr>
+          <w:p>
+            <w:pPr>
+              <w:jc w:val="center"/>
+              <w:rPr>
+                <w:sz w:val="24"/>
+              </w:rPr>
+            </w:pPr>
+            <w:r>
+              <w:rPr>
+                <w:sz w:val="24"/>
+              </w:rPr>
+              <w:t>15704600640</w:t>
+            </w:r>
+          </w:p>
+        </w:tc>
+        <w:tc>
+          <w:tcPr>
+            <w:tcW w:w="960" w:type="dxa"/>
+            <w:tcBorders>
+              <w:left w:val="single" w:sz="4" w:space="0" w:color="auto"/>
+              <w:right w:val="single" w:sz="4" w:space="0" w:color="auto"/>
+            </w:tcBorders>
+            <w:shd w:val="clear" w:color="auto" w:fill="E6E6E6"/>
+            <w:vAlign w:val="center"/>
+          </w:tcPr>
+          <w:p>
+            <w:pPr>
+              <w:jc w:val="center"/>
+              <w:rPr>
+                <w:sz w:val="24"/>
+              </w:rPr>
+            </w:pPr>
+            <w:r>
+              <w:rPr>
+                <w:rFonts w:hint="eastAsia"/>
+                <w:sz w:val="24"/>
+              </w:rPr>
+              <w:t>Email</w:t>
+            </w:r>
+          </w:p>
+        </w:tc>
+        <w:tc>
+          <w:tcPr>
+            <w:tcW w:w="2973" w:type="dxa"/>
+            <w:gridSpan w:val="3"/>
+            <w:tcBorders>
+              <w:left w:val="single" w:sz="4" w:space="0" w:color="auto"/>
+            </w:tcBorders>
+            <w:shd w:val="clear" w:color="auto" w:fill="FFFFFF"/>
+            <w:vAlign w:val="center"/>
+          </w:tcPr>
+          <w:p>
+            <w:pPr>
+              <w:rPr>
+                <w:sz w:val="24"/>
+              </w:rPr>
+            </w:pPr>
+            <w:r>
+              <w:rPr>
+                <w:rFonts w:hint="eastAsia"/>
+                <w:sz w:val="24"/>
+              </w:rPr>
+              <w:t>turingmac@hotmail.com</w:t>
+            </w:r>
+          </w:p>
+        </w:tc>
+      </w:tr>
+      <w:tr>
+        <w:trPr>
+          <w:trHeight w:val="232"/>
+        </w:trPr>
+        <w:tc>
+          <w:tcPr>
+            <w:tcW w:w="1190" w:type="dxa"/>
+            <w:shd w:val="clear" w:color="auto" w:fill="E6E6E6"/>
+            <w:vAlign w:val="center"/>
+          </w:tcPr>
+          <w:p>
+            <w:pPr>
+              <w:jc w:val="center"/>
+              <w:rPr>
+                <w:sz w:val="24"/>
+              </w:rPr>
+            </w:pPr>
+            <w:r>
+              <w:rPr>
+                <w:rFonts w:hint="eastAsia"/>
+                <w:sz w:val="24"/>
+              </w:rPr>
+              <w:t>实习基地</w:t>
+            </w:r>
+          </w:p>
+          <w:p>
+            <w:pPr>
+              <w:jc w:val="center"/>
+              <w:rPr>
+                <w:sz w:val="18"/>
+                <w:szCs w:val="18"/>
+              </w:rPr>
+            </w:pPr>
+            <w:r>
+              <w:rPr>
+                <w:rFonts w:hint="eastAsia"/>
+                <w:sz w:val="18"/>
+                <w:szCs w:val="18"/>
+              </w:rPr>
+              <w:t>(</w:t>
+            </w:r>
+            <w:r>
+              <w:rPr>
+                <w:rFonts w:hint="eastAsia"/>
+                <w:sz w:val="18"/>
+                <w:szCs w:val="18"/>
+              </w:rPr>
+              <w:t>或实验室</w:t>
+            </w:r>
+            <w:r>
+              <w:rPr>
+                <w:rFonts w:hint="eastAsia"/>
+                <w:sz w:val="18"/>
+                <w:szCs w:val="18"/>
+              </w:rPr>
+              <w:t>)</w:t>
+            </w:r>
+          </w:p>
+        </w:tc>
+        <w:tc>
+          <w:tcPr>
+            <w:tcW w:w="2879" w:type="dxa"/>
+            <w:gridSpan w:val="2"/>
+            <w:shd w:val="clear" w:color="auto" w:fill="FFFFFF"/>
+            <w:vAlign w:val="center"/>
+          </w:tcPr>
+          <w:p>
+            <w:pPr>
+              <w:jc w:val="center"/>
+              <w:rPr>
+                <w:sz w:val="24"/>
+              </w:rPr>
+            </w:pPr>
+            <w:r>
+              <w:rPr>
+                <w:rFonts w:hint="eastAsia"/>
+                <w:sz w:val="24"/>
+              </w:rPr>
+              <w:t>上海骇咕赛信息科技有限公司</w:t>
+            </w:r>
+          </w:p>
+        </w:tc>
+        <w:tc>
+          <w:tcPr>
+            <w:tcW w:w="1258" w:type="dxa"/>
+            <w:shd w:val="clear" w:color="auto" w:fill="E6E6E6"/>
+            <w:vAlign w:val="center"/>
+          </w:tcPr>
+          <w:p>
+            <w:pPr>
+              <w:jc w:val="center"/>
+              <w:rPr>
+                <w:sz w:val="24"/>
+              </w:rPr>
+            </w:pPr>
+            <w:r>
+              <w:rPr>
+                <w:rFonts w:hint="eastAsia"/>
+                <w:sz w:val="24"/>
+              </w:rPr>
+              <w:t>基地导师</w:t>
+            </w:r>
+          </w:p>
+        </w:tc>
+        <w:tc>
+          <w:tcPr>
+            <w:tcW w:w="1444" w:type="dxa"/>
+            <w:gridSpan w:val="3"/>
+            <w:shd w:val="clear" w:color="auto" w:fill="FFFFFF"/>
+            <w:vAlign w:val="center"/>
+          </w:tcPr>
+          <w:p>
+            <w:pPr>
+              <w:jc w:val="center"/>
+              <w:rPr>
+                <w:sz w:val="24"/>
+              </w:rPr>
+            </w:pPr>
+            <w:proofErr w:type="gramStart"/>
+            <w:r>
+              <w:rPr>
+                <w:rFonts w:hint="eastAsia"/>
+                <w:sz w:val="24"/>
+              </w:rPr>
+              <w:t>丁盛豪</w:t>
+            </w:r>
+            <w:proofErr w:type="gramEnd"/>
+          </w:p>
+        </w:tc>
+        <w:tc>
+          <w:tcPr>
+            <w:tcW w:w="1242" w:type="dxa"/>
+            <w:shd w:val="clear" w:color="auto" w:fill="E6E6E6"/>
+            <w:vAlign w:val="center"/>
+          </w:tcPr>
+          <w:p>
+            <w:pPr>
+              <w:jc w:val="center"/>
+              <w:rPr>
+                <w:sz w:val="24"/>
+              </w:rPr>
+            </w:pPr>
+            <w:r>
+              <w:rPr>
+                <w:rFonts w:hint="eastAsia"/>
+                <w:sz w:val="24"/>
+              </w:rPr>
+              <w:t>校内导师</w:t>
+            </w:r>
+          </w:p>
+        </w:tc>
+        <w:tc>
+          <w:tcPr>
+            <w:tcW w:w="1707" w:type="dxa"/>
+            <w:shd w:val="clear" w:color="auto" w:fill="FFFFFF"/>
+            <w:vAlign w:val="center"/>
+          </w:tcPr>
+          <w:p>
+            <w:pPr>
+              <w:jc w:val="center"/>
+              <w:rPr>
+                <w:sz w:val="24"/>
+              </w:rPr>
+            </w:pPr>
+            <w:r>
+              <w:rPr>
+                <w:rFonts w:hint="eastAsia"/>
+                <w:sz w:val="24"/>
+              </w:rPr>
+              <w:t>王宏志</w:t>
+            </w:r>
+          </w:p>
+        </w:tc>
+      </w:tr>
+      <w:tr>
+        <w:trPr>
+          <w:trHeight w:val="298"/>
+        </w:trPr>
+        <w:tc>
+          <w:tcPr>
+            <w:tcW w:w="1190" w:type="dxa"/>
+            <w:shd w:val="clear" w:color="auto" w:fill="E6E6E6"/>
+            <w:vAlign w:val="center"/>
+          </w:tcPr>
+          <w:p>
+            <w:pPr>
+              <w:jc w:val="center"/>
+              <w:rPr>
+                <w:sz w:val="24"/>
+              </w:rPr>
+            </w:pPr>
+            <w:r>
+              <w:rPr>
+                <w:rFonts w:hint="eastAsia"/>
+                <w:sz w:val="24"/>
+              </w:rPr>
+              <w:t>报告日期</w:t>
+            </w:r>
+          </w:p>
+        </w:tc>
+        <w:tc>
+          <w:tcPr>
+            <w:tcW w:w="2879" w:type="dxa"/>
+            <w:gridSpan w:val="2"/>
+            <w:shd w:val="clear" w:color="auto" w:fill="auto"/>
+            <w:vAlign w:val="center"/>
+          </w:tcPr>
+          <w:p>
+            <w:pPr>
+              <w:jc w:val="center"/>
+              <w:rPr>
+                <w:sz w:val="24"/>
+              </w:rPr>
+            </w:pPr>
+            <w:r>
+              <w:rPr>
+                <w:sz w:val="24"/>
+              </w:rPr>
+              <w:t>20</w:t>
+            </w:r>
+            <w:r>
+              <w:rPr>
+                <w:sz w:val="24"/>
+              </w:rPr>
+              <w:t>16</w:t>
+            </w:r>
+            <w:r>
+              <w:rPr>
+                <w:sz w:val="24"/>
+              </w:rPr>
+              <w:t>-</w:t>
+            </w:r>
+            <w:r>
+              <w:rPr>
+                <w:sz w:val="24"/>
+              </w:rPr>
+              <w:t>09</w:t>
+            </w:r>
+            <w:r>
+              <w:rPr>
+                <w:rFonts w:hint="eastAsia"/>
+                <w:sz w:val="24"/>
+              </w:rPr>
+              <w:t>-</w:t>
+            </w:r>
+            <w:r>
+              <w:rPr>
+                <w:sz w:val="24"/>
+              </w:rPr>
+              <w:t>11</w:t>
+            </w:r>
+          </w:p>
+        </w:tc>
+        <w:tc>
+          <w:tcPr>
+            <w:tcW w:w="1258" w:type="dxa"/>
+            <w:tcBorders>
+              <w:bottom w:val="single" w:sz="4" w:space="0" w:color="auto"/>
+            </w:tcBorders>
+            <w:shd w:val="clear" w:color="auto" w:fill="E6E6E6"/>
+            <w:vAlign w:val="center"/>
+          </w:tcPr>
+          <w:p>
+            <w:pPr>
+              <w:jc w:val="center"/>
+              <w:rPr>
+                <w:sz w:val="24"/>
+              </w:rPr>
+            </w:pPr>
+            <w:r>
+              <w:rPr>
+                <w:rFonts w:hint="eastAsia"/>
+                <w:sz w:val="24"/>
+              </w:rPr>
+              <w:t>实习周次</w:t>
+            </w:r>
+          </w:p>
+        </w:tc>
+        <w:tc>
+          <w:tcPr>
+            <w:tcW w:w="4393" w:type="dxa"/>
+            <w:gridSpan w:val="5"/>
+            <w:vAlign w:val="center"/>
+          </w:tcPr>
+          <w:p>
+            <w:pPr>
+              <w:jc w:val="center"/>
+              <w:rPr>
+                <w:sz w:val="24"/>
+              </w:rPr>
+            </w:pPr>
+            <w:r>
+              <w:rPr>
+                <w:rFonts w:hint="eastAsia"/>
+                <w:sz w:val="24"/>
+              </w:rPr>
+              <w:t>第</w:t>
+            </w:r>
+            <w:r>
+              <w:rPr>
+                <w:sz w:val="24"/>
+              </w:rPr>
+              <w:t>8</w:t>
+            </w:r>
+            <w:r>
+              <w:rPr>
+                <w:rFonts w:hint="eastAsia"/>
+                <w:sz w:val="24"/>
+              </w:rPr>
+              <w:t>周</w:t>
+            </w:r>
+          </w:p>
+        </w:tc>
+      </w:tr>
+      <w:tr>
+        <w:trPr>
+          <w:trHeight w:val="437"/>
+        </w:trPr>
+        <w:tc>
+          <w:tcPr>
+            <w:tcW w:w="1190" w:type="dxa"/>
+            <w:shd w:val="clear" w:color="auto" w:fill="E6E6E6"/>
+            <w:vAlign w:val="center"/>
+          </w:tcPr>
+          <w:p>
+            <w:pPr>
+              <w:jc w:val="center"/>
+              <w:rPr>
+                <w:sz w:val="24"/>
+              </w:rPr>
+            </w:pPr>
+            <w:r>
+              <w:rPr>
+                <w:rFonts w:hint="eastAsia"/>
+                <w:sz w:val="24"/>
+              </w:rPr>
+              <w:t>报告区间</w:t>
+            </w:r>
+          </w:p>
+        </w:tc>
+        <w:tc>
+          <w:tcPr>
+            <w:tcW w:w="8530" w:type="dxa"/>
+            <w:gridSpan w:val="8"/>
+            <w:vAlign w:val="center"/>
+          </w:tcPr>
+          <w:p>
+            <w:pPr>
+              <w:jc w:val="center"/>
+              <w:rPr>
+                <w:sz w:val="24"/>
+              </w:rPr>
+            </w:pPr>
+            <w:r>
+              <w:rPr>
+                <w:sz w:val="24"/>
+              </w:rPr>
+              <w:t>2016</w:t>
+            </w:r>
+            <w:r>
+              <w:rPr>
+                <w:rFonts w:hint="eastAsia"/>
+                <w:sz w:val="24"/>
+              </w:rPr>
+              <w:t>-</w:t>
+            </w:r>
+            <w:r>
+              <w:rPr>
+                <w:sz w:val="24"/>
+              </w:rPr>
+              <w:t>09</w:t>
+            </w:r>
+            <w:r>
+              <w:rPr>
+                <w:rFonts w:hint="eastAsia"/>
+                <w:sz w:val="24"/>
+              </w:rPr>
+              <w:t>-</w:t>
+            </w:r>
+            <w:r>
+              <w:rPr>
+                <w:sz w:val="24"/>
+              </w:rPr>
+              <w:t>05</w:t>
+            </w:r>
+            <w:r>
+              <w:rPr>
+                <w:rFonts w:hint="eastAsia"/>
+                <w:sz w:val="24"/>
+              </w:rPr>
+              <w:t xml:space="preserve">  </w:t>
+            </w:r>
+            <w:r>
+              <w:rPr>
+                <w:rFonts w:hint="eastAsia"/>
+                <w:sz w:val="24"/>
+              </w:rPr>
+              <w:t>到</w:t>
+            </w:r>
+            <w:r>
+              <w:rPr>
+                <w:rFonts w:hint="eastAsia"/>
+                <w:sz w:val="24"/>
+              </w:rPr>
+              <w:t xml:space="preserve">  </w:t>
+            </w:r>
+            <w:r>
+              <w:rPr>
+                <w:sz w:val="24"/>
+              </w:rPr>
+              <w:t>2016</w:t>
+            </w:r>
+            <w:r>
+              <w:rPr>
+                <w:sz w:val="24"/>
+              </w:rPr>
+              <w:t>-</w:t>
+            </w:r>
+            <w:r>
+              <w:rPr>
+                <w:sz w:val="24"/>
+              </w:rPr>
+              <w:t>09</w:t>
+            </w:r>
+            <w:r>
+              <w:rPr>
+                <w:rFonts w:hint="eastAsia"/>
+                <w:sz w:val="24"/>
+              </w:rPr>
+              <w:t>-</w:t>
+            </w:r>
+            <w:r>
+              <w:rPr>
+                <w:sz w:val="24"/>
+              </w:rPr>
+              <w:t>11</w:t>
+            </w:r>
+          </w:p>
+        </w:tc>
+      </w:tr>
+      <w:tr>
+        <w:trPr>
+          <w:trHeight w:val="512"/>
+        </w:trPr>
+        <w:tc>
+          <w:tcPr>
+            <w:tcW w:w="1190" w:type="dxa"/>
+            <w:shd w:val="clear" w:color="auto" w:fill="E6E6E6"/>
+            <w:vAlign w:val="center"/>
+          </w:tcPr>
+          <w:p>
+            <w:pPr>
+              <w:jc w:val="center"/>
+              <w:rPr>
+                <w:sz w:val="24"/>
+              </w:rPr>
+            </w:pPr>
+            <w:r>
+              <w:rPr>
+                <w:rFonts w:hint="eastAsia"/>
+                <w:sz w:val="24"/>
+              </w:rPr>
+              <w:t>工作重点</w:t>
+            </w:r>
+          </w:p>
+        </w:tc>
+        <w:tc>
+          <w:tcPr>
+            <w:tcW w:w="8530" w:type="dxa"/>
+            <w:gridSpan w:val="8"/>
+            <w:vAlign w:val="center"/>
+          </w:tcPr>
+          <w:p>
+            <w:pPr>
+              <w:rPr>
+                <w:sz w:val="24"/>
+              </w:rPr>
+            </w:pPr>
+            <w:r>
+              <w:rPr>
+                <w:rFonts w:hint="eastAsia"/>
+                <w:sz w:val="24"/>
+              </w:rPr>
+              <w:t>分析系统，寻找开发点</w:t>
+            </w:r>
+          </w:p>
+        </w:tc>
+      </w:tr>
+      <w:tr>
+        <w:trPr>
+          <w:trHeight w:val="1358"/>
+        </w:trPr>
+        <w:tc>
+          <w:tcPr>
+            <w:tcW w:w="1190" w:type="dxa"/>
+            <w:tcBorders>
+              <w:bottom w:val="single" w:sz="4" w:space="0" w:color="auto"/>
+            </w:tcBorders>
+            <w:shd w:val="clear" w:color="auto" w:fill="E6E6E6"/>
+            <w:vAlign w:val="center"/>
+          </w:tcPr>
+          <w:p>
+            <w:pPr>
+              <w:jc w:val="center"/>
+              <w:rPr>
+                <w:sz w:val="24"/>
+              </w:rPr>
+            </w:pPr>
+            <w:r>
+              <w:rPr>
+                <w:rFonts w:hint="eastAsia"/>
+                <w:sz w:val="24"/>
+              </w:rPr>
+              <w:t>工作内容及进度</w:t>
+            </w:r>
+          </w:p>
+        </w:tc>
+        <w:tc>
+          <w:tcPr>
+            <w:tcW w:w="8530" w:type="dxa"/>
+            <w:gridSpan w:val="8"/>
+            <w:tcBorders>
+              <w:bottom w:val="single" w:sz="4" w:space="0" w:color="auto"/>
+            </w:tcBorders>
+            <w:vAlign w:val="center"/>
+          </w:tcPr>
+          <w:p>
+            <w:pPr>
+              <w:pStyle w:val="ab"/>
+              <w:widowControl/>
+              <w:numPr>
+                <w:ilvl w:val="0"/>
+                <w:numId w:val="23"/>
+              </w:numPr>
+              <w:tabs>
+                <w:tab w:val="left" w:pos="916"/>
+                <w:tab w:val="left" w:pos="1832"/>
+                <w:tab w:val="left" w:pos="2748"/>
+                <w:tab w:val="left" w:pos="3664"/>
+                <w:tab w:val="left" w:pos="4580"/>
+                <w:tab w:val="left" w:pos="5496"/>
+                <w:tab w:val="left" w:pos="6412"/>
+                <w:tab w:val="left" w:pos="7328"/>
+                <w:tab w:val="left" w:pos="8244"/>
+                <w:tab w:val="left" w:pos="9160"/>
+                <w:tab w:val="left" w:pos="10076"/>
+                <w:tab w:val="left" w:pos="10992"/>
+                <w:tab w:val="left" w:pos="11908"/>
+                <w:tab w:val="left" w:pos="12824"/>
+                <w:tab w:val="left" w:pos="13740"/>
+                <w:tab w:val="left" w:pos="14656"/>
+              </w:tabs>
+              <w:ind w:firstLineChars="0"/>
+              <w:rPr>
+                <w:sz w:val="24"/>
+              </w:rPr>
+            </w:pPr>
+            <w:r>
+              <w:rPr>
+                <w:rFonts w:hint="eastAsia"/>
+                <w:sz w:val="24"/>
+              </w:rPr>
+              <w:t>阅读公司平台</w:t>
+            </w:r>
+            <w:r>
+              <w:rPr>
+                <w:rFonts w:hint="eastAsia"/>
+                <w:sz w:val="24"/>
+              </w:rPr>
+              <w:t>部分源码</w:t>
+            </w:r>
+          </w:p>
+          <w:p>
+            <w:pPr>
+              <w:pStyle w:val="ab"/>
+              <w:widowControl/>
+              <w:numPr>
+                <w:ilvl w:val="0"/>
+                <w:numId w:val="23"/>
+              </w:numPr>
+              <w:tabs>
+                <w:tab w:val="left" w:pos="916"/>
+                <w:tab w:val="left" w:pos="1832"/>
+                <w:tab w:val="left" w:pos="2748"/>
+                <w:tab w:val="left" w:pos="3664"/>
+                <w:tab w:val="left" w:pos="4580"/>
+                <w:tab w:val="left" w:pos="5496"/>
+                <w:tab w:val="left" w:pos="6412"/>
+                <w:tab w:val="left" w:pos="7328"/>
+                <w:tab w:val="left" w:pos="8244"/>
+                <w:tab w:val="left" w:pos="9160"/>
+                <w:tab w:val="left" w:pos="10076"/>
+                <w:tab w:val="left" w:pos="10992"/>
+                <w:tab w:val="left" w:pos="11908"/>
+                <w:tab w:val="left" w:pos="12824"/>
+                <w:tab w:val="left" w:pos="13740"/>
+                <w:tab w:val="left" w:pos="14656"/>
+              </w:tabs>
+              <w:ind w:firstLineChars="0"/>
+              <w:rPr>
+                <w:rFonts w:hint="eastAsia"/>
+                <w:sz w:val="24"/>
+              </w:rPr>
+            </w:pPr>
+            <w:r>
+              <w:rPr>
+                <w:sz w:val="24"/>
+              </w:rPr>
+              <w:t>学习部分接口</w:t>
+            </w:r>
+            <w:r>
+              <w:rPr>
+                <w:rFonts w:hint="eastAsia"/>
+                <w:sz w:val="24"/>
+              </w:rPr>
+              <w:t>API</w:t>
+            </w:r>
+          </w:p>
+          <w:p>
+            <w:pPr>
+              <w:pStyle w:val="ab"/>
+              <w:widowControl/>
+              <w:numPr>
+                <w:ilvl w:val="0"/>
+                <w:numId w:val="23"/>
+              </w:numPr>
+              <w:tabs>
+                <w:tab w:val="left" w:pos="916"/>
+                <w:tab w:val="left" w:pos="1832"/>
+                <w:tab w:val="left" w:pos="2748"/>
+                <w:tab w:val="left" w:pos="3664"/>
+                <w:tab w:val="left" w:pos="4580"/>
+                <w:tab w:val="left" w:pos="5496"/>
+                <w:tab w:val="left" w:pos="6412"/>
+                <w:tab w:val="left" w:pos="7328"/>
+                <w:tab w:val="left" w:pos="8244"/>
+                <w:tab w:val="left" w:pos="9160"/>
+                <w:tab w:val="left" w:pos="10076"/>
+                <w:tab w:val="left" w:pos="10992"/>
+                <w:tab w:val="left" w:pos="11908"/>
+                <w:tab w:val="left" w:pos="12824"/>
+                <w:tab w:val="left" w:pos="13740"/>
+                <w:tab w:val="left" w:pos="14656"/>
+              </w:tabs>
+              <w:ind w:firstLineChars="0"/>
+              <w:rPr>
+                <w:sz w:val="24"/>
+              </w:rPr>
+            </w:pPr>
+            <w:r>
+              <w:rPr>
+                <w:sz w:val="24"/>
+              </w:rPr>
+              <w:t>了解数据集成相关内容</w:t>
+            </w:r>
+          </w:p>
+        </w:tc>
+      </w:tr>
+      <w:tr>
+        <w:trPr>
+          <w:trHeight w:val="1841"/>
+        </w:trPr>
+        <w:tc>
+          <w:tcPr>
+            <w:tcW w:w="1190" w:type="dxa"/>
+            <w:shd w:val="clear" w:color="auto" w:fill="E6E6E6"/>
+            <w:vAlign w:val="center"/>
+          </w:tcPr>
+          <w:p>
+            <w:pPr>
+              <w:jc w:val="center"/>
+              <w:rPr>
+                <w:sz w:val="24"/>
+              </w:rPr>
+            </w:pPr>
+            <w:r>
+              <w:rPr>
+                <w:rFonts w:hint="eastAsia"/>
+                <w:sz w:val="24"/>
+              </w:rPr>
+              <w:t>遇到问题</w:t>
+            </w:r>
+          </w:p>
+        </w:tc>
+        <w:tc>
+          <w:tcPr>
+            <w:tcW w:w="8530" w:type="dxa"/>
+            <w:gridSpan w:val="8"/>
+            <w:vAlign w:val="center"/>
+          </w:tcPr>
+          <w:p>
+            <w:pPr>
+              <w:pStyle w:val="ab"/>
+              <w:numPr>
+                <w:ilvl w:val="0"/>
+                <w:numId w:val="24"/>
+              </w:numPr>
+              <w:ind w:firstLineChars="0"/>
+              <w:rPr>
+                <w:sz w:val="24"/>
+              </w:rPr>
+            </w:pPr>
+            <w:r>
+              <w:rPr>
+                <w:rFonts w:hint="eastAsia"/>
+                <w:sz w:val="24"/>
+              </w:rPr>
+              <w:t>想做的数据集成在现有的平台上没有先例</w:t>
+            </w:r>
+          </w:p>
+          <w:p>
+            <w:pPr>
+              <w:pStyle w:val="ab"/>
+              <w:numPr>
+                <w:ilvl w:val="0"/>
+                <w:numId w:val="24"/>
+              </w:numPr>
+              <w:ind w:firstLineChars="0"/>
+              <w:rPr>
+                <w:sz w:val="24"/>
+              </w:rPr>
+            </w:pPr>
+            <w:r>
+              <w:rPr>
+                <w:sz w:val="24"/>
+              </w:rPr>
+              <w:t>对于数据集成方面没有经验</w:t>
+            </w:r>
+          </w:p>
+        </w:tc>
+      </w:tr>
+      <w:tr>
+        <w:trPr>
+          <w:trHeight w:val="2294"/>
+        </w:trPr>
+        <w:tc>
+          <w:tcPr>
+            <w:tcW w:w="1190" w:type="dxa"/>
+            <w:shd w:val="clear" w:color="auto" w:fill="E6E6E6"/>
+            <w:vAlign w:val="center"/>
+          </w:tcPr>
+          <w:p>
+            <w:pPr>
+              <w:jc w:val="center"/>
+              <w:rPr>
+                <w:sz w:val="24"/>
+              </w:rPr>
+            </w:pPr>
+            <w:r>
+              <w:rPr>
+                <w:rFonts w:hint="eastAsia"/>
+                <w:sz w:val="24"/>
+              </w:rPr>
+              <w:t>自我小结</w:t>
+            </w:r>
+          </w:p>
+        </w:tc>
+        <w:tc>
+          <w:tcPr>
+            <w:tcW w:w="8530" w:type="dxa"/>
+            <w:gridSpan w:val="8"/>
+            <w:vAlign w:val="center"/>
+          </w:tcPr>
+          <w:p>
+            <w:pPr>
+              <w:rPr>
+                <w:sz w:val="24"/>
+              </w:rPr>
+            </w:pPr>
+            <w:r>
+              <w:rPr>
+                <w:rFonts w:hint="eastAsia"/>
+                <w:sz w:val="24"/>
+              </w:rPr>
+              <w:t>本周主要</w:t>
+            </w:r>
+            <w:r>
+              <w:rPr>
+                <w:rFonts w:hint="eastAsia"/>
+                <w:sz w:val="24"/>
+              </w:rPr>
+              <w:t>基于对公司平台的了解，提出一些自己想做的内容，目前的关注点是数据集成，之后将验证这个想法的可行性</w:t>
+            </w:r>
+          </w:p>
+        </w:tc>
+      </w:tr>
+      <w:tr>
+        <w:trPr>
+          <w:trHeight w:val="944"/>
+        </w:trPr>
+        <w:tc>
+          <w:tcPr>
+            <w:tcW w:w="1190" w:type="dxa"/>
+            <w:shd w:val="clear" w:color="auto" w:fill="E6E6E6"/>
+            <w:vAlign w:val="center"/>
+          </w:tcPr>
+          <w:p>
+            <w:pPr>
+              <w:jc w:val="center"/>
+              <w:rPr>
+                <w:sz w:val="24"/>
+              </w:rPr>
+            </w:pPr>
+            <w:r>
+              <w:rPr>
+                <w:rFonts w:hint="eastAsia"/>
+                <w:sz w:val="24"/>
+              </w:rPr>
+              <w:t>下周计划</w:t>
+            </w:r>
+          </w:p>
+        </w:tc>
+        <w:tc>
+          <w:tcPr>
+            <w:tcW w:w="8530" w:type="dxa"/>
+            <w:gridSpan w:val="8"/>
+            <w:vAlign w:val="center"/>
+          </w:tcPr>
+          <w:p>
+            <w:pPr>
+              <w:rPr>
+                <w:sz w:val="24"/>
+              </w:rPr>
+            </w:pPr>
+            <w:r>
+              <w:rPr>
+                <w:rFonts w:hint="eastAsia"/>
+                <w:sz w:val="24"/>
+              </w:rPr>
+              <w:t>选择研究方向</w:t>
+            </w:r>
+          </w:p>
+        </w:tc>
+      </w:tr>
+      <w:tr>
+        <w:trPr>
+          <w:trHeight w:val="944"/>
+        </w:trPr>
+        <w:tc>
+          <w:tcPr>
+            <w:tcW w:w="1190" w:type="dxa"/>
+            <w:shd w:val="clear" w:color="auto" w:fill="E6E6E6"/>
+            <w:vAlign w:val="center"/>
+          </w:tcPr>
+          <w:p>
+            <w:pPr>
+              <w:jc w:val="center"/>
+              <w:rPr>
+                <w:sz w:val="24"/>
+              </w:rPr>
+            </w:pPr>
+            <w:r>
+              <w:rPr>
+                <w:rFonts w:hint="eastAsia"/>
+                <w:sz w:val="24"/>
+              </w:rPr>
+              <w:t>导师意见</w:t>
+            </w:r>
+          </w:p>
+        </w:tc>
+        <w:tc>
+          <w:tcPr>
+            <w:tcW w:w="8530" w:type="dxa"/>
+            <w:gridSpan w:val="8"/>
+            <w:vAlign w:val="center"/>
+          </w:tcPr>
+          <w:p>
+            <w:pPr>
+              <w:ind w:firstLineChars="2500" w:firstLine="6000"/>
+              <w:rPr>
+                <w:sz w:val="24"/>
+              </w:rPr>
+            </w:pPr>
+            <w:r>
+              <w:rPr>
+                <w:rFonts w:hint="eastAsia"/>
+                <w:sz w:val="24"/>
+              </w:rPr>
+              <w:t>签字：</w:t>
+            </w:r>
+          </w:p>
+        </w:tc>
+      </w:tr>
+    </w:tbl>
+    <w:p>
+      <w:pPr>
+        <w:rPr>
+          <w:b/>
+          <w:sz w:val="24"/>
+          <w:shd w:val="pct10" w:color="auto" w:fill="FFFFFF"/>
+        </w:rPr>
+      </w:pPr>
+      <w:r>
+        <w:rPr>
+          <w:rFonts w:hint="eastAsia"/>
+          <w:b/>
+          <w:sz w:val="24"/>
+        </w:rPr>
+        <w:t>说明：</w:t>
+      </w:r>
+      <w:r>
+        <w:rPr>
+          <w:b/>
+          <w:sz w:val="24"/>
+          <w:shd w:val="pct10" w:color="auto" w:fill="FFFFFF"/>
+        </w:rPr>
+        <w:t xml:space="preserve"> </w:t>
+      </w:r>
+    </w:p>
+    <w:p>
+      <w:pPr>
+        <w:numPr>
+          <w:ilvl w:val="0"/>
+          <w:numId w:val="25"/>
+        </w:numPr>
+        <w:rPr>
+          <w:sz w:val="24"/>
+        </w:rPr>
+      </w:pPr>
+      <w:r>
+        <w:rPr>
+          <w:rFonts w:hint="eastAsia"/>
+          <w:sz w:val="24"/>
+        </w:rPr>
+        <w:t>上述表格大小可以根据文字多少调整；</w:t>
+      </w:r>
+    </w:p>
+    <w:p>
+      <w:pPr>
+        <w:numPr>
+          <w:ilvl w:val="0"/>
+          <w:numId w:val="25"/>
+        </w:numPr>
+      </w:pPr>
+      <w:r>
+        <w:rPr>
+          <w:rFonts w:hint="eastAsia"/>
+          <w:sz w:val="24"/>
+        </w:rPr>
+        <w:t>每周要写工作周报并发送给校内导师，实习基地导师可根据需要发送</w:t>
+      </w:r>
+      <w:r>
+        <w:rPr>
+          <w:rFonts w:hint="eastAsia"/>
+        </w:rPr>
+        <w:t>；</w:t>
+      </w:r>
+    </w:p>
+    <w:p>
+      <w:pPr>
+        <w:numPr>
+          <w:ilvl w:val="0"/>
+          <w:numId w:val="25"/>
+        </w:numPr>
+      </w:pPr>
+      <w:r>
+        <w:rPr>
+          <w:rFonts w:hint="eastAsia"/>
+        </w:rPr>
+        <w:t>校内实习学生每</w:t>
+      </w:r>
+      <w:r>
+        <w:rPr>
+          <w:rFonts w:hint="eastAsia"/>
+        </w:rPr>
+        <w:t>2</w:t>
+      </w:r>
+      <w:r>
+        <w:rPr>
+          <w:rFonts w:hint="eastAsia"/>
+        </w:rPr>
+        <w:t>周要书面报呈周报给导师，当面指导并签字。</w:t>
+      </w:r>
+    </w:p>
+    <w:p>
+      <w:pPr>
+        <w:widowControl/>
+        <w:jc w:val="left"/>
+      </w:pPr>
+      <w:r>
+        <w:br w:type="page"/>
+      </w:r>
+    </w:p>
+    <w:tbl>
+      <w:tblPr>
+        <w:tblpPr w:leftFromText="180" w:rightFromText="180" w:horzAnchor="margin" w:tblpXSpec="center" w:tblpY="222"/>
+        <w:tblW w:w="9720" w:type="dxa"/>
+        <w:tblBorders>
+          <w:top w:val="single" w:sz="4" w:space="0" w:color="auto"/>
+          <w:left w:val="single" w:sz="4" w:space="0" w:color="auto"/>
+          <w:bottom w:val="single" w:sz="4" w:space="0" w:color="auto"/>
+          <w:right w:val="single" w:sz="4" w:space="0" w:color="auto"/>
+          <w:insideH w:val="single" w:sz="4" w:space="0" w:color="auto"/>
+          <w:insideV w:val="single" w:sz="4" w:space="0" w:color="auto"/>
+        </w:tblBorders>
+        <w:tblLayout w:type="fixed"/>
+        <w:tblLook w:val="0000" w:firstRow="0" w:lastRow="0" w:firstColumn="0" w:lastColumn="0" w:noHBand="0" w:noVBand="0"/>
+      </w:tblPr>
+      <w:tblGrid>
+        <w:gridCol w:w="1190"/>
+        <w:gridCol w:w="1621"/>
+        <w:gridCol w:w="1258"/>
+        <w:gridCol w:w="1258"/>
+        <w:gridCol w:w="460"/>
+        <w:gridCol w:w="960"/>
+        <w:gridCol w:w="24"/>
+        <w:gridCol w:w="1242"/>
+        <w:gridCol w:w="1707"/>
+      </w:tblGrid>
+      <w:tr>
+        <w:trPr>
+          <w:trHeight w:val="416"/>
+        </w:trPr>
+        <w:tc>
+          <w:tcPr>
+            <w:tcW w:w="9720" w:type="dxa"/>
+            <w:gridSpan w:val="9"/>
+            <w:shd w:val="clear" w:color="auto" w:fill="E6E6E6"/>
+            <w:vAlign w:val="center"/>
+          </w:tcPr>
+          <w:p>
+            <w:pPr>
+              <w:jc w:val="center"/>
+              <w:rPr>
+                <w:b/>
+                <w:sz w:val="24"/>
+              </w:rPr>
+            </w:pPr>
+            <w:r>
+              <w:rPr>
+                <w:rFonts w:hint="eastAsia"/>
+                <w:b/>
+                <w:sz w:val="24"/>
+              </w:rPr>
+              <w:lastRenderedPageBreak/>
+              <w:t>本科生实习</w:t>
+            </w:r>
+            <w:r>
+              <w:rPr>
+                <w:rFonts w:hint="eastAsia"/>
+                <w:b/>
+                <w:sz w:val="24"/>
+              </w:rPr>
+              <w:t>&amp;</w:t>
+            </w:r>
+            <w:r>
+              <w:rPr>
+                <w:rFonts w:hint="eastAsia"/>
+                <w:b/>
+                <w:sz w:val="24"/>
+              </w:rPr>
+              <w:t>毕业设计（论文）工作周报</w:t>
+            </w:r>
+          </w:p>
+        </w:tc>
+      </w:tr>
+      <w:tr>
+        <w:trPr>
+          <w:trHeight w:val="339"/>
+        </w:trPr>
+        <w:tc>
+          <w:tcPr>
+            <w:tcW w:w="1190" w:type="dxa"/>
+            <w:tcBorders>
+              <w:right w:val="single" w:sz="4" w:space="0" w:color="auto"/>
+            </w:tcBorders>
+            <w:shd w:val="clear" w:color="auto" w:fill="E6E6E6"/>
+            <w:vAlign w:val="center"/>
+          </w:tcPr>
+          <w:p>
+            <w:pPr>
+              <w:jc w:val="center"/>
+              <w:rPr>
+                <w:sz w:val="24"/>
+              </w:rPr>
+            </w:pPr>
+            <w:r>
+              <w:rPr>
+                <w:rFonts w:hint="eastAsia"/>
+                <w:sz w:val="24"/>
+              </w:rPr>
+              <w:t>学生姓名</w:t>
+            </w:r>
+          </w:p>
+        </w:tc>
+        <w:tc>
+          <w:tcPr>
+            <w:tcW w:w="1621" w:type="dxa"/>
+            <w:tcBorders>
+              <w:top w:val="nil"/>
+              <w:left w:val="single" w:sz="4" w:space="0" w:color="auto"/>
+              <w:bottom w:val="nil"/>
+              <w:right w:val="single" w:sz="4" w:space="0" w:color="auto"/>
+            </w:tcBorders>
+            <w:shd w:val="clear" w:color="auto" w:fill="FFFFFF"/>
+            <w:vAlign w:val="center"/>
+          </w:tcPr>
+          <w:p>
+            <w:pPr>
+              <w:jc w:val="center"/>
+              <w:rPr>
+                <w:sz w:val="24"/>
+              </w:rPr>
+            </w:pPr>
+            <w:r>
+              <w:rPr>
+                <w:rFonts w:hint="eastAsia"/>
+                <w:sz w:val="24"/>
+              </w:rPr>
+              <w:t>李天宝</w:t>
+            </w:r>
+          </w:p>
+        </w:tc>
+        <w:tc>
+          <w:tcPr>
+            <w:tcW w:w="1258" w:type="dxa"/>
+            <w:tcBorders>
+              <w:left w:val="single" w:sz="4" w:space="0" w:color="auto"/>
+              <w:right w:val="single" w:sz="4" w:space="0" w:color="auto"/>
+            </w:tcBorders>
+            <w:shd w:val="clear" w:color="auto" w:fill="E6E6E6"/>
+            <w:vAlign w:val="center"/>
+          </w:tcPr>
+          <w:p>
+            <w:pPr>
+              <w:jc w:val="center"/>
+              <w:rPr>
+                <w:sz w:val="24"/>
+              </w:rPr>
+            </w:pPr>
+            <w:r>
+              <w:rPr>
+                <w:rFonts w:hint="eastAsia"/>
+                <w:sz w:val="24"/>
+              </w:rPr>
+              <w:t>联系电话</w:t>
+            </w:r>
+          </w:p>
+        </w:tc>
+        <w:tc>
+          <w:tcPr>
+            <w:tcW w:w="1718" w:type="dxa"/>
+            <w:gridSpan w:val="2"/>
+            <w:tcBorders>
+              <w:left w:val="single" w:sz="4" w:space="0" w:color="auto"/>
+              <w:right w:val="single" w:sz="4" w:space="0" w:color="auto"/>
+            </w:tcBorders>
+            <w:shd w:val="clear" w:color="auto" w:fill="FFFFFF"/>
+            <w:vAlign w:val="center"/>
+          </w:tcPr>
+          <w:p>
+            <w:pPr>
+              <w:jc w:val="center"/>
+              <w:rPr>
+                <w:sz w:val="24"/>
+              </w:rPr>
+            </w:pPr>
+            <w:r>
+              <w:rPr>
+                <w:sz w:val="24"/>
+              </w:rPr>
+              <w:t>15704600640</w:t>
+            </w:r>
+          </w:p>
+        </w:tc>
+        <w:tc>
+          <w:tcPr>
+            <w:tcW w:w="960" w:type="dxa"/>
+            <w:tcBorders>
+              <w:left w:val="single" w:sz="4" w:space="0" w:color="auto"/>
+              <w:right w:val="single" w:sz="4" w:space="0" w:color="auto"/>
+            </w:tcBorders>
+            <w:shd w:val="clear" w:color="auto" w:fill="E6E6E6"/>
+            <w:vAlign w:val="center"/>
+          </w:tcPr>
+          <w:p>
+            <w:pPr>
+              <w:jc w:val="center"/>
+              <w:rPr>
+                <w:sz w:val="24"/>
+              </w:rPr>
+            </w:pPr>
+            <w:r>
+              <w:rPr>
+                <w:rFonts w:hint="eastAsia"/>
+                <w:sz w:val="24"/>
+              </w:rPr>
+              <w:t>Email</w:t>
+            </w:r>
+          </w:p>
+        </w:tc>
+        <w:tc>
+          <w:tcPr>
+            <w:tcW w:w="2973" w:type="dxa"/>
+            <w:gridSpan w:val="3"/>
+            <w:tcBorders>
+              <w:left w:val="single" w:sz="4" w:space="0" w:color="auto"/>
+            </w:tcBorders>
+            <w:shd w:val="clear" w:color="auto" w:fill="FFFFFF"/>
+            <w:vAlign w:val="center"/>
+          </w:tcPr>
+          <w:p>
+            <w:pPr>
+              <w:rPr>
+                <w:sz w:val="24"/>
+              </w:rPr>
+            </w:pPr>
+            <w:r>
+              <w:rPr>
+                <w:rFonts w:hint="eastAsia"/>
+                <w:sz w:val="24"/>
+              </w:rPr>
+              <w:t>turingmac@hotmail.com</w:t>
+            </w:r>
+          </w:p>
+        </w:tc>
+      </w:tr>
+      <w:tr>
+        <w:trPr>
+          <w:trHeight w:val="232"/>
+        </w:trPr>
+        <w:tc>
+          <w:tcPr>
+            <w:tcW w:w="1190" w:type="dxa"/>
+            <w:shd w:val="clear" w:color="auto" w:fill="E6E6E6"/>
+            <w:vAlign w:val="center"/>
+          </w:tcPr>
+          <w:p>
+            <w:pPr>
+              <w:jc w:val="center"/>
+              <w:rPr>
+                <w:sz w:val="24"/>
+              </w:rPr>
+            </w:pPr>
+            <w:r>
+              <w:rPr>
+                <w:rFonts w:hint="eastAsia"/>
+                <w:sz w:val="24"/>
+              </w:rPr>
+              <w:t>实习基地</w:t>
+            </w:r>
+          </w:p>
+          <w:p>
+            <w:pPr>
+              <w:jc w:val="center"/>
+              <w:rPr>
+                <w:sz w:val="18"/>
+                <w:szCs w:val="18"/>
+              </w:rPr>
+            </w:pPr>
+            <w:r>
+              <w:rPr>
+                <w:rFonts w:hint="eastAsia"/>
+                <w:sz w:val="18"/>
+                <w:szCs w:val="18"/>
+              </w:rPr>
+              <w:t>(</w:t>
+            </w:r>
+            <w:r>
+              <w:rPr>
+                <w:rFonts w:hint="eastAsia"/>
+                <w:sz w:val="18"/>
+                <w:szCs w:val="18"/>
+              </w:rPr>
+              <w:t>或实验室</w:t>
+            </w:r>
+            <w:r>
+              <w:rPr>
+                <w:rFonts w:hint="eastAsia"/>
+                <w:sz w:val="18"/>
+                <w:szCs w:val="18"/>
+              </w:rPr>
+              <w:t>)</w:t>
+            </w:r>
+          </w:p>
+        </w:tc>
+        <w:tc>
+          <w:tcPr>
+            <w:tcW w:w="2879" w:type="dxa"/>
+            <w:gridSpan w:val="2"/>
+            <w:shd w:val="clear" w:color="auto" w:fill="FFFFFF"/>
+            <w:vAlign w:val="center"/>
+          </w:tcPr>
+          <w:p>
+            <w:pPr>
+              <w:jc w:val="center"/>
+              <w:rPr>
+                <w:sz w:val="24"/>
+              </w:rPr>
+            </w:pPr>
+            <w:r>
+              <w:rPr>
+                <w:rFonts w:hint="eastAsia"/>
+                <w:sz w:val="24"/>
+              </w:rPr>
+              <w:t>上海骇咕赛信息科技有限公司</w:t>
+            </w:r>
+          </w:p>
+        </w:tc>
+        <w:tc>
+          <w:tcPr>
+            <w:tcW w:w="1258" w:type="dxa"/>
+            <w:shd w:val="clear" w:color="auto" w:fill="E6E6E6"/>
+            <w:vAlign w:val="center"/>
+          </w:tcPr>
+          <w:p>
+            <w:pPr>
+              <w:jc w:val="center"/>
+              <w:rPr>
+                <w:sz w:val="24"/>
+              </w:rPr>
+            </w:pPr>
+            <w:r>
+              <w:rPr>
+                <w:rFonts w:hint="eastAsia"/>
+                <w:sz w:val="24"/>
+              </w:rPr>
+              <w:t>基地导师</w:t>
+            </w:r>
+          </w:p>
+        </w:tc>
+        <w:tc>
+          <w:tcPr>
+            <w:tcW w:w="1444" w:type="dxa"/>
+            <w:gridSpan w:val="3"/>
+            <w:shd w:val="clear" w:color="auto" w:fill="FFFFFF"/>
+            <w:vAlign w:val="center"/>
+          </w:tcPr>
+          <w:p>
+            <w:pPr>
+              <w:jc w:val="center"/>
+              <w:rPr>
+                <w:sz w:val="24"/>
+              </w:rPr>
+            </w:pPr>
+            <w:proofErr w:type="gramStart"/>
+            <w:r>
+              <w:rPr>
+                <w:rFonts w:hint="eastAsia"/>
+                <w:sz w:val="24"/>
+              </w:rPr>
+              <w:t>丁盛豪</w:t>
+            </w:r>
+            <w:proofErr w:type="gramEnd"/>
+          </w:p>
+        </w:tc>
+        <w:tc>
+          <w:tcPr>
+            <w:tcW w:w="1242" w:type="dxa"/>
+            <w:shd w:val="clear" w:color="auto" w:fill="E6E6E6"/>
+            <w:vAlign w:val="center"/>
+          </w:tcPr>
+          <w:p>
+            <w:pPr>
+              <w:jc w:val="center"/>
+              <w:rPr>
+                <w:sz w:val="24"/>
+              </w:rPr>
+            </w:pPr>
+            <w:r>
+              <w:rPr>
+                <w:rFonts w:hint="eastAsia"/>
+                <w:sz w:val="24"/>
+              </w:rPr>
+              <w:t>校内导师</w:t>
+            </w:r>
+          </w:p>
+        </w:tc>
+        <w:tc>
+          <w:tcPr>
+            <w:tcW w:w="1707" w:type="dxa"/>
+            <w:shd w:val="clear" w:color="auto" w:fill="FFFFFF"/>
+            <w:vAlign w:val="center"/>
+          </w:tcPr>
+          <w:p>
+            <w:pPr>
+              <w:jc w:val="center"/>
+              <w:rPr>
+                <w:sz w:val="24"/>
+              </w:rPr>
+            </w:pPr>
+            <w:r>
+              <w:rPr>
+                <w:rFonts w:hint="eastAsia"/>
+                <w:sz w:val="24"/>
+              </w:rPr>
+              <w:t>王宏志</w:t>
+            </w:r>
+          </w:p>
+        </w:tc>
+      </w:tr>
+      <w:tr>
+        <w:trPr>
+          <w:trHeight w:val="298"/>
+        </w:trPr>
+        <w:tc>
+          <w:tcPr>
+            <w:tcW w:w="1190" w:type="dxa"/>
+            <w:shd w:val="clear" w:color="auto" w:fill="E6E6E6"/>
+            <w:vAlign w:val="center"/>
+          </w:tcPr>
+          <w:p>
+            <w:pPr>
+              <w:jc w:val="center"/>
+              <w:rPr>
+                <w:sz w:val="24"/>
+              </w:rPr>
+            </w:pPr>
+            <w:r>
+              <w:rPr>
+                <w:rFonts w:hint="eastAsia"/>
+                <w:sz w:val="24"/>
+              </w:rPr>
+              <w:t>报告日期</w:t>
+            </w:r>
+          </w:p>
+        </w:tc>
+        <w:tc>
+          <w:tcPr>
+            <w:tcW w:w="2879" w:type="dxa"/>
+            <w:gridSpan w:val="2"/>
+            <w:shd w:val="clear" w:color="auto" w:fill="auto"/>
+            <w:vAlign w:val="center"/>
+          </w:tcPr>
+          <w:p>
+            <w:pPr>
+              <w:jc w:val="center"/>
+              <w:rPr>
+                <w:sz w:val="24"/>
+              </w:rPr>
+            </w:pPr>
+            <w:r>
+              <w:rPr>
+                <w:sz w:val="24"/>
+              </w:rPr>
+              <w:t>20</w:t>
+            </w:r>
+            <w:r>
+              <w:rPr>
+                <w:sz w:val="24"/>
+              </w:rPr>
+              <w:t>16</w:t>
+            </w:r>
+            <w:r>
+              <w:rPr>
+                <w:sz w:val="24"/>
+              </w:rPr>
+              <w:t>-</w:t>
+            </w:r>
+            <w:r>
+              <w:rPr>
+                <w:sz w:val="24"/>
+              </w:rPr>
+              <w:t>09</w:t>
+            </w:r>
+            <w:r>
+              <w:rPr>
+                <w:rFonts w:hint="eastAsia"/>
+                <w:sz w:val="24"/>
+              </w:rPr>
+              <w:t>-</w:t>
+            </w:r>
+            <w:r>
+              <w:rPr>
+                <w:sz w:val="24"/>
+              </w:rPr>
+              <w:t>18</w:t>
+            </w:r>
+          </w:p>
+        </w:tc>
+        <w:tc>
+          <w:tcPr>
+            <w:tcW w:w="1258" w:type="dxa"/>
+            <w:tcBorders>
+              <w:bottom w:val="single" w:sz="4" w:space="0" w:color="auto"/>
+            </w:tcBorders>
+            <w:shd w:val="clear" w:color="auto" w:fill="E6E6E6"/>
+            <w:vAlign w:val="center"/>
+          </w:tcPr>
+          <w:p>
+            <w:pPr>
+              <w:jc w:val="center"/>
+              <w:rPr>
+                <w:sz w:val="24"/>
+              </w:rPr>
+            </w:pPr>
+            <w:r>
+              <w:rPr>
+                <w:rFonts w:hint="eastAsia"/>
+                <w:sz w:val="24"/>
+              </w:rPr>
+              <w:t>实习周次</w:t>
+            </w:r>
+          </w:p>
+        </w:tc>
+        <w:tc>
+          <w:tcPr>
+            <w:tcW w:w="4393" w:type="dxa"/>
+            <w:gridSpan w:val="5"/>
+            <w:vAlign w:val="center"/>
+          </w:tcPr>
+          <w:p>
+            <w:pPr>
+              <w:jc w:val="center"/>
+              <w:rPr>
+                <w:sz w:val="24"/>
+              </w:rPr>
+            </w:pPr>
+            <w:r>
+              <w:rPr>
+                <w:rFonts w:hint="eastAsia"/>
+                <w:sz w:val="24"/>
+              </w:rPr>
+              <w:t>第</w:t>
+            </w:r>
+            <w:r>
+              <w:rPr>
+                <w:sz w:val="24"/>
+              </w:rPr>
+              <w:t>9</w:t>
+            </w:r>
+            <w:r>
+              <w:rPr>
+                <w:rFonts w:hint="eastAsia"/>
+                <w:sz w:val="24"/>
+              </w:rPr>
+              <w:t>周</w:t>
+            </w:r>
+          </w:p>
+        </w:tc>
+      </w:tr>
+      <w:tr>
+        <w:trPr>
+          <w:trHeight w:val="437"/>
+        </w:trPr>
+        <w:tc>
+          <w:tcPr>
+            <w:tcW w:w="1190" w:type="dxa"/>
+            <w:shd w:val="clear" w:color="auto" w:fill="E6E6E6"/>
+            <w:vAlign w:val="center"/>
+          </w:tcPr>
+          <w:p>
+            <w:pPr>
+              <w:jc w:val="center"/>
+              <w:rPr>
+                <w:sz w:val="24"/>
+              </w:rPr>
+            </w:pPr>
+            <w:r>
+              <w:rPr>
+                <w:rFonts w:hint="eastAsia"/>
+                <w:sz w:val="24"/>
+              </w:rPr>
+              <w:t>报告区间</w:t>
+            </w:r>
+          </w:p>
+        </w:tc>
+        <w:tc>
+          <w:tcPr>
+            <w:tcW w:w="8530" w:type="dxa"/>
+            <w:gridSpan w:val="8"/>
+            <w:vAlign w:val="center"/>
+          </w:tcPr>
+          <w:p>
+            <w:pPr>
+              <w:jc w:val="center"/>
+              <w:rPr>
+                <w:sz w:val="24"/>
+              </w:rPr>
+            </w:pPr>
+            <w:r>
+              <w:rPr>
+                <w:sz w:val="24"/>
+              </w:rPr>
+              <w:t>2016</w:t>
+            </w:r>
+            <w:r>
+              <w:rPr>
+                <w:rFonts w:hint="eastAsia"/>
+                <w:sz w:val="24"/>
+              </w:rPr>
+              <w:t>-</w:t>
+            </w:r>
+            <w:r>
+              <w:rPr>
+                <w:sz w:val="24"/>
+              </w:rPr>
+              <w:t>09</w:t>
+            </w:r>
+            <w:r>
+              <w:rPr>
+                <w:rFonts w:hint="eastAsia"/>
+                <w:sz w:val="24"/>
+              </w:rPr>
+              <w:t>-</w:t>
+            </w:r>
+            <w:r>
+              <w:rPr>
+                <w:sz w:val="24"/>
+              </w:rPr>
+              <w:t>12</w:t>
+            </w:r>
+            <w:r>
+              <w:rPr>
+                <w:rFonts w:hint="eastAsia"/>
+                <w:sz w:val="24"/>
+              </w:rPr>
+              <w:t xml:space="preserve">  </w:t>
+            </w:r>
+            <w:r>
+              <w:rPr>
+                <w:rFonts w:hint="eastAsia"/>
+                <w:sz w:val="24"/>
+              </w:rPr>
+              <w:t>到</w:t>
+            </w:r>
+            <w:r>
+              <w:rPr>
+                <w:rFonts w:hint="eastAsia"/>
+                <w:sz w:val="24"/>
+              </w:rPr>
+              <w:t xml:space="preserve">  </w:t>
+            </w:r>
+            <w:r>
+              <w:rPr>
+                <w:sz w:val="24"/>
+              </w:rPr>
+              <w:t>2016</w:t>
+            </w:r>
+            <w:r>
+              <w:rPr>
+                <w:sz w:val="24"/>
+              </w:rPr>
+              <w:t>-</w:t>
+            </w:r>
+            <w:r>
+              <w:rPr>
+                <w:sz w:val="24"/>
+              </w:rPr>
+              <w:t>09</w:t>
+            </w:r>
+            <w:r>
+              <w:rPr>
+                <w:rFonts w:hint="eastAsia"/>
+                <w:sz w:val="24"/>
+              </w:rPr>
+              <w:t>-</w:t>
+            </w:r>
+            <w:r>
+              <w:rPr>
+                <w:sz w:val="24"/>
+              </w:rPr>
+              <w:t>18</w:t>
+            </w:r>
+          </w:p>
+        </w:tc>
+      </w:tr>
+      <w:tr>
+        <w:trPr>
+          <w:trHeight w:val="512"/>
+        </w:trPr>
+        <w:tc>
+          <w:tcPr>
+            <w:tcW w:w="1190" w:type="dxa"/>
+            <w:shd w:val="clear" w:color="auto" w:fill="E6E6E6"/>
+            <w:vAlign w:val="center"/>
+          </w:tcPr>
+          <w:p>
+            <w:pPr>
+              <w:jc w:val="center"/>
+              <w:rPr>
+                <w:sz w:val="24"/>
+              </w:rPr>
+            </w:pPr>
+            <w:r>
+              <w:rPr>
+                <w:rFonts w:hint="eastAsia"/>
+                <w:sz w:val="24"/>
+              </w:rPr>
+              <w:t>工作重点</w:t>
+            </w:r>
+          </w:p>
+        </w:tc>
+        <w:tc>
+          <w:tcPr>
+            <w:tcW w:w="8530" w:type="dxa"/>
+            <w:gridSpan w:val="8"/>
+            <w:vAlign w:val="center"/>
+          </w:tcPr>
+          <w:p>
+            <w:pPr>
+              <w:rPr>
+                <w:sz w:val="24"/>
+              </w:rPr>
+            </w:pPr>
+            <w:r>
+              <w:rPr>
+                <w:rFonts w:hint="eastAsia"/>
+                <w:sz w:val="24"/>
+              </w:rPr>
+              <w:t>选择研究方向</w:t>
+            </w:r>
+          </w:p>
+        </w:tc>
+      </w:tr>
+      <w:tr>
+        <w:trPr>
+          <w:trHeight w:val="1358"/>
+        </w:trPr>
+        <w:tc>
+          <w:tcPr>
+            <w:tcW w:w="1190" w:type="dxa"/>
+            <w:tcBorders>
+              <w:bottom w:val="single" w:sz="4" w:space="0" w:color="auto"/>
+            </w:tcBorders>
+            <w:shd w:val="clear" w:color="auto" w:fill="E6E6E6"/>
+            <w:vAlign w:val="center"/>
+          </w:tcPr>
+          <w:p>
+            <w:pPr>
+              <w:jc w:val="center"/>
+              <w:rPr>
+                <w:sz w:val="24"/>
+              </w:rPr>
+            </w:pPr>
+            <w:r>
+              <w:rPr>
+                <w:rFonts w:hint="eastAsia"/>
+                <w:sz w:val="24"/>
+              </w:rPr>
+              <w:t>工作内容及进度</w:t>
+            </w:r>
+          </w:p>
+        </w:tc>
+        <w:tc>
+          <w:tcPr>
+            <w:tcW w:w="8530" w:type="dxa"/>
+            <w:gridSpan w:val="8"/>
+            <w:tcBorders>
+              <w:bottom w:val="single" w:sz="4" w:space="0" w:color="auto"/>
+            </w:tcBorders>
+            <w:vAlign w:val="center"/>
+          </w:tcPr>
+          <w:p>
+            <w:pPr>
+              <w:pStyle w:val="ab"/>
+              <w:widowControl/>
+              <w:numPr>
+                <w:ilvl w:val="0"/>
+                <w:numId w:val="26"/>
+              </w:numPr>
+              <w:tabs>
+                <w:tab w:val="left" w:pos="916"/>
+                <w:tab w:val="left" w:pos="1832"/>
+                <w:tab w:val="left" w:pos="2748"/>
+                <w:tab w:val="left" w:pos="3664"/>
+                <w:tab w:val="left" w:pos="4580"/>
+                <w:tab w:val="left" w:pos="5496"/>
+                <w:tab w:val="left" w:pos="6412"/>
+                <w:tab w:val="left" w:pos="7328"/>
+                <w:tab w:val="left" w:pos="8244"/>
+                <w:tab w:val="left" w:pos="9160"/>
+                <w:tab w:val="left" w:pos="10076"/>
+                <w:tab w:val="left" w:pos="10992"/>
+                <w:tab w:val="left" w:pos="11908"/>
+                <w:tab w:val="left" w:pos="12824"/>
+                <w:tab w:val="left" w:pos="13740"/>
+                <w:tab w:val="left" w:pos="14656"/>
+              </w:tabs>
+              <w:ind w:firstLineChars="0"/>
+              <w:rPr>
+                <w:sz w:val="24"/>
+              </w:rPr>
+            </w:pPr>
+            <w:r>
+              <w:rPr>
+                <w:rFonts w:hint="eastAsia"/>
+                <w:sz w:val="24"/>
+              </w:rPr>
+              <w:t>确定研究方向的数据集成</w:t>
+            </w:r>
+          </w:p>
+          <w:p>
+            <w:pPr>
+              <w:pStyle w:val="ab"/>
+              <w:widowControl/>
+              <w:numPr>
+                <w:ilvl w:val="0"/>
+                <w:numId w:val="26"/>
+              </w:numPr>
+              <w:tabs>
+                <w:tab w:val="left" w:pos="916"/>
+                <w:tab w:val="left" w:pos="1832"/>
+                <w:tab w:val="left" w:pos="2748"/>
+                <w:tab w:val="left" w:pos="3664"/>
+                <w:tab w:val="left" w:pos="4580"/>
+                <w:tab w:val="left" w:pos="5496"/>
+                <w:tab w:val="left" w:pos="6412"/>
+                <w:tab w:val="left" w:pos="7328"/>
+                <w:tab w:val="left" w:pos="8244"/>
+                <w:tab w:val="left" w:pos="9160"/>
+                <w:tab w:val="left" w:pos="10076"/>
+                <w:tab w:val="left" w:pos="10992"/>
+                <w:tab w:val="left" w:pos="11908"/>
+                <w:tab w:val="left" w:pos="12824"/>
+                <w:tab w:val="left" w:pos="13740"/>
+                <w:tab w:val="left" w:pos="14656"/>
+              </w:tabs>
+              <w:ind w:firstLineChars="0"/>
+              <w:rPr>
+                <w:sz w:val="24"/>
+              </w:rPr>
+            </w:pPr>
+            <w:r>
+              <w:rPr>
+                <w:sz w:val="24"/>
+              </w:rPr>
+              <w:t>了解公司现有数据库的情况</w:t>
+            </w:r>
+          </w:p>
+        </w:tc>
+      </w:tr>
+      <w:tr>
+        <w:trPr>
+          <w:trHeight w:val="1841"/>
+        </w:trPr>
+        <w:tc>
+          <w:tcPr>
+            <w:tcW w:w="1190" w:type="dxa"/>
+            <w:shd w:val="clear" w:color="auto" w:fill="E6E6E6"/>
+            <w:vAlign w:val="center"/>
+          </w:tcPr>
+          <w:p>
+            <w:pPr>
+              <w:jc w:val="center"/>
+              <w:rPr>
+                <w:sz w:val="24"/>
+              </w:rPr>
+            </w:pPr>
+            <w:r>
+              <w:rPr>
+                <w:rFonts w:hint="eastAsia"/>
+                <w:sz w:val="24"/>
+              </w:rPr>
+              <w:t>遇到问题</w:t>
+            </w:r>
+          </w:p>
+        </w:tc>
+        <w:tc>
+          <w:tcPr>
+            <w:tcW w:w="8530" w:type="dxa"/>
+            <w:gridSpan w:val="8"/>
+            <w:vAlign w:val="center"/>
+          </w:tcPr>
+          <w:p>
+            <w:pPr>
+              <w:pStyle w:val="ab"/>
+              <w:numPr>
+                <w:ilvl w:val="0"/>
+                <w:numId w:val="27"/>
+              </w:numPr>
+              <w:ind w:firstLineChars="0"/>
+              <w:rPr>
+                <w:sz w:val="24"/>
+              </w:rPr>
+            </w:pPr>
+            <w:r>
+              <w:rPr>
+                <w:sz w:val="24"/>
+              </w:rPr>
+              <w:t>对于数据集成方面没有经验</w:t>
+            </w:r>
+          </w:p>
+        </w:tc>
+      </w:tr>
+      <w:tr>
+        <w:trPr>
+          <w:trHeight w:val="2294"/>
+        </w:trPr>
+        <w:tc>
+          <w:tcPr>
+            <w:tcW w:w="1190" w:type="dxa"/>
+            <w:shd w:val="clear" w:color="auto" w:fill="E6E6E6"/>
+            <w:vAlign w:val="center"/>
+          </w:tcPr>
+          <w:p>
+            <w:pPr>
+              <w:jc w:val="center"/>
+              <w:rPr>
+                <w:sz w:val="24"/>
+              </w:rPr>
+            </w:pPr>
+            <w:r>
+              <w:rPr>
+                <w:rFonts w:hint="eastAsia"/>
+                <w:sz w:val="24"/>
+              </w:rPr>
+              <w:t>自我小结</w:t>
+            </w:r>
+          </w:p>
+        </w:tc>
+        <w:tc>
+          <w:tcPr>
+            <w:tcW w:w="8530" w:type="dxa"/>
+            <w:gridSpan w:val="8"/>
+            <w:vAlign w:val="center"/>
+          </w:tcPr>
+          <w:p>
+            <w:pPr>
+              <w:rPr>
+                <w:sz w:val="24"/>
+              </w:rPr>
+            </w:pPr>
+            <w:r>
+              <w:rPr>
+                <w:rFonts w:hint="eastAsia"/>
+                <w:sz w:val="24"/>
+              </w:rPr>
+              <w:t>本周</w:t>
+            </w:r>
+            <w:r>
+              <w:rPr>
+                <w:rFonts w:hint="eastAsia"/>
+                <w:sz w:val="24"/>
+              </w:rPr>
+              <w:t>将题目确定为数据集成方向，之前没有过相关工作，这个领域对于自己来说是比较新鲜的，应该会具有一定的挑战性</w:t>
+            </w:r>
+          </w:p>
+        </w:tc>
+      </w:tr>
+      <w:tr>
+        <w:trPr>
+          <w:trHeight w:val="944"/>
+        </w:trPr>
+        <w:tc>
+          <w:tcPr>
+            <w:tcW w:w="1190" w:type="dxa"/>
+            <w:shd w:val="clear" w:color="auto" w:fill="E6E6E6"/>
+            <w:vAlign w:val="center"/>
+          </w:tcPr>
+          <w:p>
+            <w:pPr>
+              <w:jc w:val="center"/>
+              <w:rPr>
+                <w:sz w:val="24"/>
+              </w:rPr>
+            </w:pPr>
+            <w:r>
+              <w:rPr>
+                <w:rFonts w:hint="eastAsia"/>
+                <w:sz w:val="24"/>
+              </w:rPr>
+              <w:t>下周计划</w:t>
+            </w:r>
+          </w:p>
+        </w:tc>
+        <w:tc>
+          <w:tcPr>
+            <w:tcW w:w="8530" w:type="dxa"/>
+            <w:gridSpan w:val="8"/>
+            <w:vAlign w:val="center"/>
+          </w:tcPr>
+          <w:p>
+            <w:pPr>
+              <w:rPr>
+                <w:sz w:val="24"/>
+              </w:rPr>
+            </w:pPr>
+            <w:r>
+              <w:rPr>
+                <w:rFonts w:hint="eastAsia"/>
+                <w:sz w:val="24"/>
+              </w:rPr>
+              <w:t>验证选题的可行性</w:t>
+            </w:r>
+            <w:bookmarkStart w:id="0" w:name="_GoBack"/>
+            <w:bookmarkEnd w:id="0"/>
+          </w:p>
+        </w:tc>
+      </w:tr>
+      <w:tr>
+        <w:trPr>
+          <w:trHeight w:val="944"/>
+        </w:trPr>
+        <w:tc>
+          <w:tcPr>
+            <w:tcW w:w="1190" w:type="dxa"/>
+            <w:shd w:val="clear" w:color="auto" w:fill="E6E6E6"/>
+            <w:vAlign w:val="center"/>
+          </w:tcPr>
+          <w:p>
+            <w:pPr>
+              <w:jc w:val="center"/>
+              <w:rPr>
+                <w:sz w:val="24"/>
+              </w:rPr>
+            </w:pPr>
+            <w:r>
+              <w:rPr>
+                <w:rFonts w:hint="eastAsia"/>
+                <w:sz w:val="24"/>
+              </w:rPr>
+              <w:t>导师意见</w:t>
+            </w:r>
+          </w:p>
+        </w:tc>
+        <w:tc>
+          <w:tcPr>
+            <w:tcW w:w="8530" w:type="dxa"/>
+            <w:gridSpan w:val="8"/>
+            <w:vAlign w:val="center"/>
+          </w:tcPr>
+          <w:p>
+            <w:pPr>
+              <w:ind w:firstLineChars="2500" w:firstLine="6000"/>
+              <w:rPr>
+                <w:sz w:val="24"/>
+              </w:rPr>
+            </w:pPr>
+            <w:r>
+              <w:rPr>
+                <w:rFonts w:hint="eastAsia"/>
+                <w:sz w:val="24"/>
+              </w:rPr>
+              <w:t>签字：</w:t>
+            </w:r>
+          </w:p>
+        </w:tc>
+      </w:tr>
+    </w:tbl>
+    <w:p>
+      <w:pPr>
+        <w:rPr>
+          <w:b/>
+          <w:sz w:val="24"/>
+          <w:shd w:val="pct10" w:color="auto" w:fill="FFFFFF"/>
+        </w:rPr>
+      </w:pPr>
+      <w:r>
+        <w:rPr>
+          <w:rFonts w:hint="eastAsia"/>
+          <w:b/>
+          <w:sz w:val="24"/>
+        </w:rPr>
+        <w:t>说明：</w:t>
+      </w:r>
+      <w:r>
+        <w:rPr>
+          <w:b/>
+          <w:sz w:val="24"/>
+          <w:shd w:val="pct10" w:color="auto" w:fill="FFFFFF"/>
+        </w:rPr>
+        <w:t xml:space="preserve"> </w:t>
+      </w:r>
+    </w:p>
+    <w:p>
+      <w:pPr>
+        <w:numPr>
+          <w:ilvl w:val="0"/>
+          <w:numId w:val="28"/>
+        </w:numPr>
+        <w:rPr>
+          <w:sz w:val="24"/>
+        </w:rPr>
+      </w:pPr>
+      <w:r>
+        <w:rPr>
+          <w:rFonts w:hint="eastAsia"/>
+          <w:sz w:val="24"/>
+        </w:rPr>
+        <w:t>上述表格大小可以根据文字多少调整；</w:t>
+      </w:r>
+    </w:p>
+    <w:p>
+      <w:pPr>
+        <w:numPr>
+          <w:ilvl w:val="0"/>
+          <w:numId w:val="28"/>
+        </w:numPr>
+      </w:pPr>
+      <w:r>
+        <w:rPr>
+          <w:rFonts w:hint="eastAsia"/>
+          <w:sz w:val="24"/>
+        </w:rPr>
+        <w:t>每周要写工作周报并发送给校内导师，实习基地导师可根据需要发送</w:t>
+      </w:r>
+      <w:r>
+        <w:rPr>
+          <w:rFonts w:hint="eastAsia"/>
+        </w:rPr>
+        <w:t>；</w:t>
+      </w:r>
+    </w:p>
+    <w:p>
+      <w:pPr>
+        <w:numPr>
+          <w:ilvl w:val="0"/>
+          <w:numId w:val="28"/>
+        </w:numPr>
+      </w:pPr>
+      <w:r>
+        <w:rPr>
+          <w:rFonts w:hint="eastAsia"/>
+        </w:rPr>
+        <w:t>校内实习学生每</w:t>
+      </w:r>
+      <w:r>
+        <w:rPr>
+          <w:rFonts w:hint="eastAsia"/>
+        </w:rPr>
+        <w:t>2</w:t>
+      </w:r>
+      <w:r>
+        <w:rPr>
+          <w:rFonts w:hint="eastAsia"/>
+        </w:rPr>
+        <w:t>周要书面报呈周报给导师，当面指导并签字。</w:t>
+      </w:r>
+    </w:p>
+    <w:p>
+      <w:pPr>
+        <w:widowControl/>
+        <w:jc w:val="left"/>
       </w:pPr>
     </w:p>
     <w:sectPr>
@@ -8149,7 +11560,7 @@
         <w:rStyle w:val="a5"/>
         <w:noProof/>
       </w:rPr>
-      <w:t>5</w:t>
+      <w:t>8</w:t>
     </w:r>
     <w:r>
       <w:fldChar w:fldCharType="end"/>
@@ -8725,6 +12136,178 @@
     </w:lvl>
   </w:abstractNum>
   <w:abstractNum w:abstractNumId="5" w15:restartNumberingAfterBreak="0">
+    <w:nsid w:val="1E7109AA"/>
+    <w:multiLevelType w:val="hybridMultilevel"/>
+    <w:tmpl w:val="473E94E2"/>
+    <w:lvl w:ilvl="0" w:tplc="0409000F">
+      <w:start w:val="1"/>
+      <w:numFmt w:val="decimal"/>
+      <w:lvlText w:val="%1."/>
+      <w:lvlJc w:val="left"/>
+      <w:pPr>
+        <w:ind w:left="420" w:hanging="420"/>
+      </w:pPr>
+    </w:lvl>
+    <w:lvl w:ilvl="1" w:tplc="04090019" w:tentative="1">
+      <w:start w:val="1"/>
+      <w:numFmt w:val="lowerLetter"/>
+      <w:lvlText w:val="%2)"/>
+      <w:lvlJc w:val="left"/>
+      <w:pPr>
+        <w:ind w:left="840" w:hanging="420"/>
+      </w:pPr>
+    </w:lvl>
+    <w:lvl w:ilvl="2" w:tplc="0409001B" w:tentative="1">
+      <w:start w:val="1"/>
+      <w:numFmt w:val="lowerRoman"/>
+      <w:lvlText w:val="%3."/>
+      <w:lvlJc w:val="right"/>
+      <w:pPr>
+        <w:ind w:left="1260" w:hanging="420"/>
+      </w:pPr>
+    </w:lvl>
+    <w:lvl w:ilvl="3" w:tplc="0409000F" w:tentative="1">
+      <w:start w:val="1"/>
+      <w:numFmt w:val="decimal"/>
+      <w:lvlText w:val="%4."/>
+      <w:lvlJc w:val="left"/>
+      <w:pPr>
+        <w:ind w:left="1680" w:hanging="420"/>
+      </w:pPr>
+    </w:lvl>
+    <w:lvl w:ilvl="4" w:tplc="04090019" w:tentative="1">
+      <w:start w:val="1"/>
+      <w:numFmt w:val="lowerLetter"/>
+      <w:lvlText w:val="%5)"/>
+      <w:lvlJc w:val="left"/>
+      <w:pPr>
+        <w:ind w:left="2100" w:hanging="420"/>
+      </w:pPr>
+    </w:lvl>
+    <w:lvl w:ilvl="5" w:tplc="0409001B" w:tentative="1">
+      <w:start w:val="1"/>
+      <w:numFmt w:val="lowerRoman"/>
+      <w:lvlText w:val="%6."/>
+      <w:lvlJc w:val="right"/>
+      <w:pPr>
+        <w:ind w:left="2520" w:hanging="420"/>
+      </w:pPr>
+    </w:lvl>
+    <w:lvl w:ilvl="6" w:tplc="0409000F" w:tentative="1">
+      <w:start w:val="1"/>
+      <w:numFmt w:val="decimal"/>
+      <w:lvlText w:val="%7."/>
+      <w:lvlJc w:val="left"/>
+      <w:pPr>
+        <w:ind w:left="2940" w:hanging="420"/>
+      </w:pPr>
+    </w:lvl>
+    <w:lvl w:ilvl="7" w:tplc="04090019" w:tentative="1">
+      <w:start w:val="1"/>
+      <w:numFmt w:val="lowerLetter"/>
+      <w:lvlText w:val="%8)"/>
+      <w:lvlJc w:val="left"/>
+      <w:pPr>
+        <w:ind w:left="3360" w:hanging="420"/>
+      </w:pPr>
+    </w:lvl>
+    <w:lvl w:ilvl="8" w:tplc="0409001B" w:tentative="1">
+      <w:start w:val="1"/>
+      <w:numFmt w:val="lowerRoman"/>
+      <w:lvlText w:val="%9."/>
+      <w:lvlJc w:val="right"/>
+      <w:pPr>
+        <w:ind w:left="3780" w:hanging="420"/>
+      </w:pPr>
+    </w:lvl>
+  </w:abstractNum>
+  <w:abstractNum w:abstractNumId="6" w15:restartNumberingAfterBreak="0">
+    <w:nsid w:val="2385546F"/>
+    <w:multiLevelType w:val="hybridMultilevel"/>
+    <w:tmpl w:val="473E94E2"/>
+    <w:lvl w:ilvl="0" w:tplc="0409000F">
+      <w:start w:val="1"/>
+      <w:numFmt w:val="decimal"/>
+      <w:lvlText w:val="%1."/>
+      <w:lvlJc w:val="left"/>
+      <w:pPr>
+        <w:ind w:left="420" w:hanging="420"/>
+      </w:pPr>
+    </w:lvl>
+    <w:lvl w:ilvl="1" w:tplc="04090019" w:tentative="1">
+      <w:start w:val="1"/>
+      <w:numFmt w:val="lowerLetter"/>
+      <w:lvlText w:val="%2)"/>
+      <w:lvlJc w:val="left"/>
+      <w:pPr>
+        <w:ind w:left="840" w:hanging="420"/>
+      </w:pPr>
+    </w:lvl>
+    <w:lvl w:ilvl="2" w:tplc="0409001B" w:tentative="1">
+      <w:start w:val="1"/>
+      <w:numFmt w:val="lowerRoman"/>
+      <w:lvlText w:val="%3."/>
+      <w:lvlJc w:val="right"/>
+      <w:pPr>
+        <w:ind w:left="1260" w:hanging="420"/>
+      </w:pPr>
+    </w:lvl>
+    <w:lvl w:ilvl="3" w:tplc="0409000F" w:tentative="1">
+      <w:start w:val="1"/>
+      <w:numFmt w:val="decimal"/>
+      <w:lvlText w:val="%4."/>
+      <w:lvlJc w:val="left"/>
+      <w:pPr>
+        <w:ind w:left="1680" w:hanging="420"/>
+      </w:pPr>
+    </w:lvl>
+    <w:lvl w:ilvl="4" w:tplc="04090019" w:tentative="1">
+      <w:start w:val="1"/>
+      <w:numFmt w:val="lowerLetter"/>
+      <w:lvlText w:val="%5)"/>
+      <w:lvlJc w:val="left"/>
+      <w:pPr>
+        <w:ind w:left="2100" w:hanging="420"/>
+      </w:pPr>
+    </w:lvl>
+    <w:lvl w:ilvl="5" w:tplc="0409001B" w:tentative="1">
+      <w:start w:val="1"/>
+      <w:numFmt w:val="lowerRoman"/>
+      <w:lvlText w:val="%6."/>
+      <w:lvlJc w:val="right"/>
+      <w:pPr>
+        <w:ind w:left="2520" w:hanging="420"/>
+      </w:pPr>
+    </w:lvl>
+    <w:lvl w:ilvl="6" w:tplc="0409000F" w:tentative="1">
+      <w:start w:val="1"/>
+      <w:numFmt w:val="decimal"/>
+      <w:lvlText w:val="%7."/>
+      <w:lvlJc w:val="left"/>
+      <w:pPr>
+        <w:ind w:left="2940" w:hanging="420"/>
+      </w:pPr>
+    </w:lvl>
+    <w:lvl w:ilvl="7" w:tplc="04090019" w:tentative="1">
+      <w:start w:val="1"/>
+      <w:numFmt w:val="lowerLetter"/>
+      <w:lvlText w:val="%8)"/>
+      <w:lvlJc w:val="left"/>
+      <w:pPr>
+        <w:ind w:left="3360" w:hanging="420"/>
+      </w:pPr>
+    </w:lvl>
+    <w:lvl w:ilvl="8" w:tplc="0409001B" w:tentative="1">
+      <w:start w:val="1"/>
+      <w:numFmt w:val="lowerRoman"/>
+      <w:lvlText w:val="%9."/>
+      <w:lvlJc w:val="right"/>
+      <w:pPr>
+        <w:ind w:left="3780" w:hanging="420"/>
+      </w:pPr>
+    </w:lvl>
+  </w:abstractNum>
+  <w:abstractNum w:abstractNumId="7" w15:restartNumberingAfterBreak="0">
     <w:nsid w:val="23ED6CBE"/>
     <w:multiLevelType w:val="multilevel"/>
     <w:tmpl w:val="0000000C"/>
@@ -8840,7 +12423,7 @@
       </w:pPr>
     </w:lvl>
   </w:abstractNum>
-  <w:abstractNum w:abstractNumId="6" w15:restartNumberingAfterBreak="0">
+  <w:abstractNum w:abstractNumId="8" w15:restartNumberingAfterBreak="0">
     <w:nsid w:val="2BFF016F"/>
     <w:multiLevelType w:val="hybridMultilevel"/>
     <w:tmpl w:val="473E94E2"/>
@@ -8926,7 +12509,7 @@
       </w:pPr>
     </w:lvl>
   </w:abstractNum>
-  <w:abstractNum w:abstractNumId="7" w15:restartNumberingAfterBreak="0">
+  <w:abstractNum w:abstractNumId="9" w15:restartNumberingAfterBreak="0">
     <w:nsid w:val="40030339"/>
     <w:multiLevelType w:val="multilevel"/>
     <w:tmpl w:val="0000000C"/>
@@ -9042,7 +12625,7 @@
       </w:pPr>
     </w:lvl>
   </w:abstractNum>
-  <w:abstractNum w:abstractNumId="8" w15:restartNumberingAfterBreak="0">
+  <w:abstractNum w:abstractNumId="10" w15:restartNumberingAfterBreak="0">
     <w:nsid w:val="402E7039"/>
     <w:multiLevelType w:val="hybridMultilevel"/>
     <w:tmpl w:val="473E94E2"/>
@@ -9128,7 +12711,123 @@
       </w:pPr>
     </w:lvl>
   </w:abstractNum>
-  <w:abstractNum w:abstractNumId="9" w15:restartNumberingAfterBreak="0">
+  <w:abstractNum w:abstractNumId="11" w15:restartNumberingAfterBreak="0">
+    <w:nsid w:val="413125F1"/>
+    <w:multiLevelType w:val="multilevel"/>
+    <w:tmpl w:val="0000000C"/>
+    <w:lvl w:ilvl="0">
+      <w:start w:val="1"/>
+      <w:numFmt w:val="decimal"/>
+      <w:lvlText w:val="%1．"/>
+      <w:lvlJc w:val="left"/>
+      <w:pPr>
+        <w:tabs>
+          <w:tab w:val="num" w:pos="780"/>
+        </w:tabs>
+        <w:ind w:left="780" w:hanging="360"/>
+      </w:pPr>
+      <w:rPr>
+        <w:rFonts w:hint="default"/>
+      </w:rPr>
+    </w:lvl>
+    <w:lvl w:ilvl="1">
+      <w:start w:val="1"/>
+      <w:numFmt w:val="lowerLetter"/>
+      <w:lvlText w:val="%2)"/>
+      <w:lvlJc w:val="left"/>
+      <w:pPr>
+        <w:tabs>
+          <w:tab w:val="num" w:pos="1260"/>
+        </w:tabs>
+        <w:ind w:left="1260" w:hanging="420"/>
+      </w:pPr>
+    </w:lvl>
+    <w:lvl w:ilvl="2">
+      <w:start w:val="1"/>
+      <w:numFmt w:val="lowerRoman"/>
+      <w:lvlText w:val="%3."/>
+      <w:lvlJc w:val="right"/>
+      <w:pPr>
+        <w:tabs>
+          <w:tab w:val="num" w:pos="1680"/>
+        </w:tabs>
+        <w:ind w:left="1680" w:hanging="420"/>
+      </w:pPr>
+    </w:lvl>
+    <w:lvl w:ilvl="3">
+      <w:start w:val="1"/>
+      <w:numFmt w:val="decimal"/>
+      <w:lvlText w:val="%4."/>
+      <w:lvlJc w:val="left"/>
+      <w:pPr>
+        <w:tabs>
+          <w:tab w:val="num" w:pos="2100"/>
+        </w:tabs>
+        <w:ind w:left="2100" w:hanging="420"/>
+      </w:pPr>
+    </w:lvl>
+    <w:lvl w:ilvl="4">
+      <w:start w:val="1"/>
+      <w:numFmt w:val="lowerLetter"/>
+      <w:lvlText w:val="%5)"/>
+      <w:lvlJc w:val="left"/>
+      <w:pPr>
+        <w:tabs>
+          <w:tab w:val="num" w:pos="2520"/>
+        </w:tabs>
+        <w:ind w:left="2520" w:hanging="420"/>
+      </w:pPr>
+    </w:lvl>
+    <w:lvl w:ilvl="5">
+      <w:start w:val="1"/>
+      <w:numFmt w:val="lowerRoman"/>
+      <w:lvlText w:val="%6."/>
+      <w:lvlJc w:val="right"/>
+      <w:pPr>
+        <w:tabs>
+          <w:tab w:val="num" w:pos="2940"/>
+        </w:tabs>
+        <w:ind w:left="2940" w:hanging="420"/>
+      </w:pPr>
+    </w:lvl>
+    <w:lvl w:ilvl="6">
+      <w:start w:val="1"/>
+      <w:numFmt w:val="decimal"/>
+      <w:lvlText w:val="%7."/>
+      <w:lvlJc w:val="left"/>
+      <w:pPr>
+        <w:tabs>
+          <w:tab w:val="num" w:pos="3360"/>
+        </w:tabs>
+        <w:ind w:left="3360" w:hanging="420"/>
+      </w:pPr>
+    </w:lvl>
+    <w:lvl w:ilvl="7">
+      <w:start w:val="1"/>
+      <w:numFmt w:val="lowerLetter"/>
+      <w:lvlText w:val="%8)"/>
+      <w:lvlJc w:val="left"/>
+      <w:pPr>
+        <w:tabs>
+          <w:tab w:val="num" w:pos="3780"/>
+        </w:tabs>
+        <w:ind w:left="3780" w:hanging="420"/>
+      </w:pPr>
+    </w:lvl>
+    <w:lvl w:ilvl="8">
+      <w:start w:val="1"/>
+      <w:numFmt w:val="lowerRoman"/>
+      <w:lvlText w:val="%9."/>
+      <w:lvlJc w:val="right"/>
+      <w:pPr>
+        <w:tabs>
+          <w:tab w:val="num" w:pos="4200"/>
+        </w:tabs>
+        <w:ind w:left="4200" w:hanging="420"/>
+      </w:pPr>
+    </w:lvl>
+  </w:abstractNum>
+  <w:abstractNum w:abstractNumId="12" w15:restartNumberingAfterBreak="0">
     <w:nsid w:val="47802BFD"/>
     <w:multiLevelType w:val="hybridMultilevel"/>
     <w:tmpl w:val="473E94E2"/>
@@ -9214,7 +12913,93 @@
       </w:pPr>
     </w:lvl>
   </w:abstractNum>
-  <w:abstractNum w:abstractNumId="10" w15:restartNumberingAfterBreak="0">
+  <w:abstractNum w:abstractNumId="13" w15:restartNumberingAfterBreak="0">
+    <w:nsid w:val="4E696ADC"/>
+    <w:multiLevelType w:val="hybridMultilevel"/>
+    <w:tmpl w:val="473E94E2"/>
+    <w:lvl w:ilvl="0" w:tplc="0409000F">
+      <w:start w:val="1"/>
+      <w:numFmt w:val="decimal"/>
+      <w:lvlText w:val="%1."/>
+      <w:lvlJc w:val="left"/>
+      <w:pPr>
+        <w:ind w:left="420" w:hanging="420"/>
+      </w:pPr>
+    </w:lvl>
+    <w:lvl w:ilvl="1" w:tplc="04090019" w:tentative="1">
+      <w:start w:val="1"/>
+      <w:numFmt w:val="lowerLetter"/>
+      <w:lvlText w:val="%2)"/>
+      <w:lvlJc w:val="left"/>
+      <w:pPr>
+        <w:ind w:left="840" w:hanging="420"/>
+      </w:pPr>
+    </w:lvl>
+    <w:lvl w:ilvl="2" w:tplc="0409001B" w:tentative="1">
+      <w:start w:val="1"/>
+      <w:numFmt w:val="lowerRoman"/>
+      <w:lvlText w:val="%3."/>
+      <w:lvlJc w:val="right"/>
+      <w:pPr>
+        <w:ind w:left="1260" w:hanging="420"/>
+      </w:pPr>
+    </w:lvl>
+    <w:lvl w:ilvl="3" w:tplc="0409000F" w:tentative="1">
+      <w:start w:val="1"/>
+      <w:numFmt w:val="decimal"/>
+      <w:lvlText w:val="%4."/>
+      <w:lvlJc w:val="left"/>
+      <w:pPr>
+        <w:ind w:left="1680" w:hanging="420"/>
+      </w:pPr>
+    </w:lvl>
+    <w:lvl w:ilvl="4" w:tplc="04090019" w:tentative="1">
+      <w:start w:val="1"/>
+      <w:numFmt w:val="lowerLetter"/>
+      <w:lvlText w:val="%5)"/>
+      <w:lvlJc w:val="left"/>
+      <w:pPr>
+        <w:ind w:left="2100" w:hanging="420"/>
+      </w:pPr>
+    </w:lvl>
+    <w:lvl w:ilvl="5" w:tplc="0409001B" w:tentative="1">
+      <w:start w:val="1"/>
+      <w:numFmt w:val="lowerRoman"/>
+      <w:lvlText w:val="%6."/>
+      <w:lvlJc w:val="right"/>
+      <w:pPr>
+        <w:ind w:left="2520" w:hanging="420"/>
+      </w:pPr>
+    </w:lvl>
+    <w:lvl w:ilvl="6" w:tplc="0409000F" w:tentative="1">
+      <w:start w:val="1"/>
+      <w:numFmt w:val="decimal"/>
+      <w:lvlText w:val="%7."/>
+      <w:lvlJc w:val="left"/>
+      <w:pPr>
+        <w:ind w:left="2940" w:hanging="420"/>
+      </w:pPr>
+    </w:lvl>
+    <w:lvl w:ilvl="7" w:tplc="04090019" w:tentative="1">
+      <w:start w:val="1"/>
+      <w:numFmt w:val="lowerLetter"/>
+      <w:lvlText w:val="%8)"/>
+      <w:lvlJc w:val="left"/>
+      <w:pPr>
+        <w:ind w:left="3360" w:hanging="420"/>
+      </w:pPr>
+    </w:lvl>
+    <w:lvl w:ilvl="8" w:tplc="0409001B" w:tentative="1">
+      <w:start w:val="1"/>
+      <w:numFmt w:val="lowerRoman"/>
+      <w:lvlText w:val="%9."/>
+      <w:lvlJc w:val="right"/>
+      <w:pPr>
+        <w:ind w:left="3780" w:hanging="420"/>
+      </w:pPr>
+    </w:lvl>
+  </w:abstractNum>
+  <w:abstractNum w:abstractNumId="14" w15:restartNumberingAfterBreak="0">
     <w:nsid w:val="50AA567D"/>
     <w:multiLevelType w:val="multilevel"/>
     <w:tmpl w:val="0000000C"/>
@@ -9330,7 +13115,7 @@
       </w:pPr>
     </w:lvl>
   </w:abstractNum>
-  <w:abstractNum w:abstractNumId="11" w15:restartNumberingAfterBreak="0">
+  <w:abstractNum w:abstractNumId="15" w15:restartNumberingAfterBreak="0">
     <w:nsid w:val="522112F8"/>
     <w:multiLevelType w:val="hybridMultilevel"/>
     <w:tmpl w:val="473E94E2"/>
@@ -9416,7 +13201,7 @@
       </w:pPr>
     </w:lvl>
   </w:abstractNum>
-  <w:abstractNum w:abstractNumId="12" w15:restartNumberingAfterBreak="0">
+  <w:abstractNum w:abstractNumId="16" w15:restartNumberingAfterBreak="0">
     <w:nsid w:val="52817074"/>
     <w:multiLevelType w:val="hybridMultilevel"/>
     <w:tmpl w:val="473E94E2"/>
@@ -9502,7 +13287,7 @@
       </w:pPr>
     </w:lvl>
   </w:abstractNum>
-  <w:abstractNum w:abstractNumId="13" w15:restartNumberingAfterBreak="0">
+  <w:abstractNum w:abstractNumId="17" w15:restartNumberingAfterBreak="0">
     <w:nsid w:val="58434C22"/>
     <w:multiLevelType w:val="hybridMultilevel"/>
     <w:tmpl w:val="473E94E2"/>
@@ -9588,7 +13373,93 @@
       </w:pPr>
     </w:lvl>
   </w:abstractNum>
-  <w:abstractNum w:abstractNumId="14" w15:restartNumberingAfterBreak="0">
+  <w:abstractNum w:abstractNumId="18" w15:restartNumberingAfterBreak="0">
+    <w:nsid w:val="5A1F1190"/>
+    <w:multiLevelType w:val="hybridMultilevel"/>
+    <w:tmpl w:val="473E94E2"/>
+    <w:lvl w:ilvl="0" w:tplc="0409000F">
+      <w:start w:val="1"/>
+      <w:numFmt w:val="decimal"/>
+      <w:lvlText w:val="%1."/>
+      <w:lvlJc w:val="left"/>
+      <w:pPr>
+        <w:ind w:left="420" w:hanging="420"/>
+      </w:pPr>
+    </w:lvl>
+    <w:lvl w:ilvl="1" w:tplc="04090019" w:tentative="1">
+      <w:start w:val="1"/>
+      <w:numFmt w:val="lowerLetter"/>
+      <w:lvlText w:val="%2)"/>
+      <w:lvlJc w:val="left"/>
+      <w:pPr>
+        <w:ind w:left="840" w:hanging="420"/>
+      </w:pPr>
+    </w:lvl>
+    <w:lvl w:ilvl="2" w:tplc="0409001B" w:tentative="1">
+      <w:start w:val="1"/>
+      <w:numFmt w:val="lowerRoman"/>
+      <w:lvlText w:val="%3."/>
+      <w:lvlJc w:val="right"/>
+      <w:pPr>
+        <w:ind w:left="1260" w:hanging="420"/>
+      </w:pPr>
+    </w:lvl>
+    <w:lvl w:ilvl="3" w:tplc="0409000F" w:tentative="1">
+      <w:start w:val="1"/>
+      <w:numFmt w:val="decimal"/>
+      <w:lvlText w:val="%4."/>
+      <w:lvlJc w:val="left"/>
+      <w:pPr>
+        <w:ind w:left="1680" w:hanging="420"/>
+      </w:pPr>
+    </w:lvl>
+    <w:lvl w:ilvl="4" w:tplc="04090019" w:tentative="1">
+      <w:start w:val="1"/>
+      <w:numFmt w:val="lowerLetter"/>
+      <w:lvlText w:val="%5)"/>
+      <w:lvlJc w:val="left"/>
+      <w:pPr>
+        <w:ind w:left="2100" w:hanging="420"/>
+      </w:pPr>
+    </w:lvl>
+    <w:lvl w:ilvl="5" w:tplc="0409001B" w:tentative="1">
+      <w:start w:val="1"/>
+      <w:numFmt w:val="lowerRoman"/>
+      <w:lvlText w:val="%6."/>
+      <w:lvlJc w:val="right"/>
+      <w:pPr>
+        <w:ind w:left="2520" w:hanging="420"/>
+      </w:pPr>
+    </w:lvl>
+    <w:lvl w:ilvl="6" w:tplc="0409000F" w:tentative="1">
+      <w:start w:val="1"/>
+      <w:numFmt w:val="decimal"/>
+      <w:lvlText w:val="%7."/>
+      <w:lvlJc w:val="left"/>
+      <w:pPr>
+        <w:ind w:left="2940" w:hanging="420"/>
+      </w:pPr>
+    </w:lvl>
+    <w:lvl w:ilvl="7" w:tplc="04090019" w:tentative="1">
+      <w:start w:val="1"/>
+      <w:numFmt w:val="lowerLetter"/>
+      <w:lvlText w:val="%8)"/>
+      <w:lvlJc w:val="left"/>
+      <w:pPr>
+        <w:ind w:left="3360" w:hanging="420"/>
+      </w:pPr>
+    </w:lvl>
+    <w:lvl w:ilvl="8" w:tplc="0409001B" w:tentative="1">
+      <w:start w:val="1"/>
+      <w:numFmt w:val="lowerRoman"/>
+      <w:lvlText w:val="%9."/>
+      <w:lvlJc w:val="right"/>
+      <w:pPr>
+        <w:ind w:left="3780" w:hanging="420"/>
+      </w:pPr>
+    </w:lvl>
+  </w:abstractNum>
+  <w:abstractNum w:abstractNumId="19" w15:restartNumberingAfterBreak="0">
     <w:nsid w:val="5F40750D"/>
     <w:multiLevelType w:val="multilevel"/>
     <w:tmpl w:val="0000000C"/>
@@ -9704,7 +13575,7 @@
       </w:pPr>
     </w:lvl>
   </w:abstractNum>
-  <w:abstractNum w:abstractNumId="15" w15:restartNumberingAfterBreak="0">
+  <w:abstractNum w:abstractNumId="20" w15:restartNumberingAfterBreak="0">
     <w:nsid w:val="684D2A2D"/>
     <w:multiLevelType w:val="hybridMultilevel"/>
     <w:tmpl w:val="473E94E2"/>
@@ -9790,7 +13661,93 @@
       </w:pPr>
     </w:lvl>
   </w:abstractNum>
-  <w:abstractNum w:abstractNumId="16" w15:restartNumberingAfterBreak="0">
+  <w:abstractNum w:abstractNumId="21" w15:restartNumberingAfterBreak="0">
+    <w:nsid w:val="706524B8"/>
+    <w:multiLevelType w:val="hybridMultilevel"/>
+    <w:tmpl w:val="473E94E2"/>
+    <w:lvl w:ilvl="0" w:tplc="0409000F">
+      <w:start w:val="1"/>
+      <w:numFmt w:val="decimal"/>
+      <w:lvlText w:val="%1."/>
+      <w:lvlJc w:val="left"/>
+      <w:pPr>
+        <w:ind w:left="420" w:hanging="420"/>
+      </w:pPr>
+    </w:lvl>
+    <w:lvl w:ilvl="1" w:tplc="04090019" w:tentative="1">
+      <w:start w:val="1"/>
+      <w:numFmt w:val="lowerLetter"/>
+      <w:lvlText w:val="%2)"/>
+      <w:lvlJc w:val="left"/>
+      <w:pPr>
+        <w:ind w:left="840" w:hanging="420"/>
+      </w:pPr>
+    </w:lvl>
+    <w:lvl w:ilvl="2" w:tplc="0409001B" w:tentative="1">
+      <w:start w:val="1"/>
+      <w:numFmt w:val="lowerRoman"/>
+      <w:lvlText w:val="%3."/>
+      <w:lvlJc w:val="right"/>
+      <w:pPr>
+        <w:ind w:left="1260" w:hanging="420"/>
+      </w:pPr>
+    </w:lvl>
+    <w:lvl w:ilvl="3" w:tplc="0409000F" w:tentative="1">
+      <w:start w:val="1"/>
+      <w:numFmt w:val="decimal"/>
+      <w:lvlText w:val="%4."/>
+      <w:lvlJc w:val="left"/>
+      <w:pPr>
+        <w:ind w:left="1680" w:hanging="420"/>
+      </w:pPr>
+    </w:lvl>
+    <w:lvl w:ilvl="4" w:tplc="04090019" w:tentative="1">
+      <w:start w:val="1"/>
+      <w:numFmt w:val="lowerLetter"/>
+      <w:lvlText w:val="%5)"/>
+      <w:lvlJc w:val="left"/>
+      <w:pPr>
+        <w:ind w:left="2100" w:hanging="420"/>
+      </w:pPr>
+    </w:lvl>
+    <w:lvl w:ilvl="5" w:tplc="0409001B" w:tentative="1">
+      <w:start w:val="1"/>
+      <w:numFmt w:val="lowerRoman"/>
+      <w:lvlText w:val="%6."/>
+      <w:lvlJc w:val="right"/>
+      <w:pPr>
+        <w:ind w:left="2520" w:hanging="420"/>
+      </w:pPr>
+    </w:lvl>
+    <w:lvl w:ilvl="6" w:tplc="0409000F" w:tentative="1">
+      <w:start w:val="1"/>
+      <w:numFmt w:val="decimal"/>
+      <w:lvlText w:val="%7."/>
+      <w:lvlJc w:val="left"/>
+      <w:pPr>
+        <w:ind w:left="2940" w:hanging="420"/>
+      </w:pPr>
+    </w:lvl>
+    <w:lvl w:ilvl="7" w:tplc="04090019" w:tentative="1">
+      <w:start w:val="1"/>
+      <w:numFmt w:val="lowerLetter"/>
+      <w:lvlText w:val="%8)"/>
+      <w:lvlJc w:val="left"/>
+      <w:pPr>
+        <w:ind w:left="3360" w:hanging="420"/>
+      </w:pPr>
+    </w:lvl>
+    <w:lvl w:ilvl="8" w:tplc="0409001B" w:tentative="1">
+      <w:start w:val="1"/>
+      <w:numFmt w:val="lowerRoman"/>
+      <w:lvlText w:val="%9."/>
+      <w:lvlJc w:val="right"/>
+      <w:pPr>
+        <w:ind w:left="3780" w:hanging="420"/>
+      </w:pPr>
+    </w:lvl>
+  </w:abstractNum>
+  <w:abstractNum w:abstractNumId="22" w15:restartNumberingAfterBreak="0">
     <w:nsid w:val="71DF364F"/>
     <w:multiLevelType w:val="hybridMultilevel"/>
     <w:tmpl w:val="473E94E2"/>
@@ -9876,7 +13833,7 @@
       </w:pPr>
     </w:lvl>
   </w:abstractNum>
-  <w:abstractNum w:abstractNumId="17" w15:restartNumberingAfterBreak="0">
+  <w:abstractNum w:abstractNumId="23" w15:restartNumberingAfterBreak="0">
     <w:nsid w:val="71EE122D"/>
     <w:multiLevelType w:val="multilevel"/>
     <w:tmpl w:val="0000000C"/>
@@ -9992,8 +13949,326 @@
       </w:pPr>
     </w:lvl>
   </w:abstractNum>
-  <w:abstractNum w:abstractNumId="18" w15:restartNumberingAfterBreak="0">
+  <w:abstractNum w:abstractNumId="24" w15:restartNumberingAfterBreak="0">
+    <w:nsid w:val="74D67909"/>
+    <w:multiLevelType w:val="multilevel"/>
+    <w:tmpl w:val="0000000C"/>
+    <w:lvl w:ilvl="0">
+      <w:start w:val="1"/>
+      <w:numFmt w:val="decimal"/>
+      <w:lvlText w:val="%1．"/>
+      <w:lvlJc w:val="left"/>
+      <w:pPr>
+        <w:tabs>
+          <w:tab w:val="num" w:pos="780"/>
+        </w:tabs>
+        <w:ind w:left="780" w:hanging="360"/>
+      </w:pPr>
+      <w:rPr>
+        <w:rFonts w:hint="default"/>
+      </w:rPr>
+    </w:lvl>
+    <w:lvl w:ilvl="1">
+      <w:start w:val="1"/>
+      <w:numFmt w:val="lowerLetter"/>
+      <w:lvlText w:val="%2)"/>
+      <w:lvlJc w:val="left"/>
+      <w:pPr>
+        <w:tabs>
+          <w:tab w:val="num" w:pos="1260"/>
+        </w:tabs>
+        <w:ind w:left="1260" w:hanging="420"/>
+      </w:pPr>
+    </w:lvl>
+    <w:lvl w:ilvl="2">
+      <w:start w:val="1"/>
+      <w:numFmt w:val="lowerRoman"/>
+      <w:lvlText w:val="%3."/>
+      <w:lvlJc w:val="right"/>
+      <w:pPr>
+        <w:tabs>
+          <w:tab w:val="num" w:pos="1680"/>
+        </w:tabs>
+        <w:ind w:left="1680" w:hanging="420"/>
+      </w:pPr>
+    </w:lvl>
+    <w:lvl w:ilvl="3">
+      <w:start w:val="1"/>
+      <w:numFmt w:val="decimal"/>
+      <w:lvlText w:val="%4."/>
+      <w:lvlJc w:val="left"/>
+      <w:pPr>
+        <w:tabs>
+          <w:tab w:val="num" w:pos="2100"/>
+        </w:tabs>
+        <w:ind w:left="2100" w:hanging="420"/>
+      </w:pPr>
+    </w:lvl>
+    <w:lvl w:ilvl="4">
+      <w:start w:val="1"/>
+      <w:numFmt w:val="lowerLetter"/>
+      <w:lvlText w:val="%5)"/>
+      <w:lvlJc w:val="left"/>
+      <w:pPr>
+        <w:tabs>
+          <w:tab w:val="num" w:pos="2520"/>
+        </w:tabs>
+        <w:ind w:left="2520" w:hanging="420"/>
+      </w:pPr>
+    </w:lvl>
+    <w:lvl w:ilvl="5">
+      <w:start w:val="1"/>
+      <w:numFmt w:val="lowerRoman"/>
+      <w:lvlText w:val="%6."/>
+      <w:lvlJc w:val="right"/>
+      <w:pPr>
+        <w:tabs>
+          <w:tab w:val="num" w:pos="2940"/>
+        </w:tabs>
+        <w:ind w:left="2940" w:hanging="420"/>
+      </w:pPr>
+    </w:lvl>
+    <w:lvl w:ilvl="6">
+      <w:start w:val="1"/>
+      <w:numFmt w:val="decimal"/>
+      <w:lvlText w:val="%7."/>
+      <w:lvlJc w:val="left"/>
+      <w:pPr>
+        <w:tabs>
+          <w:tab w:val="num" w:pos="3360"/>
+        </w:tabs>
+        <w:ind w:left="3360" w:hanging="420"/>
+      </w:pPr>
+    </w:lvl>
+    <w:lvl w:ilvl="7">
+      <w:start w:val="1"/>
+      <w:numFmt w:val="lowerLetter"/>
+      <w:lvlText w:val="%8)"/>
+      <w:lvlJc w:val="left"/>
+      <w:pPr>
+        <w:tabs>
+          <w:tab w:val="num" w:pos="3780"/>
+        </w:tabs>
+        <w:ind w:left="3780" w:hanging="420"/>
+      </w:pPr>
+    </w:lvl>
+    <w:lvl w:ilvl="8">
+      <w:start w:val="1"/>
+      <w:numFmt w:val="lowerRoman"/>
+      <w:lvlText w:val="%9."/>
+      <w:lvlJc w:val="right"/>
+      <w:pPr>
+        <w:tabs>
+          <w:tab w:val="num" w:pos="4200"/>
+        </w:tabs>
+        <w:ind w:left="4200" w:hanging="420"/>
+      </w:pPr>
+    </w:lvl>
+  </w:abstractNum>
+  <w:abstractNum w:abstractNumId="25" w15:restartNumberingAfterBreak="0">
+    <w:nsid w:val="7521467A"/>
+    <w:multiLevelType w:val="multilevel"/>
+    <w:tmpl w:val="0000000C"/>
+    <w:lvl w:ilvl="0">
+      <w:start w:val="1"/>
+      <w:numFmt w:val="decimal"/>
+      <w:lvlText w:val="%1．"/>
+      <w:lvlJc w:val="left"/>
+      <w:pPr>
+        <w:tabs>
+          <w:tab w:val="num" w:pos="780"/>
+        </w:tabs>
+        <w:ind w:left="780" w:hanging="360"/>
+      </w:pPr>
+      <w:rPr>
+        <w:rFonts w:hint="default"/>
+      </w:rPr>
+    </w:lvl>
+    <w:lvl w:ilvl="1">
+      <w:start w:val="1"/>
+      <w:numFmt w:val="lowerLetter"/>
+      <w:lvlText w:val="%2)"/>
+      <w:lvlJc w:val="left"/>
+      <w:pPr>
+        <w:tabs>
+          <w:tab w:val="num" w:pos="1260"/>
+        </w:tabs>
+        <w:ind w:left="1260" w:hanging="420"/>
+      </w:pPr>
+    </w:lvl>
+    <w:lvl w:ilvl="2">
+      <w:start w:val="1"/>
+      <w:numFmt w:val="lowerRoman"/>
+      <w:lvlText w:val="%3."/>
+      <w:lvlJc w:val="right"/>
+      <w:pPr>
+        <w:tabs>
+          <w:tab w:val="num" w:pos="1680"/>
+        </w:tabs>
+        <w:ind w:left="1680" w:hanging="420"/>
+      </w:pPr>
+    </w:lvl>
+    <w:lvl w:ilvl="3">
+      <w:start w:val="1"/>
+      <w:numFmt w:val="decimal"/>
+      <w:lvlText w:val="%4."/>
+      <w:lvlJc w:val="left"/>
+      <w:pPr>
+        <w:tabs>
+          <w:tab w:val="num" w:pos="2100"/>
+        </w:tabs>
+        <w:ind w:left="2100" w:hanging="420"/>
+      </w:pPr>
+    </w:lvl>
+    <w:lvl w:ilvl="4">
+      <w:start w:val="1"/>
+      <w:numFmt w:val="lowerLetter"/>
+      <w:lvlText w:val="%5)"/>
+      <w:lvlJc w:val="left"/>
+      <w:pPr>
+        <w:tabs>
+          <w:tab w:val="num" w:pos="2520"/>
+        </w:tabs>
+        <w:ind w:left="2520" w:hanging="420"/>
+      </w:pPr>
+    </w:lvl>
+    <w:lvl w:ilvl="5">
+      <w:start w:val="1"/>
+      <w:numFmt w:val="lowerRoman"/>
+      <w:lvlText w:val="%6."/>
+      <w:lvlJc w:val="right"/>
+      <w:pPr>
+        <w:tabs>
+          <w:tab w:val="num" w:pos="2940"/>
+        </w:tabs>
+        <w:ind w:left="2940" w:hanging="420"/>
+      </w:pPr>
+    </w:lvl>
+    <w:lvl w:ilvl="6">
+      <w:start w:val="1"/>
+      <w:numFmt w:val="decimal"/>
+      <w:lvlText w:val="%7."/>
+      <w:lvlJc w:val="left"/>
+      <w:pPr>
+        <w:tabs>
+          <w:tab w:val="num" w:pos="3360"/>
+        </w:tabs>
+        <w:ind w:left="3360" w:hanging="420"/>
+      </w:pPr>
+    </w:lvl>
+    <w:lvl w:ilvl="7">
+      <w:start w:val="1"/>
+      <w:numFmt w:val="lowerLetter"/>
+      <w:lvlText w:val="%8)"/>
+      <w:lvlJc w:val="left"/>
+      <w:pPr>
+        <w:tabs>
+          <w:tab w:val="num" w:pos="3780"/>
+        </w:tabs>
+        <w:ind w:left="3780" w:hanging="420"/>
+      </w:pPr>
+    </w:lvl>
+    <w:lvl w:ilvl="8">
+      <w:start w:val="1"/>
+      <w:numFmt w:val="lowerRoman"/>
+      <w:lvlText w:val="%9."/>
+      <w:lvlJc w:val="right"/>
+      <w:pPr>
+        <w:tabs>
+          <w:tab w:val="num" w:pos="4200"/>
+        </w:tabs>
+        <w:ind w:left="4200" w:hanging="420"/>
+      </w:pPr>
+    </w:lvl>
+  </w:abstractNum>
+  <w:abstractNum w:abstractNumId="26" w15:restartNumberingAfterBreak="0">
     <w:nsid w:val="75E23FF8"/>
+    <w:multiLevelType w:val="hybridMultilevel"/>
+    <w:tmpl w:val="473E94E2"/>
+    <w:lvl w:ilvl="0" w:tplc="0409000F">
+      <w:start w:val="1"/>
+      <w:numFmt w:val="decimal"/>
+      <w:lvlText w:val="%1."/>
+      <w:lvlJc w:val="left"/>
+      <w:pPr>
+        <w:ind w:left="420" w:hanging="420"/>
+      </w:pPr>
+    </w:lvl>
+    <w:lvl w:ilvl="1" w:tplc="04090019" w:tentative="1">
+      <w:start w:val="1"/>
+      <w:numFmt w:val="lowerLetter"/>
+      <w:lvlText w:val="%2)"/>
+      <w:lvlJc w:val="left"/>
+      <w:pPr>
+        <w:ind w:left="840" w:hanging="420"/>
+      </w:pPr>
+    </w:lvl>
+    <w:lvl w:ilvl="2" w:tplc="0409001B" w:tentative="1">
+      <w:start w:val="1"/>
+      <w:numFmt w:val="lowerRoman"/>
+      <w:lvlText w:val="%3."/>
+      <w:lvlJc w:val="right"/>
+      <w:pPr>
+        <w:ind w:left="1260" w:hanging="420"/>
+      </w:pPr>
+    </w:lvl>
+    <w:lvl w:ilvl="3" w:tplc="0409000F" w:tentative="1">
+      <w:start w:val="1"/>
+      <w:numFmt w:val="decimal"/>
+      <w:lvlText w:val="%4."/>
+      <w:lvlJc w:val="left"/>
+      <w:pPr>
+        <w:ind w:left="1680" w:hanging="420"/>
+      </w:pPr>
+    </w:lvl>
+    <w:lvl w:ilvl="4" w:tplc="04090019" w:tentative="1">
+      <w:start w:val="1"/>
+      <w:numFmt w:val="lowerLetter"/>
+      <w:lvlText w:val="%5)"/>
+      <w:lvlJc w:val="left"/>
+      <w:pPr>
+        <w:ind w:left="2100" w:hanging="420"/>
+      </w:pPr>
+    </w:lvl>
+    <w:lvl w:ilvl="5" w:tplc="0409001B" w:tentative="1">
+      <w:start w:val="1"/>
+      <w:numFmt w:val="lowerRoman"/>
+      <w:lvlText w:val="%6."/>
+      <w:lvlJc w:val="right"/>
+      <w:pPr>
+        <w:ind w:left="2520" w:hanging="420"/>
+      </w:pPr>
+    </w:lvl>
+    <w:lvl w:ilvl="6" w:tplc="0409000F" w:tentative="1">
+      <w:start w:val="1"/>
+      <w:numFmt w:val="decimal"/>
+      <w:lvlText w:val="%7."/>
+      <w:lvlJc w:val="left"/>
+      <w:pPr>
+        <w:ind w:left="2940" w:hanging="420"/>
+      </w:pPr>
+    </w:lvl>
+    <w:lvl w:ilvl="7" w:tplc="04090019" w:tentative="1">
+      <w:start w:val="1"/>
+      <w:numFmt w:val="lowerLetter"/>
+      <w:lvlText w:val="%8)"/>
+      <w:lvlJc w:val="left"/>
+      <w:pPr>
+        <w:ind w:left="3360" w:hanging="420"/>
+      </w:pPr>
+    </w:lvl>
+    <w:lvl w:ilvl="8" w:tplc="0409001B" w:tentative="1">
+      <w:start w:val="1"/>
+      <w:numFmt w:val="lowerRoman"/>
+      <w:lvlText w:val="%9."/>
+      <w:lvlJc w:val="right"/>
+      <w:pPr>
+        <w:ind w:left="3780" w:hanging="420"/>
+      </w:pPr>
+    </w:lvl>
+  </w:abstractNum>
+  <w:abstractNum w:abstractNumId="27" w15:restartNumberingAfterBreak="0">
+    <w:nsid w:val="7F331FF5"/>
     <w:multiLevelType w:val="hybridMultilevel"/>
     <w:tmpl w:val="473E94E2"/>
     <w:lvl w:ilvl="0" w:tplc="0409000F">
@@ -10085,55 +14360,82 @@
     <w:abstractNumId w:val="0"/>
   </w:num>
   <w:num w:numId="3">
-    <w:abstractNumId w:val="18"/>
+    <w:abstractNumId w:val="26"/>
   </w:num>
   <w:num w:numId="4">
-    <w:abstractNumId w:val="11"/>
+    <w:abstractNumId w:val="15"/>
   </w:num>
   <w:num w:numId="5">
-    <w:abstractNumId w:val="14"/>
+    <w:abstractNumId w:val="19"/>
   </w:num>
   <w:num w:numId="6">
-    <w:abstractNumId w:val="16"/>
+    <w:abstractNumId w:val="22"/>
   </w:num>
   <w:num w:numId="7">
-    <w:abstractNumId w:val="6"/>
+    <w:abstractNumId w:val="8"/>
   </w:num>
   <w:num w:numId="8">
-    <w:abstractNumId w:val="8"/>
+    <w:abstractNumId w:val="10"/>
   </w:num>
   <w:num w:numId="9">
     <w:abstractNumId w:val="4"/>
   </w:num>
   <w:num w:numId="10">
-    <w:abstractNumId w:val="5"/>
+    <w:abstractNumId w:val="7"/>
   </w:num>
   <w:num w:numId="11">
-    <w:abstractNumId w:val="9"/>
+    <w:abstractNumId w:val="12"/>
   </w:num>
   <w:num w:numId="12">
-    <w:abstractNumId w:val="12"/>
+    <w:abstractNumId w:val="16"/>
   </w:num>
   <w:num w:numId="13">
-    <w:abstractNumId w:val="10"/>
+    <w:abstractNumId w:val="14"/>
   </w:num>
   <w:num w:numId="14">
-    <w:abstractNumId w:val="13"/>
+    <w:abstractNumId w:val="17"/>
   </w:num>
   <w:num w:numId="15">
     <w:abstractNumId w:val="2"/>
   </w:num>
   <w:num w:numId="16">
-    <w:abstractNumId w:val="17"/>
+    <w:abstractNumId w:val="23"/>
   </w:num>
   <w:num w:numId="17">
     <w:abstractNumId w:val="3"/>
   </w:num>
   <w:num w:numId="18">
-    <w:abstractNumId w:val="15"/>
+    <w:abstractNumId w:val="20"/>
   </w:num>
   <w:num w:numId="19">
-    <w:abstractNumId w:val="7"/>
+    <w:abstractNumId w:val="9"/>
+  </w:num>
+  <w:num w:numId="20">
+    <w:abstractNumId w:val="5"/>
+  </w:num>
+  <w:num w:numId="21">
+    <w:abstractNumId w:val="21"/>
+  </w:num>
+  <w:num w:numId="22">
+    <w:abstractNumId w:val="11"/>
+  </w:num>
+  <w:num w:numId="23">
+    <w:abstractNumId w:val="13"/>
+  </w:num>
+  <w:num w:numId="24">
+    <w:abstractNumId w:val="18"/>
+  </w:num>
+  <w:num w:numId="25">
+    <w:abstractNumId w:val="24"/>
+  </w:num>
+  <w:num w:numId="26">
+    <w:abstractNumId w:val="27"/>
+  </w:num>
+  <w:num w:numId="27">
+    <w:abstractNumId w:val="6"/>
+  </w:num>
+  <w:num w:numId="28">
+    <w:abstractNumId w:val="25"/>
   </w:num>
 </w:numbering>
 </file>
@@ -11002,7 +15304,7 @@
 </file>
 
 <file path=customXml/itemProps1.xml><?xml version="1.0" encoding="utf-8"?>
-<ds:datastoreItem xmlns:ds="http://schemas.openxmlformats.org/officeDocument/2006/customXml" ds:itemID="{DBA1C46B-5620-477C-9BAA-AEC2571F4FB0}">
+<ds:datastoreItem xmlns:ds="http://schemas.openxmlformats.org/officeDocument/2006/customXml" ds:itemID="{E8AE6947-9455-4797-8B56-215D42D0871F}">
   <ds:schemaRefs>
     <ds:schemaRef ds:uri="http://schemas.openxmlformats.org/officeDocument/2006/bibliography"/>
   </ds:schemaRefs>

</xml_diff>

<commit_message>
Report till week 12
</commit_message>
<xml_diff>
--- a/周报/软件学院本科实习&毕业设计（论文）周报-XXX-第NN周.docx
+++ b/周报/软件学院本科实习&毕业设计（论文）周报-XXX-第NN周.docx
@@ -8902,14 +8902,7 @@
                 <w:rFonts w:hint="eastAsia"/>
                 <w:sz w:val="24"/>
               </w:rPr>
-              <w:t>本周主要对</w:t>
-            </w:r>
-            <w:r>
-              <w:rPr>
-                <w:rFonts w:hint="eastAsia"/>
-                <w:sz w:val="24"/>
-              </w:rPr>
-              <w:t>公司的系统进行一定的了解</w:t>
+              <w:t>本周主要对公司的系统进行一定的了解</w:t>
             </w:r>
           </w:p>
         </w:tc>
@@ -9907,14 +9900,7 @@
                 <w:rFonts w:hint="eastAsia"/>
                 <w:sz w:val="24"/>
               </w:rPr>
-              <w:t>阅读公司平台</w:t>
-            </w:r>
-            <w:r>
-              <w:rPr>
-                <w:rFonts w:hint="eastAsia"/>
-                <w:sz w:val="24"/>
-              </w:rPr>
-              <w:t>部分源码</w:t>
+              <w:t>阅读公司平台部分源码</w:t>
             </w:r>
           </w:p>
           <w:p>
@@ -11263,14 +11249,7 @@
                 <w:rFonts w:hint="eastAsia"/>
                 <w:sz w:val="24"/>
               </w:rPr>
-              <w:t>本周</w:t>
-            </w:r>
-            <w:r>
-              <w:rPr>
-                <w:rFonts w:hint="eastAsia"/>
-                <w:sz w:val="24"/>
-              </w:rPr>
-              <w:t>将题目确定为数据集成方向，之前没有过相关工作，这个领域对于自己来说是比较新鲜的，应该会具有一定的挑战性</w:t>
+              <w:t>本周将题目确定为数据集成方向，之前没有过相关工作，这个领域对于自己来说是比较新鲜的，应该会具有一定的挑战性</w:t>
             </w:r>
           </w:p>
         </w:tc>
@@ -11310,18 +11289,17 @@
           <w:p>
             <w:pPr>
               <w:rPr>
-                <w:sz w:val="24"/>
-              </w:rPr>
-            </w:pPr>
-            <w:r>
-              <w:rPr>
-                <w:rFonts w:hint="eastAsia"/>
-                <w:sz w:val="24"/>
-              </w:rPr>
-              <w:t>验证选题的可行性</w:t>
-            </w:r>
-            <w:bookmarkStart w:id="0" w:name="_GoBack"/>
-            <w:bookmarkEnd w:id="0"/>
+                <w:rFonts w:hint="eastAsia"/>
+                <w:sz w:val="24"/>
+              </w:rPr>
+            </w:pPr>
+            <w:r>
+              <w:rPr>
+                <w:rFonts w:hint="eastAsia"/>
+                <w:sz w:val="24"/>
+              </w:rPr>
+              <w:t>了解选题背景</w:t>
+            </w:r>
           </w:p>
         </w:tc>
       </w:tr>
@@ -11469,6 +11447,3572 @@
       <w:pPr>
         <w:widowControl/>
         <w:jc w:val="left"/>
+      </w:pPr>
+      <w:r>
+        <w:br w:type="page"/>
+      </w:r>
+    </w:p>
+    <w:tbl>
+      <w:tblPr>
+        <w:tblpPr w:leftFromText="180" w:rightFromText="180" w:horzAnchor="margin" w:tblpXSpec="center" w:tblpY="222"/>
+        <w:tblW w:w="9720" w:type="dxa"/>
+        <w:tblBorders>
+          <w:top w:val="single" w:sz="4" w:space="0" w:color="auto"/>
+          <w:left w:val="single" w:sz="4" w:space="0" w:color="auto"/>
+          <w:bottom w:val="single" w:sz="4" w:space="0" w:color="auto"/>
+          <w:right w:val="single" w:sz="4" w:space="0" w:color="auto"/>
+          <w:insideH w:val="single" w:sz="4" w:space="0" w:color="auto"/>
+          <w:insideV w:val="single" w:sz="4" w:space="0" w:color="auto"/>
+        </w:tblBorders>
+        <w:tblLayout w:type="fixed"/>
+        <w:tblLook w:val="0000" w:firstRow="0" w:lastRow="0" w:firstColumn="0" w:lastColumn="0" w:noHBand="0" w:noVBand="0"/>
+      </w:tblPr>
+      <w:tblGrid>
+        <w:gridCol w:w="1190"/>
+        <w:gridCol w:w="1621"/>
+        <w:gridCol w:w="1258"/>
+        <w:gridCol w:w="1258"/>
+        <w:gridCol w:w="460"/>
+        <w:gridCol w:w="960"/>
+        <w:gridCol w:w="24"/>
+        <w:gridCol w:w="1242"/>
+        <w:gridCol w:w="1707"/>
+      </w:tblGrid>
+      <w:tr>
+        <w:trPr>
+          <w:trHeight w:val="416"/>
+        </w:trPr>
+        <w:tc>
+          <w:tcPr>
+            <w:tcW w:w="9720" w:type="dxa"/>
+            <w:gridSpan w:val="9"/>
+            <w:shd w:val="clear" w:color="auto" w:fill="E6E6E6"/>
+            <w:vAlign w:val="center"/>
+          </w:tcPr>
+          <w:p>
+            <w:pPr>
+              <w:jc w:val="center"/>
+              <w:rPr>
+                <w:b/>
+                <w:sz w:val="24"/>
+              </w:rPr>
+            </w:pPr>
+            <w:r>
+              <w:rPr>
+                <w:rFonts w:hint="eastAsia"/>
+                <w:b/>
+                <w:sz w:val="24"/>
+              </w:rPr>
+              <w:lastRenderedPageBreak/>
+              <w:t>本科生实习</w:t>
+            </w:r>
+            <w:r>
+              <w:rPr>
+                <w:rFonts w:hint="eastAsia"/>
+                <w:b/>
+                <w:sz w:val="24"/>
+              </w:rPr>
+              <w:t>&amp;</w:t>
+            </w:r>
+            <w:r>
+              <w:rPr>
+                <w:rFonts w:hint="eastAsia"/>
+                <w:b/>
+                <w:sz w:val="24"/>
+              </w:rPr>
+              <w:t>毕业设计（论文）工作周报</w:t>
+            </w:r>
+          </w:p>
+        </w:tc>
+      </w:tr>
+      <w:tr>
+        <w:trPr>
+          <w:trHeight w:val="339"/>
+        </w:trPr>
+        <w:tc>
+          <w:tcPr>
+            <w:tcW w:w="1190" w:type="dxa"/>
+            <w:tcBorders>
+              <w:right w:val="single" w:sz="4" w:space="0" w:color="auto"/>
+            </w:tcBorders>
+            <w:shd w:val="clear" w:color="auto" w:fill="E6E6E6"/>
+            <w:vAlign w:val="center"/>
+          </w:tcPr>
+          <w:p>
+            <w:pPr>
+              <w:jc w:val="center"/>
+              <w:rPr>
+                <w:sz w:val="24"/>
+              </w:rPr>
+            </w:pPr>
+            <w:r>
+              <w:rPr>
+                <w:rFonts w:hint="eastAsia"/>
+                <w:sz w:val="24"/>
+              </w:rPr>
+              <w:t>学生姓名</w:t>
+            </w:r>
+          </w:p>
+        </w:tc>
+        <w:tc>
+          <w:tcPr>
+            <w:tcW w:w="1621" w:type="dxa"/>
+            <w:tcBorders>
+              <w:top w:val="nil"/>
+              <w:left w:val="single" w:sz="4" w:space="0" w:color="auto"/>
+              <w:bottom w:val="nil"/>
+              <w:right w:val="single" w:sz="4" w:space="0" w:color="auto"/>
+            </w:tcBorders>
+            <w:shd w:val="clear" w:color="auto" w:fill="FFFFFF"/>
+            <w:vAlign w:val="center"/>
+          </w:tcPr>
+          <w:p>
+            <w:pPr>
+              <w:jc w:val="center"/>
+              <w:rPr>
+                <w:sz w:val="24"/>
+              </w:rPr>
+            </w:pPr>
+            <w:r>
+              <w:rPr>
+                <w:rFonts w:hint="eastAsia"/>
+                <w:sz w:val="24"/>
+              </w:rPr>
+              <w:t>李天宝</w:t>
+            </w:r>
+          </w:p>
+        </w:tc>
+        <w:tc>
+          <w:tcPr>
+            <w:tcW w:w="1258" w:type="dxa"/>
+            <w:tcBorders>
+              <w:left w:val="single" w:sz="4" w:space="0" w:color="auto"/>
+              <w:right w:val="single" w:sz="4" w:space="0" w:color="auto"/>
+            </w:tcBorders>
+            <w:shd w:val="clear" w:color="auto" w:fill="E6E6E6"/>
+            <w:vAlign w:val="center"/>
+          </w:tcPr>
+          <w:p>
+            <w:pPr>
+              <w:jc w:val="center"/>
+              <w:rPr>
+                <w:sz w:val="24"/>
+              </w:rPr>
+            </w:pPr>
+            <w:r>
+              <w:rPr>
+                <w:rFonts w:hint="eastAsia"/>
+                <w:sz w:val="24"/>
+              </w:rPr>
+              <w:t>联系电话</w:t>
+            </w:r>
+          </w:p>
+        </w:tc>
+        <w:tc>
+          <w:tcPr>
+            <w:tcW w:w="1718" w:type="dxa"/>
+            <w:gridSpan w:val="2"/>
+            <w:tcBorders>
+              <w:left w:val="single" w:sz="4" w:space="0" w:color="auto"/>
+              <w:right w:val="single" w:sz="4" w:space="0" w:color="auto"/>
+            </w:tcBorders>
+            <w:shd w:val="clear" w:color="auto" w:fill="FFFFFF"/>
+            <w:vAlign w:val="center"/>
+          </w:tcPr>
+          <w:p>
+            <w:pPr>
+              <w:jc w:val="center"/>
+              <w:rPr>
+                <w:sz w:val="24"/>
+              </w:rPr>
+            </w:pPr>
+            <w:r>
+              <w:rPr>
+                <w:sz w:val="24"/>
+              </w:rPr>
+              <w:t>15704600640</w:t>
+            </w:r>
+          </w:p>
+        </w:tc>
+        <w:tc>
+          <w:tcPr>
+            <w:tcW w:w="960" w:type="dxa"/>
+            <w:tcBorders>
+              <w:left w:val="single" w:sz="4" w:space="0" w:color="auto"/>
+              <w:right w:val="single" w:sz="4" w:space="0" w:color="auto"/>
+            </w:tcBorders>
+            <w:shd w:val="clear" w:color="auto" w:fill="E6E6E6"/>
+            <w:vAlign w:val="center"/>
+          </w:tcPr>
+          <w:p>
+            <w:pPr>
+              <w:jc w:val="center"/>
+              <w:rPr>
+                <w:sz w:val="24"/>
+              </w:rPr>
+            </w:pPr>
+            <w:r>
+              <w:rPr>
+                <w:rFonts w:hint="eastAsia"/>
+                <w:sz w:val="24"/>
+              </w:rPr>
+              <w:t>Email</w:t>
+            </w:r>
+          </w:p>
+        </w:tc>
+        <w:tc>
+          <w:tcPr>
+            <w:tcW w:w="2973" w:type="dxa"/>
+            <w:gridSpan w:val="3"/>
+            <w:tcBorders>
+              <w:left w:val="single" w:sz="4" w:space="0" w:color="auto"/>
+            </w:tcBorders>
+            <w:shd w:val="clear" w:color="auto" w:fill="FFFFFF"/>
+            <w:vAlign w:val="center"/>
+          </w:tcPr>
+          <w:p>
+            <w:pPr>
+              <w:rPr>
+                <w:sz w:val="24"/>
+              </w:rPr>
+            </w:pPr>
+            <w:r>
+              <w:rPr>
+                <w:rFonts w:hint="eastAsia"/>
+                <w:sz w:val="24"/>
+              </w:rPr>
+              <w:t>turingmac@hotmail.com</w:t>
+            </w:r>
+          </w:p>
+        </w:tc>
+      </w:tr>
+      <w:tr>
+        <w:trPr>
+          <w:trHeight w:val="232"/>
+        </w:trPr>
+        <w:tc>
+          <w:tcPr>
+            <w:tcW w:w="1190" w:type="dxa"/>
+            <w:shd w:val="clear" w:color="auto" w:fill="E6E6E6"/>
+            <w:vAlign w:val="center"/>
+          </w:tcPr>
+          <w:p>
+            <w:pPr>
+              <w:jc w:val="center"/>
+              <w:rPr>
+                <w:sz w:val="24"/>
+              </w:rPr>
+            </w:pPr>
+            <w:r>
+              <w:rPr>
+                <w:rFonts w:hint="eastAsia"/>
+                <w:sz w:val="24"/>
+              </w:rPr>
+              <w:t>实习基地</w:t>
+            </w:r>
+          </w:p>
+          <w:p>
+            <w:pPr>
+              <w:jc w:val="center"/>
+              <w:rPr>
+                <w:sz w:val="18"/>
+                <w:szCs w:val="18"/>
+              </w:rPr>
+            </w:pPr>
+            <w:r>
+              <w:rPr>
+                <w:rFonts w:hint="eastAsia"/>
+                <w:sz w:val="18"/>
+                <w:szCs w:val="18"/>
+              </w:rPr>
+              <w:t>(</w:t>
+            </w:r>
+            <w:r>
+              <w:rPr>
+                <w:rFonts w:hint="eastAsia"/>
+                <w:sz w:val="18"/>
+                <w:szCs w:val="18"/>
+              </w:rPr>
+              <w:t>或实验室</w:t>
+            </w:r>
+            <w:r>
+              <w:rPr>
+                <w:rFonts w:hint="eastAsia"/>
+                <w:sz w:val="18"/>
+                <w:szCs w:val="18"/>
+              </w:rPr>
+              <w:t>)</w:t>
+            </w:r>
+          </w:p>
+        </w:tc>
+        <w:tc>
+          <w:tcPr>
+            <w:tcW w:w="2879" w:type="dxa"/>
+            <w:gridSpan w:val="2"/>
+            <w:shd w:val="clear" w:color="auto" w:fill="FFFFFF"/>
+            <w:vAlign w:val="center"/>
+          </w:tcPr>
+          <w:p>
+            <w:pPr>
+              <w:jc w:val="center"/>
+              <w:rPr>
+                <w:sz w:val="24"/>
+              </w:rPr>
+            </w:pPr>
+            <w:r>
+              <w:rPr>
+                <w:rFonts w:hint="eastAsia"/>
+                <w:sz w:val="24"/>
+              </w:rPr>
+              <w:t>上海骇咕赛信息科技有限公司</w:t>
+            </w:r>
+          </w:p>
+        </w:tc>
+        <w:tc>
+          <w:tcPr>
+            <w:tcW w:w="1258" w:type="dxa"/>
+            <w:shd w:val="clear" w:color="auto" w:fill="E6E6E6"/>
+            <w:vAlign w:val="center"/>
+          </w:tcPr>
+          <w:p>
+            <w:pPr>
+              <w:jc w:val="center"/>
+              <w:rPr>
+                <w:sz w:val="24"/>
+              </w:rPr>
+            </w:pPr>
+            <w:r>
+              <w:rPr>
+                <w:rFonts w:hint="eastAsia"/>
+                <w:sz w:val="24"/>
+              </w:rPr>
+              <w:t>基地导师</w:t>
+            </w:r>
+          </w:p>
+        </w:tc>
+        <w:tc>
+          <w:tcPr>
+            <w:tcW w:w="1444" w:type="dxa"/>
+            <w:gridSpan w:val="3"/>
+            <w:shd w:val="clear" w:color="auto" w:fill="FFFFFF"/>
+            <w:vAlign w:val="center"/>
+          </w:tcPr>
+          <w:p>
+            <w:pPr>
+              <w:jc w:val="center"/>
+              <w:rPr>
+                <w:sz w:val="24"/>
+              </w:rPr>
+            </w:pPr>
+            <w:proofErr w:type="gramStart"/>
+            <w:r>
+              <w:rPr>
+                <w:rFonts w:hint="eastAsia"/>
+                <w:sz w:val="24"/>
+              </w:rPr>
+              <w:t>丁盛豪</w:t>
+            </w:r>
+            <w:proofErr w:type="gramEnd"/>
+          </w:p>
+        </w:tc>
+        <w:tc>
+          <w:tcPr>
+            <w:tcW w:w="1242" w:type="dxa"/>
+            <w:shd w:val="clear" w:color="auto" w:fill="E6E6E6"/>
+            <w:vAlign w:val="center"/>
+          </w:tcPr>
+          <w:p>
+            <w:pPr>
+              <w:jc w:val="center"/>
+              <w:rPr>
+                <w:sz w:val="24"/>
+              </w:rPr>
+            </w:pPr>
+            <w:r>
+              <w:rPr>
+                <w:rFonts w:hint="eastAsia"/>
+                <w:sz w:val="24"/>
+              </w:rPr>
+              <w:t>校内导师</w:t>
+            </w:r>
+          </w:p>
+        </w:tc>
+        <w:tc>
+          <w:tcPr>
+            <w:tcW w:w="1707" w:type="dxa"/>
+            <w:shd w:val="clear" w:color="auto" w:fill="FFFFFF"/>
+            <w:vAlign w:val="center"/>
+          </w:tcPr>
+          <w:p>
+            <w:pPr>
+              <w:jc w:val="center"/>
+              <w:rPr>
+                <w:sz w:val="24"/>
+              </w:rPr>
+            </w:pPr>
+            <w:r>
+              <w:rPr>
+                <w:rFonts w:hint="eastAsia"/>
+                <w:sz w:val="24"/>
+              </w:rPr>
+              <w:t>王宏志</w:t>
+            </w:r>
+          </w:p>
+        </w:tc>
+      </w:tr>
+      <w:tr>
+        <w:trPr>
+          <w:trHeight w:val="298"/>
+        </w:trPr>
+        <w:tc>
+          <w:tcPr>
+            <w:tcW w:w="1190" w:type="dxa"/>
+            <w:shd w:val="clear" w:color="auto" w:fill="E6E6E6"/>
+            <w:vAlign w:val="center"/>
+          </w:tcPr>
+          <w:p>
+            <w:pPr>
+              <w:jc w:val="center"/>
+              <w:rPr>
+                <w:sz w:val="24"/>
+              </w:rPr>
+            </w:pPr>
+            <w:r>
+              <w:rPr>
+                <w:rFonts w:hint="eastAsia"/>
+                <w:sz w:val="24"/>
+              </w:rPr>
+              <w:t>报告日期</w:t>
+            </w:r>
+          </w:p>
+        </w:tc>
+        <w:tc>
+          <w:tcPr>
+            <w:tcW w:w="2879" w:type="dxa"/>
+            <w:gridSpan w:val="2"/>
+            <w:shd w:val="clear" w:color="auto" w:fill="auto"/>
+            <w:vAlign w:val="center"/>
+          </w:tcPr>
+          <w:p>
+            <w:pPr>
+              <w:jc w:val="center"/>
+              <w:rPr>
+                <w:sz w:val="24"/>
+              </w:rPr>
+            </w:pPr>
+            <w:r>
+              <w:rPr>
+                <w:sz w:val="24"/>
+              </w:rPr>
+              <w:t>20</w:t>
+            </w:r>
+            <w:r>
+              <w:rPr>
+                <w:sz w:val="24"/>
+              </w:rPr>
+              <w:t>16</w:t>
+            </w:r>
+            <w:r>
+              <w:rPr>
+                <w:sz w:val="24"/>
+              </w:rPr>
+              <w:t>-</w:t>
+            </w:r>
+            <w:r>
+              <w:rPr>
+                <w:sz w:val="24"/>
+              </w:rPr>
+              <w:t>09</w:t>
+            </w:r>
+            <w:r>
+              <w:rPr>
+                <w:rFonts w:hint="eastAsia"/>
+                <w:sz w:val="24"/>
+              </w:rPr>
+              <w:t>-</w:t>
+            </w:r>
+            <w:r>
+              <w:rPr>
+                <w:sz w:val="24"/>
+              </w:rPr>
+              <w:t>25</w:t>
+            </w:r>
+          </w:p>
+        </w:tc>
+        <w:tc>
+          <w:tcPr>
+            <w:tcW w:w="1258" w:type="dxa"/>
+            <w:tcBorders>
+              <w:bottom w:val="single" w:sz="4" w:space="0" w:color="auto"/>
+            </w:tcBorders>
+            <w:shd w:val="clear" w:color="auto" w:fill="E6E6E6"/>
+            <w:vAlign w:val="center"/>
+          </w:tcPr>
+          <w:p>
+            <w:pPr>
+              <w:jc w:val="center"/>
+              <w:rPr>
+                <w:sz w:val="24"/>
+              </w:rPr>
+            </w:pPr>
+            <w:r>
+              <w:rPr>
+                <w:rFonts w:hint="eastAsia"/>
+                <w:sz w:val="24"/>
+              </w:rPr>
+              <w:t>实习周次</w:t>
+            </w:r>
+          </w:p>
+        </w:tc>
+        <w:tc>
+          <w:tcPr>
+            <w:tcW w:w="4393" w:type="dxa"/>
+            <w:gridSpan w:val="5"/>
+            <w:vAlign w:val="center"/>
+          </w:tcPr>
+          <w:p>
+            <w:pPr>
+              <w:jc w:val="center"/>
+              <w:rPr>
+                <w:sz w:val="24"/>
+              </w:rPr>
+            </w:pPr>
+            <w:r>
+              <w:rPr>
+                <w:rFonts w:hint="eastAsia"/>
+                <w:sz w:val="24"/>
+              </w:rPr>
+              <w:t>第</w:t>
+            </w:r>
+            <w:r>
+              <w:rPr>
+                <w:sz w:val="24"/>
+              </w:rPr>
+              <w:t>10</w:t>
+            </w:r>
+            <w:r>
+              <w:rPr>
+                <w:rFonts w:hint="eastAsia"/>
+                <w:sz w:val="24"/>
+              </w:rPr>
+              <w:t>周</w:t>
+            </w:r>
+          </w:p>
+        </w:tc>
+      </w:tr>
+      <w:tr>
+        <w:trPr>
+          <w:trHeight w:val="437"/>
+        </w:trPr>
+        <w:tc>
+          <w:tcPr>
+            <w:tcW w:w="1190" w:type="dxa"/>
+            <w:shd w:val="clear" w:color="auto" w:fill="E6E6E6"/>
+            <w:vAlign w:val="center"/>
+          </w:tcPr>
+          <w:p>
+            <w:pPr>
+              <w:jc w:val="center"/>
+              <w:rPr>
+                <w:sz w:val="24"/>
+              </w:rPr>
+            </w:pPr>
+            <w:r>
+              <w:rPr>
+                <w:rFonts w:hint="eastAsia"/>
+                <w:sz w:val="24"/>
+              </w:rPr>
+              <w:t>报告区间</w:t>
+            </w:r>
+          </w:p>
+        </w:tc>
+        <w:tc>
+          <w:tcPr>
+            <w:tcW w:w="8530" w:type="dxa"/>
+            <w:gridSpan w:val="8"/>
+            <w:vAlign w:val="center"/>
+          </w:tcPr>
+          <w:p>
+            <w:pPr>
+              <w:jc w:val="center"/>
+              <w:rPr>
+                <w:sz w:val="24"/>
+              </w:rPr>
+            </w:pPr>
+            <w:r>
+              <w:rPr>
+                <w:sz w:val="24"/>
+              </w:rPr>
+              <w:t>2016</w:t>
+            </w:r>
+            <w:r>
+              <w:rPr>
+                <w:rFonts w:hint="eastAsia"/>
+                <w:sz w:val="24"/>
+              </w:rPr>
+              <w:t>-</w:t>
+            </w:r>
+            <w:r>
+              <w:rPr>
+                <w:sz w:val="24"/>
+              </w:rPr>
+              <w:t>09</w:t>
+            </w:r>
+            <w:r>
+              <w:rPr>
+                <w:rFonts w:hint="eastAsia"/>
+                <w:sz w:val="24"/>
+              </w:rPr>
+              <w:t>-</w:t>
+            </w:r>
+            <w:r>
+              <w:rPr>
+                <w:sz w:val="24"/>
+              </w:rPr>
+              <w:t>19</w:t>
+            </w:r>
+            <w:r>
+              <w:rPr>
+                <w:rFonts w:hint="eastAsia"/>
+                <w:sz w:val="24"/>
+              </w:rPr>
+              <w:t xml:space="preserve">  </w:t>
+            </w:r>
+            <w:r>
+              <w:rPr>
+                <w:rFonts w:hint="eastAsia"/>
+                <w:sz w:val="24"/>
+              </w:rPr>
+              <w:t>到</w:t>
+            </w:r>
+            <w:r>
+              <w:rPr>
+                <w:rFonts w:hint="eastAsia"/>
+                <w:sz w:val="24"/>
+              </w:rPr>
+              <w:t xml:space="preserve">  </w:t>
+            </w:r>
+            <w:r>
+              <w:rPr>
+                <w:sz w:val="24"/>
+              </w:rPr>
+              <w:t>2016</w:t>
+            </w:r>
+            <w:r>
+              <w:rPr>
+                <w:sz w:val="24"/>
+              </w:rPr>
+              <w:t>-</w:t>
+            </w:r>
+            <w:r>
+              <w:rPr>
+                <w:sz w:val="24"/>
+              </w:rPr>
+              <w:t>09</w:t>
+            </w:r>
+            <w:r>
+              <w:rPr>
+                <w:rFonts w:hint="eastAsia"/>
+                <w:sz w:val="24"/>
+              </w:rPr>
+              <w:t>-</w:t>
+            </w:r>
+            <w:r>
+              <w:rPr>
+                <w:sz w:val="24"/>
+              </w:rPr>
+              <w:t>25</w:t>
+            </w:r>
+          </w:p>
+        </w:tc>
+      </w:tr>
+      <w:tr>
+        <w:trPr>
+          <w:trHeight w:val="512"/>
+        </w:trPr>
+        <w:tc>
+          <w:tcPr>
+            <w:tcW w:w="1190" w:type="dxa"/>
+            <w:shd w:val="clear" w:color="auto" w:fill="E6E6E6"/>
+            <w:vAlign w:val="center"/>
+          </w:tcPr>
+          <w:p>
+            <w:pPr>
+              <w:jc w:val="center"/>
+              <w:rPr>
+                <w:sz w:val="24"/>
+              </w:rPr>
+            </w:pPr>
+            <w:r>
+              <w:rPr>
+                <w:rFonts w:hint="eastAsia"/>
+                <w:sz w:val="24"/>
+              </w:rPr>
+              <w:t>工作重点</w:t>
+            </w:r>
+          </w:p>
+        </w:tc>
+        <w:tc>
+          <w:tcPr>
+            <w:tcW w:w="8530" w:type="dxa"/>
+            <w:gridSpan w:val="8"/>
+            <w:vAlign w:val="center"/>
+          </w:tcPr>
+          <w:p>
+            <w:pPr>
+              <w:rPr>
+                <w:sz w:val="24"/>
+              </w:rPr>
+            </w:pPr>
+            <w:r>
+              <w:rPr>
+                <w:rFonts w:hint="eastAsia"/>
+                <w:sz w:val="24"/>
+              </w:rPr>
+              <w:t>了解选题背景</w:t>
+            </w:r>
+          </w:p>
+        </w:tc>
+      </w:tr>
+      <w:tr>
+        <w:trPr>
+          <w:trHeight w:val="1358"/>
+        </w:trPr>
+        <w:tc>
+          <w:tcPr>
+            <w:tcW w:w="1190" w:type="dxa"/>
+            <w:tcBorders>
+              <w:bottom w:val="single" w:sz="4" w:space="0" w:color="auto"/>
+            </w:tcBorders>
+            <w:shd w:val="clear" w:color="auto" w:fill="E6E6E6"/>
+            <w:vAlign w:val="center"/>
+          </w:tcPr>
+          <w:p>
+            <w:pPr>
+              <w:jc w:val="center"/>
+              <w:rPr>
+                <w:sz w:val="24"/>
+              </w:rPr>
+            </w:pPr>
+            <w:r>
+              <w:rPr>
+                <w:rFonts w:hint="eastAsia"/>
+                <w:sz w:val="24"/>
+              </w:rPr>
+              <w:t>工作内容及进度</w:t>
+            </w:r>
+          </w:p>
+        </w:tc>
+        <w:tc>
+          <w:tcPr>
+            <w:tcW w:w="8530" w:type="dxa"/>
+            <w:gridSpan w:val="8"/>
+            <w:tcBorders>
+              <w:bottom w:val="single" w:sz="4" w:space="0" w:color="auto"/>
+            </w:tcBorders>
+            <w:vAlign w:val="center"/>
+          </w:tcPr>
+          <w:p>
+            <w:pPr>
+              <w:pStyle w:val="ab"/>
+              <w:widowControl/>
+              <w:numPr>
+                <w:ilvl w:val="0"/>
+                <w:numId w:val="29"/>
+              </w:numPr>
+              <w:tabs>
+                <w:tab w:val="left" w:pos="916"/>
+                <w:tab w:val="left" w:pos="1832"/>
+                <w:tab w:val="left" w:pos="2748"/>
+                <w:tab w:val="left" w:pos="3664"/>
+                <w:tab w:val="left" w:pos="4580"/>
+                <w:tab w:val="left" w:pos="5496"/>
+                <w:tab w:val="left" w:pos="6412"/>
+                <w:tab w:val="left" w:pos="7328"/>
+                <w:tab w:val="left" w:pos="8244"/>
+                <w:tab w:val="left" w:pos="9160"/>
+                <w:tab w:val="left" w:pos="10076"/>
+                <w:tab w:val="left" w:pos="10992"/>
+                <w:tab w:val="left" w:pos="11908"/>
+                <w:tab w:val="left" w:pos="12824"/>
+                <w:tab w:val="left" w:pos="13740"/>
+                <w:tab w:val="left" w:pos="14656"/>
+              </w:tabs>
+              <w:ind w:firstLineChars="0"/>
+              <w:rPr>
+                <w:rFonts w:hint="eastAsia"/>
+                <w:sz w:val="24"/>
+              </w:rPr>
+            </w:pPr>
+            <w:r>
+              <w:rPr>
+                <w:rFonts w:hint="eastAsia"/>
+                <w:sz w:val="24"/>
+              </w:rPr>
+              <w:t>了解数据集成背景</w:t>
+            </w:r>
+          </w:p>
+          <w:p>
+            <w:pPr>
+              <w:pStyle w:val="ab"/>
+              <w:widowControl/>
+              <w:numPr>
+                <w:ilvl w:val="0"/>
+                <w:numId w:val="29"/>
+              </w:numPr>
+              <w:tabs>
+                <w:tab w:val="left" w:pos="916"/>
+                <w:tab w:val="left" w:pos="1832"/>
+                <w:tab w:val="left" w:pos="2748"/>
+                <w:tab w:val="left" w:pos="3664"/>
+                <w:tab w:val="left" w:pos="4580"/>
+                <w:tab w:val="left" w:pos="5496"/>
+                <w:tab w:val="left" w:pos="6412"/>
+                <w:tab w:val="left" w:pos="7328"/>
+                <w:tab w:val="left" w:pos="8244"/>
+                <w:tab w:val="left" w:pos="9160"/>
+                <w:tab w:val="left" w:pos="10076"/>
+                <w:tab w:val="left" w:pos="10992"/>
+                <w:tab w:val="left" w:pos="11908"/>
+                <w:tab w:val="left" w:pos="12824"/>
+                <w:tab w:val="left" w:pos="13740"/>
+                <w:tab w:val="left" w:pos="14656"/>
+              </w:tabs>
+              <w:ind w:firstLineChars="0"/>
+              <w:rPr>
+                <w:rFonts w:hint="eastAsia"/>
+                <w:sz w:val="24"/>
+              </w:rPr>
+            </w:pPr>
+            <w:r>
+              <w:rPr>
+                <w:sz w:val="24"/>
+              </w:rPr>
+              <w:t>了解数据集成相关的现有工具</w:t>
+            </w:r>
+          </w:p>
+        </w:tc>
+      </w:tr>
+      <w:tr>
+        <w:trPr>
+          <w:trHeight w:val="1841"/>
+        </w:trPr>
+        <w:tc>
+          <w:tcPr>
+            <w:tcW w:w="1190" w:type="dxa"/>
+            <w:shd w:val="clear" w:color="auto" w:fill="E6E6E6"/>
+            <w:vAlign w:val="center"/>
+          </w:tcPr>
+          <w:p>
+            <w:pPr>
+              <w:jc w:val="center"/>
+              <w:rPr>
+                <w:sz w:val="24"/>
+              </w:rPr>
+            </w:pPr>
+            <w:r>
+              <w:rPr>
+                <w:rFonts w:hint="eastAsia"/>
+                <w:sz w:val="24"/>
+              </w:rPr>
+              <w:t>遇到问题</w:t>
+            </w:r>
+          </w:p>
+        </w:tc>
+        <w:tc>
+          <w:tcPr>
+            <w:tcW w:w="8530" w:type="dxa"/>
+            <w:gridSpan w:val="8"/>
+            <w:vAlign w:val="center"/>
+          </w:tcPr>
+          <w:p>
+            <w:pPr>
+              <w:pStyle w:val="ab"/>
+              <w:ind w:left="420" w:firstLineChars="0" w:firstLine="0"/>
+              <w:rPr>
+                <w:rFonts w:hint="eastAsia"/>
+                <w:sz w:val="24"/>
+              </w:rPr>
+            </w:pPr>
+          </w:p>
+        </w:tc>
+      </w:tr>
+      <w:tr>
+        <w:trPr>
+          <w:trHeight w:val="2294"/>
+        </w:trPr>
+        <w:tc>
+          <w:tcPr>
+            <w:tcW w:w="1190" w:type="dxa"/>
+            <w:shd w:val="clear" w:color="auto" w:fill="E6E6E6"/>
+            <w:vAlign w:val="center"/>
+          </w:tcPr>
+          <w:p>
+            <w:pPr>
+              <w:jc w:val="center"/>
+              <w:rPr>
+                <w:sz w:val="24"/>
+              </w:rPr>
+            </w:pPr>
+            <w:r>
+              <w:rPr>
+                <w:rFonts w:hint="eastAsia"/>
+                <w:sz w:val="24"/>
+              </w:rPr>
+              <w:t>自我小结</w:t>
+            </w:r>
+          </w:p>
+        </w:tc>
+        <w:tc>
+          <w:tcPr>
+            <w:tcW w:w="8530" w:type="dxa"/>
+            <w:gridSpan w:val="8"/>
+            <w:vAlign w:val="center"/>
+          </w:tcPr>
+          <w:p>
+            <w:pPr>
+              <w:rPr>
+                <w:sz w:val="24"/>
+              </w:rPr>
+            </w:pPr>
+            <w:r>
+              <w:rPr>
+                <w:rFonts w:hint="eastAsia"/>
+                <w:sz w:val="24"/>
+              </w:rPr>
+              <w:t>本周</w:t>
+            </w:r>
+            <w:r>
+              <w:rPr>
+                <w:rFonts w:hint="eastAsia"/>
+                <w:sz w:val="24"/>
+              </w:rPr>
+              <w:t>对于数据集成领域</w:t>
+            </w:r>
+            <w:proofErr w:type="gramStart"/>
+            <w:r>
+              <w:rPr>
+                <w:rFonts w:hint="eastAsia"/>
+                <w:sz w:val="24"/>
+              </w:rPr>
+              <w:t>最</w:t>
+            </w:r>
+            <w:proofErr w:type="gramEnd"/>
+            <w:r>
+              <w:rPr>
+                <w:rFonts w:hint="eastAsia"/>
+                <w:sz w:val="24"/>
+              </w:rPr>
+              <w:t>基础的内容进行一些了解，包括数据集成的应用范围、背景以及已存在的解决方案。尽管现有</w:t>
+            </w:r>
+            <w:r>
+              <w:rPr>
+                <w:rFonts w:hint="eastAsia"/>
+                <w:sz w:val="24"/>
+              </w:rPr>
+              <w:t>oracle</w:t>
+            </w:r>
+            <w:r>
+              <w:rPr>
+                <w:rFonts w:hint="eastAsia"/>
+                <w:sz w:val="24"/>
+              </w:rPr>
+              <w:t>等公司的数据集成工具，但是仍需开发出一些功能来集成到公司的环境中</w:t>
+            </w:r>
+          </w:p>
+        </w:tc>
+      </w:tr>
+      <w:tr>
+        <w:trPr>
+          <w:trHeight w:val="944"/>
+        </w:trPr>
+        <w:tc>
+          <w:tcPr>
+            <w:tcW w:w="1190" w:type="dxa"/>
+            <w:shd w:val="clear" w:color="auto" w:fill="E6E6E6"/>
+            <w:vAlign w:val="center"/>
+          </w:tcPr>
+          <w:p>
+            <w:pPr>
+              <w:jc w:val="center"/>
+              <w:rPr>
+                <w:sz w:val="24"/>
+              </w:rPr>
+            </w:pPr>
+            <w:r>
+              <w:rPr>
+                <w:rFonts w:hint="eastAsia"/>
+                <w:sz w:val="24"/>
+              </w:rPr>
+              <w:t>下周计划</w:t>
+            </w:r>
+          </w:p>
+        </w:tc>
+        <w:tc>
+          <w:tcPr>
+            <w:tcW w:w="8530" w:type="dxa"/>
+            <w:gridSpan w:val="8"/>
+            <w:vAlign w:val="center"/>
+          </w:tcPr>
+          <w:p>
+            <w:pPr>
+              <w:rPr>
+                <w:rFonts w:hint="eastAsia"/>
+                <w:sz w:val="24"/>
+              </w:rPr>
+            </w:pPr>
+            <w:r>
+              <w:rPr>
+                <w:rFonts w:hint="eastAsia"/>
+                <w:sz w:val="24"/>
+              </w:rPr>
+              <w:t>验证选题的可行性</w:t>
+            </w:r>
+          </w:p>
+        </w:tc>
+      </w:tr>
+      <w:tr>
+        <w:trPr>
+          <w:trHeight w:val="944"/>
+        </w:trPr>
+        <w:tc>
+          <w:tcPr>
+            <w:tcW w:w="1190" w:type="dxa"/>
+            <w:shd w:val="clear" w:color="auto" w:fill="E6E6E6"/>
+            <w:vAlign w:val="center"/>
+          </w:tcPr>
+          <w:p>
+            <w:pPr>
+              <w:jc w:val="center"/>
+              <w:rPr>
+                <w:sz w:val="24"/>
+              </w:rPr>
+            </w:pPr>
+            <w:r>
+              <w:rPr>
+                <w:rFonts w:hint="eastAsia"/>
+                <w:sz w:val="24"/>
+              </w:rPr>
+              <w:t>导师意见</w:t>
+            </w:r>
+          </w:p>
+        </w:tc>
+        <w:tc>
+          <w:tcPr>
+            <w:tcW w:w="8530" w:type="dxa"/>
+            <w:gridSpan w:val="8"/>
+            <w:vAlign w:val="center"/>
+          </w:tcPr>
+          <w:p>
+            <w:pPr>
+              <w:ind w:firstLineChars="2500" w:firstLine="6000"/>
+              <w:rPr>
+                <w:sz w:val="24"/>
+              </w:rPr>
+            </w:pPr>
+            <w:r>
+              <w:rPr>
+                <w:rFonts w:hint="eastAsia"/>
+                <w:sz w:val="24"/>
+              </w:rPr>
+              <w:t>签字：</w:t>
+            </w:r>
+          </w:p>
+        </w:tc>
+      </w:tr>
+    </w:tbl>
+    <w:p>
+      <w:pPr>
+        <w:rPr>
+          <w:b/>
+          <w:sz w:val="24"/>
+          <w:shd w:val="pct10" w:color="auto" w:fill="FFFFFF"/>
+        </w:rPr>
+      </w:pPr>
+      <w:r>
+        <w:rPr>
+          <w:rFonts w:hint="eastAsia"/>
+          <w:b/>
+          <w:sz w:val="24"/>
+        </w:rPr>
+        <w:t>说明：</w:t>
+      </w:r>
+      <w:r>
+        <w:rPr>
+          <w:b/>
+          <w:sz w:val="24"/>
+          <w:shd w:val="pct10" w:color="auto" w:fill="FFFFFF"/>
+        </w:rPr>
+        <w:t xml:space="preserve"> </w:t>
+      </w:r>
+    </w:p>
+    <w:p>
+      <w:pPr>
+        <w:numPr>
+          <w:ilvl w:val="0"/>
+          <w:numId w:val="31"/>
+        </w:numPr>
+        <w:rPr>
+          <w:sz w:val="24"/>
+        </w:rPr>
+      </w:pPr>
+      <w:r>
+        <w:rPr>
+          <w:rFonts w:hint="eastAsia"/>
+          <w:sz w:val="24"/>
+        </w:rPr>
+        <w:t>上述表格大小可以根据文字多少调整；</w:t>
+      </w:r>
+    </w:p>
+    <w:p>
+      <w:pPr>
+        <w:numPr>
+          <w:ilvl w:val="0"/>
+          <w:numId w:val="31"/>
+        </w:numPr>
+      </w:pPr>
+      <w:r>
+        <w:rPr>
+          <w:rFonts w:hint="eastAsia"/>
+          <w:sz w:val="24"/>
+        </w:rPr>
+        <w:t>每周要写工作周报并发送给校内导师，实习基地导师可根据需要发送</w:t>
+      </w:r>
+      <w:r>
+        <w:rPr>
+          <w:rFonts w:hint="eastAsia"/>
+        </w:rPr>
+        <w:t>；</w:t>
+      </w:r>
+    </w:p>
+    <w:p>
+      <w:pPr>
+        <w:numPr>
+          <w:ilvl w:val="0"/>
+          <w:numId w:val="31"/>
+        </w:numPr>
+      </w:pPr>
+      <w:r>
+        <w:rPr>
+          <w:rFonts w:hint="eastAsia"/>
+        </w:rPr>
+        <w:t>校内实习学生每</w:t>
+      </w:r>
+      <w:r>
+        <w:rPr>
+          <w:rFonts w:hint="eastAsia"/>
+        </w:rPr>
+        <w:t>2</w:t>
+      </w:r>
+      <w:r>
+        <w:rPr>
+          <w:rFonts w:hint="eastAsia"/>
+        </w:rPr>
+        <w:t>周要书面报呈周报给导师，当面指导并签字。</w:t>
+      </w:r>
+    </w:p>
+    <w:p>
+      <w:pPr>
+        <w:widowControl/>
+        <w:jc w:val="left"/>
+      </w:pPr>
+      <w:r>
+        <w:br w:type="page"/>
+      </w:r>
+    </w:p>
+    <w:tbl>
+      <w:tblPr>
+        <w:tblpPr w:leftFromText="180" w:rightFromText="180" w:horzAnchor="margin" w:tblpXSpec="center" w:tblpY="222"/>
+        <w:tblW w:w="9720" w:type="dxa"/>
+        <w:tblBorders>
+          <w:top w:val="single" w:sz="4" w:space="0" w:color="auto"/>
+          <w:left w:val="single" w:sz="4" w:space="0" w:color="auto"/>
+          <w:bottom w:val="single" w:sz="4" w:space="0" w:color="auto"/>
+          <w:right w:val="single" w:sz="4" w:space="0" w:color="auto"/>
+          <w:insideH w:val="single" w:sz="4" w:space="0" w:color="auto"/>
+          <w:insideV w:val="single" w:sz="4" w:space="0" w:color="auto"/>
+        </w:tblBorders>
+        <w:tblLayout w:type="fixed"/>
+        <w:tblLook w:val="0000" w:firstRow="0" w:lastRow="0" w:firstColumn="0" w:lastColumn="0" w:noHBand="0" w:noVBand="0"/>
+      </w:tblPr>
+      <w:tblGrid>
+        <w:gridCol w:w="1190"/>
+        <w:gridCol w:w="1621"/>
+        <w:gridCol w:w="1258"/>
+        <w:gridCol w:w="1258"/>
+        <w:gridCol w:w="460"/>
+        <w:gridCol w:w="960"/>
+        <w:gridCol w:w="24"/>
+        <w:gridCol w:w="1242"/>
+        <w:gridCol w:w="1707"/>
+      </w:tblGrid>
+      <w:tr>
+        <w:trPr>
+          <w:trHeight w:val="416"/>
+        </w:trPr>
+        <w:tc>
+          <w:tcPr>
+            <w:tcW w:w="9720" w:type="dxa"/>
+            <w:gridSpan w:val="9"/>
+            <w:shd w:val="clear" w:color="auto" w:fill="E6E6E6"/>
+            <w:vAlign w:val="center"/>
+          </w:tcPr>
+          <w:p>
+            <w:pPr>
+              <w:jc w:val="center"/>
+              <w:rPr>
+                <w:b/>
+                <w:sz w:val="24"/>
+              </w:rPr>
+            </w:pPr>
+            <w:r>
+              <w:rPr>
+                <w:rFonts w:hint="eastAsia"/>
+                <w:b/>
+                <w:sz w:val="24"/>
+              </w:rPr>
+              <w:lastRenderedPageBreak/>
+              <w:t>本科生实习</w:t>
+            </w:r>
+            <w:r>
+              <w:rPr>
+                <w:rFonts w:hint="eastAsia"/>
+                <w:b/>
+                <w:sz w:val="24"/>
+              </w:rPr>
+              <w:t>&amp;</w:t>
+            </w:r>
+            <w:r>
+              <w:rPr>
+                <w:rFonts w:hint="eastAsia"/>
+                <w:b/>
+                <w:sz w:val="24"/>
+              </w:rPr>
+              <w:t>毕业设计（论文）工作周报</w:t>
+            </w:r>
+          </w:p>
+        </w:tc>
+      </w:tr>
+      <w:tr>
+        <w:trPr>
+          <w:trHeight w:val="339"/>
+        </w:trPr>
+        <w:tc>
+          <w:tcPr>
+            <w:tcW w:w="1190" w:type="dxa"/>
+            <w:tcBorders>
+              <w:right w:val="single" w:sz="4" w:space="0" w:color="auto"/>
+            </w:tcBorders>
+            <w:shd w:val="clear" w:color="auto" w:fill="E6E6E6"/>
+            <w:vAlign w:val="center"/>
+          </w:tcPr>
+          <w:p>
+            <w:pPr>
+              <w:jc w:val="center"/>
+              <w:rPr>
+                <w:sz w:val="24"/>
+              </w:rPr>
+            </w:pPr>
+            <w:r>
+              <w:rPr>
+                <w:rFonts w:hint="eastAsia"/>
+                <w:sz w:val="24"/>
+              </w:rPr>
+              <w:t>学生姓名</w:t>
+            </w:r>
+          </w:p>
+        </w:tc>
+        <w:tc>
+          <w:tcPr>
+            <w:tcW w:w="1621" w:type="dxa"/>
+            <w:tcBorders>
+              <w:top w:val="nil"/>
+              <w:left w:val="single" w:sz="4" w:space="0" w:color="auto"/>
+              <w:bottom w:val="nil"/>
+              <w:right w:val="single" w:sz="4" w:space="0" w:color="auto"/>
+            </w:tcBorders>
+            <w:shd w:val="clear" w:color="auto" w:fill="FFFFFF"/>
+            <w:vAlign w:val="center"/>
+          </w:tcPr>
+          <w:p>
+            <w:pPr>
+              <w:jc w:val="center"/>
+              <w:rPr>
+                <w:sz w:val="24"/>
+              </w:rPr>
+            </w:pPr>
+            <w:r>
+              <w:rPr>
+                <w:rFonts w:hint="eastAsia"/>
+                <w:sz w:val="24"/>
+              </w:rPr>
+              <w:t>李天宝</w:t>
+            </w:r>
+          </w:p>
+        </w:tc>
+        <w:tc>
+          <w:tcPr>
+            <w:tcW w:w="1258" w:type="dxa"/>
+            <w:tcBorders>
+              <w:left w:val="single" w:sz="4" w:space="0" w:color="auto"/>
+              <w:right w:val="single" w:sz="4" w:space="0" w:color="auto"/>
+            </w:tcBorders>
+            <w:shd w:val="clear" w:color="auto" w:fill="E6E6E6"/>
+            <w:vAlign w:val="center"/>
+          </w:tcPr>
+          <w:p>
+            <w:pPr>
+              <w:jc w:val="center"/>
+              <w:rPr>
+                <w:sz w:val="24"/>
+              </w:rPr>
+            </w:pPr>
+            <w:r>
+              <w:rPr>
+                <w:rFonts w:hint="eastAsia"/>
+                <w:sz w:val="24"/>
+              </w:rPr>
+              <w:t>联系电话</w:t>
+            </w:r>
+          </w:p>
+        </w:tc>
+        <w:tc>
+          <w:tcPr>
+            <w:tcW w:w="1718" w:type="dxa"/>
+            <w:gridSpan w:val="2"/>
+            <w:tcBorders>
+              <w:left w:val="single" w:sz="4" w:space="0" w:color="auto"/>
+              <w:right w:val="single" w:sz="4" w:space="0" w:color="auto"/>
+            </w:tcBorders>
+            <w:shd w:val="clear" w:color="auto" w:fill="FFFFFF"/>
+            <w:vAlign w:val="center"/>
+          </w:tcPr>
+          <w:p>
+            <w:pPr>
+              <w:jc w:val="center"/>
+              <w:rPr>
+                <w:sz w:val="24"/>
+              </w:rPr>
+            </w:pPr>
+            <w:r>
+              <w:rPr>
+                <w:sz w:val="24"/>
+              </w:rPr>
+              <w:t>15704600640</w:t>
+            </w:r>
+          </w:p>
+        </w:tc>
+        <w:tc>
+          <w:tcPr>
+            <w:tcW w:w="960" w:type="dxa"/>
+            <w:tcBorders>
+              <w:left w:val="single" w:sz="4" w:space="0" w:color="auto"/>
+              <w:right w:val="single" w:sz="4" w:space="0" w:color="auto"/>
+            </w:tcBorders>
+            <w:shd w:val="clear" w:color="auto" w:fill="E6E6E6"/>
+            <w:vAlign w:val="center"/>
+          </w:tcPr>
+          <w:p>
+            <w:pPr>
+              <w:jc w:val="center"/>
+              <w:rPr>
+                <w:sz w:val="24"/>
+              </w:rPr>
+            </w:pPr>
+            <w:r>
+              <w:rPr>
+                <w:rFonts w:hint="eastAsia"/>
+                <w:sz w:val="24"/>
+              </w:rPr>
+              <w:t>Email</w:t>
+            </w:r>
+          </w:p>
+        </w:tc>
+        <w:tc>
+          <w:tcPr>
+            <w:tcW w:w="2973" w:type="dxa"/>
+            <w:gridSpan w:val="3"/>
+            <w:tcBorders>
+              <w:left w:val="single" w:sz="4" w:space="0" w:color="auto"/>
+            </w:tcBorders>
+            <w:shd w:val="clear" w:color="auto" w:fill="FFFFFF"/>
+            <w:vAlign w:val="center"/>
+          </w:tcPr>
+          <w:p>
+            <w:pPr>
+              <w:rPr>
+                <w:sz w:val="24"/>
+              </w:rPr>
+            </w:pPr>
+            <w:r>
+              <w:rPr>
+                <w:rFonts w:hint="eastAsia"/>
+                <w:sz w:val="24"/>
+              </w:rPr>
+              <w:t>turingmac@hotmail.com</w:t>
+            </w:r>
+          </w:p>
+        </w:tc>
+      </w:tr>
+      <w:tr>
+        <w:trPr>
+          <w:trHeight w:val="232"/>
+        </w:trPr>
+        <w:tc>
+          <w:tcPr>
+            <w:tcW w:w="1190" w:type="dxa"/>
+            <w:shd w:val="clear" w:color="auto" w:fill="E6E6E6"/>
+            <w:vAlign w:val="center"/>
+          </w:tcPr>
+          <w:p>
+            <w:pPr>
+              <w:jc w:val="center"/>
+              <w:rPr>
+                <w:sz w:val="24"/>
+              </w:rPr>
+            </w:pPr>
+            <w:r>
+              <w:rPr>
+                <w:rFonts w:hint="eastAsia"/>
+                <w:sz w:val="24"/>
+              </w:rPr>
+              <w:t>实习基地</w:t>
+            </w:r>
+          </w:p>
+          <w:p>
+            <w:pPr>
+              <w:jc w:val="center"/>
+              <w:rPr>
+                <w:sz w:val="18"/>
+                <w:szCs w:val="18"/>
+              </w:rPr>
+            </w:pPr>
+            <w:r>
+              <w:rPr>
+                <w:rFonts w:hint="eastAsia"/>
+                <w:sz w:val="18"/>
+                <w:szCs w:val="18"/>
+              </w:rPr>
+              <w:t>(</w:t>
+            </w:r>
+            <w:r>
+              <w:rPr>
+                <w:rFonts w:hint="eastAsia"/>
+                <w:sz w:val="18"/>
+                <w:szCs w:val="18"/>
+              </w:rPr>
+              <w:t>或实验室</w:t>
+            </w:r>
+            <w:r>
+              <w:rPr>
+                <w:rFonts w:hint="eastAsia"/>
+                <w:sz w:val="18"/>
+                <w:szCs w:val="18"/>
+              </w:rPr>
+              <w:t>)</w:t>
+            </w:r>
+          </w:p>
+        </w:tc>
+        <w:tc>
+          <w:tcPr>
+            <w:tcW w:w="2879" w:type="dxa"/>
+            <w:gridSpan w:val="2"/>
+            <w:shd w:val="clear" w:color="auto" w:fill="FFFFFF"/>
+            <w:vAlign w:val="center"/>
+          </w:tcPr>
+          <w:p>
+            <w:pPr>
+              <w:jc w:val="center"/>
+              <w:rPr>
+                <w:sz w:val="24"/>
+              </w:rPr>
+            </w:pPr>
+            <w:r>
+              <w:rPr>
+                <w:rFonts w:hint="eastAsia"/>
+                <w:sz w:val="24"/>
+              </w:rPr>
+              <w:t>上海骇咕赛信息科技有限公司</w:t>
+            </w:r>
+          </w:p>
+        </w:tc>
+        <w:tc>
+          <w:tcPr>
+            <w:tcW w:w="1258" w:type="dxa"/>
+            <w:shd w:val="clear" w:color="auto" w:fill="E6E6E6"/>
+            <w:vAlign w:val="center"/>
+          </w:tcPr>
+          <w:p>
+            <w:pPr>
+              <w:jc w:val="center"/>
+              <w:rPr>
+                <w:sz w:val="24"/>
+              </w:rPr>
+            </w:pPr>
+            <w:r>
+              <w:rPr>
+                <w:rFonts w:hint="eastAsia"/>
+                <w:sz w:val="24"/>
+              </w:rPr>
+              <w:t>基地导师</w:t>
+            </w:r>
+          </w:p>
+        </w:tc>
+        <w:tc>
+          <w:tcPr>
+            <w:tcW w:w="1444" w:type="dxa"/>
+            <w:gridSpan w:val="3"/>
+            <w:shd w:val="clear" w:color="auto" w:fill="FFFFFF"/>
+            <w:vAlign w:val="center"/>
+          </w:tcPr>
+          <w:p>
+            <w:pPr>
+              <w:jc w:val="center"/>
+              <w:rPr>
+                <w:sz w:val="24"/>
+              </w:rPr>
+            </w:pPr>
+            <w:proofErr w:type="gramStart"/>
+            <w:r>
+              <w:rPr>
+                <w:rFonts w:hint="eastAsia"/>
+                <w:sz w:val="24"/>
+              </w:rPr>
+              <w:t>丁盛豪</w:t>
+            </w:r>
+            <w:proofErr w:type="gramEnd"/>
+          </w:p>
+        </w:tc>
+        <w:tc>
+          <w:tcPr>
+            <w:tcW w:w="1242" w:type="dxa"/>
+            <w:shd w:val="clear" w:color="auto" w:fill="E6E6E6"/>
+            <w:vAlign w:val="center"/>
+          </w:tcPr>
+          <w:p>
+            <w:pPr>
+              <w:jc w:val="center"/>
+              <w:rPr>
+                <w:sz w:val="24"/>
+              </w:rPr>
+            </w:pPr>
+            <w:r>
+              <w:rPr>
+                <w:rFonts w:hint="eastAsia"/>
+                <w:sz w:val="24"/>
+              </w:rPr>
+              <w:t>校内导师</w:t>
+            </w:r>
+          </w:p>
+        </w:tc>
+        <w:tc>
+          <w:tcPr>
+            <w:tcW w:w="1707" w:type="dxa"/>
+            <w:shd w:val="clear" w:color="auto" w:fill="FFFFFF"/>
+            <w:vAlign w:val="center"/>
+          </w:tcPr>
+          <w:p>
+            <w:pPr>
+              <w:jc w:val="center"/>
+              <w:rPr>
+                <w:sz w:val="24"/>
+              </w:rPr>
+            </w:pPr>
+            <w:r>
+              <w:rPr>
+                <w:rFonts w:hint="eastAsia"/>
+                <w:sz w:val="24"/>
+              </w:rPr>
+              <w:t>王宏志</w:t>
+            </w:r>
+          </w:p>
+        </w:tc>
+      </w:tr>
+      <w:tr>
+        <w:trPr>
+          <w:trHeight w:val="298"/>
+        </w:trPr>
+        <w:tc>
+          <w:tcPr>
+            <w:tcW w:w="1190" w:type="dxa"/>
+            <w:shd w:val="clear" w:color="auto" w:fill="E6E6E6"/>
+            <w:vAlign w:val="center"/>
+          </w:tcPr>
+          <w:p>
+            <w:pPr>
+              <w:jc w:val="center"/>
+              <w:rPr>
+                <w:sz w:val="24"/>
+              </w:rPr>
+            </w:pPr>
+            <w:r>
+              <w:rPr>
+                <w:rFonts w:hint="eastAsia"/>
+                <w:sz w:val="24"/>
+              </w:rPr>
+              <w:t>报告日期</w:t>
+            </w:r>
+          </w:p>
+        </w:tc>
+        <w:tc>
+          <w:tcPr>
+            <w:tcW w:w="2879" w:type="dxa"/>
+            <w:gridSpan w:val="2"/>
+            <w:shd w:val="clear" w:color="auto" w:fill="auto"/>
+            <w:vAlign w:val="center"/>
+          </w:tcPr>
+          <w:p>
+            <w:pPr>
+              <w:jc w:val="center"/>
+              <w:rPr>
+                <w:sz w:val="24"/>
+              </w:rPr>
+            </w:pPr>
+            <w:r>
+              <w:rPr>
+                <w:sz w:val="24"/>
+              </w:rPr>
+              <w:t>20</w:t>
+            </w:r>
+            <w:r>
+              <w:rPr>
+                <w:sz w:val="24"/>
+              </w:rPr>
+              <w:t>16</w:t>
+            </w:r>
+            <w:r>
+              <w:rPr>
+                <w:sz w:val="24"/>
+              </w:rPr>
+              <w:t>-</w:t>
+            </w:r>
+            <w:r>
+              <w:rPr>
+                <w:sz w:val="24"/>
+              </w:rPr>
+              <w:t>10</w:t>
+            </w:r>
+            <w:r>
+              <w:rPr>
+                <w:rFonts w:hint="eastAsia"/>
+                <w:sz w:val="24"/>
+              </w:rPr>
+              <w:t>-</w:t>
+            </w:r>
+            <w:r>
+              <w:rPr>
+                <w:sz w:val="24"/>
+              </w:rPr>
+              <w:t>02</w:t>
+            </w:r>
+          </w:p>
+        </w:tc>
+        <w:tc>
+          <w:tcPr>
+            <w:tcW w:w="1258" w:type="dxa"/>
+            <w:tcBorders>
+              <w:bottom w:val="single" w:sz="4" w:space="0" w:color="auto"/>
+            </w:tcBorders>
+            <w:shd w:val="clear" w:color="auto" w:fill="E6E6E6"/>
+            <w:vAlign w:val="center"/>
+          </w:tcPr>
+          <w:p>
+            <w:pPr>
+              <w:jc w:val="center"/>
+              <w:rPr>
+                <w:sz w:val="24"/>
+              </w:rPr>
+            </w:pPr>
+            <w:r>
+              <w:rPr>
+                <w:rFonts w:hint="eastAsia"/>
+                <w:sz w:val="24"/>
+              </w:rPr>
+              <w:t>实习周次</w:t>
+            </w:r>
+          </w:p>
+        </w:tc>
+        <w:tc>
+          <w:tcPr>
+            <w:tcW w:w="4393" w:type="dxa"/>
+            <w:gridSpan w:val="5"/>
+            <w:vAlign w:val="center"/>
+          </w:tcPr>
+          <w:p>
+            <w:pPr>
+              <w:jc w:val="center"/>
+              <w:rPr>
+                <w:sz w:val="24"/>
+              </w:rPr>
+            </w:pPr>
+            <w:r>
+              <w:rPr>
+                <w:rFonts w:hint="eastAsia"/>
+                <w:sz w:val="24"/>
+              </w:rPr>
+              <w:t>第</w:t>
+            </w:r>
+            <w:r>
+              <w:rPr>
+                <w:sz w:val="24"/>
+              </w:rPr>
+              <w:t>11</w:t>
+            </w:r>
+            <w:r>
+              <w:rPr>
+                <w:rFonts w:hint="eastAsia"/>
+                <w:sz w:val="24"/>
+              </w:rPr>
+              <w:t>周</w:t>
+            </w:r>
+          </w:p>
+        </w:tc>
+      </w:tr>
+      <w:tr>
+        <w:trPr>
+          <w:trHeight w:val="437"/>
+        </w:trPr>
+        <w:tc>
+          <w:tcPr>
+            <w:tcW w:w="1190" w:type="dxa"/>
+            <w:shd w:val="clear" w:color="auto" w:fill="E6E6E6"/>
+            <w:vAlign w:val="center"/>
+          </w:tcPr>
+          <w:p>
+            <w:pPr>
+              <w:jc w:val="center"/>
+              <w:rPr>
+                <w:sz w:val="24"/>
+              </w:rPr>
+            </w:pPr>
+            <w:r>
+              <w:rPr>
+                <w:rFonts w:hint="eastAsia"/>
+                <w:sz w:val="24"/>
+              </w:rPr>
+              <w:t>报告区间</w:t>
+            </w:r>
+          </w:p>
+        </w:tc>
+        <w:tc>
+          <w:tcPr>
+            <w:tcW w:w="8530" w:type="dxa"/>
+            <w:gridSpan w:val="8"/>
+            <w:vAlign w:val="center"/>
+          </w:tcPr>
+          <w:p>
+            <w:pPr>
+              <w:jc w:val="center"/>
+              <w:rPr>
+                <w:sz w:val="24"/>
+              </w:rPr>
+            </w:pPr>
+            <w:r>
+              <w:rPr>
+                <w:sz w:val="24"/>
+              </w:rPr>
+              <w:t>2016</w:t>
+            </w:r>
+            <w:r>
+              <w:rPr>
+                <w:rFonts w:hint="eastAsia"/>
+                <w:sz w:val="24"/>
+              </w:rPr>
+              <w:t>-</w:t>
+            </w:r>
+            <w:r>
+              <w:rPr>
+                <w:sz w:val="24"/>
+              </w:rPr>
+              <w:t>09</w:t>
+            </w:r>
+            <w:r>
+              <w:rPr>
+                <w:rFonts w:hint="eastAsia"/>
+                <w:sz w:val="24"/>
+              </w:rPr>
+              <w:t>-</w:t>
+            </w:r>
+            <w:r>
+              <w:rPr>
+                <w:sz w:val="24"/>
+              </w:rPr>
+              <w:t>26</w:t>
+            </w:r>
+            <w:r>
+              <w:rPr>
+                <w:rFonts w:hint="eastAsia"/>
+                <w:sz w:val="24"/>
+              </w:rPr>
+              <w:t xml:space="preserve">  </w:t>
+            </w:r>
+            <w:r>
+              <w:rPr>
+                <w:rFonts w:hint="eastAsia"/>
+                <w:sz w:val="24"/>
+              </w:rPr>
+              <w:t>到</w:t>
+            </w:r>
+            <w:r>
+              <w:rPr>
+                <w:rFonts w:hint="eastAsia"/>
+                <w:sz w:val="24"/>
+              </w:rPr>
+              <w:t xml:space="preserve">  </w:t>
+            </w:r>
+            <w:r>
+              <w:rPr>
+                <w:sz w:val="24"/>
+              </w:rPr>
+              <w:t>2016</w:t>
+            </w:r>
+            <w:r>
+              <w:rPr>
+                <w:sz w:val="24"/>
+              </w:rPr>
+              <w:t>-</w:t>
+            </w:r>
+            <w:r>
+              <w:rPr>
+                <w:sz w:val="24"/>
+              </w:rPr>
+              <w:t>10</w:t>
+            </w:r>
+            <w:r>
+              <w:rPr>
+                <w:rFonts w:hint="eastAsia"/>
+                <w:sz w:val="24"/>
+              </w:rPr>
+              <w:t>-</w:t>
+            </w:r>
+            <w:r>
+              <w:rPr>
+                <w:sz w:val="24"/>
+              </w:rPr>
+              <w:t>02</w:t>
+            </w:r>
+          </w:p>
+        </w:tc>
+      </w:tr>
+      <w:tr>
+        <w:trPr>
+          <w:trHeight w:val="512"/>
+        </w:trPr>
+        <w:tc>
+          <w:tcPr>
+            <w:tcW w:w="1190" w:type="dxa"/>
+            <w:shd w:val="clear" w:color="auto" w:fill="E6E6E6"/>
+            <w:vAlign w:val="center"/>
+          </w:tcPr>
+          <w:p>
+            <w:pPr>
+              <w:jc w:val="center"/>
+              <w:rPr>
+                <w:sz w:val="24"/>
+              </w:rPr>
+            </w:pPr>
+            <w:r>
+              <w:rPr>
+                <w:rFonts w:hint="eastAsia"/>
+                <w:sz w:val="24"/>
+              </w:rPr>
+              <w:t>工作重点</w:t>
+            </w:r>
+          </w:p>
+        </w:tc>
+        <w:tc>
+          <w:tcPr>
+            <w:tcW w:w="8530" w:type="dxa"/>
+            <w:gridSpan w:val="8"/>
+            <w:vAlign w:val="center"/>
+          </w:tcPr>
+          <w:p>
+            <w:pPr>
+              <w:rPr>
+                <w:sz w:val="24"/>
+              </w:rPr>
+            </w:pPr>
+            <w:r>
+              <w:rPr>
+                <w:rFonts w:hint="eastAsia"/>
+                <w:sz w:val="24"/>
+              </w:rPr>
+              <w:t>验证选题的可行性</w:t>
+            </w:r>
+          </w:p>
+        </w:tc>
+      </w:tr>
+      <w:tr>
+        <w:trPr>
+          <w:trHeight w:val="1358"/>
+        </w:trPr>
+        <w:tc>
+          <w:tcPr>
+            <w:tcW w:w="1190" w:type="dxa"/>
+            <w:tcBorders>
+              <w:bottom w:val="single" w:sz="4" w:space="0" w:color="auto"/>
+            </w:tcBorders>
+            <w:shd w:val="clear" w:color="auto" w:fill="E6E6E6"/>
+            <w:vAlign w:val="center"/>
+          </w:tcPr>
+          <w:p>
+            <w:pPr>
+              <w:jc w:val="center"/>
+              <w:rPr>
+                <w:sz w:val="24"/>
+              </w:rPr>
+            </w:pPr>
+            <w:r>
+              <w:rPr>
+                <w:rFonts w:hint="eastAsia"/>
+                <w:sz w:val="24"/>
+              </w:rPr>
+              <w:t>工作内容及进度</w:t>
+            </w:r>
+          </w:p>
+        </w:tc>
+        <w:tc>
+          <w:tcPr>
+            <w:tcW w:w="8530" w:type="dxa"/>
+            <w:gridSpan w:val="8"/>
+            <w:tcBorders>
+              <w:bottom w:val="single" w:sz="4" w:space="0" w:color="auto"/>
+            </w:tcBorders>
+            <w:vAlign w:val="center"/>
+          </w:tcPr>
+          <w:p>
+            <w:pPr>
+              <w:pStyle w:val="ab"/>
+              <w:widowControl/>
+              <w:numPr>
+                <w:ilvl w:val="0"/>
+                <w:numId w:val="32"/>
+              </w:numPr>
+              <w:tabs>
+                <w:tab w:val="left" w:pos="916"/>
+                <w:tab w:val="left" w:pos="1832"/>
+                <w:tab w:val="left" w:pos="2748"/>
+                <w:tab w:val="left" w:pos="3664"/>
+                <w:tab w:val="left" w:pos="4580"/>
+                <w:tab w:val="left" w:pos="5496"/>
+                <w:tab w:val="left" w:pos="6412"/>
+                <w:tab w:val="left" w:pos="7328"/>
+                <w:tab w:val="left" w:pos="8244"/>
+                <w:tab w:val="left" w:pos="9160"/>
+                <w:tab w:val="left" w:pos="10076"/>
+                <w:tab w:val="left" w:pos="10992"/>
+                <w:tab w:val="left" w:pos="11908"/>
+                <w:tab w:val="left" w:pos="12824"/>
+                <w:tab w:val="left" w:pos="13740"/>
+                <w:tab w:val="left" w:pos="14656"/>
+              </w:tabs>
+              <w:ind w:firstLineChars="0"/>
+              <w:rPr>
+                <w:sz w:val="24"/>
+              </w:rPr>
+            </w:pPr>
+            <w:r>
+              <w:rPr>
+                <w:rFonts w:hint="eastAsia"/>
+                <w:sz w:val="24"/>
+              </w:rPr>
+              <w:t>验证选题可行性</w:t>
+            </w:r>
+          </w:p>
+          <w:p>
+            <w:pPr>
+              <w:pStyle w:val="ab"/>
+              <w:widowControl/>
+              <w:numPr>
+                <w:ilvl w:val="0"/>
+                <w:numId w:val="32"/>
+              </w:numPr>
+              <w:tabs>
+                <w:tab w:val="left" w:pos="916"/>
+                <w:tab w:val="left" w:pos="1832"/>
+                <w:tab w:val="left" w:pos="2748"/>
+                <w:tab w:val="left" w:pos="3664"/>
+                <w:tab w:val="left" w:pos="4580"/>
+                <w:tab w:val="left" w:pos="5496"/>
+                <w:tab w:val="left" w:pos="6412"/>
+                <w:tab w:val="left" w:pos="7328"/>
+                <w:tab w:val="left" w:pos="8244"/>
+                <w:tab w:val="left" w:pos="9160"/>
+                <w:tab w:val="left" w:pos="10076"/>
+                <w:tab w:val="left" w:pos="10992"/>
+                <w:tab w:val="left" w:pos="11908"/>
+                <w:tab w:val="left" w:pos="12824"/>
+                <w:tab w:val="left" w:pos="13740"/>
+                <w:tab w:val="left" w:pos="14656"/>
+              </w:tabs>
+              <w:ind w:firstLineChars="0"/>
+              <w:rPr>
+                <w:rFonts w:hint="eastAsia"/>
+                <w:sz w:val="24"/>
+              </w:rPr>
+            </w:pPr>
+            <w:r>
+              <w:rPr>
+                <w:sz w:val="24"/>
+              </w:rPr>
+              <w:t>确定工作范围</w:t>
+            </w:r>
+          </w:p>
+        </w:tc>
+      </w:tr>
+      <w:tr>
+        <w:trPr>
+          <w:trHeight w:val="1841"/>
+        </w:trPr>
+        <w:tc>
+          <w:tcPr>
+            <w:tcW w:w="1190" w:type="dxa"/>
+            <w:shd w:val="clear" w:color="auto" w:fill="E6E6E6"/>
+            <w:vAlign w:val="center"/>
+          </w:tcPr>
+          <w:p>
+            <w:pPr>
+              <w:jc w:val="center"/>
+              <w:rPr>
+                <w:sz w:val="24"/>
+              </w:rPr>
+            </w:pPr>
+            <w:r>
+              <w:rPr>
+                <w:rFonts w:hint="eastAsia"/>
+                <w:sz w:val="24"/>
+              </w:rPr>
+              <w:t>遇到问题</w:t>
+            </w:r>
+          </w:p>
+        </w:tc>
+        <w:tc>
+          <w:tcPr>
+            <w:tcW w:w="8530" w:type="dxa"/>
+            <w:gridSpan w:val="8"/>
+            <w:vAlign w:val="center"/>
+          </w:tcPr>
+          <w:p>
+            <w:pPr>
+              <w:pStyle w:val="ab"/>
+              <w:widowControl/>
+              <w:numPr>
+                <w:ilvl w:val="0"/>
+                <w:numId w:val="34"/>
+              </w:numPr>
+              <w:tabs>
+                <w:tab w:val="left" w:pos="916"/>
+                <w:tab w:val="left" w:pos="1832"/>
+                <w:tab w:val="left" w:pos="2748"/>
+                <w:tab w:val="left" w:pos="3664"/>
+                <w:tab w:val="left" w:pos="4580"/>
+                <w:tab w:val="left" w:pos="5496"/>
+                <w:tab w:val="left" w:pos="6412"/>
+                <w:tab w:val="left" w:pos="7328"/>
+                <w:tab w:val="left" w:pos="8244"/>
+                <w:tab w:val="left" w:pos="9160"/>
+                <w:tab w:val="left" w:pos="10076"/>
+                <w:tab w:val="left" w:pos="10992"/>
+                <w:tab w:val="left" w:pos="11908"/>
+                <w:tab w:val="left" w:pos="12824"/>
+                <w:tab w:val="left" w:pos="13740"/>
+                <w:tab w:val="left" w:pos="14656"/>
+              </w:tabs>
+              <w:ind w:firstLineChars="0"/>
+              <w:rPr>
+                <w:rFonts w:hint="eastAsia"/>
+                <w:sz w:val="24"/>
+              </w:rPr>
+            </w:pPr>
+            <w:r>
+              <w:rPr>
+                <w:rFonts w:hint="eastAsia"/>
+                <w:sz w:val="24"/>
+              </w:rPr>
+              <w:t>数据集成范围过广，工作量太大，难以完成</w:t>
+            </w:r>
+          </w:p>
+        </w:tc>
+      </w:tr>
+      <w:tr>
+        <w:trPr>
+          <w:trHeight w:val="2294"/>
+        </w:trPr>
+        <w:tc>
+          <w:tcPr>
+            <w:tcW w:w="1190" w:type="dxa"/>
+            <w:shd w:val="clear" w:color="auto" w:fill="E6E6E6"/>
+            <w:vAlign w:val="center"/>
+          </w:tcPr>
+          <w:p>
+            <w:pPr>
+              <w:jc w:val="center"/>
+              <w:rPr>
+                <w:sz w:val="24"/>
+              </w:rPr>
+            </w:pPr>
+            <w:r>
+              <w:rPr>
+                <w:rFonts w:hint="eastAsia"/>
+                <w:sz w:val="24"/>
+              </w:rPr>
+              <w:t>自我小结</w:t>
+            </w:r>
+          </w:p>
+        </w:tc>
+        <w:tc>
+          <w:tcPr>
+            <w:tcW w:w="8530" w:type="dxa"/>
+            <w:gridSpan w:val="8"/>
+            <w:vAlign w:val="center"/>
+          </w:tcPr>
+          <w:p>
+            <w:pPr>
+              <w:rPr>
+                <w:sz w:val="24"/>
+              </w:rPr>
+            </w:pPr>
+            <w:r>
+              <w:rPr>
+                <w:rFonts w:hint="eastAsia"/>
+                <w:sz w:val="24"/>
+              </w:rPr>
+              <w:t>本周</w:t>
+            </w:r>
+            <w:r>
+              <w:rPr>
+                <w:rFonts w:hint="eastAsia"/>
+                <w:sz w:val="24"/>
+              </w:rPr>
+              <w:t>基于对数据集成的了解和</w:t>
+            </w:r>
+            <w:r>
+              <w:rPr>
+                <w:rFonts w:hint="eastAsia"/>
+                <w:sz w:val="24"/>
+              </w:rPr>
+              <w:t>mentor</w:t>
+            </w:r>
+            <w:r>
+              <w:rPr>
+                <w:rFonts w:hint="eastAsia"/>
+                <w:sz w:val="24"/>
+              </w:rPr>
+              <w:t>进行了相关的讨论，一致认为数据集成的工作量过大，在整个实习周期内可能没有较好的效果，因此应在数据集成领域内确定具体的子选题</w:t>
+            </w:r>
+          </w:p>
+        </w:tc>
+      </w:tr>
+      <w:tr>
+        <w:trPr>
+          <w:trHeight w:val="944"/>
+        </w:trPr>
+        <w:tc>
+          <w:tcPr>
+            <w:tcW w:w="1190" w:type="dxa"/>
+            <w:shd w:val="clear" w:color="auto" w:fill="E6E6E6"/>
+            <w:vAlign w:val="center"/>
+          </w:tcPr>
+          <w:p>
+            <w:pPr>
+              <w:jc w:val="center"/>
+              <w:rPr>
+                <w:sz w:val="24"/>
+              </w:rPr>
+            </w:pPr>
+            <w:r>
+              <w:rPr>
+                <w:rFonts w:hint="eastAsia"/>
+                <w:sz w:val="24"/>
+              </w:rPr>
+              <w:t>下周计划</w:t>
+            </w:r>
+          </w:p>
+        </w:tc>
+        <w:tc>
+          <w:tcPr>
+            <w:tcW w:w="8530" w:type="dxa"/>
+            <w:gridSpan w:val="8"/>
+            <w:vAlign w:val="center"/>
+          </w:tcPr>
+          <w:p>
+            <w:pPr>
+              <w:rPr>
+                <w:rFonts w:hint="eastAsia"/>
+                <w:sz w:val="24"/>
+              </w:rPr>
+            </w:pPr>
+            <w:r>
+              <w:rPr>
+                <w:rFonts w:hint="eastAsia"/>
+                <w:sz w:val="24"/>
+              </w:rPr>
+              <w:t>确定</w:t>
+            </w:r>
+            <w:r>
+              <w:rPr>
+                <w:rFonts w:hint="eastAsia"/>
+                <w:sz w:val="24"/>
+              </w:rPr>
+              <w:t>具体选题方向</w:t>
+            </w:r>
+          </w:p>
+        </w:tc>
+      </w:tr>
+      <w:tr>
+        <w:trPr>
+          <w:trHeight w:val="944"/>
+        </w:trPr>
+        <w:tc>
+          <w:tcPr>
+            <w:tcW w:w="1190" w:type="dxa"/>
+            <w:shd w:val="clear" w:color="auto" w:fill="E6E6E6"/>
+            <w:vAlign w:val="center"/>
+          </w:tcPr>
+          <w:p>
+            <w:pPr>
+              <w:jc w:val="center"/>
+              <w:rPr>
+                <w:sz w:val="24"/>
+              </w:rPr>
+            </w:pPr>
+            <w:r>
+              <w:rPr>
+                <w:rFonts w:hint="eastAsia"/>
+                <w:sz w:val="24"/>
+              </w:rPr>
+              <w:t>导师意见</w:t>
+            </w:r>
+          </w:p>
+        </w:tc>
+        <w:tc>
+          <w:tcPr>
+            <w:tcW w:w="8530" w:type="dxa"/>
+            <w:gridSpan w:val="8"/>
+            <w:vAlign w:val="center"/>
+          </w:tcPr>
+          <w:p>
+            <w:pPr>
+              <w:ind w:firstLineChars="2500" w:firstLine="6000"/>
+              <w:rPr>
+                <w:sz w:val="24"/>
+              </w:rPr>
+            </w:pPr>
+            <w:r>
+              <w:rPr>
+                <w:rFonts w:hint="eastAsia"/>
+                <w:sz w:val="24"/>
+              </w:rPr>
+              <w:t>签字：</w:t>
+            </w:r>
+          </w:p>
+        </w:tc>
+      </w:tr>
+    </w:tbl>
+    <w:p>
+      <w:pPr>
+        <w:rPr>
+          <w:b/>
+          <w:sz w:val="24"/>
+          <w:shd w:val="pct10" w:color="auto" w:fill="FFFFFF"/>
+        </w:rPr>
+      </w:pPr>
+      <w:r>
+        <w:rPr>
+          <w:rFonts w:hint="eastAsia"/>
+          <w:b/>
+          <w:sz w:val="24"/>
+        </w:rPr>
+        <w:t>说明：</w:t>
+      </w:r>
+      <w:r>
+        <w:rPr>
+          <w:b/>
+          <w:sz w:val="24"/>
+          <w:shd w:val="pct10" w:color="auto" w:fill="FFFFFF"/>
+        </w:rPr>
+        <w:t xml:space="preserve"> </w:t>
+      </w:r>
+    </w:p>
+    <w:p>
+      <w:pPr>
+        <w:numPr>
+          <w:ilvl w:val="0"/>
+          <w:numId w:val="35"/>
+        </w:numPr>
+        <w:rPr>
+          <w:sz w:val="24"/>
+        </w:rPr>
+      </w:pPr>
+      <w:r>
+        <w:rPr>
+          <w:rFonts w:hint="eastAsia"/>
+          <w:sz w:val="24"/>
+        </w:rPr>
+        <w:t>上述表格大小可以根据文字多少调整；</w:t>
+      </w:r>
+    </w:p>
+    <w:p>
+      <w:pPr>
+        <w:numPr>
+          <w:ilvl w:val="0"/>
+          <w:numId w:val="35"/>
+        </w:numPr>
+      </w:pPr>
+      <w:r>
+        <w:rPr>
+          <w:rFonts w:hint="eastAsia"/>
+          <w:sz w:val="24"/>
+        </w:rPr>
+        <w:t>每周要写工作周报并发送给校内导师，实习基地导师可根据需要发送</w:t>
+      </w:r>
+      <w:r>
+        <w:rPr>
+          <w:rFonts w:hint="eastAsia"/>
+        </w:rPr>
+        <w:t>；</w:t>
+      </w:r>
+    </w:p>
+    <w:p>
+      <w:pPr>
+        <w:numPr>
+          <w:ilvl w:val="0"/>
+          <w:numId w:val="35"/>
+        </w:numPr>
+      </w:pPr>
+      <w:r>
+        <w:rPr>
+          <w:rFonts w:hint="eastAsia"/>
+        </w:rPr>
+        <w:t>校内实习学生每</w:t>
+      </w:r>
+      <w:r>
+        <w:rPr>
+          <w:rFonts w:hint="eastAsia"/>
+        </w:rPr>
+        <w:t>2</w:t>
+      </w:r>
+      <w:r>
+        <w:rPr>
+          <w:rFonts w:hint="eastAsia"/>
+        </w:rPr>
+        <w:t>周要书面报呈周报给导师，当面指导并签字。</w:t>
+      </w:r>
+    </w:p>
+    <w:p>
+      <w:pPr>
+        <w:widowControl/>
+        <w:jc w:val="left"/>
+      </w:pPr>
+      <w:r>
+        <w:br w:type="page"/>
+      </w:r>
+    </w:p>
+    <w:tbl>
+      <w:tblPr>
+        <w:tblpPr w:leftFromText="180" w:rightFromText="180" w:horzAnchor="margin" w:tblpXSpec="center" w:tblpY="222"/>
+        <w:tblW w:w="9720" w:type="dxa"/>
+        <w:tblBorders>
+          <w:top w:val="single" w:sz="4" w:space="0" w:color="auto"/>
+          <w:left w:val="single" w:sz="4" w:space="0" w:color="auto"/>
+          <w:bottom w:val="single" w:sz="4" w:space="0" w:color="auto"/>
+          <w:right w:val="single" w:sz="4" w:space="0" w:color="auto"/>
+          <w:insideH w:val="single" w:sz="4" w:space="0" w:color="auto"/>
+          <w:insideV w:val="single" w:sz="4" w:space="0" w:color="auto"/>
+        </w:tblBorders>
+        <w:tblLayout w:type="fixed"/>
+        <w:tblLook w:val="0000" w:firstRow="0" w:lastRow="0" w:firstColumn="0" w:lastColumn="0" w:noHBand="0" w:noVBand="0"/>
+      </w:tblPr>
+      <w:tblGrid>
+        <w:gridCol w:w="1190"/>
+        <w:gridCol w:w="1621"/>
+        <w:gridCol w:w="1258"/>
+        <w:gridCol w:w="1258"/>
+        <w:gridCol w:w="460"/>
+        <w:gridCol w:w="960"/>
+        <w:gridCol w:w="24"/>
+        <w:gridCol w:w="1242"/>
+        <w:gridCol w:w="1707"/>
+      </w:tblGrid>
+      <w:tr>
+        <w:trPr>
+          <w:trHeight w:val="416"/>
+        </w:trPr>
+        <w:tc>
+          <w:tcPr>
+            <w:tcW w:w="9720" w:type="dxa"/>
+            <w:gridSpan w:val="9"/>
+            <w:shd w:val="clear" w:color="auto" w:fill="E6E6E6"/>
+            <w:vAlign w:val="center"/>
+          </w:tcPr>
+          <w:p>
+            <w:pPr>
+              <w:jc w:val="center"/>
+              <w:rPr>
+                <w:b/>
+                <w:sz w:val="24"/>
+              </w:rPr>
+            </w:pPr>
+            <w:r>
+              <w:rPr>
+                <w:rFonts w:hint="eastAsia"/>
+                <w:b/>
+                <w:sz w:val="24"/>
+              </w:rPr>
+              <w:lastRenderedPageBreak/>
+              <w:t>本科生实习</w:t>
+            </w:r>
+            <w:r>
+              <w:rPr>
+                <w:rFonts w:hint="eastAsia"/>
+                <w:b/>
+                <w:sz w:val="24"/>
+              </w:rPr>
+              <w:t>&amp;</w:t>
+            </w:r>
+            <w:r>
+              <w:rPr>
+                <w:rFonts w:hint="eastAsia"/>
+                <w:b/>
+                <w:sz w:val="24"/>
+              </w:rPr>
+              <w:t>毕业设计（论文）工作周报</w:t>
+            </w:r>
+          </w:p>
+        </w:tc>
+      </w:tr>
+      <w:tr>
+        <w:trPr>
+          <w:trHeight w:val="339"/>
+        </w:trPr>
+        <w:tc>
+          <w:tcPr>
+            <w:tcW w:w="1190" w:type="dxa"/>
+            <w:tcBorders>
+              <w:right w:val="single" w:sz="4" w:space="0" w:color="auto"/>
+            </w:tcBorders>
+            <w:shd w:val="clear" w:color="auto" w:fill="E6E6E6"/>
+            <w:vAlign w:val="center"/>
+          </w:tcPr>
+          <w:p>
+            <w:pPr>
+              <w:jc w:val="center"/>
+              <w:rPr>
+                <w:sz w:val="24"/>
+              </w:rPr>
+            </w:pPr>
+            <w:r>
+              <w:rPr>
+                <w:rFonts w:hint="eastAsia"/>
+                <w:sz w:val="24"/>
+              </w:rPr>
+              <w:t>学生姓名</w:t>
+            </w:r>
+          </w:p>
+        </w:tc>
+        <w:tc>
+          <w:tcPr>
+            <w:tcW w:w="1621" w:type="dxa"/>
+            <w:tcBorders>
+              <w:top w:val="nil"/>
+              <w:left w:val="single" w:sz="4" w:space="0" w:color="auto"/>
+              <w:bottom w:val="nil"/>
+              <w:right w:val="single" w:sz="4" w:space="0" w:color="auto"/>
+            </w:tcBorders>
+            <w:shd w:val="clear" w:color="auto" w:fill="FFFFFF"/>
+            <w:vAlign w:val="center"/>
+          </w:tcPr>
+          <w:p>
+            <w:pPr>
+              <w:jc w:val="center"/>
+              <w:rPr>
+                <w:sz w:val="24"/>
+              </w:rPr>
+            </w:pPr>
+            <w:r>
+              <w:rPr>
+                <w:rFonts w:hint="eastAsia"/>
+                <w:sz w:val="24"/>
+              </w:rPr>
+              <w:t>李天宝</w:t>
+            </w:r>
+          </w:p>
+        </w:tc>
+        <w:tc>
+          <w:tcPr>
+            <w:tcW w:w="1258" w:type="dxa"/>
+            <w:tcBorders>
+              <w:left w:val="single" w:sz="4" w:space="0" w:color="auto"/>
+              <w:right w:val="single" w:sz="4" w:space="0" w:color="auto"/>
+            </w:tcBorders>
+            <w:shd w:val="clear" w:color="auto" w:fill="E6E6E6"/>
+            <w:vAlign w:val="center"/>
+          </w:tcPr>
+          <w:p>
+            <w:pPr>
+              <w:jc w:val="center"/>
+              <w:rPr>
+                <w:sz w:val="24"/>
+              </w:rPr>
+            </w:pPr>
+            <w:r>
+              <w:rPr>
+                <w:rFonts w:hint="eastAsia"/>
+                <w:sz w:val="24"/>
+              </w:rPr>
+              <w:t>联系电话</w:t>
+            </w:r>
+          </w:p>
+        </w:tc>
+        <w:tc>
+          <w:tcPr>
+            <w:tcW w:w="1718" w:type="dxa"/>
+            <w:gridSpan w:val="2"/>
+            <w:tcBorders>
+              <w:left w:val="single" w:sz="4" w:space="0" w:color="auto"/>
+              <w:right w:val="single" w:sz="4" w:space="0" w:color="auto"/>
+            </w:tcBorders>
+            <w:shd w:val="clear" w:color="auto" w:fill="FFFFFF"/>
+            <w:vAlign w:val="center"/>
+          </w:tcPr>
+          <w:p>
+            <w:pPr>
+              <w:jc w:val="center"/>
+              <w:rPr>
+                <w:sz w:val="24"/>
+              </w:rPr>
+            </w:pPr>
+            <w:r>
+              <w:rPr>
+                <w:sz w:val="24"/>
+              </w:rPr>
+              <w:t>15704600640</w:t>
+            </w:r>
+          </w:p>
+        </w:tc>
+        <w:tc>
+          <w:tcPr>
+            <w:tcW w:w="960" w:type="dxa"/>
+            <w:tcBorders>
+              <w:left w:val="single" w:sz="4" w:space="0" w:color="auto"/>
+              <w:right w:val="single" w:sz="4" w:space="0" w:color="auto"/>
+            </w:tcBorders>
+            <w:shd w:val="clear" w:color="auto" w:fill="E6E6E6"/>
+            <w:vAlign w:val="center"/>
+          </w:tcPr>
+          <w:p>
+            <w:pPr>
+              <w:jc w:val="center"/>
+              <w:rPr>
+                <w:sz w:val="24"/>
+              </w:rPr>
+            </w:pPr>
+            <w:r>
+              <w:rPr>
+                <w:rFonts w:hint="eastAsia"/>
+                <w:sz w:val="24"/>
+              </w:rPr>
+              <w:t>Email</w:t>
+            </w:r>
+          </w:p>
+        </w:tc>
+        <w:tc>
+          <w:tcPr>
+            <w:tcW w:w="2973" w:type="dxa"/>
+            <w:gridSpan w:val="3"/>
+            <w:tcBorders>
+              <w:left w:val="single" w:sz="4" w:space="0" w:color="auto"/>
+            </w:tcBorders>
+            <w:shd w:val="clear" w:color="auto" w:fill="FFFFFF"/>
+            <w:vAlign w:val="center"/>
+          </w:tcPr>
+          <w:p>
+            <w:pPr>
+              <w:rPr>
+                <w:sz w:val="24"/>
+              </w:rPr>
+            </w:pPr>
+            <w:r>
+              <w:rPr>
+                <w:rFonts w:hint="eastAsia"/>
+                <w:sz w:val="24"/>
+              </w:rPr>
+              <w:t>turingmac@hotmail.com</w:t>
+            </w:r>
+          </w:p>
+        </w:tc>
+      </w:tr>
+      <w:tr>
+        <w:trPr>
+          <w:trHeight w:val="232"/>
+        </w:trPr>
+        <w:tc>
+          <w:tcPr>
+            <w:tcW w:w="1190" w:type="dxa"/>
+            <w:shd w:val="clear" w:color="auto" w:fill="E6E6E6"/>
+            <w:vAlign w:val="center"/>
+          </w:tcPr>
+          <w:p>
+            <w:pPr>
+              <w:jc w:val="center"/>
+              <w:rPr>
+                <w:sz w:val="24"/>
+              </w:rPr>
+            </w:pPr>
+            <w:r>
+              <w:rPr>
+                <w:rFonts w:hint="eastAsia"/>
+                <w:sz w:val="24"/>
+              </w:rPr>
+              <w:t>实习基地</w:t>
+            </w:r>
+          </w:p>
+          <w:p>
+            <w:pPr>
+              <w:jc w:val="center"/>
+              <w:rPr>
+                <w:sz w:val="18"/>
+                <w:szCs w:val="18"/>
+              </w:rPr>
+            </w:pPr>
+            <w:r>
+              <w:rPr>
+                <w:rFonts w:hint="eastAsia"/>
+                <w:sz w:val="18"/>
+                <w:szCs w:val="18"/>
+              </w:rPr>
+              <w:t>(</w:t>
+            </w:r>
+            <w:r>
+              <w:rPr>
+                <w:rFonts w:hint="eastAsia"/>
+                <w:sz w:val="18"/>
+                <w:szCs w:val="18"/>
+              </w:rPr>
+              <w:t>或实验室</w:t>
+            </w:r>
+            <w:r>
+              <w:rPr>
+                <w:rFonts w:hint="eastAsia"/>
+                <w:sz w:val="18"/>
+                <w:szCs w:val="18"/>
+              </w:rPr>
+              <w:t>)</w:t>
+            </w:r>
+          </w:p>
+        </w:tc>
+        <w:tc>
+          <w:tcPr>
+            <w:tcW w:w="2879" w:type="dxa"/>
+            <w:gridSpan w:val="2"/>
+            <w:shd w:val="clear" w:color="auto" w:fill="FFFFFF"/>
+            <w:vAlign w:val="center"/>
+          </w:tcPr>
+          <w:p>
+            <w:pPr>
+              <w:jc w:val="center"/>
+              <w:rPr>
+                <w:sz w:val="24"/>
+              </w:rPr>
+            </w:pPr>
+            <w:r>
+              <w:rPr>
+                <w:rFonts w:hint="eastAsia"/>
+                <w:sz w:val="24"/>
+              </w:rPr>
+              <w:t>上海骇咕赛信息科技有限公司</w:t>
+            </w:r>
+          </w:p>
+        </w:tc>
+        <w:tc>
+          <w:tcPr>
+            <w:tcW w:w="1258" w:type="dxa"/>
+            <w:shd w:val="clear" w:color="auto" w:fill="E6E6E6"/>
+            <w:vAlign w:val="center"/>
+          </w:tcPr>
+          <w:p>
+            <w:pPr>
+              <w:jc w:val="center"/>
+              <w:rPr>
+                <w:sz w:val="24"/>
+              </w:rPr>
+            </w:pPr>
+            <w:r>
+              <w:rPr>
+                <w:rFonts w:hint="eastAsia"/>
+                <w:sz w:val="24"/>
+              </w:rPr>
+              <w:t>基地导师</w:t>
+            </w:r>
+          </w:p>
+        </w:tc>
+        <w:tc>
+          <w:tcPr>
+            <w:tcW w:w="1444" w:type="dxa"/>
+            <w:gridSpan w:val="3"/>
+            <w:shd w:val="clear" w:color="auto" w:fill="FFFFFF"/>
+            <w:vAlign w:val="center"/>
+          </w:tcPr>
+          <w:p>
+            <w:pPr>
+              <w:jc w:val="center"/>
+              <w:rPr>
+                <w:sz w:val="24"/>
+              </w:rPr>
+            </w:pPr>
+            <w:proofErr w:type="gramStart"/>
+            <w:r>
+              <w:rPr>
+                <w:rFonts w:hint="eastAsia"/>
+                <w:sz w:val="24"/>
+              </w:rPr>
+              <w:t>丁盛豪</w:t>
+            </w:r>
+            <w:proofErr w:type="gramEnd"/>
+          </w:p>
+        </w:tc>
+        <w:tc>
+          <w:tcPr>
+            <w:tcW w:w="1242" w:type="dxa"/>
+            <w:shd w:val="clear" w:color="auto" w:fill="E6E6E6"/>
+            <w:vAlign w:val="center"/>
+          </w:tcPr>
+          <w:p>
+            <w:pPr>
+              <w:jc w:val="center"/>
+              <w:rPr>
+                <w:sz w:val="24"/>
+              </w:rPr>
+            </w:pPr>
+            <w:r>
+              <w:rPr>
+                <w:rFonts w:hint="eastAsia"/>
+                <w:sz w:val="24"/>
+              </w:rPr>
+              <w:t>校内导师</w:t>
+            </w:r>
+          </w:p>
+        </w:tc>
+        <w:tc>
+          <w:tcPr>
+            <w:tcW w:w="1707" w:type="dxa"/>
+            <w:shd w:val="clear" w:color="auto" w:fill="FFFFFF"/>
+            <w:vAlign w:val="center"/>
+          </w:tcPr>
+          <w:p>
+            <w:pPr>
+              <w:jc w:val="center"/>
+              <w:rPr>
+                <w:sz w:val="24"/>
+              </w:rPr>
+            </w:pPr>
+            <w:r>
+              <w:rPr>
+                <w:rFonts w:hint="eastAsia"/>
+                <w:sz w:val="24"/>
+              </w:rPr>
+              <w:t>王宏志</w:t>
+            </w:r>
+          </w:p>
+        </w:tc>
+      </w:tr>
+      <w:tr>
+        <w:trPr>
+          <w:trHeight w:val="298"/>
+        </w:trPr>
+        <w:tc>
+          <w:tcPr>
+            <w:tcW w:w="1190" w:type="dxa"/>
+            <w:shd w:val="clear" w:color="auto" w:fill="E6E6E6"/>
+            <w:vAlign w:val="center"/>
+          </w:tcPr>
+          <w:p>
+            <w:pPr>
+              <w:jc w:val="center"/>
+              <w:rPr>
+                <w:sz w:val="24"/>
+              </w:rPr>
+            </w:pPr>
+            <w:r>
+              <w:rPr>
+                <w:rFonts w:hint="eastAsia"/>
+                <w:sz w:val="24"/>
+              </w:rPr>
+              <w:t>报告日期</w:t>
+            </w:r>
+          </w:p>
+        </w:tc>
+        <w:tc>
+          <w:tcPr>
+            <w:tcW w:w="2879" w:type="dxa"/>
+            <w:gridSpan w:val="2"/>
+            <w:shd w:val="clear" w:color="auto" w:fill="auto"/>
+            <w:vAlign w:val="center"/>
+          </w:tcPr>
+          <w:p>
+            <w:pPr>
+              <w:jc w:val="center"/>
+              <w:rPr>
+                <w:sz w:val="24"/>
+              </w:rPr>
+            </w:pPr>
+            <w:r>
+              <w:rPr>
+                <w:sz w:val="24"/>
+              </w:rPr>
+              <w:t>20</w:t>
+            </w:r>
+            <w:r>
+              <w:rPr>
+                <w:sz w:val="24"/>
+              </w:rPr>
+              <w:t>16</w:t>
+            </w:r>
+            <w:r>
+              <w:rPr>
+                <w:sz w:val="24"/>
+              </w:rPr>
+              <w:t>-</w:t>
+            </w:r>
+            <w:r>
+              <w:rPr>
+                <w:sz w:val="24"/>
+              </w:rPr>
+              <w:t>10</w:t>
+            </w:r>
+            <w:r>
+              <w:rPr>
+                <w:rFonts w:hint="eastAsia"/>
+                <w:sz w:val="24"/>
+              </w:rPr>
+              <w:t>-</w:t>
+            </w:r>
+            <w:r>
+              <w:rPr>
+                <w:sz w:val="24"/>
+              </w:rPr>
+              <w:t>09</w:t>
+            </w:r>
+          </w:p>
+        </w:tc>
+        <w:tc>
+          <w:tcPr>
+            <w:tcW w:w="1258" w:type="dxa"/>
+            <w:tcBorders>
+              <w:bottom w:val="single" w:sz="4" w:space="0" w:color="auto"/>
+            </w:tcBorders>
+            <w:shd w:val="clear" w:color="auto" w:fill="E6E6E6"/>
+            <w:vAlign w:val="center"/>
+          </w:tcPr>
+          <w:p>
+            <w:pPr>
+              <w:jc w:val="center"/>
+              <w:rPr>
+                <w:sz w:val="24"/>
+              </w:rPr>
+            </w:pPr>
+            <w:r>
+              <w:rPr>
+                <w:rFonts w:hint="eastAsia"/>
+                <w:sz w:val="24"/>
+              </w:rPr>
+              <w:t>实习周次</w:t>
+            </w:r>
+          </w:p>
+        </w:tc>
+        <w:tc>
+          <w:tcPr>
+            <w:tcW w:w="4393" w:type="dxa"/>
+            <w:gridSpan w:val="5"/>
+            <w:vAlign w:val="center"/>
+          </w:tcPr>
+          <w:p>
+            <w:pPr>
+              <w:jc w:val="center"/>
+              <w:rPr>
+                <w:sz w:val="24"/>
+              </w:rPr>
+            </w:pPr>
+            <w:r>
+              <w:rPr>
+                <w:rFonts w:hint="eastAsia"/>
+                <w:sz w:val="24"/>
+              </w:rPr>
+              <w:t>第</w:t>
+            </w:r>
+            <w:r>
+              <w:rPr>
+                <w:sz w:val="24"/>
+              </w:rPr>
+              <w:t>12</w:t>
+            </w:r>
+            <w:r>
+              <w:rPr>
+                <w:rFonts w:hint="eastAsia"/>
+                <w:sz w:val="24"/>
+              </w:rPr>
+              <w:t>周</w:t>
+            </w:r>
+          </w:p>
+        </w:tc>
+      </w:tr>
+      <w:tr>
+        <w:trPr>
+          <w:trHeight w:val="437"/>
+        </w:trPr>
+        <w:tc>
+          <w:tcPr>
+            <w:tcW w:w="1190" w:type="dxa"/>
+            <w:shd w:val="clear" w:color="auto" w:fill="E6E6E6"/>
+            <w:vAlign w:val="center"/>
+          </w:tcPr>
+          <w:p>
+            <w:pPr>
+              <w:jc w:val="center"/>
+              <w:rPr>
+                <w:sz w:val="24"/>
+              </w:rPr>
+            </w:pPr>
+            <w:r>
+              <w:rPr>
+                <w:rFonts w:hint="eastAsia"/>
+                <w:sz w:val="24"/>
+              </w:rPr>
+              <w:t>报告区间</w:t>
+            </w:r>
+          </w:p>
+        </w:tc>
+        <w:tc>
+          <w:tcPr>
+            <w:tcW w:w="8530" w:type="dxa"/>
+            <w:gridSpan w:val="8"/>
+            <w:vAlign w:val="center"/>
+          </w:tcPr>
+          <w:p>
+            <w:pPr>
+              <w:jc w:val="center"/>
+              <w:rPr>
+                <w:sz w:val="24"/>
+              </w:rPr>
+            </w:pPr>
+            <w:r>
+              <w:rPr>
+                <w:sz w:val="24"/>
+              </w:rPr>
+              <w:t>2016</w:t>
+            </w:r>
+            <w:r>
+              <w:rPr>
+                <w:rFonts w:hint="eastAsia"/>
+                <w:sz w:val="24"/>
+              </w:rPr>
+              <w:t>-</w:t>
+            </w:r>
+            <w:r>
+              <w:rPr>
+                <w:sz w:val="24"/>
+              </w:rPr>
+              <w:t>10</w:t>
+            </w:r>
+            <w:r>
+              <w:rPr>
+                <w:rFonts w:hint="eastAsia"/>
+                <w:sz w:val="24"/>
+              </w:rPr>
+              <w:t>-</w:t>
+            </w:r>
+            <w:r>
+              <w:rPr>
+                <w:sz w:val="24"/>
+              </w:rPr>
+              <w:t>03</w:t>
+            </w:r>
+            <w:r>
+              <w:rPr>
+                <w:rFonts w:hint="eastAsia"/>
+                <w:sz w:val="24"/>
+              </w:rPr>
+              <w:t xml:space="preserve">  </w:t>
+            </w:r>
+            <w:r>
+              <w:rPr>
+                <w:rFonts w:hint="eastAsia"/>
+                <w:sz w:val="24"/>
+              </w:rPr>
+              <w:t>到</w:t>
+            </w:r>
+            <w:r>
+              <w:rPr>
+                <w:rFonts w:hint="eastAsia"/>
+                <w:sz w:val="24"/>
+              </w:rPr>
+              <w:t xml:space="preserve">  </w:t>
+            </w:r>
+            <w:r>
+              <w:rPr>
+                <w:sz w:val="24"/>
+              </w:rPr>
+              <w:t>2016</w:t>
+            </w:r>
+            <w:r>
+              <w:rPr>
+                <w:sz w:val="24"/>
+              </w:rPr>
+              <w:t>-</w:t>
+            </w:r>
+            <w:r>
+              <w:rPr>
+                <w:sz w:val="24"/>
+              </w:rPr>
+              <w:t>10</w:t>
+            </w:r>
+            <w:r>
+              <w:rPr>
+                <w:rFonts w:hint="eastAsia"/>
+                <w:sz w:val="24"/>
+              </w:rPr>
+              <w:t>-</w:t>
+            </w:r>
+            <w:r>
+              <w:rPr>
+                <w:sz w:val="24"/>
+              </w:rPr>
+              <w:t>09</w:t>
+            </w:r>
+          </w:p>
+        </w:tc>
+      </w:tr>
+      <w:tr>
+        <w:trPr>
+          <w:trHeight w:val="512"/>
+        </w:trPr>
+        <w:tc>
+          <w:tcPr>
+            <w:tcW w:w="1190" w:type="dxa"/>
+            <w:shd w:val="clear" w:color="auto" w:fill="E6E6E6"/>
+            <w:vAlign w:val="center"/>
+          </w:tcPr>
+          <w:p>
+            <w:pPr>
+              <w:jc w:val="center"/>
+              <w:rPr>
+                <w:sz w:val="24"/>
+              </w:rPr>
+            </w:pPr>
+            <w:r>
+              <w:rPr>
+                <w:rFonts w:hint="eastAsia"/>
+                <w:sz w:val="24"/>
+              </w:rPr>
+              <w:t>工作重点</w:t>
+            </w:r>
+          </w:p>
+        </w:tc>
+        <w:tc>
+          <w:tcPr>
+            <w:tcW w:w="8530" w:type="dxa"/>
+            <w:gridSpan w:val="8"/>
+            <w:vAlign w:val="center"/>
+          </w:tcPr>
+          <w:p>
+            <w:pPr>
+              <w:rPr>
+                <w:sz w:val="24"/>
+              </w:rPr>
+            </w:pPr>
+            <w:r>
+              <w:rPr>
+                <w:rFonts w:hint="eastAsia"/>
+                <w:sz w:val="24"/>
+              </w:rPr>
+              <w:t>确定具体选题方向</w:t>
+            </w:r>
+          </w:p>
+        </w:tc>
+      </w:tr>
+      <w:tr>
+        <w:trPr>
+          <w:trHeight w:val="1358"/>
+        </w:trPr>
+        <w:tc>
+          <w:tcPr>
+            <w:tcW w:w="1190" w:type="dxa"/>
+            <w:tcBorders>
+              <w:bottom w:val="single" w:sz="4" w:space="0" w:color="auto"/>
+            </w:tcBorders>
+            <w:shd w:val="clear" w:color="auto" w:fill="E6E6E6"/>
+            <w:vAlign w:val="center"/>
+          </w:tcPr>
+          <w:p>
+            <w:pPr>
+              <w:jc w:val="center"/>
+              <w:rPr>
+                <w:sz w:val="24"/>
+              </w:rPr>
+            </w:pPr>
+            <w:r>
+              <w:rPr>
+                <w:rFonts w:hint="eastAsia"/>
+                <w:sz w:val="24"/>
+              </w:rPr>
+              <w:t>工作内容及进度</w:t>
+            </w:r>
+          </w:p>
+        </w:tc>
+        <w:tc>
+          <w:tcPr>
+            <w:tcW w:w="8530" w:type="dxa"/>
+            <w:gridSpan w:val="8"/>
+            <w:tcBorders>
+              <w:bottom w:val="single" w:sz="4" w:space="0" w:color="auto"/>
+            </w:tcBorders>
+            <w:vAlign w:val="center"/>
+          </w:tcPr>
+          <w:p>
+            <w:pPr>
+              <w:pStyle w:val="ab"/>
+              <w:widowControl/>
+              <w:numPr>
+                <w:ilvl w:val="0"/>
+                <w:numId w:val="36"/>
+              </w:numPr>
+              <w:tabs>
+                <w:tab w:val="left" w:pos="916"/>
+                <w:tab w:val="left" w:pos="1832"/>
+                <w:tab w:val="left" w:pos="2748"/>
+                <w:tab w:val="left" w:pos="3664"/>
+                <w:tab w:val="left" w:pos="4580"/>
+                <w:tab w:val="left" w:pos="5496"/>
+                <w:tab w:val="left" w:pos="6412"/>
+                <w:tab w:val="left" w:pos="7328"/>
+                <w:tab w:val="left" w:pos="8244"/>
+                <w:tab w:val="left" w:pos="9160"/>
+                <w:tab w:val="left" w:pos="10076"/>
+                <w:tab w:val="left" w:pos="10992"/>
+                <w:tab w:val="left" w:pos="11908"/>
+                <w:tab w:val="left" w:pos="12824"/>
+                <w:tab w:val="left" w:pos="13740"/>
+                <w:tab w:val="left" w:pos="14656"/>
+              </w:tabs>
+              <w:ind w:firstLineChars="0"/>
+              <w:rPr>
+                <w:sz w:val="24"/>
+              </w:rPr>
+            </w:pPr>
+            <w:r>
+              <w:rPr>
+                <w:rFonts w:hint="eastAsia"/>
+                <w:sz w:val="24"/>
+              </w:rPr>
+              <w:t>确定选题为模式集成</w:t>
+            </w:r>
+          </w:p>
+          <w:p>
+            <w:pPr>
+              <w:pStyle w:val="ab"/>
+              <w:widowControl/>
+              <w:numPr>
+                <w:ilvl w:val="0"/>
+                <w:numId w:val="36"/>
+              </w:numPr>
+              <w:tabs>
+                <w:tab w:val="left" w:pos="916"/>
+                <w:tab w:val="left" w:pos="1832"/>
+                <w:tab w:val="left" w:pos="2748"/>
+                <w:tab w:val="left" w:pos="3664"/>
+                <w:tab w:val="left" w:pos="4580"/>
+                <w:tab w:val="left" w:pos="5496"/>
+                <w:tab w:val="left" w:pos="6412"/>
+                <w:tab w:val="left" w:pos="7328"/>
+                <w:tab w:val="left" w:pos="8244"/>
+                <w:tab w:val="left" w:pos="9160"/>
+                <w:tab w:val="left" w:pos="10076"/>
+                <w:tab w:val="left" w:pos="10992"/>
+                <w:tab w:val="left" w:pos="11908"/>
+                <w:tab w:val="left" w:pos="12824"/>
+                <w:tab w:val="left" w:pos="13740"/>
+                <w:tab w:val="left" w:pos="14656"/>
+              </w:tabs>
+              <w:ind w:firstLineChars="0"/>
+              <w:rPr>
+                <w:rFonts w:hint="eastAsia"/>
+                <w:sz w:val="24"/>
+              </w:rPr>
+            </w:pPr>
+            <w:r>
+              <w:rPr>
+                <w:sz w:val="24"/>
+              </w:rPr>
+              <w:t>了解数据库模式的相关特性</w:t>
+            </w:r>
+          </w:p>
+        </w:tc>
+      </w:tr>
+      <w:tr>
+        <w:trPr>
+          <w:trHeight w:val="1841"/>
+        </w:trPr>
+        <w:tc>
+          <w:tcPr>
+            <w:tcW w:w="1190" w:type="dxa"/>
+            <w:shd w:val="clear" w:color="auto" w:fill="E6E6E6"/>
+            <w:vAlign w:val="center"/>
+          </w:tcPr>
+          <w:p>
+            <w:pPr>
+              <w:jc w:val="center"/>
+              <w:rPr>
+                <w:sz w:val="24"/>
+              </w:rPr>
+            </w:pPr>
+            <w:r>
+              <w:rPr>
+                <w:rFonts w:hint="eastAsia"/>
+                <w:sz w:val="24"/>
+              </w:rPr>
+              <w:t>遇到问题</w:t>
+            </w:r>
+          </w:p>
+        </w:tc>
+        <w:tc>
+          <w:tcPr>
+            <w:tcW w:w="8530" w:type="dxa"/>
+            <w:gridSpan w:val="8"/>
+            <w:vAlign w:val="center"/>
+          </w:tcPr>
+          <w:p>
+            <w:pPr>
+              <w:pStyle w:val="ab"/>
+              <w:widowControl/>
+              <w:numPr>
+                <w:ilvl w:val="0"/>
+                <w:numId w:val="37"/>
+              </w:numPr>
+              <w:tabs>
+                <w:tab w:val="left" w:pos="916"/>
+                <w:tab w:val="left" w:pos="1832"/>
+                <w:tab w:val="left" w:pos="2748"/>
+                <w:tab w:val="left" w:pos="3664"/>
+                <w:tab w:val="left" w:pos="4580"/>
+                <w:tab w:val="left" w:pos="5496"/>
+                <w:tab w:val="left" w:pos="6412"/>
+                <w:tab w:val="left" w:pos="7328"/>
+                <w:tab w:val="left" w:pos="8244"/>
+                <w:tab w:val="left" w:pos="9160"/>
+                <w:tab w:val="left" w:pos="10076"/>
+                <w:tab w:val="left" w:pos="10992"/>
+                <w:tab w:val="left" w:pos="11908"/>
+                <w:tab w:val="left" w:pos="12824"/>
+                <w:tab w:val="left" w:pos="13740"/>
+                <w:tab w:val="left" w:pos="14656"/>
+              </w:tabs>
+              <w:ind w:firstLineChars="0"/>
+              <w:rPr>
+                <w:sz w:val="24"/>
+              </w:rPr>
+            </w:pPr>
+            <w:r>
+              <w:rPr>
+                <w:rFonts w:hint="eastAsia"/>
+                <w:sz w:val="24"/>
+              </w:rPr>
+              <w:t>公司内的数据库模式差异性比较小</w:t>
+            </w:r>
+          </w:p>
+          <w:p>
+            <w:pPr>
+              <w:pStyle w:val="ab"/>
+              <w:widowControl/>
+              <w:numPr>
+                <w:ilvl w:val="0"/>
+                <w:numId w:val="37"/>
+              </w:numPr>
+              <w:tabs>
+                <w:tab w:val="left" w:pos="916"/>
+                <w:tab w:val="left" w:pos="1832"/>
+                <w:tab w:val="left" w:pos="2748"/>
+                <w:tab w:val="left" w:pos="3664"/>
+                <w:tab w:val="left" w:pos="4580"/>
+                <w:tab w:val="left" w:pos="5496"/>
+                <w:tab w:val="left" w:pos="6412"/>
+                <w:tab w:val="left" w:pos="7328"/>
+                <w:tab w:val="left" w:pos="8244"/>
+                <w:tab w:val="left" w:pos="9160"/>
+                <w:tab w:val="left" w:pos="10076"/>
+                <w:tab w:val="left" w:pos="10992"/>
+                <w:tab w:val="left" w:pos="11908"/>
+                <w:tab w:val="left" w:pos="12824"/>
+                <w:tab w:val="left" w:pos="13740"/>
+                <w:tab w:val="left" w:pos="14656"/>
+              </w:tabs>
+              <w:ind w:firstLineChars="0"/>
+              <w:rPr>
+                <w:rFonts w:hint="eastAsia"/>
+                <w:sz w:val="24"/>
+              </w:rPr>
+            </w:pPr>
+            <w:r>
+              <w:rPr>
+                <w:sz w:val="24"/>
+              </w:rPr>
+              <w:t>需要获取更多不同的数据库模式</w:t>
+            </w:r>
+          </w:p>
+        </w:tc>
+      </w:tr>
+      <w:tr>
+        <w:trPr>
+          <w:trHeight w:val="2294"/>
+        </w:trPr>
+        <w:tc>
+          <w:tcPr>
+            <w:tcW w:w="1190" w:type="dxa"/>
+            <w:shd w:val="clear" w:color="auto" w:fill="E6E6E6"/>
+            <w:vAlign w:val="center"/>
+          </w:tcPr>
+          <w:p>
+            <w:pPr>
+              <w:jc w:val="center"/>
+              <w:rPr>
+                <w:sz w:val="24"/>
+              </w:rPr>
+            </w:pPr>
+            <w:r>
+              <w:rPr>
+                <w:rFonts w:hint="eastAsia"/>
+                <w:sz w:val="24"/>
+              </w:rPr>
+              <w:t>自我小结</w:t>
+            </w:r>
+          </w:p>
+        </w:tc>
+        <w:tc>
+          <w:tcPr>
+            <w:tcW w:w="8530" w:type="dxa"/>
+            <w:gridSpan w:val="8"/>
+            <w:vAlign w:val="center"/>
+          </w:tcPr>
+          <w:p>
+            <w:pPr>
+              <w:rPr>
+                <w:sz w:val="24"/>
+              </w:rPr>
+            </w:pPr>
+            <w:r>
+              <w:rPr>
+                <w:rFonts w:hint="eastAsia"/>
+                <w:sz w:val="24"/>
+              </w:rPr>
+              <w:t>本周</w:t>
+            </w:r>
+            <w:r>
+              <w:rPr>
+                <w:rFonts w:hint="eastAsia"/>
+                <w:sz w:val="24"/>
+              </w:rPr>
+              <w:t>将工作确定在数据库表的模式集成上，这是数据集成的基础也是很有挑战性的一项任务，需要接下来阅读相关论文了解这个工作</w:t>
+            </w:r>
+          </w:p>
+        </w:tc>
+      </w:tr>
+      <w:tr>
+        <w:trPr>
+          <w:trHeight w:val="944"/>
+        </w:trPr>
+        <w:tc>
+          <w:tcPr>
+            <w:tcW w:w="1190" w:type="dxa"/>
+            <w:shd w:val="clear" w:color="auto" w:fill="E6E6E6"/>
+            <w:vAlign w:val="center"/>
+          </w:tcPr>
+          <w:p>
+            <w:pPr>
+              <w:jc w:val="center"/>
+              <w:rPr>
+                <w:sz w:val="24"/>
+              </w:rPr>
+            </w:pPr>
+            <w:r>
+              <w:rPr>
+                <w:rFonts w:hint="eastAsia"/>
+                <w:sz w:val="24"/>
+              </w:rPr>
+              <w:t>下周计划</w:t>
+            </w:r>
+          </w:p>
+        </w:tc>
+        <w:tc>
+          <w:tcPr>
+            <w:tcW w:w="8530" w:type="dxa"/>
+            <w:gridSpan w:val="8"/>
+            <w:vAlign w:val="center"/>
+          </w:tcPr>
+          <w:p>
+            <w:pPr>
+              <w:rPr>
+                <w:rFonts w:hint="eastAsia"/>
+                <w:sz w:val="24"/>
+              </w:rPr>
+            </w:pPr>
+            <w:r>
+              <w:rPr>
+                <w:rFonts w:hint="eastAsia"/>
+                <w:sz w:val="24"/>
+              </w:rPr>
+              <w:t>阅读模式集成相关论文</w:t>
+            </w:r>
+            <w:bookmarkStart w:id="0" w:name="_GoBack"/>
+            <w:bookmarkEnd w:id="0"/>
+          </w:p>
+        </w:tc>
+      </w:tr>
+      <w:tr>
+        <w:trPr>
+          <w:trHeight w:val="944"/>
+        </w:trPr>
+        <w:tc>
+          <w:tcPr>
+            <w:tcW w:w="1190" w:type="dxa"/>
+            <w:shd w:val="clear" w:color="auto" w:fill="E6E6E6"/>
+            <w:vAlign w:val="center"/>
+          </w:tcPr>
+          <w:p>
+            <w:pPr>
+              <w:jc w:val="center"/>
+              <w:rPr>
+                <w:sz w:val="24"/>
+              </w:rPr>
+            </w:pPr>
+            <w:r>
+              <w:rPr>
+                <w:rFonts w:hint="eastAsia"/>
+                <w:sz w:val="24"/>
+              </w:rPr>
+              <w:t>导师意见</w:t>
+            </w:r>
+          </w:p>
+        </w:tc>
+        <w:tc>
+          <w:tcPr>
+            <w:tcW w:w="8530" w:type="dxa"/>
+            <w:gridSpan w:val="8"/>
+            <w:vAlign w:val="center"/>
+          </w:tcPr>
+          <w:p>
+            <w:pPr>
+              <w:ind w:firstLineChars="2500" w:firstLine="6000"/>
+              <w:rPr>
+                <w:sz w:val="24"/>
+              </w:rPr>
+            </w:pPr>
+            <w:r>
+              <w:rPr>
+                <w:rFonts w:hint="eastAsia"/>
+                <w:sz w:val="24"/>
+              </w:rPr>
+              <w:t>签字：</w:t>
+            </w:r>
+          </w:p>
+        </w:tc>
+      </w:tr>
+    </w:tbl>
+    <w:p>
+      <w:pPr>
+        <w:rPr>
+          <w:b/>
+          <w:sz w:val="24"/>
+          <w:shd w:val="pct10" w:color="auto" w:fill="FFFFFF"/>
+        </w:rPr>
+      </w:pPr>
+      <w:r>
+        <w:rPr>
+          <w:rFonts w:hint="eastAsia"/>
+          <w:b/>
+          <w:sz w:val="24"/>
+        </w:rPr>
+        <w:t>说明：</w:t>
+      </w:r>
+      <w:r>
+        <w:rPr>
+          <w:b/>
+          <w:sz w:val="24"/>
+          <w:shd w:val="pct10" w:color="auto" w:fill="FFFFFF"/>
+        </w:rPr>
+        <w:t xml:space="preserve"> </w:t>
+      </w:r>
+    </w:p>
+    <w:p>
+      <w:pPr>
+        <w:numPr>
+          <w:ilvl w:val="0"/>
+          <w:numId w:val="38"/>
+        </w:numPr>
+        <w:rPr>
+          <w:sz w:val="24"/>
+        </w:rPr>
+      </w:pPr>
+      <w:r>
+        <w:rPr>
+          <w:rFonts w:hint="eastAsia"/>
+          <w:sz w:val="24"/>
+        </w:rPr>
+        <w:t>上述表格大小可以根据文字多少调整；</w:t>
+      </w:r>
+    </w:p>
+    <w:p>
+      <w:pPr>
+        <w:numPr>
+          <w:ilvl w:val="0"/>
+          <w:numId w:val="38"/>
+        </w:numPr>
+      </w:pPr>
+      <w:r>
+        <w:rPr>
+          <w:rFonts w:hint="eastAsia"/>
+          <w:sz w:val="24"/>
+        </w:rPr>
+        <w:t>每周要写工作周报并发送给校内导师，实习基地导师可根据需要发送</w:t>
+      </w:r>
+      <w:r>
+        <w:rPr>
+          <w:rFonts w:hint="eastAsia"/>
+        </w:rPr>
+        <w:t>；</w:t>
+      </w:r>
+    </w:p>
+    <w:p>
+      <w:pPr>
+        <w:numPr>
+          <w:ilvl w:val="0"/>
+          <w:numId w:val="38"/>
+        </w:numPr>
+      </w:pPr>
+      <w:r>
+        <w:rPr>
+          <w:rFonts w:hint="eastAsia"/>
+        </w:rPr>
+        <w:t>校内实习学生每</w:t>
+      </w:r>
+      <w:r>
+        <w:rPr>
+          <w:rFonts w:hint="eastAsia"/>
+        </w:rPr>
+        <w:t>2</w:t>
+      </w:r>
+      <w:r>
+        <w:rPr>
+          <w:rFonts w:hint="eastAsia"/>
+        </w:rPr>
+        <w:t>周要书面报呈周报给导师，当面指导并签字。</w:t>
+      </w:r>
+    </w:p>
+    <w:p>
+      <w:pPr>
+        <w:widowControl/>
+        <w:jc w:val="left"/>
+        <w:rPr>
+          <w:rFonts w:hint="eastAsia"/>
+        </w:rPr>
       </w:pPr>
     </w:p>
     <w:sectPr>
@@ -11560,7 +15104,7 @@
         <w:rStyle w:val="a5"/>
         <w:noProof/>
       </w:rPr>
-      <w:t>8</w:t>
+      <w:t>11</w:t>
     </w:r>
     <w:r>
       <w:fldChar w:fldCharType="end"/>
@@ -11964,6 +15508,92 @@
     </w:lvl>
   </w:abstractNum>
   <w:abstractNum w:abstractNumId="3" w15:restartNumberingAfterBreak="0">
+    <w:nsid w:val="024A747D"/>
+    <w:multiLevelType w:val="hybridMultilevel"/>
+    <w:tmpl w:val="473E94E2"/>
+    <w:lvl w:ilvl="0" w:tplc="0409000F">
+      <w:start w:val="1"/>
+      <w:numFmt w:val="decimal"/>
+      <w:lvlText w:val="%1."/>
+      <w:lvlJc w:val="left"/>
+      <w:pPr>
+        <w:ind w:left="420" w:hanging="420"/>
+      </w:pPr>
+    </w:lvl>
+    <w:lvl w:ilvl="1" w:tplc="04090019" w:tentative="1">
+      <w:start w:val="1"/>
+      <w:numFmt w:val="lowerLetter"/>
+      <w:lvlText w:val="%2)"/>
+      <w:lvlJc w:val="left"/>
+      <w:pPr>
+        <w:ind w:left="840" w:hanging="420"/>
+      </w:pPr>
+    </w:lvl>
+    <w:lvl w:ilvl="2" w:tplc="0409001B" w:tentative="1">
+      <w:start w:val="1"/>
+      <w:numFmt w:val="lowerRoman"/>
+      <w:lvlText w:val="%3."/>
+      <w:lvlJc w:val="right"/>
+      <w:pPr>
+        <w:ind w:left="1260" w:hanging="420"/>
+      </w:pPr>
+    </w:lvl>
+    <w:lvl w:ilvl="3" w:tplc="0409000F" w:tentative="1">
+      <w:start w:val="1"/>
+      <w:numFmt w:val="decimal"/>
+      <w:lvlText w:val="%4."/>
+      <w:lvlJc w:val="left"/>
+      <w:pPr>
+        <w:ind w:left="1680" w:hanging="420"/>
+      </w:pPr>
+    </w:lvl>
+    <w:lvl w:ilvl="4" w:tplc="04090019" w:tentative="1">
+      <w:start w:val="1"/>
+      <w:numFmt w:val="lowerLetter"/>
+      <w:lvlText w:val="%5)"/>
+      <w:lvlJc w:val="left"/>
+      <w:pPr>
+        <w:ind w:left="2100" w:hanging="420"/>
+      </w:pPr>
+    </w:lvl>
+    <w:lvl w:ilvl="5" w:tplc="0409001B" w:tentative="1">
+      <w:start w:val="1"/>
+      <w:numFmt w:val="lowerRoman"/>
+      <w:lvlText w:val="%6."/>
+      <w:lvlJc w:val="right"/>
+      <w:pPr>
+        <w:ind w:left="2520" w:hanging="420"/>
+      </w:pPr>
+    </w:lvl>
+    <w:lvl w:ilvl="6" w:tplc="0409000F" w:tentative="1">
+      <w:start w:val="1"/>
+      <w:numFmt w:val="decimal"/>
+      <w:lvlText w:val="%7."/>
+      <w:lvlJc w:val="left"/>
+      <w:pPr>
+        <w:ind w:left="2940" w:hanging="420"/>
+      </w:pPr>
+    </w:lvl>
+    <w:lvl w:ilvl="7" w:tplc="04090019" w:tentative="1">
+      <w:start w:val="1"/>
+      <w:numFmt w:val="lowerLetter"/>
+      <w:lvlText w:val="%8)"/>
+      <w:lvlJc w:val="left"/>
+      <w:pPr>
+        <w:ind w:left="3360" w:hanging="420"/>
+      </w:pPr>
+    </w:lvl>
+    <w:lvl w:ilvl="8" w:tplc="0409001B" w:tentative="1">
+      <w:start w:val="1"/>
+      <w:numFmt w:val="lowerRoman"/>
+      <w:lvlText w:val="%9."/>
+      <w:lvlJc w:val="right"/>
+      <w:pPr>
+        <w:ind w:left="3780" w:hanging="420"/>
+      </w:pPr>
+    </w:lvl>
+  </w:abstractNum>
+  <w:abstractNum w:abstractNumId="4" w15:restartNumberingAfterBreak="0">
     <w:nsid w:val="05084085"/>
     <w:multiLevelType w:val="hybridMultilevel"/>
     <w:tmpl w:val="473E94E2"/>
@@ -12049,7 +15679,93 @@
       </w:pPr>
     </w:lvl>
   </w:abstractNum>
-  <w:abstractNum w:abstractNumId="4" w15:restartNumberingAfterBreak="0">
+  <w:abstractNum w:abstractNumId="5" w15:restartNumberingAfterBreak="0">
+    <w:nsid w:val="0AFB7706"/>
+    <w:multiLevelType w:val="hybridMultilevel"/>
+    <w:tmpl w:val="473E94E2"/>
+    <w:lvl w:ilvl="0" w:tplc="0409000F">
+      <w:start w:val="1"/>
+      <w:numFmt w:val="decimal"/>
+      <w:lvlText w:val="%1."/>
+      <w:lvlJc w:val="left"/>
+      <w:pPr>
+        <w:ind w:left="420" w:hanging="420"/>
+      </w:pPr>
+    </w:lvl>
+    <w:lvl w:ilvl="1" w:tplc="04090019" w:tentative="1">
+      <w:start w:val="1"/>
+      <w:numFmt w:val="lowerLetter"/>
+      <w:lvlText w:val="%2)"/>
+      <w:lvlJc w:val="left"/>
+      <w:pPr>
+        <w:ind w:left="840" w:hanging="420"/>
+      </w:pPr>
+    </w:lvl>
+    <w:lvl w:ilvl="2" w:tplc="0409001B" w:tentative="1">
+      <w:start w:val="1"/>
+      <w:numFmt w:val="lowerRoman"/>
+      <w:lvlText w:val="%3."/>
+      <w:lvlJc w:val="right"/>
+      <w:pPr>
+        <w:ind w:left="1260" w:hanging="420"/>
+      </w:pPr>
+    </w:lvl>
+    <w:lvl w:ilvl="3" w:tplc="0409000F" w:tentative="1">
+      <w:start w:val="1"/>
+      <w:numFmt w:val="decimal"/>
+      <w:lvlText w:val="%4."/>
+      <w:lvlJc w:val="left"/>
+      <w:pPr>
+        <w:ind w:left="1680" w:hanging="420"/>
+      </w:pPr>
+    </w:lvl>
+    <w:lvl w:ilvl="4" w:tplc="04090019" w:tentative="1">
+      <w:start w:val="1"/>
+      <w:numFmt w:val="lowerLetter"/>
+      <w:lvlText w:val="%5)"/>
+      <w:lvlJc w:val="left"/>
+      <w:pPr>
+        <w:ind w:left="2100" w:hanging="420"/>
+      </w:pPr>
+    </w:lvl>
+    <w:lvl w:ilvl="5" w:tplc="0409001B" w:tentative="1">
+      <w:start w:val="1"/>
+      <w:numFmt w:val="lowerRoman"/>
+      <w:lvlText w:val="%6."/>
+      <w:lvlJc w:val="right"/>
+      <w:pPr>
+        <w:ind w:left="2520" w:hanging="420"/>
+      </w:pPr>
+    </w:lvl>
+    <w:lvl w:ilvl="6" w:tplc="0409000F" w:tentative="1">
+      <w:start w:val="1"/>
+      <w:numFmt w:val="decimal"/>
+      <w:lvlText w:val="%7."/>
+      <w:lvlJc w:val="left"/>
+      <w:pPr>
+        <w:ind w:left="2940" w:hanging="420"/>
+      </w:pPr>
+    </w:lvl>
+    <w:lvl w:ilvl="7" w:tplc="04090019" w:tentative="1">
+      <w:start w:val="1"/>
+      <w:numFmt w:val="lowerLetter"/>
+      <w:lvlText w:val="%8)"/>
+      <w:lvlJc w:val="left"/>
+      <w:pPr>
+        <w:ind w:left="3360" w:hanging="420"/>
+      </w:pPr>
+    </w:lvl>
+    <w:lvl w:ilvl="8" w:tplc="0409001B" w:tentative="1">
+      <w:start w:val="1"/>
+      <w:numFmt w:val="lowerRoman"/>
+      <w:lvlText w:val="%9."/>
+      <w:lvlJc w:val="right"/>
+      <w:pPr>
+        <w:ind w:left="3780" w:hanging="420"/>
+      </w:pPr>
+    </w:lvl>
+  </w:abstractNum>
+  <w:abstractNum w:abstractNumId="6" w15:restartNumberingAfterBreak="0">
     <w:nsid w:val="17170DD4"/>
     <w:multiLevelType w:val="hybridMultilevel"/>
     <w:tmpl w:val="473E94E2"/>
@@ -12135,7 +15851,7 @@
       </w:pPr>
     </w:lvl>
   </w:abstractNum>
-  <w:abstractNum w:abstractNumId="5" w15:restartNumberingAfterBreak="0">
+  <w:abstractNum w:abstractNumId="7" w15:restartNumberingAfterBreak="0">
     <w:nsid w:val="1E7109AA"/>
     <w:multiLevelType w:val="hybridMultilevel"/>
     <w:tmpl w:val="473E94E2"/>
@@ -12221,7 +15937,7 @@
       </w:pPr>
     </w:lvl>
   </w:abstractNum>
-  <w:abstractNum w:abstractNumId="6" w15:restartNumberingAfterBreak="0">
+  <w:abstractNum w:abstractNumId="8" w15:restartNumberingAfterBreak="0">
     <w:nsid w:val="2385546F"/>
     <w:multiLevelType w:val="hybridMultilevel"/>
     <w:tmpl w:val="473E94E2"/>
@@ -12307,7 +16023,7 @@
       </w:pPr>
     </w:lvl>
   </w:abstractNum>
-  <w:abstractNum w:abstractNumId="7" w15:restartNumberingAfterBreak="0">
+  <w:abstractNum w:abstractNumId="9" w15:restartNumberingAfterBreak="0">
     <w:nsid w:val="23ED6CBE"/>
     <w:multiLevelType w:val="multilevel"/>
     <w:tmpl w:val="0000000C"/>
@@ -12423,7 +16139,93 @@
       </w:pPr>
     </w:lvl>
   </w:abstractNum>
-  <w:abstractNum w:abstractNumId="8" w15:restartNumberingAfterBreak="0">
+  <w:abstractNum w:abstractNumId="10" w15:restartNumberingAfterBreak="0">
+    <w:nsid w:val="2B840F78"/>
+    <w:multiLevelType w:val="hybridMultilevel"/>
+    <w:tmpl w:val="473E94E2"/>
+    <w:lvl w:ilvl="0" w:tplc="0409000F">
+      <w:start w:val="1"/>
+      <w:numFmt w:val="decimal"/>
+      <w:lvlText w:val="%1."/>
+      <w:lvlJc w:val="left"/>
+      <w:pPr>
+        <w:ind w:left="420" w:hanging="420"/>
+      </w:pPr>
+    </w:lvl>
+    <w:lvl w:ilvl="1" w:tplc="04090019" w:tentative="1">
+      <w:start w:val="1"/>
+      <w:numFmt w:val="lowerLetter"/>
+      <w:lvlText w:val="%2)"/>
+      <w:lvlJc w:val="left"/>
+      <w:pPr>
+        <w:ind w:left="840" w:hanging="420"/>
+      </w:pPr>
+    </w:lvl>
+    <w:lvl w:ilvl="2" w:tplc="0409001B" w:tentative="1">
+      <w:start w:val="1"/>
+      <w:numFmt w:val="lowerRoman"/>
+      <w:lvlText w:val="%3."/>
+      <w:lvlJc w:val="right"/>
+      <w:pPr>
+        <w:ind w:left="1260" w:hanging="420"/>
+      </w:pPr>
+    </w:lvl>
+    <w:lvl w:ilvl="3" w:tplc="0409000F" w:tentative="1">
+      <w:start w:val="1"/>
+      <w:numFmt w:val="decimal"/>
+      <w:lvlText w:val="%4."/>
+      <w:lvlJc w:val="left"/>
+      <w:pPr>
+        <w:ind w:left="1680" w:hanging="420"/>
+      </w:pPr>
+    </w:lvl>
+    <w:lvl w:ilvl="4" w:tplc="04090019" w:tentative="1">
+      <w:start w:val="1"/>
+      <w:numFmt w:val="lowerLetter"/>
+      <w:lvlText w:val="%5)"/>
+      <w:lvlJc w:val="left"/>
+      <w:pPr>
+        <w:ind w:left="2100" w:hanging="420"/>
+      </w:pPr>
+    </w:lvl>
+    <w:lvl w:ilvl="5" w:tplc="0409001B" w:tentative="1">
+      <w:start w:val="1"/>
+      <w:numFmt w:val="lowerRoman"/>
+      <w:lvlText w:val="%6."/>
+      <w:lvlJc w:val="right"/>
+      <w:pPr>
+        <w:ind w:left="2520" w:hanging="420"/>
+      </w:pPr>
+    </w:lvl>
+    <w:lvl w:ilvl="6" w:tplc="0409000F" w:tentative="1">
+      <w:start w:val="1"/>
+      <w:numFmt w:val="decimal"/>
+      <w:lvlText w:val="%7."/>
+      <w:lvlJc w:val="left"/>
+      <w:pPr>
+        <w:ind w:left="2940" w:hanging="420"/>
+      </w:pPr>
+    </w:lvl>
+    <w:lvl w:ilvl="7" w:tplc="04090019" w:tentative="1">
+      <w:start w:val="1"/>
+      <w:numFmt w:val="lowerLetter"/>
+      <w:lvlText w:val="%8)"/>
+      <w:lvlJc w:val="left"/>
+      <w:pPr>
+        <w:ind w:left="3360" w:hanging="420"/>
+      </w:pPr>
+    </w:lvl>
+    <w:lvl w:ilvl="8" w:tplc="0409001B" w:tentative="1">
+      <w:start w:val="1"/>
+      <w:numFmt w:val="lowerRoman"/>
+      <w:lvlText w:val="%9."/>
+      <w:lvlJc w:val="right"/>
+      <w:pPr>
+        <w:ind w:left="3780" w:hanging="420"/>
+      </w:pPr>
+    </w:lvl>
+  </w:abstractNum>
+  <w:abstractNum w:abstractNumId="11" w15:restartNumberingAfterBreak="0">
     <w:nsid w:val="2BFF016F"/>
     <w:multiLevelType w:val="hybridMultilevel"/>
     <w:tmpl w:val="473E94E2"/>
@@ -12509,7 +16311,209 @@
       </w:pPr>
     </w:lvl>
   </w:abstractNum>
-  <w:abstractNum w:abstractNumId="9" w15:restartNumberingAfterBreak="0">
+  <w:abstractNum w:abstractNumId="12" w15:restartNumberingAfterBreak="0">
+    <w:nsid w:val="312E6B41"/>
+    <w:multiLevelType w:val="hybridMultilevel"/>
+    <w:tmpl w:val="473E94E2"/>
+    <w:lvl w:ilvl="0" w:tplc="0409000F">
+      <w:start w:val="1"/>
+      <w:numFmt w:val="decimal"/>
+      <w:lvlText w:val="%1."/>
+      <w:lvlJc w:val="left"/>
+      <w:pPr>
+        <w:ind w:left="420" w:hanging="420"/>
+      </w:pPr>
+    </w:lvl>
+    <w:lvl w:ilvl="1" w:tplc="04090019" w:tentative="1">
+      <w:start w:val="1"/>
+      <w:numFmt w:val="lowerLetter"/>
+      <w:lvlText w:val="%2)"/>
+      <w:lvlJc w:val="left"/>
+      <w:pPr>
+        <w:ind w:left="840" w:hanging="420"/>
+      </w:pPr>
+    </w:lvl>
+    <w:lvl w:ilvl="2" w:tplc="0409001B" w:tentative="1">
+      <w:start w:val="1"/>
+      <w:numFmt w:val="lowerRoman"/>
+      <w:lvlText w:val="%3."/>
+      <w:lvlJc w:val="right"/>
+      <w:pPr>
+        <w:ind w:left="1260" w:hanging="420"/>
+      </w:pPr>
+    </w:lvl>
+    <w:lvl w:ilvl="3" w:tplc="0409000F" w:tentative="1">
+      <w:start w:val="1"/>
+      <w:numFmt w:val="decimal"/>
+      <w:lvlText w:val="%4."/>
+      <w:lvlJc w:val="left"/>
+      <w:pPr>
+        <w:ind w:left="1680" w:hanging="420"/>
+      </w:pPr>
+    </w:lvl>
+    <w:lvl w:ilvl="4" w:tplc="04090019" w:tentative="1">
+      <w:start w:val="1"/>
+      <w:numFmt w:val="lowerLetter"/>
+      <w:lvlText w:val="%5)"/>
+      <w:lvlJc w:val="left"/>
+      <w:pPr>
+        <w:ind w:left="2100" w:hanging="420"/>
+      </w:pPr>
+    </w:lvl>
+    <w:lvl w:ilvl="5" w:tplc="0409001B" w:tentative="1">
+      <w:start w:val="1"/>
+      <w:numFmt w:val="lowerRoman"/>
+      <w:lvlText w:val="%6."/>
+      <w:lvlJc w:val="right"/>
+      <w:pPr>
+        <w:ind w:left="2520" w:hanging="420"/>
+      </w:pPr>
+    </w:lvl>
+    <w:lvl w:ilvl="6" w:tplc="0409000F" w:tentative="1">
+      <w:start w:val="1"/>
+      <w:numFmt w:val="decimal"/>
+      <w:lvlText w:val="%7."/>
+      <w:lvlJc w:val="left"/>
+      <w:pPr>
+        <w:ind w:left="2940" w:hanging="420"/>
+      </w:pPr>
+    </w:lvl>
+    <w:lvl w:ilvl="7" w:tplc="04090019" w:tentative="1">
+      <w:start w:val="1"/>
+      <w:numFmt w:val="lowerLetter"/>
+      <w:lvlText w:val="%8)"/>
+      <w:lvlJc w:val="left"/>
+      <w:pPr>
+        <w:ind w:left="3360" w:hanging="420"/>
+      </w:pPr>
+    </w:lvl>
+    <w:lvl w:ilvl="8" w:tplc="0409001B" w:tentative="1">
+      <w:start w:val="1"/>
+      <w:numFmt w:val="lowerRoman"/>
+      <w:lvlText w:val="%9."/>
+      <w:lvlJc w:val="right"/>
+      <w:pPr>
+        <w:ind w:left="3780" w:hanging="420"/>
+      </w:pPr>
+    </w:lvl>
+  </w:abstractNum>
+  <w:abstractNum w:abstractNumId="13" w15:restartNumberingAfterBreak="0">
+    <w:nsid w:val="31D5687B"/>
+    <w:multiLevelType w:val="multilevel"/>
+    <w:tmpl w:val="0000000C"/>
+    <w:lvl w:ilvl="0">
+      <w:start w:val="1"/>
+      <w:numFmt w:val="decimal"/>
+      <w:lvlText w:val="%1．"/>
+      <w:lvlJc w:val="left"/>
+      <w:pPr>
+        <w:tabs>
+          <w:tab w:val="num" w:pos="780"/>
+        </w:tabs>
+        <w:ind w:left="780" w:hanging="360"/>
+      </w:pPr>
+      <w:rPr>
+        <w:rFonts w:hint="default"/>
+      </w:rPr>
+    </w:lvl>
+    <w:lvl w:ilvl="1">
+      <w:start w:val="1"/>
+      <w:numFmt w:val="lowerLetter"/>
+      <w:lvlText w:val="%2)"/>
+      <w:lvlJc w:val="left"/>
+      <w:pPr>
+        <w:tabs>
+          <w:tab w:val="num" w:pos="1260"/>
+        </w:tabs>
+        <w:ind w:left="1260" w:hanging="420"/>
+      </w:pPr>
+    </w:lvl>
+    <w:lvl w:ilvl="2">
+      <w:start w:val="1"/>
+      <w:numFmt w:val="lowerRoman"/>
+      <w:lvlText w:val="%3."/>
+      <w:lvlJc w:val="right"/>
+      <w:pPr>
+        <w:tabs>
+          <w:tab w:val="num" w:pos="1680"/>
+        </w:tabs>
+        <w:ind w:left="1680" w:hanging="420"/>
+      </w:pPr>
+    </w:lvl>
+    <w:lvl w:ilvl="3">
+      <w:start w:val="1"/>
+      <w:numFmt w:val="decimal"/>
+      <w:lvlText w:val="%4."/>
+      <w:lvlJc w:val="left"/>
+      <w:pPr>
+        <w:tabs>
+          <w:tab w:val="num" w:pos="2100"/>
+        </w:tabs>
+        <w:ind w:left="2100" w:hanging="420"/>
+      </w:pPr>
+    </w:lvl>
+    <w:lvl w:ilvl="4">
+      <w:start w:val="1"/>
+      <w:numFmt w:val="lowerLetter"/>
+      <w:lvlText w:val="%5)"/>
+      <w:lvlJc w:val="left"/>
+      <w:pPr>
+        <w:tabs>
+          <w:tab w:val="num" w:pos="2520"/>
+        </w:tabs>
+        <w:ind w:left="2520" w:hanging="420"/>
+      </w:pPr>
+    </w:lvl>
+    <w:lvl w:ilvl="5">
+      <w:start w:val="1"/>
+      <w:numFmt w:val="lowerRoman"/>
+      <w:lvlText w:val="%6."/>
+      <w:lvlJc w:val="right"/>
+      <w:pPr>
+        <w:tabs>
+          <w:tab w:val="num" w:pos="2940"/>
+        </w:tabs>
+        <w:ind w:left="2940" w:hanging="420"/>
+      </w:pPr>
+    </w:lvl>
+    <w:lvl w:ilvl="6">
+      <w:start w:val="1"/>
+      <w:numFmt w:val="decimal"/>
+      <w:lvlText w:val="%7."/>
+      <w:lvlJc w:val="left"/>
+      <w:pPr>
+        <w:tabs>
+          <w:tab w:val="num" w:pos="3360"/>
+        </w:tabs>
+        <w:ind w:left="3360" w:hanging="420"/>
+      </w:pPr>
+    </w:lvl>
+    <w:lvl w:ilvl="7">
+      <w:start w:val="1"/>
+      <w:numFmt w:val="lowerLetter"/>
+      <w:lvlText w:val="%8)"/>
+      <w:lvlJc w:val="left"/>
+      <w:pPr>
+        <w:tabs>
+          <w:tab w:val="num" w:pos="3780"/>
+        </w:tabs>
+        <w:ind w:left="3780" w:hanging="420"/>
+      </w:pPr>
+    </w:lvl>
+    <w:lvl w:ilvl="8">
+      <w:start w:val="1"/>
+      <w:numFmt w:val="lowerRoman"/>
+      <w:lvlText w:val="%9."/>
+      <w:lvlJc w:val="right"/>
+      <w:pPr>
+        <w:tabs>
+          <w:tab w:val="num" w:pos="4200"/>
+        </w:tabs>
+        <w:ind w:left="4200" w:hanging="420"/>
+      </w:pPr>
+    </w:lvl>
+  </w:abstractNum>
+  <w:abstractNum w:abstractNumId="14" w15:restartNumberingAfterBreak="0">
     <w:nsid w:val="40030339"/>
     <w:multiLevelType w:val="multilevel"/>
     <w:tmpl w:val="0000000C"/>
@@ -12625,7 +16629,7 @@
       </w:pPr>
     </w:lvl>
   </w:abstractNum>
-  <w:abstractNum w:abstractNumId="10" w15:restartNumberingAfterBreak="0">
+  <w:abstractNum w:abstractNumId="15" w15:restartNumberingAfterBreak="0">
     <w:nsid w:val="402E7039"/>
     <w:multiLevelType w:val="hybridMultilevel"/>
     <w:tmpl w:val="473E94E2"/>
@@ -12711,7 +16715,7 @@
       </w:pPr>
     </w:lvl>
   </w:abstractNum>
-  <w:abstractNum w:abstractNumId="11" w15:restartNumberingAfterBreak="0">
+  <w:abstractNum w:abstractNumId="16" w15:restartNumberingAfterBreak="0">
     <w:nsid w:val="413125F1"/>
     <w:multiLevelType w:val="multilevel"/>
     <w:tmpl w:val="0000000C"/>
@@ -12827,7 +16831,93 @@
       </w:pPr>
     </w:lvl>
   </w:abstractNum>
-  <w:abstractNum w:abstractNumId="12" w15:restartNumberingAfterBreak="0">
+  <w:abstractNum w:abstractNumId="17" w15:restartNumberingAfterBreak="0">
+    <w:nsid w:val="43A8595C"/>
+    <w:multiLevelType w:val="hybridMultilevel"/>
+    <w:tmpl w:val="473E94E2"/>
+    <w:lvl w:ilvl="0" w:tplc="0409000F">
+      <w:start w:val="1"/>
+      <w:numFmt w:val="decimal"/>
+      <w:lvlText w:val="%1."/>
+      <w:lvlJc w:val="left"/>
+      <w:pPr>
+        <w:ind w:left="420" w:hanging="420"/>
+      </w:pPr>
+    </w:lvl>
+    <w:lvl w:ilvl="1" w:tplc="04090019" w:tentative="1">
+      <w:start w:val="1"/>
+      <w:numFmt w:val="lowerLetter"/>
+      <w:lvlText w:val="%2)"/>
+      <w:lvlJc w:val="left"/>
+      <w:pPr>
+        <w:ind w:left="840" w:hanging="420"/>
+      </w:pPr>
+    </w:lvl>
+    <w:lvl w:ilvl="2" w:tplc="0409001B" w:tentative="1">
+      <w:start w:val="1"/>
+      <w:numFmt w:val="lowerRoman"/>
+      <w:lvlText w:val="%3."/>
+      <w:lvlJc w:val="right"/>
+      <w:pPr>
+        <w:ind w:left="1260" w:hanging="420"/>
+      </w:pPr>
+    </w:lvl>
+    <w:lvl w:ilvl="3" w:tplc="0409000F" w:tentative="1">
+      <w:start w:val="1"/>
+      <w:numFmt w:val="decimal"/>
+      <w:lvlText w:val="%4."/>
+      <w:lvlJc w:val="left"/>
+      <w:pPr>
+        <w:ind w:left="1680" w:hanging="420"/>
+      </w:pPr>
+    </w:lvl>
+    <w:lvl w:ilvl="4" w:tplc="04090019" w:tentative="1">
+      <w:start w:val="1"/>
+      <w:numFmt w:val="lowerLetter"/>
+      <w:lvlText w:val="%5)"/>
+      <w:lvlJc w:val="left"/>
+      <w:pPr>
+        <w:ind w:left="2100" w:hanging="420"/>
+      </w:pPr>
+    </w:lvl>
+    <w:lvl w:ilvl="5" w:tplc="0409001B" w:tentative="1">
+      <w:start w:val="1"/>
+      <w:numFmt w:val="lowerRoman"/>
+      <w:lvlText w:val="%6."/>
+      <w:lvlJc w:val="right"/>
+      <w:pPr>
+        <w:ind w:left="2520" w:hanging="420"/>
+      </w:pPr>
+    </w:lvl>
+    <w:lvl w:ilvl="6" w:tplc="0409000F" w:tentative="1">
+      <w:start w:val="1"/>
+      <w:numFmt w:val="decimal"/>
+      <w:lvlText w:val="%7."/>
+      <w:lvlJc w:val="left"/>
+      <w:pPr>
+        <w:ind w:left="2940" w:hanging="420"/>
+      </w:pPr>
+    </w:lvl>
+    <w:lvl w:ilvl="7" w:tplc="04090019" w:tentative="1">
+      <w:start w:val="1"/>
+      <w:numFmt w:val="lowerLetter"/>
+      <w:lvlText w:val="%8)"/>
+      <w:lvlJc w:val="left"/>
+      <w:pPr>
+        <w:ind w:left="3360" w:hanging="420"/>
+      </w:pPr>
+    </w:lvl>
+    <w:lvl w:ilvl="8" w:tplc="0409001B" w:tentative="1">
+      <w:start w:val="1"/>
+      <w:numFmt w:val="lowerRoman"/>
+      <w:lvlText w:val="%9."/>
+      <w:lvlJc w:val="right"/>
+      <w:pPr>
+        <w:ind w:left="3780" w:hanging="420"/>
+      </w:pPr>
+    </w:lvl>
+  </w:abstractNum>
+  <w:abstractNum w:abstractNumId="18" w15:restartNumberingAfterBreak="0">
     <w:nsid w:val="47802BFD"/>
     <w:multiLevelType w:val="hybridMultilevel"/>
     <w:tmpl w:val="473E94E2"/>
@@ -12913,7 +17003,7 @@
       </w:pPr>
     </w:lvl>
   </w:abstractNum>
-  <w:abstractNum w:abstractNumId="13" w15:restartNumberingAfterBreak="0">
+  <w:abstractNum w:abstractNumId="19" w15:restartNumberingAfterBreak="0">
     <w:nsid w:val="4E696ADC"/>
     <w:multiLevelType w:val="hybridMultilevel"/>
     <w:tmpl w:val="473E94E2"/>
@@ -12999,7 +17089,7 @@
       </w:pPr>
     </w:lvl>
   </w:abstractNum>
-  <w:abstractNum w:abstractNumId="14" w15:restartNumberingAfterBreak="0">
+  <w:abstractNum w:abstractNumId="20" w15:restartNumberingAfterBreak="0">
     <w:nsid w:val="50AA567D"/>
     <w:multiLevelType w:val="multilevel"/>
     <w:tmpl w:val="0000000C"/>
@@ -13115,7 +17205,7 @@
       </w:pPr>
     </w:lvl>
   </w:abstractNum>
-  <w:abstractNum w:abstractNumId="15" w15:restartNumberingAfterBreak="0">
+  <w:abstractNum w:abstractNumId="21" w15:restartNumberingAfterBreak="0">
     <w:nsid w:val="522112F8"/>
     <w:multiLevelType w:val="hybridMultilevel"/>
     <w:tmpl w:val="473E94E2"/>
@@ -13201,7 +17291,123 @@
       </w:pPr>
     </w:lvl>
   </w:abstractNum>
-  <w:abstractNum w:abstractNumId="16" w15:restartNumberingAfterBreak="0">
+  <w:abstractNum w:abstractNumId="22" w15:restartNumberingAfterBreak="0">
+    <w:nsid w:val="523E6694"/>
+    <w:multiLevelType w:val="multilevel"/>
+    <w:tmpl w:val="0000000C"/>
+    <w:lvl w:ilvl="0">
+      <w:start w:val="1"/>
+      <w:numFmt w:val="decimal"/>
+      <w:lvlText w:val="%1．"/>
+      <w:lvlJc w:val="left"/>
+      <w:pPr>
+        <w:tabs>
+          <w:tab w:val="num" w:pos="780"/>
+        </w:tabs>
+        <w:ind w:left="780" w:hanging="360"/>
+      </w:pPr>
+      <w:rPr>
+        <w:rFonts w:hint="default"/>
+      </w:rPr>
+    </w:lvl>
+    <w:lvl w:ilvl="1">
+      <w:start w:val="1"/>
+      <w:numFmt w:val="lowerLetter"/>
+      <w:lvlText w:val="%2)"/>
+      <w:lvlJc w:val="left"/>
+      <w:pPr>
+        <w:tabs>
+          <w:tab w:val="num" w:pos="1260"/>
+        </w:tabs>
+        <w:ind w:left="1260" w:hanging="420"/>
+      </w:pPr>
+    </w:lvl>
+    <w:lvl w:ilvl="2">
+      <w:start w:val="1"/>
+      <w:numFmt w:val="lowerRoman"/>
+      <w:lvlText w:val="%3."/>
+      <w:lvlJc w:val="right"/>
+      <w:pPr>
+        <w:tabs>
+          <w:tab w:val="num" w:pos="1680"/>
+        </w:tabs>
+        <w:ind w:left="1680" w:hanging="420"/>
+      </w:pPr>
+    </w:lvl>
+    <w:lvl w:ilvl="3">
+      <w:start w:val="1"/>
+      <w:numFmt w:val="decimal"/>
+      <w:lvlText w:val="%4."/>
+      <w:lvlJc w:val="left"/>
+      <w:pPr>
+        <w:tabs>
+          <w:tab w:val="num" w:pos="2100"/>
+        </w:tabs>
+        <w:ind w:left="2100" w:hanging="420"/>
+      </w:pPr>
+    </w:lvl>
+    <w:lvl w:ilvl="4">
+      <w:start w:val="1"/>
+      <w:numFmt w:val="lowerLetter"/>
+      <w:lvlText w:val="%5)"/>
+      <w:lvlJc w:val="left"/>
+      <w:pPr>
+        <w:tabs>
+          <w:tab w:val="num" w:pos="2520"/>
+        </w:tabs>
+        <w:ind w:left="2520" w:hanging="420"/>
+      </w:pPr>
+    </w:lvl>
+    <w:lvl w:ilvl="5">
+      <w:start w:val="1"/>
+      <w:numFmt w:val="lowerRoman"/>
+      <w:lvlText w:val="%6."/>
+      <w:lvlJc w:val="right"/>
+      <w:pPr>
+        <w:tabs>
+          <w:tab w:val="num" w:pos="2940"/>
+        </w:tabs>
+        <w:ind w:left="2940" w:hanging="420"/>
+      </w:pPr>
+    </w:lvl>
+    <w:lvl w:ilvl="6">
+      <w:start w:val="1"/>
+      <w:numFmt w:val="decimal"/>
+      <w:lvlText w:val="%7."/>
+      <w:lvlJc w:val="left"/>
+      <w:pPr>
+        <w:tabs>
+          <w:tab w:val="num" w:pos="3360"/>
+        </w:tabs>
+        <w:ind w:left="3360" w:hanging="420"/>
+      </w:pPr>
+    </w:lvl>
+    <w:lvl w:ilvl="7">
+      <w:start w:val="1"/>
+      <w:numFmt w:val="lowerLetter"/>
+      <w:lvlText w:val="%8)"/>
+      <w:lvlJc w:val="left"/>
+      <w:pPr>
+        <w:tabs>
+          <w:tab w:val="num" w:pos="3780"/>
+        </w:tabs>
+        <w:ind w:left="3780" w:hanging="420"/>
+      </w:pPr>
+    </w:lvl>
+    <w:lvl w:ilvl="8">
+      <w:start w:val="1"/>
+      <w:numFmt w:val="lowerRoman"/>
+      <w:lvlText w:val="%9."/>
+      <w:lvlJc w:val="right"/>
+      <w:pPr>
+        <w:tabs>
+          <w:tab w:val="num" w:pos="4200"/>
+        </w:tabs>
+        <w:ind w:left="4200" w:hanging="420"/>
+      </w:pPr>
+    </w:lvl>
+  </w:abstractNum>
+  <w:abstractNum w:abstractNumId="23" w15:restartNumberingAfterBreak="0">
     <w:nsid w:val="52817074"/>
     <w:multiLevelType w:val="hybridMultilevel"/>
     <w:tmpl w:val="473E94E2"/>
@@ -13287,7 +17493,7 @@
       </w:pPr>
     </w:lvl>
   </w:abstractNum>
-  <w:abstractNum w:abstractNumId="17" w15:restartNumberingAfterBreak="0">
+  <w:abstractNum w:abstractNumId="24" w15:restartNumberingAfterBreak="0">
     <w:nsid w:val="58434C22"/>
     <w:multiLevelType w:val="hybridMultilevel"/>
     <w:tmpl w:val="473E94E2"/>
@@ -13373,7 +17579,7 @@
       </w:pPr>
     </w:lvl>
   </w:abstractNum>
-  <w:abstractNum w:abstractNumId="18" w15:restartNumberingAfterBreak="0">
+  <w:abstractNum w:abstractNumId="25" w15:restartNumberingAfterBreak="0">
     <w:nsid w:val="5A1F1190"/>
     <w:multiLevelType w:val="hybridMultilevel"/>
     <w:tmpl w:val="473E94E2"/>
@@ -13459,7 +17665,7 @@
       </w:pPr>
     </w:lvl>
   </w:abstractNum>
-  <w:abstractNum w:abstractNumId="19" w15:restartNumberingAfterBreak="0">
+  <w:abstractNum w:abstractNumId="26" w15:restartNumberingAfterBreak="0">
     <w:nsid w:val="5F40750D"/>
     <w:multiLevelType w:val="multilevel"/>
     <w:tmpl w:val="0000000C"/>
@@ -13575,7 +17781,7 @@
       </w:pPr>
     </w:lvl>
   </w:abstractNum>
-  <w:abstractNum w:abstractNumId="20" w15:restartNumberingAfterBreak="0">
+  <w:abstractNum w:abstractNumId="27" w15:restartNumberingAfterBreak="0">
     <w:nsid w:val="684D2A2D"/>
     <w:multiLevelType w:val="hybridMultilevel"/>
     <w:tmpl w:val="473E94E2"/>
@@ -13661,7 +17867,93 @@
       </w:pPr>
     </w:lvl>
   </w:abstractNum>
-  <w:abstractNum w:abstractNumId="21" w15:restartNumberingAfterBreak="0">
+  <w:abstractNum w:abstractNumId="28" w15:restartNumberingAfterBreak="0">
+    <w:nsid w:val="6D261D87"/>
+    <w:multiLevelType w:val="hybridMultilevel"/>
+    <w:tmpl w:val="1BB4418E"/>
+    <w:lvl w:ilvl="0" w:tplc="0409000F">
+      <w:start w:val="1"/>
+      <w:numFmt w:val="decimal"/>
+      <w:lvlText w:val="%1."/>
+      <w:lvlJc w:val="left"/>
+      <w:pPr>
+        <w:ind w:left="840" w:hanging="420"/>
+      </w:pPr>
+    </w:lvl>
+    <w:lvl w:ilvl="1" w:tplc="04090019" w:tentative="1">
+      <w:start w:val="1"/>
+      <w:numFmt w:val="lowerLetter"/>
+      <w:lvlText w:val="%2)"/>
+      <w:lvlJc w:val="left"/>
+      <w:pPr>
+        <w:ind w:left="1260" w:hanging="420"/>
+      </w:pPr>
+    </w:lvl>
+    <w:lvl w:ilvl="2" w:tplc="0409001B" w:tentative="1">
+      <w:start w:val="1"/>
+      <w:numFmt w:val="lowerRoman"/>
+      <w:lvlText w:val="%3."/>
+      <w:lvlJc w:val="right"/>
+      <w:pPr>
+        <w:ind w:left="1680" w:hanging="420"/>
+      </w:pPr>
+    </w:lvl>
+    <w:lvl w:ilvl="3" w:tplc="0409000F" w:tentative="1">
+      <w:start w:val="1"/>
+      <w:numFmt w:val="decimal"/>
+      <w:lvlText w:val="%4."/>
+      <w:lvlJc w:val="left"/>
+      <w:pPr>
+        <w:ind w:left="2100" w:hanging="420"/>
+      </w:pPr>
+    </w:lvl>
+    <w:lvl w:ilvl="4" w:tplc="04090019" w:tentative="1">
+      <w:start w:val="1"/>
+      <w:numFmt w:val="lowerLetter"/>
+      <w:lvlText w:val="%5)"/>
+      <w:lvlJc w:val="left"/>
+      <w:pPr>
+        <w:ind w:left="2520" w:hanging="420"/>
+      </w:pPr>
+    </w:lvl>
+    <w:lvl w:ilvl="5" w:tplc="0409001B" w:tentative="1">
+      <w:start w:val="1"/>
+      <w:numFmt w:val="lowerRoman"/>
+      <w:lvlText w:val="%6."/>
+      <w:lvlJc w:val="right"/>
+      <w:pPr>
+        <w:ind w:left="2940" w:hanging="420"/>
+      </w:pPr>
+    </w:lvl>
+    <w:lvl w:ilvl="6" w:tplc="0409000F" w:tentative="1">
+      <w:start w:val="1"/>
+      <w:numFmt w:val="decimal"/>
+      <w:lvlText w:val="%7."/>
+      <w:lvlJc w:val="left"/>
+      <w:pPr>
+        <w:ind w:left="3360" w:hanging="420"/>
+      </w:pPr>
+    </w:lvl>
+    <w:lvl w:ilvl="7" w:tplc="04090019" w:tentative="1">
+      <w:start w:val="1"/>
+      <w:numFmt w:val="lowerLetter"/>
+      <w:lvlText w:val="%8)"/>
+      <w:lvlJc w:val="left"/>
+      <w:pPr>
+        <w:ind w:left="3780" w:hanging="420"/>
+      </w:pPr>
+    </w:lvl>
+    <w:lvl w:ilvl="8" w:tplc="0409001B" w:tentative="1">
+      <w:start w:val="1"/>
+      <w:numFmt w:val="lowerRoman"/>
+      <w:lvlText w:val="%9."/>
+      <w:lvlJc w:val="right"/>
+      <w:pPr>
+        <w:ind w:left="4200" w:hanging="420"/>
+      </w:pPr>
+    </w:lvl>
+  </w:abstractNum>
+  <w:abstractNum w:abstractNumId="29" w15:restartNumberingAfterBreak="0">
     <w:nsid w:val="706524B8"/>
     <w:multiLevelType w:val="hybridMultilevel"/>
     <w:tmpl w:val="473E94E2"/>
@@ -13747,7 +18039,93 @@
       </w:pPr>
     </w:lvl>
   </w:abstractNum>
-  <w:abstractNum w:abstractNumId="22" w15:restartNumberingAfterBreak="0">
+  <w:abstractNum w:abstractNumId="30" w15:restartNumberingAfterBreak="0">
+    <w:nsid w:val="712319FA"/>
+    <w:multiLevelType w:val="hybridMultilevel"/>
+    <w:tmpl w:val="473E94E2"/>
+    <w:lvl w:ilvl="0" w:tplc="0409000F">
+      <w:start w:val="1"/>
+      <w:numFmt w:val="decimal"/>
+      <w:lvlText w:val="%1."/>
+      <w:lvlJc w:val="left"/>
+      <w:pPr>
+        <w:ind w:left="420" w:hanging="420"/>
+      </w:pPr>
+    </w:lvl>
+    <w:lvl w:ilvl="1" w:tplc="04090019" w:tentative="1">
+      <w:start w:val="1"/>
+      <w:numFmt w:val="lowerLetter"/>
+      <w:lvlText w:val="%2)"/>
+      <w:lvlJc w:val="left"/>
+      <w:pPr>
+        <w:ind w:left="840" w:hanging="420"/>
+      </w:pPr>
+    </w:lvl>
+    <w:lvl w:ilvl="2" w:tplc="0409001B" w:tentative="1">
+      <w:start w:val="1"/>
+      <w:numFmt w:val="lowerRoman"/>
+      <w:lvlText w:val="%3."/>
+      <w:lvlJc w:val="right"/>
+      <w:pPr>
+        <w:ind w:left="1260" w:hanging="420"/>
+      </w:pPr>
+    </w:lvl>
+    <w:lvl w:ilvl="3" w:tplc="0409000F" w:tentative="1">
+      <w:start w:val="1"/>
+      <w:numFmt w:val="decimal"/>
+      <w:lvlText w:val="%4."/>
+      <w:lvlJc w:val="left"/>
+      <w:pPr>
+        <w:ind w:left="1680" w:hanging="420"/>
+      </w:pPr>
+    </w:lvl>
+    <w:lvl w:ilvl="4" w:tplc="04090019" w:tentative="1">
+      <w:start w:val="1"/>
+      <w:numFmt w:val="lowerLetter"/>
+      <w:lvlText w:val="%5)"/>
+      <w:lvlJc w:val="left"/>
+      <w:pPr>
+        <w:ind w:left="2100" w:hanging="420"/>
+      </w:pPr>
+    </w:lvl>
+    <w:lvl w:ilvl="5" w:tplc="0409001B" w:tentative="1">
+      <w:start w:val="1"/>
+      <w:numFmt w:val="lowerRoman"/>
+      <w:lvlText w:val="%6."/>
+      <w:lvlJc w:val="right"/>
+      <w:pPr>
+        <w:ind w:left="2520" w:hanging="420"/>
+      </w:pPr>
+    </w:lvl>
+    <w:lvl w:ilvl="6" w:tplc="0409000F" w:tentative="1">
+      <w:start w:val="1"/>
+      <w:numFmt w:val="decimal"/>
+      <w:lvlText w:val="%7."/>
+      <w:lvlJc w:val="left"/>
+      <w:pPr>
+        <w:ind w:left="2940" w:hanging="420"/>
+      </w:pPr>
+    </w:lvl>
+    <w:lvl w:ilvl="7" w:tplc="04090019" w:tentative="1">
+      <w:start w:val="1"/>
+      <w:numFmt w:val="lowerLetter"/>
+      <w:lvlText w:val="%8)"/>
+      <w:lvlJc w:val="left"/>
+      <w:pPr>
+        <w:ind w:left="3360" w:hanging="420"/>
+      </w:pPr>
+    </w:lvl>
+    <w:lvl w:ilvl="8" w:tplc="0409001B" w:tentative="1">
+      <w:start w:val="1"/>
+      <w:numFmt w:val="lowerRoman"/>
+      <w:lvlText w:val="%9."/>
+      <w:lvlJc w:val="right"/>
+      <w:pPr>
+        <w:ind w:left="3780" w:hanging="420"/>
+      </w:pPr>
+    </w:lvl>
+  </w:abstractNum>
+  <w:abstractNum w:abstractNumId="31" w15:restartNumberingAfterBreak="0">
     <w:nsid w:val="71DF364F"/>
     <w:multiLevelType w:val="hybridMultilevel"/>
     <w:tmpl w:val="473E94E2"/>
@@ -13833,7 +18211,7 @@
       </w:pPr>
     </w:lvl>
   </w:abstractNum>
-  <w:abstractNum w:abstractNumId="23" w15:restartNumberingAfterBreak="0">
+  <w:abstractNum w:abstractNumId="32" w15:restartNumberingAfterBreak="0">
     <w:nsid w:val="71EE122D"/>
     <w:multiLevelType w:val="multilevel"/>
     <w:tmpl w:val="0000000C"/>
@@ -13949,7 +18327,7 @@
       </w:pPr>
     </w:lvl>
   </w:abstractNum>
-  <w:abstractNum w:abstractNumId="24" w15:restartNumberingAfterBreak="0">
+  <w:abstractNum w:abstractNumId="33" w15:restartNumberingAfterBreak="0">
     <w:nsid w:val="74D67909"/>
     <w:multiLevelType w:val="multilevel"/>
     <w:tmpl w:val="0000000C"/>
@@ -14065,7 +18443,7 @@
       </w:pPr>
     </w:lvl>
   </w:abstractNum>
-  <w:abstractNum w:abstractNumId="25" w15:restartNumberingAfterBreak="0">
+  <w:abstractNum w:abstractNumId="34" w15:restartNumberingAfterBreak="0">
     <w:nsid w:val="7521467A"/>
     <w:multiLevelType w:val="multilevel"/>
     <w:tmpl w:val="0000000C"/>
@@ -14181,7 +18559,7 @@
       </w:pPr>
     </w:lvl>
   </w:abstractNum>
-  <w:abstractNum w:abstractNumId="26" w15:restartNumberingAfterBreak="0">
+  <w:abstractNum w:abstractNumId="35" w15:restartNumberingAfterBreak="0">
     <w:nsid w:val="75E23FF8"/>
     <w:multiLevelType w:val="hybridMultilevel"/>
     <w:tmpl w:val="473E94E2"/>
@@ -14267,7 +18645,123 @@
       </w:pPr>
     </w:lvl>
   </w:abstractNum>
-  <w:abstractNum w:abstractNumId="27" w15:restartNumberingAfterBreak="0">
+  <w:abstractNum w:abstractNumId="36" w15:restartNumberingAfterBreak="0">
+    <w:nsid w:val="780B1E09"/>
+    <w:multiLevelType w:val="multilevel"/>
+    <w:tmpl w:val="0000000C"/>
+    <w:lvl w:ilvl="0">
+      <w:start w:val="1"/>
+      <w:numFmt w:val="decimal"/>
+      <w:lvlText w:val="%1．"/>
+      <w:lvlJc w:val="left"/>
+      <w:pPr>
+        <w:tabs>
+          <w:tab w:val="num" w:pos="780"/>
+        </w:tabs>
+        <w:ind w:left="780" w:hanging="360"/>
+      </w:pPr>
+      <w:rPr>
+        <w:rFonts w:hint="default"/>
+      </w:rPr>
+    </w:lvl>
+    <w:lvl w:ilvl="1">
+      <w:start w:val="1"/>
+      <w:numFmt w:val="lowerLetter"/>
+      <w:lvlText w:val="%2)"/>
+      <w:lvlJc w:val="left"/>
+      <w:pPr>
+        <w:tabs>
+          <w:tab w:val="num" w:pos="1260"/>
+        </w:tabs>
+        <w:ind w:left="1260" w:hanging="420"/>
+      </w:pPr>
+    </w:lvl>
+    <w:lvl w:ilvl="2">
+      <w:start w:val="1"/>
+      <w:numFmt w:val="lowerRoman"/>
+      <w:lvlText w:val="%3."/>
+      <w:lvlJc w:val="right"/>
+      <w:pPr>
+        <w:tabs>
+          <w:tab w:val="num" w:pos="1680"/>
+        </w:tabs>
+        <w:ind w:left="1680" w:hanging="420"/>
+      </w:pPr>
+    </w:lvl>
+    <w:lvl w:ilvl="3">
+      <w:start w:val="1"/>
+      <w:numFmt w:val="decimal"/>
+      <w:lvlText w:val="%4."/>
+      <w:lvlJc w:val="left"/>
+      <w:pPr>
+        <w:tabs>
+          <w:tab w:val="num" w:pos="2100"/>
+        </w:tabs>
+        <w:ind w:left="2100" w:hanging="420"/>
+      </w:pPr>
+    </w:lvl>
+    <w:lvl w:ilvl="4">
+      <w:start w:val="1"/>
+      <w:numFmt w:val="lowerLetter"/>
+      <w:lvlText w:val="%5)"/>
+      <w:lvlJc w:val="left"/>
+      <w:pPr>
+        <w:tabs>
+          <w:tab w:val="num" w:pos="2520"/>
+        </w:tabs>
+        <w:ind w:left="2520" w:hanging="420"/>
+      </w:pPr>
+    </w:lvl>
+    <w:lvl w:ilvl="5">
+      <w:start w:val="1"/>
+      <w:numFmt w:val="lowerRoman"/>
+      <w:lvlText w:val="%6."/>
+      <w:lvlJc w:val="right"/>
+      <w:pPr>
+        <w:tabs>
+          <w:tab w:val="num" w:pos="2940"/>
+        </w:tabs>
+        <w:ind w:left="2940" w:hanging="420"/>
+      </w:pPr>
+    </w:lvl>
+    <w:lvl w:ilvl="6">
+      <w:start w:val="1"/>
+      <w:numFmt w:val="decimal"/>
+      <w:lvlText w:val="%7."/>
+      <w:lvlJc w:val="left"/>
+      <w:pPr>
+        <w:tabs>
+          <w:tab w:val="num" w:pos="3360"/>
+        </w:tabs>
+        <w:ind w:left="3360" w:hanging="420"/>
+      </w:pPr>
+    </w:lvl>
+    <w:lvl w:ilvl="7">
+      <w:start w:val="1"/>
+      <w:numFmt w:val="lowerLetter"/>
+      <w:lvlText w:val="%8)"/>
+      <w:lvlJc w:val="left"/>
+      <w:pPr>
+        <w:tabs>
+          <w:tab w:val="num" w:pos="3780"/>
+        </w:tabs>
+        <w:ind w:left="3780" w:hanging="420"/>
+      </w:pPr>
+    </w:lvl>
+    <w:lvl w:ilvl="8">
+      <w:start w:val="1"/>
+      <w:numFmt w:val="lowerRoman"/>
+      <w:lvlText w:val="%9."/>
+      <w:lvlJc w:val="right"/>
+      <w:pPr>
+        <w:tabs>
+          <w:tab w:val="num" w:pos="4200"/>
+        </w:tabs>
+        <w:ind w:left="4200" w:hanging="420"/>
+      </w:pPr>
+    </w:lvl>
+  </w:abstractNum>
+  <w:abstractNum w:abstractNumId="37" w15:restartNumberingAfterBreak="0">
     <w:nsid w:val="7F331FF5"/>
     <w:multiLevelType w:val="hybridMultilevel"/>
     <w:tmpl w:val="473E94E2"/>
@@ -14360,82 +18854,112 @@
     <w:abstractNumId w:val="0"/>
   </w:num>
   <w:num w:numId="3">
+    <w:abstractNumId w:val="35"/>
+  </w:num>
+  <w:num w:numId="4">
+    <w:abstractNumId w:val="21"/>
+  </w:num>
+  <w:num w:numId="5">
     <w:abstractNumId w:val="26"/>
   </w:num>
-  <w:num w:numId="4">
+  <w:num w:numId="6">
+    <w:abstractNumId w:val="31"/>
+  </w:num>
+  <w:num w:numId="7">
+    <w:abstractNumId w:val="11"/>
+  </w:num>
+  <w:num w:numId="8">
     <w:abstractNumId w:val="15"/>
   </w:num>
-  <w:num w:numId="5">
-    <w:abstractNumId w:val="19"/>
-  </w:num>
-  <w:num w:numId="6">
-    <w:abstractNumId w:val="22"/>
-  </w:num>
-  <w:num w:numId="7">
-    <w:abstractNumId w:val="8"/>
-  </w:num>
-  <w:num w:numId="8">
-    <w:abstractNumId w:val="10"/>
-  </w:num>
   <w:num w:numId="9">
-    <w:abstractNumId w:val="4"/>
+    <w:abstractNumId w:val="6"/>
   </w:num>
   <w:num w:numId="10">
-    <w:abstractNumId w:val="7"/>
+    <w:abstractNumId w:val="9"/>
   </w:num>
   <w:num w:numId="11">
-    <w:abstractNumId w:val="12"/>
+    <w:abstractNumId w:val="18"/>
   </w:num>
   <w:num w:numId="12">
-    <w:abstractNumId w:val="16"/>
+    <w:abstractNumId w:val="23"/>
   </w:num>
   <w:num w:numId="13">
-    <w:abstractNumId w:val="14"/>
+    <w:abstractNumId w:val="20"/>
   </w:num>
   <w:num w:numId="14">
-    <w:abstractNumId w:val="17"/>
+    <w:abstractNumId w:val="24"/>
   </w:num>
   <w:num w:numId="15">
     <w:abstractNumId w:val="2"/>
   </w:num>
   <w:num w:numId="16">
-    <w:abstractNumId w:val="23"/>
+    <w:abstractNumId w:val="32"/>
   </w:num>
   <w:num w:numId="17">
+    <w:abstractNumId w:val="4"/>
+  </w:num>
+  <w:num w:numId="18">
+    <w:abstractNumId w:val="27"/>
+  </w:num>
+  <w:num w:numId="19">
+    <w:abstractNumId w:val="14"/>
+  </w:num>
+  <w:num w:numId="20">
+    <w:abstractNumId w:val="7"/>
+  </w:num>
+  <w:num w:numId="21">
+    <w:abstractNumId w:val="29"/>
+  </w:num>
+  <w:num w:numId="22">
+    <w:abstractNumId w:val="16"/>
+  </w:num>
+  <w:num w:numId="23">
+    <w:abstractNumId w:val="19"/>
+  </w:num>
+  <w:num w:numId="24">
+    <w:abstractNumId w:val="25"/>
+  </w:num>
+  <w:num w:numId="25">
+    <w:abstractNumId w:val="33"/>
+  </w:num>
+  <w:num w:numId="26">
+    <w:abstractNumId w:val="37"/>
+  </w:num>
+  <w:num w:numId="27">
+    <w:abstractNumId w:val="8"/>
+  </w:num>
+  <w:num w:numId="28">
+    <w:abstractNumId w:val="34"/>
+  </w:num>
+  <w:num w:numId="29">
     <w:abstractNumId w:val="3"/>
   </w:num>
-  <w:num w:numId="18">
-    <w:abstractNumId w:val="20"/>
+  <w:num w:numId="30">
+    <w:abstractNumId w:val="10"/>
   </w:num>
-  <w:num w:numId="19">
-    <w:abstractNumId w:val="9"/>
+  <w:num w:numId="31">
+    <w:abstractNumId w:val="13"/>
   </w:num>
-  <w:num w:numId="20">
+  <w:num w:numId="32">
     <w:abstractNumId w:val="5"/>
   </w:num>
-  <w:num w:numId="21">
-    <w:abstractNumId w:val="21"/>
+  <w:num w:numId="33">
+    <w:abstractNumId w:val="28"/>
   </w:num>
-  <w:num w:numId="22">
-    <w:abstractNumId w:val="11"/>
+  <w:num w:numId="34">
+    <w:abstractNumId w:val="12"/>
   </w:num>
-  <w:num w:numId="23">
-    <w:abstractNumId w:val="13"/>
+  <w:num w:numId="35">
+    <w:abstractNumId w:val="22"/>
   </w:num>
-  <w:num w:numId="24">
-    <w:abstractNumId w:val="18"/>
+  <w:num w:numId="36">
+    <w:abstractNumId w:val="30"/>
   </w:num>
-  <w:num w:numId="25">
-    <w:abstractNumId w:val="24"/>
+  <w:num w:numId="37">
+    <w:abstractNumId w:val="17"/>
   </w:num>
-  <w:num w:numId="26">
-    <w:abstractNumId w:val="27"/>
-  </w:num>
-  <w:num w:numId="27">
-    <w:abstractNumId w:val="6"/>
-  </w:num>
-  <w:num w:numId="28">
-    <w:abstractNumId w:val="25"/>
+  <w:num w:numId="38">
+    <w:abstractNumId w:val="36"/>
   </w:num>
 </w:numbering>
 </file>
@@ -15304,7 +19828,7 @@
 </file>
 
 <file path=customXml/itemProps1.xml><?xml version="1.0" encoding="utf-8"?>
-<ds:datastoreItem xmlns:ds="http://schemas.openxmlformats.org/officeDocument/2006/customXml" ds:itemID="{E8AE6947-9455-4797-8B56-215D42D0871F}">
+<ds:datastoreItem xmlns:ds="http://schemas.openxmlformats.org/officeDocument/2006/customXml" ds:itemID="{2D07AC63-6413-4D3B-9CF6-AA417346D071}">
   <ds:schemaRefs>
     <ds:schemaRef ds:uri="http://schemas.openxmlformats.org/officeDocument/2006/bibliography"/>
   </ds:schemaRefs>

</xml_diff>